<commit_message>
updated assessments and intro
</commit_message>
<xml_diff>
--- a/docs/LDRS-663.docx
+++ b/docs/LDRS-663.docx
@@ -426,7 +426,7 @@
         </w:numPr>
       </w:pPr>
       <w:r>
-        <w:t xml:space="preserve">Assess the quality of student learning processes and products in light of learning outcomes.</w:t>
+        <w:t xml:space="preserve">Assess the quality of your own and others’ learning processes and products in light of learning outcomes.</w:t>
       </w:r>
       <w:r>
         <w:br/>
@@ -1243,457 +1243,6 @@
         <w:t xml:space="preserve">Athabasca: AU Press. (This book is available for free at AUPress.)</w:t>
       </w:r>
     </w:p>
-    <w:tbl>
-      <w:tblPr>
-        <w:tblStyle w:val="Table"/>
-        <w:tblLook w:firstRow="0" w:lastRow="0" w:firstColumn="0" w:lastColumn="0" w:noHBand="0" w:noVBand="0" w:val="0000"/>
-        <w:tblBorders>
-          <w:left w:val="single" w:sz="24" w:space="0" w:color="00A047"/>
-          <w:right w:val="single" w:sz="4" w:space="0" w:color="00A047"/>
-          <w:top w:val="single" w:sz="4" w:space="0" w:color="00A047"/>
-          <w:bottom w:val="single" w:sz="4" w:space="0" w:color="00A047"/>
-        </w:tblBorders>
-        <w:tblCellMar>
-          <w:left w:w="144" w:type="dxa"/>
-          <w:right w:w="144" w:type="dxa"/>
-        </w:tblCellMar>
-        <w:tblInd w:w="164" w:type="dxa"/>
-        <w:tblW w:type="pct" w:w="100%"/>
-      </w:tblPr>
-      <w:tr>
-        <w:trPr>
-          <w:cantSplit/>
-        </w:trPr>
-        <w:tc>
-          <w:tcPr>
-            <w:shd w:color="auto" w:fill="ccf1e3" w:val="clear"/>
-            <w:tcMar>
-              <w:top w:w="92" w:type="dxa"/>
-              <w:bottom w:w="92" w:type="dxa"/>
-            </w:tcMar>
-          </w:tcPr>
-          <w:p>
-            <w:pPr>
-              <w:pStyle w:val="FirstParagraph"/>
-            </w:pPr>
-            <w:pPr>
-              <w:spacing w:before="16" w:after="16"/>
-            </w:pPr>
-            <w:r>
-              <w:t xml:space="preserve">✨ ProTip on Tracking Down Articles - Click to Expand</w:t>
-            </w:r>
-          </w:p>
-        </w:tc>
-      </w:tr>
-      <w:tr>
-        <w:trPr>
-          <w:cantSplit/>
-        </w:trPr>
-        <w:tc>
-          <w:tcPr>
-            <w:tcMar>
-              <w:top w:w="108" w:type="dxa"/>
-              <w:bottom w:w="108" w:type="dxa"/>
-            </w:tcMar>
-          </w:tcPr>
-          <w:p>
-            <w:pPr>
-              <w:pStyle w:val="BodyText"/>
-            </w:pPr>
-            <w:pPr>
-              <w:spacing w:before="16"/>
-            </w:pPr>
-            <w:r>
-              <w:t xml:space="preserve">Ok…it would seem that the TWU library has lost access to the database that contains the Kanuka article above (</w:t>
-            </w:r>
-            <w:r>
-              <w:t xml:space="preserve">‘</w:t>
-            </w:r>
-            <w:r>
-              <w:t xml:space="preserve">Interaction and the online distance classroom…</w:t>
-            </w:r>
-            <w:r>
-              <w:t xml:space="preserve">’</w:t>
-            </w:r>
-            <w:r>
-              <w:t xml:space="preserve">). Here is how I go about tracking down articles In this case, I’ve completed all of the checked items and am waiting to hear back from Dr. Kanuka):</w:t>
-            </w:r>
-          </w:p>
-          <w:p>
-            <w:pPr>
-              <w:pStyle w:val="BodyText"/>
-            </w:pPr>
-            <w:r>
-              <w:t xml:space="preserve">✅ I see if I have access through another library. As a PhD candidate at UVic, I have access to their library, and it turns out that this article is in their collection, but that doesn’t help you.</w:t>
-            </w:r>
-            <w:r>
-              <w:br/>
-            </w:r>
-            <w:r>
-              <w:t xml:space="preserve">✅ I use a Firefox extension called</w:t>
-            </w:r>
-            <w:r>
-              <w:t xml:space="preserve"> </w:t>
-            </w:r>
-            <w:r>
-              <w:t xml:space="preserve">‘</w:t>
-            </w:r>
-            <w:r>
-              <w:t xml:space="preserve">Unpaywall</w:t>
-            </w:r>
-            <w:r>
-              <w:t xml:space="preserve">’</w:t>
-            </w:r>
-            <w:r>
-              <w:t xml:space="preserve">, which searches for open-access versions of the same articleas researchers are often able to post pre-print versions of their article on their own site. In this case, unpaywall just links to the PDF that I have access to through UVic.</w:t>
-            </w:r>
-            <w:r>
-              <w:br/>
-            </w:r>
-            <w:r>
-              <w:t xml:space="preserve">✅ I contact the</w:t>
-            </w:r>
-            <w:r>
-              <w:t xml:space="preserve"> </w:t>
-            </w:r>
-            <w:hyperlink r:id="rId32">
-              <w:r>
-                <w:rPr>
-                  <w:rStyle w:val="Hyperlink"/>
-                </w:rPr>
-                <w:t xml:space="preserve">TWU library</w:t>
-              </w:r>
-            </w:hyperlink>
-            <w:r>
-              <w:t xml:space="preserve"> </w:t>
-            </w:r>
-            <w:r>
-              <w:t xml:space="preserve">for assistance, as librarians are among the most helpful people on the planet. In this case, I was provided an open link, but that link looks fishy as it isn’t apparently tied to Kanuka’s site, but rather an aggregation site. Often, I also request an inter-library loan, in which the TWU library would contact another library (maybe UVic) and request a copy through them.</w:t>
-            </w:r>
-            <w:r>
-              <w:br/>
-            </w:r>
-            <w:r>
-              <w:t xml:space="preserve">✅ Search</w:t>
-            </w:r>
-            <w:r>
-              <w:t xml:space="preserve"> </w:t>
-            </w:r>
-            <w:hyperlink r:id="rId33">
-              <w:r>
-                <w:rPr>
-                  <w:rStyle w:val="Hyperlink"/>
-                </w:rPr>
-                <w:t xml:space="preserve">Google Scholar</w:t>
-              </w:r>
-            </w:hyperlink>
-            <w:r>
-              <w:t xml:space="preserve"> </w:t>
-            </w:r>
-            <w:r>
-              <w:t xml:space="preserve">as that will often pick up on preprints on the author’s website.</w:t>
-            </w:r>
-            <w:r>
-              <w:br/>
-            </w:r>
-            <w:r>
-              <w:t xml:space="preserve">✅ Search</w:t>
-            </w:r>
-            <w:r>
-              <w:t xml:space="preserve"> </w:t>
-            </w:r>
-            <w:hyperlink r:id="rId34">
-              <w:r>
-                <w:rPr>
-                  <w:rStyle w:val="Hyperlink"/>
-                </w:rPr>
-                <w:t xml:space="preserve">ResearchGate</w:t>
-              </w:r>
-            </w:hyperlink>
-            <w:r>
-              <w:t xml:space="preserve"> </w:t>
-            </w:r>
-            <w:r>
-              <w:t xml:space="preserve">for preprints.</w:t>
-            </w:r>
-            <w:r>
-              <w:br/>
-            </w:r>
-            <w:r>
-              <w:t xml:space="preserve">✅ Contact the author of the paper. They often have permission to share preprints (see above) and are usually happy to share their work, especially with grad students.</w:t>
-            </w:r>
-            <w:r>
-              <w:br/>
-            </w:r>
-            <w:r>
-              <w:t xml:space="preserve">❌ Here is where we start getting into academic grey areas…so don’t do this. It is against publishers policy to use tools like the hashtag #ICanHazPDF on Twitter, where you post the title of the article you are looking for under that hashtag and another researcher might respond by DM’ing you a copy. You shouldn’t do this, because it cuts into the</w:t>
-            </w:r>
-            <w:r>
-              <w:t xml:space="preserve"> </w:t>
-            </w:r>
-            <w:r>
-              <w:rPr>
-                <w:b/>
-                <w:bCs/>
-                <w:i/>
-                <w:iCs/>
-              </w:rPr>
-              <w:t xml:space="preserve">absurd</w:t>
-            </w:r>
-            <w:r>
-              <w:t xml:space="preserve"> </w:t>
-            </w:r>
-            <w:r>
-              <w:t xml:space="preserve">profits of massive multi-national corporations who benefit from the free work of researchers all over the world. This is nothing like walking down a hallway and knocking on your colleague’s door to ask if they have a copy of a paper, because that is super illegal too and this is digital…or something.</w:t>
-            </w:r>
-          </w:p>
-          <w:p>
-            <w:pPr>
-              <w:pStyle w:val="BodyText"/>
-            </w:pPr>
-            <w:r>
-              <w:t xml:space="preserve">And this whole mess of strategies could be avoided if everyone published under an open license and the research that is created, usually with government funding, was freely available to those who need it.</w:t>
-            </w:r>
-          </w:p>
-          <w:p>
-            <w:pPr>
-              <w:pStyle w:val="BodyText"/>
-            </w:pPr>
-            <w:r>
-              <w:rPr>
-                <w:color w:val="749fa3"/>
-                <w:sz w:val="24"/>
-                <w:szCs w:val="24"/>
-                <w:b/>
-              </w:rPr>
-              <w:t xml:space="preserve">&lt;Begin dec-image&gt;</w:t>
-            </w:r>
-          </w:p>
-          <w:p>
-            <w:pPr>
-              <w:pStyle w:val="BodyText"/>
-            </w:pPr>
-            <w:r>
-              <w:rPr>
-                <w:sz w:val="16"/>
-                <w:szCs w:val="16"/>
-                <w:b/>
-              </w:rPr>
-              <w:t xml:space="preserve">Alt Text: </w:t>
-            </w:r>
-            <w:r>
-              <w:rPr>
-                <w:sz w:val="16"/>
-                <w:szCs w:val="16"/>
-              </w:rPr>
-              <w:t xml:space="preserve">Share this article</w:t>
-            </w:r>
-            <w:r>
-              <w:br/>
-            </w:r>
-            <w:r>
-              <w:rPr>
-                <w:sz w:val="16"/>
-                <w:szCs w:val="16"/>
-                <w:b/>
-              </w:rPr>
-              <w:t xml:space="preserve">Has Lightbox: </w:t>
-            </w:r>
-            <w:r>
-              <w:rPr>
-                <w:sz w:val="16"/>
-                <w:szCs w:val="16"/>
-              </w:rPr>
-              <w:t xml:space="preserve">no</w:t>
-            </w:r>
-            <w:r>
-              <w:br/>
-            </w:r>
-            <w:r>
-              <w:rPr>
-                <w:sz w:val="16"/>
-                <w:szCs w:val="16"/>
-                <w:b/>
-              </w:rPr>
-              <w:t xml:space="preserve">Source Text: </w:t>
-            </w:r>
-            <w:r>
-              <w:br/>
-            </w:r>
-            <w:r>
-              <w:rPr>
-                <w:sz w:val="16"/>
-                <w:szCs w:val="16"/>
-                <w:b/>
-              </w:rPr>
-              <w:t xml:space="preserve">Source URL: </w:t>
-            </w:r>
-            <w:r>
-              <w:rPr>
-                <w:sz w:val="16"/>
-                <w:szCs w:val="16"/>
-              </w:rPr>
-              <w:t xml:space="preserve"/>
-            </w:r>
-            <w:r>
-              <w:br/>
-            </w:r>
-            <w:r>
-              <w:rPr>
-                <w:sz w:val="16"/>
-                <w:szCs w:val="16"/>
-                <w:b/>
-              </w:rPr>
-              <w:t xml:space="preserve">Author: </w:t>
-            </w:r>
-            <w:r>
-              <w:br/>
-            </w:r>
-            <w:r>
-              <w:rPr>
-                <w:sz w:val="16"/>
-                <w:szCs w:val="16"/>
-                <w:b/>
-              </w:rPr>
-              <w:t xml:space="preserve">Author URL: </w:t>
-            </w:r>
-            <w:r>
-              <w:rPr>
-                <w:sz w:val="16"/>
-                <w:szCs w:val="16"/>
-              </w:rPr>
-              <w:t xml:space="preserve"/>
-            </w:r>
-            <w:r>
-              <w:br/>
-            </w:r>
-            <w:r>
-              <w:rPr>
-                <w:sz w:val="16"/>
-                <w:szCs w:val="16"/>
-                <w:b/>
-              </w:rPr>
-              <w:t xml:space="preserve">Copyright: </w:t>
-            </w:r>
-            <w:r>
-              <w:br/>
-            </w:r>
-            <w:r>
-              <w:rPr>
-                <w:sz w:val="16"/>
-                <w:szCs w:val="16"/>
-                <w:b/>
-              </w:rPr>
-              <w:t xml:space="preserve">License Text: </w:t>
-            </w:r>
-            <w:r>
-              <w:br/>
-            </w:r>
-            <w:r>
-              <w:rPr>
-                <w:sz w:val="16"/>
-                <w:szCs w:val="16"/>
-                <w:b/>
-              </w:rPr>
-              <w:t xml:space="preserve">License URL: </w:t>
-            </w:r>
-            <w:r>
-              <w:rPr>
-                <w:sz w:val="16"/>
-                <w:szCs w:val="16"/>
-              </w:rPr>
-              <w:t xml:space="preserve"/>
-            </w:r>
-          </w:p>
-          <w:p>
-            <w:pPr>
-              <w:pStyle w:val="BodyText"/>
-            </w:pPr>
-            <w:r>
-              <w:drawing>
-                <wp:inline>
-                  <wp:extent cx="5334000" cy="1393722"/>
-                  <wp:effectExtent b="0" l="0" r="0" t="0"/>
-                  <wp:docPr descr="Share this article" title="" id="36" name="Picture"/>
-                  <a:graphic>
-                    <a:graphicData uri="http://schemas.openxmlformats.org/drawingml/2006/picture">
-                      <pic:pic>
-                        <pic:nvPicPr>
-                          <pic:cNvPr descr="assets/u2/share.png" id="37" name="Picture"/>
-                          <pic:cNvPicPr>
-                            <a:picLocks noChangeArrowheads="1" noChangeAspect="1"/>
-                          </pic:cNvPicPr>
-                        </pic:nvPicPr>
-                        <pic:blipFill>
-                          <a:blip r:embed="rId35"/>
-                          <a:stretch>
-                            <a:fillRect/>
-                          </a:stretch>
-                        </pic:blipFill>
-                        <pic:spPr bwMode="auto">
-                          <a:xfrm>
-                            <a:off x="0" y="0"/>
-                            <a:ext cx="5334000" cy="1393722"/>
-                          </a:xfrm>
-                          <a:prstGeom prst="rect">
-                            <a:avLst/>
-                          </a:prstGeom>
-                          <a:noFill/>
-                          <a:ln w="9525">
-                            <a:noFill/>
-                            <a:headEnd/>
-                            <a:tailEnd/>
-                          </a:ln>
-                        </pic:spPr>
-                      </pic:pic>
-                    </a:graphicData>
-                  </a:graphic>
-                </wp:inline>
-              </w:drawing>
-            </w:r>
-          </w:p>
-          <w:p>
-            <w:pPr>
-              <w:pStyle w:val="BodyText"/>
-            </w:pPr>
-            <w:r>
-              <w:rPr>
-                <w:color w:val="749fa3"/>
-                <w:sz w:val="24"/>
-                <w:szCs w:val="24"/>
-                <w:b/>
-              </w:rPr>
-              <w:t xml:space="preserve">&lt;End dec-image&gt;</w:t>
-            </w:r>
-          </w:p>
-          <w:p>
-            <w:pPr>
-              <w:pStyle w:val="Heading3"/>
-            </w:pPr>
-            <w:r>
-              <w:t xml:space="preserve">An update on this link…</w:t>
-            </w:r>
-          </w:p>
-          <w:p>
-            <w:pPr>
-              <w:pStyle w:val="FirstParagraph"/>
-            </w:pPr>
-            <w:pPr>
-              <w:spacing w:after="16"/>
-            </w:pPr>
-            <w:r>
-              <w:t xml:space="preserve">✅ I received a response from the author, who generously provided a PDF copy of the article. This is very common.</w:t>
-            </w:r>
-            <w:r>
-              <w:br/>
-            </w:r>
-            <w:r>
-              <w:t xml:space="preserve">✅ Also, I discovered at the bottom of the page when I viewed the article signed into a different library, that there was an option to get a sharing link, so I copied that link and updated the URL above. This seems to provide a read-only link for people who don’t have access through a library or other institution.</w:t>
-            </w:r>
-          </w:p>
-        </w:tc>
-      </w:tr>
-    </w:tbl>
     <w:p>
       <w:pPr>
         <w:pStyle w:val="Heading2"/>
@@ -1811,24 +1360,7 @@
         <w:pStyle w:val="BodyText"/>
       </w:pPr>
       <w:r>
-        <w:t xml:space="preserve">Following Dewey, many others, such as Jean Piaget, Jerome Bruner, and Lev Vygotsky (see</w:t>
-      </w:r>
-      <w:r>
-        <w:t xml:space="preserve"> </w:t>
-      </w:r>
-      <w:hyperlink r:id="rId38">
-        <w:r>
-          <w:rPr>
-            <w:rStyle w:val="Hyperlink"/>
-          </w:rPr>
-          <w:t xml:space="preserve">Driscoll, 2005)</w:t>
-        </w:r>
-      </w:hyperlink>
-      <w:r>
-        <w:t xml:space="preserve"> </w:t>
-      </w:r>
-      <w:r>
-        <w:t xml:space="preserve">have written about what has now become known as the educational theory of</w:t>
+        <w:t xml:space="preserve">Following Dewey, many others, such as Jean Piaget, Jerome Bruner, and Lev Vygotsky (see @ [Driscoll, 2005])(https://twu.idm.oclc.org/login?url=http://search.ebscohost.com/login.aspx?direct=true&amp;db=cat05965a&amp;AN=alc.1254633&amp;site=eds-live){target=“_blank”} have written about what has now become known as the educational theory of</w:t>
       </w:r>
       <w:r>
         <w:t xml:space="preserve"> </w:t>
@@ -2084,18 +1616,18 @@
           <wp:inline>
             <wp:extent cx="3810000" cy="3507267"/>
             <wp:effectExtent b="0" l="0" r="0" t="0"/>
-            <wp:docPr descr="Figure 1.1 Community of Inquiry Model (Garrison, et al., (2000)" title="" id="40" name="Picture"/>
+            <wp:docPr descr="Figure 1.1 Community of Inquiry Model (Garrison, et al., (2000)" title="" id="33" name="Picture"/>
             <a:graphic>
               <a:graphicData uri="http://schemas.openxmlformats.org/drawingml/2006/picture">
                 <pic:pic>
                   <pic:nvPicPr>
-                    <pic:cNvPr descr="assets/u2/CoI-Model.png" id="41" name="Picture"/>
+                    <pic:cNvPr descr="assets/u2/CoI-Model.png" id="34" name="Picture"/>
                     <pic:cNvPicPr>
                       <a:picLocks noChangeArrowheads="1" noChangeAspect="1"/>
                     </pic:cNvPicPr>
                   </pic:nvPicPr>
                   <pic:blipFill>
-                    <a:blip r:embed="rId39"/>
+                    <a:blip r:embed="rId32"/>
                     <a:stretch>
                       <a:fillRect/>
                     </a:stretch>
@@ -2403,7 +1935,7 @@
       <w:r>
         <w:t xml:space="preserve"> </w:t>
       </w:r>
-      <w:hyperlink r:id="rId42">
+      <w:hyperlink r:id="rId35">
         <w:r>
           <w:rPr>
             <w:rStyle w:val="Hyperlink"/>
@@ -2430,7 +1962,7 @@
       <w:r>
         <w:t xml:space="preserve"> </w:t>
       </w:r>
-      <w:hyperlink r:id="rId43">
+      <w:hyperlink r:id="rId36">
         <w:r>
           <w:rPr>
             <w:rStyle w:val="Hyperlink"/>
@@ -2475,7 +2007,7 @@
       <w:pPr>
         <w:pStyle w:val="BodyText"/>
       </w:pPr>
-      <w:hyperlink r:id="rId44">
+      <w:hyperlink r:id="rId37">
         <w:r>
           <w:rPr>
             <w:rStyle w:val="Hyperlink"/>
@@ -2663,7 +2195,7 @@
       <w:pPr>
         <w:pStyle w:val="BodyText"/>
       </w:pPr>
-      <w:hyperlink r:id="rId45">
+      <w:hyperlink r:id="rId38">
         <w:r>
           <w:rPr>
             <w:rStyle w:val="Hyperlink"/>
@@ -2690,7 +2222,7 @@
       <w:pPr>
         <w:pStyle w:val="BodyText"/>
       </w:pPr>
-      <w:hyperlink r:id="rId46">
+      <w:hyperlink r:id="rId39">
         <w:r>
           <w:rPr>
             <w:rStyle w:val="Hyperlink"/>
@@ -2732,7 +2264,7 @@
       <w:pPr>
         <w:pStyle w:val="BodyText"/>
       </w:pPr>
-      <w:hyperlink r:id="rId47">
+      <w:hyperlink r:id="rId40">
         <w:r>
           <w:rPr>
             <w:rStyle w:val="Hyperlink"/>
@@ -2990,18 +2522,18 @@
           <wp:inline>
             <wp:extent cx="3810000" cy="3157903"/>
             <wp:effectExtent b="0" l="0" r="0" t="0"/>
-            <wp:docPr descr="Figure 1.2 Anderson’s Modes of Interaction (2003)" title="Modes of Interaction from Terry Anderson" id="49" name="Picture"/>
+            <wp:docPr descr="Figure 1.2 Anderson’s Modes of Interaction (2003)" title="Modes of Interaction from Terry Anderson" id="42" name="Picture"/>
             <a:graphic>
               <a:graphicData uri="http://schemas.openxmlformats.org/drawingml/2006/picture">
                 <pic:pic>
                   <pic:nvPicPr>
-                    <pic:cNvPr descr="assets/u2/Modes-Interaction-Anderson_new.png" id="50" name="Picture"/>
+                    <pic:cNvPr descr="assets/u2/Modes-Interaction-Anderson_new.png" id="43" name="Picture"/>
                     <pic:cNvPicPr>
                       <a:picLocks noChangeArrowheads="1" noChangeAspect="1"/>
                     </pic:cNvPicPr>
                   </pic:nvPicPr>
                   <pic:blipFill>
-                    <a:blip r:embed="rId48"/>
+                    <a:blip r:embed="rId41"/>
                     <a:stretch>
                       <a:fillRect/>
                     </a:stretch>
@@ -3225,18 +2757,18 @@
           <wp:inline>
             <wp:extent cx="2667000" cy="2667000"/>
             <wp:effectExtent b="0" l="0" r="0" t="0"/>
-            <wp:docPr descr="Figure 1.3 Kanuka’s Model of Interaction (2011)" title="Kanuka's Model of Interaction" id="52" name="Picture"/>
+            <wp:docPr descr="Figure 1.3 Kanuka’s Model of Interaction (2011)" title="Kanuka's Model of Interaction" id="45" name="Picture"/>
             <a:graphic>
               <a:graphicData uri="http://schemas.openxmlformats.org/drawingml/2006/picture">
                 <pic:pic>
                   <pic:nvPicPr>
-                    <pic:cNvPr descr="assets/u2/Kanuka-Modes-of-Interaction_new.png" id="53" name="Picture"/>
+                    <pic:cNvPr descr="assets/u2/Kanuka-Modes-of-Interaction_new.png" id="46" name="Picture"/>
                     <pic:cNvPicPr>
                       <a:picLocks noChangeArrowheads="1" noChangeAspect="1"/>
                     </pic:cNvPicPr>
                   </pic:nvPicPr>
                   <pic:blipFill>
-                    <a:blip r:embed="rId51"/>
+                    <a:blip r:embed="rId44"/>
                     <a:stretch>
                       <a:fillRect/>
                     </a:stretch>
@@ -3452,18 +2984,18 @@
           <wp:inline>
             <wp:extent cx="3810000" cy="3157903"/>
             <wp:effectExtent b="0" l="0" r="0" t="0"/>
-            <wp:docPr descr="Figure 1.4 Madland’s Model of Interaction (2014)" title="Madland's model of interaction" id="55" name="Picture"/>
+            <wp:docPr descr="Figure 1.4 Madland’s Model of Interaction (2014)" title="Madland's model of interaction" id="48" name="Picture"/>
             <a:graphic>
               <a:graphicData uri="http://schemas.openxmlformats.org/drawingml/2006/picture">
                 <pic:pic>
                   <pic:nvPicPr>
-                    <pic:cNvPr descr="assets/u2/Modes-of-Interaction-Madland_new.png" id="56" name="Picture"/>
+                    <pic:cNvPr descr="assets/u2/Modes-of-Interaction-Madland_new.png" id="49" name="Picture"/>
                     <pic:cNvPicPr>
                       <a:picLocks noChangeArrowheads="1" noChangeAspect="1"/>
                     </pic:cNvPicPr>
                   </pic:nvPicPr>
                   <pic:blipFill>
-                    <a:blip r:embed="rId54"/>
+                    <a:blip r:embed="rId47"/>
                     <a:stretch>
                       <a:fillRect/>
                     </a:stretch>
@@ -4710,18 +4242,18 @@
           <wp:inline>
             <wp:extent cx="3810000" cy="2070652"/>
             <wp:effectExtent b="0" l="0" r="0" t="0"/>
-            <wp:docPr descr="Figure 2.1 Zone of Proximal Development" title="" id="58" name="Picture"/>
+            <wp:docPr descr="Figure 2.1 Zone of Proximal Development" title="" id="51" name="Picture"/>
             <a:graphic>
               <a:graphicData uri="http://schemas.openxmlformats.org/drawingml/2006/picture">
                 <pic:pic>
                   <pic:nvPicPr>
-                    <pic:cNvPr descr="assets/u3/ZPD_Image_new.png" id="59" name="Picture"/>
+                    <pic:cNvPr descr="assets/u3/ZPD_Image_new.png" id="52" name="Picture"/>
                     <pic:cNvPicPr>
                       <a:picLocks noChangeArrowheads="1" noChangeAspect="1"/>
                     </pic:cNvPicPr>
                   </pic:nvPicPr>
                   <pic:blipFill>
-                    <a:blip r:embed="rId57"/>
+                    <a:blip r:embed="rId50"/>
                     <a:stretch>
                       <a:fillRect/>
                     </a:stretch>
@@ -5187,18 +4719,18 @@
           <wp:inline>
             <wp:extent cx="3333750" cy="4545541"/>
             <wp:effectExtent b="0" l="0" r="0" t="0"/>
-            <wp:docPr descr="Figure 2.2 Group Projects" title="" id="61" name="Picture"/>
+            <wp:docPr descr="Figure 2.2 Group Projects" title="" id="54" name="Picture"/>
             <a:graphic>
               <a:graphicData uri="http://schemas.openxmlformats.org/drawingml/2006/picture">
                 <pic:pic>
                   <pic:nvPicPr>
-                    <pic:cNvPr descr="assets/u3/U5_T2_Image.jpg" id="62" name="Picture"/>
+                    <pic:cNvPr descr="assets/u3/U5_T2_Image.jpg" id="55" name="Picture"/>
                     <pic:cNvPicPr>
                       <a:picLocks noChangeArrowheads="1" noChangeAspect="1"/>
                     </pic:cNvPicPr>
                   </pic:nvPicPr>
                   <pic:blipFill>
-                    <a:blip r:embed="rId60"/>
+                    <a:blip r:embed="rId53"/>
                     <a:stretch>
                       <a:fillRect/>
                     </a:stretch>
@@ -5580,18 +5112,18 @@
           <wp:inline>
             <wp:extent cx="5334000" cy="2711823"/>
             <wp:effectExtent b="0" l="0" r="0" t="0"/>
-            <wp:docPr descr="2.3 Integration of theoretical perspectives on cooperative learning effects on learning (Slavin, 2011)" title="" id="64" name="Picture"/>
+            <wp:docPr descr="2.3 Integration of theoretical perspectives on cooperative learning effects on learning (Slavin, 2011)" title="" id="57" name="Picture"/>
             <a:graphic>
               <a:graphicData uri="http://schemas.openxmlformats.org/drawingml/2006/picture">
                 <pic:pic>
                   <pic:nvPicPr>
-                    <pic:cNvPr descr="assets/u3/Image_cooperative_learning.png" id="65" name="Picture"/>
+                    <pic:cNvPr descr="assets/u3/Image_cooperative_learning.png" id="58" name="Picture"/>
                     <pic:cNvPicPr>
                       <a:picLocks noChangeArrowheads="1" noChangeAspect="1"/>
                     </pic:cNvPicPr>
                   </pic:nvPicPr>
                   <pic:blipFill>
-                    <a:blip r:embed="rId63"/>
+                    <a:blip r:embed="rId56"/>
                     <a:stretch>
                       <a:fillRect/>
                     </a:stretch>
@@ -6026,7 +5558,7 @@
       <w:r>
         <w:t xml:space="preserve"> </w:t>
       </w:r>
-      <w:hyperlink r:id="rId66">
+      <w:hyperlink r:id="rId59">
         <w:r>
           <w:rPr>
             <w:rStyle w:val="Hyperlink"/>
@@ -6895,7 +6427,7 @@
       <w:r>
         <w:t xml:space="preserve"> </w:t>
       </w:r>
-      <w:hyperlink r:id="rId67">
+      <w:hyperlink r:id="rId60">
         <w:r>
           <w:rPr>
             <w:rStyle w:val="Hyperlink"/>
@@ -7046,7 +6578,7 @@
       <w:r>
         <w:t xml:space="preserve"> </w:t>
       </w:r>
-      <w:hyperlink r:id="rId68">
+      <w:hyperlink r:id="rId61">
         <w:r>
           <w:rPr>
             <w:rStyle w:val="Hyperlink"/>
@@ -7299,7 +6831,7 @@
       <w:r>
         <w:t xml:space="preserve"> </w:t>
       </w:r>
-      <w:hyperlink r:id="rId69">
+      <w:hyperlink r:id="rId62">
         <w:r>
           <w:rPr>
             <w:rStyle w:val="Hyperlink"/>
@@ -7528,7 +7060,7 @@
       <w:r>
         <w:t xml:space="preserve"> </w:t>
       </w:r>
-      <w:hyperlink r:id="rId70">
+      <w:hyperlink r:id="rId63">
         <w:r>
           <w:rPr>
             <w:rStyle w:val="Hyperlink"/>
@@ -7928,7 +7460,7 @@
       <w:pPr>
         <w:pStyle w:val="BodyText"/>
       </w:pPr>
-      <w:hyperlink r:id="rId71">
+      <w:hyperlink r:id="rId64">
         <w:r>
           <w:rPr>
             <w:rStyle w:val="Hyperlink"/>
@@ -8104,18 +7636,18 @@
           <wp:inline>
             <wp:extent cx="5334000" cy="3327977"/>
             <wp:effectExtent b="0" l="0" r="0" t="0"/>
-            <wp:docPr descr="School in Y2K" title="" id="73" name="Picture"/>
+            <wp:docPr descr="School in Y2K" title="" id="66" name="Picture"/>
             <a:graphic>
               <a:graphicData uri="http://schemas.openxmlformats.org/drawingml/2006/picture">
                 <pic:pic>
                   <pic:nvPicPr>
-                    <pic:cNvPr descr="assets/u4/France_in_XXI_Century._School.jpg" id="74" name="Picture"/>
+                    <pic:cNvPr descr="assets/u4/France_in_XXI_Century._School.jpg" id="67" name="Picture"/>
                     <pic:cNvPicPr>
                       <a:picLocks noChangeArrowheads="1" noChangeAspect="1"/>
                     </pic:cNvPicPr>
                   </pic:nvPicPr>
                   <pic:blipFill>
-                    <a:blip r:embed="rId72"/>
+                    <a:blip r:embed="rId65"/>
                     <a:stretch>
                       <a:fillRect/>
                     </a:stretch>
@@ -8178,7 +7710,7 @@
       <w:r>
         <w:t xml:space="preserve"> </w:t>
       </w:r>
-      <w:hyperlink r:id="rId75">
+      <w:hyperlink r:id="rId68">
         <w:r>
           <w:rPr>
             <w:rStyle w:val="Hyperlink"/>
@@ -8613,7 +8145,7 @@
       <w:r>
         <w:t xml:space="preserve"> </w:t>
       </w:r>
-      <w:hyperlink r:id="rId76">
+      <w:hyperlink r:id="rId69">
         <w:r>
           <w:rPr>
             <w:rStyle w:val="Hyperlink"/>
@@ -8736,7 +8268,7 @@
       <w:r>
         <w:t xml:space="preserve"> </w:t>
       </w:r>
-      <w:hyperlink r:id="rId77">
+      <w:hyperlink r:id="rId70">
         <w:r>
           <w:rPr>
             <w:rStyle w:val="Hyperlink"/>
@@ -8914,7 +8446,7 @@
           <w:numId w:val="1029"/>
         </w:numPr>
       </w:pPr>
-      <w:hyperlink r:id="rId78">
+      <w:hyperlink r:id="rId71">
         <w:r>
           <w:rPr>
             <w:rStyle w:val="Hyperlink"/>
@@ -9591,7 +9123,7 @@
           <w:numId w:val="1032"/>
         </w:numPr>
       </w:pPr>
-      <w:hyperlink r:id="rId79">
+      <w:hyperlink r:id="rId72">
         <w:r>
           <w:rPr>
             <w:rStyle w:val="Hyperlink"/>
@@ -9960,7 +9492,7 @@
           <w:numId w:val="1034"/>
         </w:numPr>
       </w:pPr>
-      <w:hyperlink r:id="rId80">
+      <w:hyperlink r:id="rId73">
         <w:r>
           <w:rPr>
             <w:rStyle w:val="Hyperlink"/>
@@ -10275,18 +9807,18 @@
           <wp:inline>
             <wp:extent cx="5334000" cy="7683500"/>
             <wp:effectExtent b="0" l="0" r="0" t="0"/>
-            <wp:docPr descr="" title="" id="82" name="Picture"/>
+            <wp:docPr descr="" title="" id="75" name="Picture"/>
             <a:graphic>
               <a:graphicData uri="http://schemas.openxmlformats.org/drawingml/2006/picture">
                 <pic:pic>
                   <pic:nvPicPr>
-                    <pic:cNvPr descr="assets/presentations/coaching/mike.jpg" id="83" name="Picture"/>
+                    <pic:cNvPr descr="assets/presentations/coaching/mike.jpg" id="76" name="Picture"/>
                     <pic:cNvPicPr>
                       <a:picLocks noChangeArrowheads="1" noChangeAspect="1"/>
                     </pic:cNvPicPr>
                   </pic:nvPicPr>
                   <pic:blipFill>
-                    <a:blip r:embed="rId81"/>
+                    <a:blip r:embed="rId74"/>
                     <a:stretch>
                       <a:fillRect/>
                     </a:stretch>
@@ -11184,18 +10716,18 @@
           <wp:inline>
             <wp:extent cx="5334000" cy="3016351"/>
             <wp:effectExtent b="0" l="0" r="0" t="0"/>
-            <wp:docPr descr="alt-text" title="TEDTalks splash page" id="85" name="Picture"/>
+            <wp:docPr descr="alt-text" title="TEDTalks splash page" id="78" name="Picture"/>
             <a:graphic>
               <a:graphicData uri="http://schemas.openxmlformats.org/drawingml/2006/picture">
                 <pic:pic>
                   <pic:nvPicPr>
-                    <pic:cNvPr descr="assets/presentations/coaching/ted.jpg" id="86" name="Picture"/>
+                    <pic:cNvPr descr="assets/presentations/coaching/ted.jpg" id="79" name="Picture"/>
                     <pic:cNvPicPr>
                       <a:picLocks noChangeArrowheads="1" noChangeAspect="1"/>
                     </pic:cNvPicPr>
                   </pic:nvPicPr>
                   <pic:blipFill>
-                    <a:blip r:embed="rId84"/>
+                    <a:blip r:embed="rId77"/>
                     <a:stretch>
                       <a:fillRect/>
                     </a:stretch>
@@ -11455,18 +10987,18 @@
           <wp:inline>
             <wp:extent cx="5334000" cy="5444105"/>
             <wp:effectExtent b="0" l="0" r="0" t="0"/>
-            <wp:docPr descr="alt-text" title="Active Listening Model, (Hoppe, 2006)" id="88" name="Picture"/>
+            <wp:docPr descr="alt-text" title="Active Listening Model, (Hoppe, 2006)" id="81" name="Picture"/>
             <a:graphic>
               <a:graphicData uri="http://schemas.openxmlformats.org/drawingml/2006/picture">
                 <pic:pic>
                   <pic:nvPicPr>
-                    <pic:cNvPr descr="assets/presentations/coaching/active.png" id="89" name="Picture"/>
+                    <pic:cNvPr descr="assets/presentations/coaching/active.png" id="82" name="Picture"/>
                     <pic:cNvPicPr>
                       <a:picLocks noChangeArrowheads="1" noChangeAspect="1"/>
                     </pic:cNvPicPr>
                   </pic:nvPicPr>
                   <pic:blipFill>
-                    <a:blip r:embed="rId87"/>
+                    <a:blip r:embed="rId80"/>
                     <a:stretch>
                       <a:fillRect/>
                     </a:stretch>
@@ -11869,18 +11401,18 @@
           <wp:inline>
             <wp:extent cx="5334000" cy="5273777"/>
             <wp:effectExtent b="0" l="0" r="0" t="0"/>
-            <wp:docPr descr="alt-text" title="Plutchik's wheel of emotions" id="91" name="Picture"/>
+            <wp:docPr descr="alt-text" title="Plutchik's wheel of emotions" id="84" name="Picture"/>
             <a:graphic>
               <a:graphicData uri="http://schemas.openxmlformats.org/drawingml/2006/picture">
                 <pic:pic>
                   <pic:nvPicPr>
-                    <pic:cNvPr descr="assets/presentations/coaching/plutchik.jpg" id="92" name="Picture"/>
+                    <pic:cNvPr descr="assets/presentations/coaching/plutchik.jpg" id="85" name="Picture"/>
                     <pic:cNvPicPr>
                       <a:picLocks noChangeArrowheads="1" noChangeAspect="1"/>
                     </pic:cNvPicPr>
                   </pic:nvPicPr>
                   <pic:blipFill>
-                    <a:blip r:embed="rId90"/>
+                    <a:blip r:embed="rId83"/>
                     <a:stretch>
                       <a:fillRect/>
                     </a:stretch>
@@ -13971,7 +13503,7 @@
           <w:numId w:val="1076"/>
         </w:numPr>
       </w:pPr>
-      <w:hyperlink r:id="rId93">
+      <w:hyperlink r:id="rId86">
         <w:r>
           <w:rPr>
             <w:rStyle w:val="Hyperlink"/>
@@ -17228,7 +16760,7 @@
       <w:pPr>
         <w:pStyle w:val="BodyText"/>
       </w:pPr>
-      <w:hyperlink r:id="rId94">
+      <w:hyperlink r:id="rId87">
         <w:r>
           <w:rPr>
             <w:rStyle w:val="Hyperlink"/>
@@ -17634,7 +17166,7 @@
       <w:pPr>
         <w:pStyle w:val="FirstParagraph"/>
       </w:pPr>
-      <w:hyperlink r:id="rId95">
+      <w:hyperlink r:id="rId88">
         <w:r>
           <w:rPr>
             <w:rStyle w:val="Hyperlink"/>
@@ -17892,18 +17424,18 @@
           <wp:inline>
             <wp:extent cx="3810000" cy="2540000"/>
             <wp:effectExtent b="0" l="0" r="0" t="0"/>
-            <wp:docPr descr="Beyond Blended Visual notes by giuliaforsythe on Twitter" title="" id="97" name="Picture"/>
+            <wp:docPr descr="Beyond Blended Visual notes by giuliaforsythe on Twitter" title="" id="90" name="Picture"/>
             <a:graphic>
               <a:graphicData uri="http://schemas.openxmlformats.org/drawingml/2006/picture">
                 <pic:pic>
                   <pic:nvPicPr>
-                    <pic:cNvPr descr="assets/U5/U5LAImage.jpg" id="98" name="Picture"/>
+                    <pic:cNvPr descr="assets/U5/U5LAImage.jpg" id="91" name="Picture"/>
                     <pic:cNvPicPr>
                       <a:picLocks noChangeArrowheads="1" noChangeAspect="1"/>
                     </pic:cNvPicPr>
                   </pic:nvPicPr>
                   <pic:blipFill>
-                    <a:blip r:embed="rId96"/>
+                    <a:blip r:embed="rId89"/>
                     <a:stretch>
                       <a:fillRect/>
                     </a:stretch>
@@ -18098,7 +17630,7 @@
       <w:r>
         <w:t xml:space="preserve"> </w:t>
       </w:r>
-      <w:hyperlink r:id="rId99">
+      <w:hyperlink r:id="rId92">
         <w:r>
           <w:rPr>
             <w:rStyle w:val="Hyperlink"/>
@@ -18134,7 +17666,7 @@
       <w:r>
         <w:t xml:space="preserve"> </w:t>
       </w:r>
-      <w:hyperlink r:id="rId100">
+      <w:hyperlink r:id="rId93">
         <w:r>
           <w:rPr>
             <w:rStyle w:val="Hyperlink"/>
@@ -18239,9 +17771,14 @@
       <w:pPr>
         <w:pStyle w:val="FirstParagraph"/>
       </w:pPr>
-      <w:r>
-        <w:t xml:space="preserve">//todo</w:t>
-      </w:r>
+      <w:hyperlink r:id="rId94">
+        <w:r>
+          <w:rPr>
+            <w:rStyle w:val="Hyperlink"/>
+          </w:rPr>
+          <w:t xml:space="preserve">//todo #12</w:t>
+        </w:r>
+      </w:hyperlink>
     </w:p>
     <w:tbl>
       <w:tblPr>
@@ -18291,7 +17828,7 @@
               <w:jc w:val="left"/>
             </w:pPr>
             <w:r>
-              <w:t xml:space="preserve">Learning Reflection Blogs</w:t>
+              <w:t xml:space="preserve">Learning Reflections</w:t>
             </w:r>
           </w:p>
         </w:tc>
@@ -18317,7 +17854,7 @@
               <w:jc w:val="left"/>
             </w:pPr>
             <w:r>
-              <w:t xml:space="preserve">Concept Map and Lit Review</w:t>
+              <w:t xml:space="preserve">Autoethnography Proposal and Ethics App</w:t>
             </w:r>
           </w:p>
         </w:tc>
@@ -18326,11 +17863,7 @@
           <w:p>
             <w:pPr>
               <w:pStyle w:val="Compact"/>
-              <w:jc w:val="center"/>
             </w:pPr>
-            <w:r>
-              <w:t xml:space="preserve">September 22</w:t>
-            </w:r>
           </w:p>
         </w:tc>
       </w:tr>
@@ -18352,11 +17885,7 @@
           <w:p>
             <w:pPr>
               <w:pStyle w:val="Compact"/>
-              <w:jc w:val="center"/>
             </w:pPr>
-            <w:r>
-              <w:t xml:space="preserve">September 29</w:t>
-            </w:r>
           </w:p>
         </w:tc>
       </w:tr>
@@ -18378,11 +17907,7 @@
           <w:p>
             <w:pPr>
               <w:pStyle w:val="Compact"/>
-              <w:jc w:val="center"/>
             </w:pPr>
-            <w:r>
-              <w:t xml:space="preserve">October 6</w:t>
-            </w:r>
           </w:p>
         </w:tc>
       </w:tr>
@@ -18395,7 +17920,7 @@
               <w:jc w:val="left"/>
             </w:pPr>
             <w:r>
-              <w:t xml:space="preserve">Analysis</w:t>
+              <w:t xml:space="preserve">Analysis and Discussion</w:t>
             </w:r>
           </w:p>
         </w:tc>
@@ -18404,11 +17929,7 @@
           <w:p>
             <w:pPr>
               <w:pStyle w:val="Compact"/>
-              <w:jc w:val="center"/>
             </w:pPr>
-            <w:r>
-              <w:t xml:space="preserve">October 27</w:t>
-            </w:r>
           </w:p>
         </w:tc>
       </w:tr>
@@ -18421,7 +17942,7 @@
               <w:jc w:val="left"/>
             </w:pPr>
             <w:r>
-              <w:t xml:space="preserve">Synthesis</w:t>
+              <w:t xml:space="preserve">Knowledge Process Map</w:t>
             </w:r>
           </w:p>
         </w:tc>
@@ -18430,11 +17951,7 @@
           <w:p>
             <w:pPr>
               <w:pStyle w:val="Compact"/>
-              <w:jc w:val="center"/>
             </w:pPr>
-            <w:r>
-              <w:t xml:space="preserve">November 1</w:t>
-            </w:r>
           </w:p>
         </w:tc>
       </w:tr>
@@ -18496,7 +18013,7 @@
       <w:r>
         <w:t xml:space="preserve"> </w:t>
       </w:r>
-      <w:hyperlink r:id="rId101">
+      <w:hyperlink r:id="rId95">
         <w:r>
           <w:rPr>
             <w:rStyle w:val="Hyperlink"/>
@@ -18546,7 +18063,7 @@
       <w:r>
         <w:t xml:space="preserve"> </w:t>
       </w:r>
-      <w:hyperlink r:id="rId102">
+      <w:hyperlink r:id="rId96">
         <w:r>
           <w:rPr>
             <w:rStyle w:val="Hyperlink"/>
@@ -18573,7 +18090,7 @@
       <w:r>
         <w:t xml:space="preserve"> </w:t>
       </w:r>
-      <w:hyperlink r:id="rId103">
+      <w:hyperlink r:id="rId97">
         <w:r>
           <w:rPr>
             <w:rStyle w:val="Hyperlink"/>
@@ -18686,7 +18203,7 @@
       <w:r>
         <w:t xml:space="preserve"> </w:t>
       </w:r>
-      <w:hyperlink r:id="rId104">
+      <w:hyperlink r:id="rId98">
         <w:r>
           <w:rPr>
             <w:rStyle w:val="Hyperlink"/>
@@ -18952,7 +18469,7 @@
         <w:pStyle w:val="Heading2"/>
       </w:pPr>
       <w:r>
-        <w:t xml:space="preserve">Concept Map and Literature Review</w:t>
+        <w:t xml:space="preserve">Autoethnography Proposal and Ethics App</w:t>
       </w:r>
     </w:p>
     <w:p>
@@ -18960,6 +18477,14 @@
         <w:pStyle w:val="FirstParagraph"/>
       </w:pPr>
       <w:r>
+        <w:t xml:space="preserve">Your project throughout this course will be to engage in an autoethnographic exploration of your experiences learning about and practicing coaching and facilitation skills in the context of higher education.</w:t>
+      </w:r>
+    </w:p>
+    <w:p>
+      <w:pPr>
+        <w:pStyle w:val="BodyText"/>
+      </w:pPr>
+      <w:r>
         <w:t xml:space="preserve">Working individually and in cooperation with your learning pod, use Google Scholar, the TWU library, and AI-powered tools such as LitMaps to find 8-10 peer-reviewed articles on a topic of your choosing, but related to coaching and/or facilitation. Focus on finding at least one systematic or scoping review and several other topical papers. Import the citations and papers into Zotero and then Obsidian. On each file, summarize the associated article, and annotate the PDF. Export the references from Zotero as an .RIS file and include the file in your vault. Create a new Canvas in Obsidian and create a concept map of the relationships between the ideas in the papers. Include on your canvas a new file in which you summarize your concept map (300-500 words).</w:t>
       </w:r>
       <w:r>
@@ -18990,7 +18515,7 @@
       <w:r>
         <w:t xml:space="preserve"> </w:t>
       </w:r>
-      <w:hyperlink r:id="rId105">
+      <w:hyperlink r:id="rId99">
         <w:r>
           <w:rPr>
             <w:rStyle w:val="Hyperlink"/>
@@ -19521,18 +19046,18 @@
           <wp:inline>
             <wp:extent cx="5334000" cy="3000375"/>
             <wp:effectExtent b="0" l="0" r="0" t="0"/>
-            <wp:docPr descr="SOLO Taxonomy (adapted from Biggs &amp; Collis, 1982)" title="" id="107" name="Picture"/>
+            <wp:docPr descr="SOLO Taxonomy (adapted from Biggs &amp; Collis, 1982)" title="" id="101" name="Picture"/>
             <a:graphic>
               <a:graphicData uri="http://schemas.openxmlformats.org/drawingml/2006/picture">
                 <pic:pic>
                   <pic:nvPicPr>
-                    <pic:cNvPr descr="assets/SOLO-taxonomy.png" id="108" name="Picture"/>
+                    <pic:cNvPr descr="assets/SOLO-taxonomy.png" id="102" name="Picture"/>
                     <pic:cNvPicPr>
                       <a:picLocks noChangeArrowheads="1" noChangeAspect="1"/>
                     </pic:cNvPicPr>
                   </pic:nvPicPr>
                   <pic:blipFill>
-                    <a:blip r:embed="rId106"/>
+                    <a:blip r:embed="rId100"/>
                     <a:stretch>
                       <a:fillRect/>
                     </a:stretch>
@@ -19881,7 +19406,7 @@
       <w:r>
         <w:t xml:space="preserve"> </w:t>
       </w:r>
-      <w:hyperlink r:id="rId109">
+      <w:hyperlink r:id="rId103">
         <w:r>
           <w:rPr>
             <w:rStyle w:val="Hyperlink"/>
@@ -19997,7 +19522,7 @@
       <w:r>
         <w:t xml:space="preserve"> </w:t>
       </w:r>
-      <w:hyperlink r:id="rId110">
+      <w:hyperlink r:id="rId104">
         <w:r>
           <w:rPr>
             <w:rStyle w:val="Hyperlink"/>
@@ -20081,7 +19606,7 @@
       <w:r>
         <w:t xml:space="preserve"> </w:t>
       </w:r>
-      <w:hyperlink r:id="rId111">
+      <w:hyperlink r:id="rId105">
         <w:r>
           <w:rPr>
             <w:rStyle w:val="Hyperlink"/>
@@ -20098,7 +19623,7 @@
       <w:r>
         <w:t xml:space="preserve"> </w:t>
       </w:r>
-      <w:hyperlink r:id="rId112">
+      <w:hyperlink r:id="rId106">
         <w:r>
           <w:rPr>
             <w:rStyle w:val="Hyperlink"/>
@@ -20190,7 +19715,7 @@
       <w:r>
         <w:t xml:space="preserve"> </w:t>
       </w:r>
-      <w:hyperlink r:id="rId113">
+      <w:hyperlink r:id="rId107">
         <w:r>
           <w:rPr>
             <w:rStyle w:val="Hyperlink"/>
@@ -20246,7 +19771,7 @@
       <w:r>
         <w:t xml:space="preserve"> </w:t>
       </w:r>
-      <w:hyperlink r:id="rId114">
+      <w:hyperlink r:id="rId108">
         <w:r>
           <w:rPr>
             <w:rStyle w:val="Hyperlink"/>
@@ -20271,7 +19796,7 @@
       <w:r>
         <w:t xml:space="preserve"> </w:t>
       </w:r>
-      <w:hyperlink r:id="rId115">
+      <w:hyperlink r:id="rId109">
         <w:r>
           <w:rPr>
             <w:rStyle w:val="Hyperlink"/>

</xml_diff>

<commit_message>
test cross references u1
</commit_message>
<xml_diff>
--- a/docs/LDRS-663.docx
+++ b/docs/LDRS-663.docx
@@ -59,13 +59,13 @@
         <w:pStyle w:val="Date"/>
       </w:pPr>
       <w:r>
-        <w:t xml:space="preserve">Apr</w:t>
-      </w:r>
-      <w:r>
-        <w:t xml:space="preserve"> </w:t>
-      </w:r>
-      <w:r>
-        <w:t xml:space="preserve">29,</w:t>
+        <w:t xml:space="preserve">May</w:t>
+      </w:r>
+      <w:r>
+        <w:t xml:space="preserve"> </w:t>
+      </w:r>
+      <w:r>
+        <w:t xml:space="preserve">2,</w:t>
       </w:r>
       <w:r>
         <w:t xml:space="preserve"> </w:t>
@@ -809,7 +809,7 @@
         </w:r>
       </w:hyperlink>
       <w:r>
-        <w:t xml:space="preserve">). We will also consider various modes of interaction in learning environments and how these two models have informed the model of teaching and learning in TWU FAR Centres.</w:t>
+        <w:t xml:space="preserve">). We will also consider various modes of interaction in learning environments and how these two models have informed the model of teaching and learning in TWU online courses.</w:t>
       </w:r>
     </w:p>
     <w:p>
@@ -937,6 +937,37 @@
       <w:r>
         <w:t xml:space="preserve">Here is a list of learning activities that will benefit you in completing this unit. You may find it useful for planning your work.</w:t>
       </w:r>
+    </w:p>
+    <w:p>
+      <w:pPr>
+        <w:pStyle w:val="BodyText"/>
+      </w:pPr>
+      <w:r>
+        <w:t xml:space="preserve">//todo #22</w:t>
+      </w:r>
+    </w:p>
+    <w:p>
+      <w:pPr>
+        <w:pStyle w:val="Compact"/>
+        <w:numPr>
+          <w:ilvl w:val="0"/>
+          <w:numId w:val="1007"/>
+        </w:numPr>
+      </w:pPr>
+      <w:r>
+        <w:t xml:space="preserve">Introductions and Learning Stories</w:t>
+      </w:r>
+      <w:r>
+        <w:t xml:space="preserve"> </w:t>
+      </w:r>
+      <w:hyperlink w:anchor="sec-learning-stories">
+        <w:r>
+          <w:rPr>
+            <w:rStyle w:val="Hyperlink"/>
+          </w:rPr>
+          <w:t xml:space="preserve">Section 1.1</w:t>
+        </w:r>
+      </w:hyperlink>
     </w:p>
     <w:p>
       <w:pPr>
@@ -1304,7 +1335,21 @@
         <w:t xml:space="preserve"> </w:t>
       </w:r>
       <w:r>
-        <w:t xml:space="preserve">you learned it. Pick one or two of those experiences and be prepared share them in our class meeting. Make sure to tell us about the context of your experience. Who was there? What did you do to learn? Why do you remember it?</w:t>
+        <w:t xml:space="preserve">you learned it. Pick one or two of those experiences and share them in the *</w:t>
+      </w:r>
+      <w:hyperlink r:id="rId32">
+        <w:r>
+          <w:rPr>
+            <w:rStyle w:val="Hyperlink"/>
+          </w:rPr>
+          <w:t xml:space="preserve">Introductions and Learning Stories* topic in the Learning Community.</w:t>
+        </w:r>
+      </w:hyperlink>
+      <w:r>
+        <w:t xml:space="preserve"> </w:t>
+      </w:r>
+      <w:r>
+        <w:t xml:space="preserve">Make sure to tell us about the context of your experience. Who was there? What did you do to learn? Why do you remember it?</w:t>
       </w:r>
     </w:p>
     <w:p>
@@ -1616,18 +1661,18 @@
           <wp:inline>
             <wp:extent cx="3810000" cy="3507267"/>
             <wp:effectExtent b="0" l="0" r="0" t="0"/>
-            <wp:docPr descr="Figure 1.1 Community of Inquiry Model (Garrison, et al., (2000)" title="" id="33" name="Picture"/>
+            <wp:docPr descr="Figure 1.1 Community of Inquiry Model (Garrison, et al., (2000)" title="" id="34" name="Picture"/>
             <a:graphic>
               <a:graphicData uri="http://schemas.openxmlformats.org/drawingml/2006/picture">
                 <pic:pic>
                   <pic:nvPicPr>
-                    <pic:cNvPr descr="assets/u2/CoI-Model.png" id="34" name="Picture"/>
+                    <pic:cNvPr descr="assets/u2/CoI-Model.png" id="35" name="Picture"/>
                     <pic:cNvPicPr>
                       <a:picLocks noChangeArrowheads="1" noChangeAspect="1"/>
                     </pic:cNvPicPr>
                   </pic:nvPicPr>
                   <pic:blipFill>
-                    <a:blip r:embed="rId32"/>
+                    <a:blip r:embed="rId33"/>
                     <a:stretch>
                       <a:fillRect/>
                     </a:stretch>
@@ -1935,7 +1980,7 @@
       <w:r>
         <w:t xml:space="preserve"> </w:t>
       </w:r>
-      <w:hyperlink r:id="rId35">
+      <w:hyperlink r:id="rId36">
         <w:r>
           <w:rPr>
             <w:rStyle w:val="Hyperlink"/>
@@ -1962,7 +2007,7 @@
       <w:r>
         <w:t xml:space="preserve"> </w:t>
       </w:r>
-      <w:hyperlink r:id="rId36">
+      <w:hyperlink r:id="rId37">
         <w:r>
           <w:rPr>
             <w:rStyle w:val="Hyperlink"/>
@@ -2007,7 +2052,7 @@
       <w:pPr>
         <w:pStyle w:val="BodyText"/>
       </w:pPr>
-      <w:hyperlink r:id="rId37">
+      <w:hyperlink r:id="rId38">
         <w:r>
           <w:rPr>
             <w:rStyle w:val="Hyperlink"/>
@@ -2195,7 +2240,7 @@
       <w:pPr>
         <w:pStyle w:val="BodyText"/>
       </w:pPr>
-      <w:hyperlink r:id="rId38">
+      <w:hyperlink r:id="rId39">
         <w:r>
           <w:rPr>
             <w:rStyle w:val="Hyperlink"/>
@@ -2222,7 +2267,7 @@
       <w:pPr>
         <w:pStyle w:val="BodyText"/>
       </w:pPr>
-      <w:hyperlink r:id="rId39">
+      <w:hyperlink r:id="rId40">
         <w:r>
           <w:rPr>
             <w:rStyle w:val="Hyperlink"/>
@@ -2264,7 +2309,7 @@
       <w:pPr>
         <w:pStyle w:val="BodyText"/>
       </w:pPr>
-      <w:hyperlink r:id="rId40">
+      <w:hyperlink r:id="rId41">
         <w:r>
           <w:rPr>
             <w:rStyle w:val="Hyperlink"/>
@@ -2522,18 +2567,18 @@
           <wp:inline>
             <wp:extent cx="3810000" cy="3157903"/>
             <wp:effectExtent b="0" l="0" r="0" t="0"/>
-            <wp:docPr descr="Figure 1.2 Anderson’s Modes of Interaction (2003)" title="Modes of Interaction from Terry Anderson" id="42" name="Picture"/>
+            <wp:docPr descr="Figure 1.2 Anderson’s Modes of Interaction (2003)" title="Modes of Interaction from Terry Anderson" id="43" name="Picture"/>
             <a:graphic>
               <a:graphicData uri="http://schemas.openxmlformats.org/drawingml/2006/picture">
                 <pic:pic>
                   <pic:nvPicPr>
-                    <pic:cNvPr descr="assets/u2/Modes-Interaction-Anderson_new.png" id="43" name="Picture"/>
+                    <pic:cNvPr descr="assets/u2/Modes-Interaction-Anderson_new.png" id="44" name="Picture"/>
                     <pic:cNvPicPr>
                       <a:picLocks noChangeArrowheads="1" noChangeAspect="1"/>
                     </pic:cNvPicPr>
                   </pic:nvPicPr>
                   <pic:blipFill>
-                    <a:blip r:embed="rId41"/>
+                    <a:blip r:embed="rId42"/>
                     <a:stretch>
                       <a:fillRect/>
                     </a:stretch>
@@ -2757,18 +2802,18 @@
           <wp:inline>
             <wp:extent cx="2667000" cy="2667000"/>
             <wp:effectExtent b="0" l="0" r="0" t="0"/>
-            <wp:docPr descr="Figure 1.3 Kanuka’s Model of Interaction (2011)" title="Kanuka's Model of Interaction" id="45" name="Picture"/>
+            <wp:docPr descr="Figure 1.3 Kanuka’s Model of Interaction (2011)" title="Kanuka's Model of Interaction" id="46" name="Picture"/>
             <a:graphic>
               <a:graphicData uri="http://schemas.openxmlformats.org/drawingml/2006/picture">
                 <pic:pic>
                   <pic:nvPicPr>
-                    <pic:cNvPr descr="assets/u2/Kanuka-Modes-of-Interaction_new.png" id="46" name="Picture"/>
+                    <pic:cNvPr descr="assets/u2/Kanuka-Modes-of-Interaction_new.png" id="47" name="Picture"/>
                     <pic:cNvPicPr>
                       <a:picLocks noChangeArrowheads="1" noChangeAspect="1"/>
                     </pic:cNvPicPr>
                   </pic:nvPicPr>
                   <pic:blipFill>
-                    <a:blip r:embed="rId44"/>
+                    <a:blip r:embed="rId45"/>
                     <a:stretch>
                       <a:fillRect/>
                     </a:stretch>
@@ -2984,18 +3029,18 @@
           <wp:inline>
             <wp:extent cx="3810000" cy="3157903"/>
             <wp:effectExtent b="0" l="0" r="0" t="0"/>
-            <wp:docPr descr="Figure 1.4 Madland’s Model of Interaction (2014)" title="Madland's model of interaction" id="48" name="Picture"/>
+            <wp:docPr descr="Figure 1.4 Madland’s Model of Interaction (2014)" title="Madland's model of interaction" id="49" name="Picture"/>
             <a:graphic>
               <a:graphicData uri="http://schemas.openxmlformats.org/drawingml/2006/picture">
                 <pic:pic>
                   <pic:nvPicPr>
-                    <pic:cNvPr descr="assets/u2/Modes-of-Interaction-Madland_new.png" id="49" name="Picture"/>
+                    <pic:cNvPr descr="assets/u2/Modes-of-Interaction-Madland_new.png" id="50" name="Picture"/>
                     <pic:cNvPicPr>
                       <a:picLocks noChangeArrowheads="1" noChangeAspect="1"/>
                     </pic:cNvPicPr>
                   </pic:nvPicPr>
                   <pic:blipFill>
-                    <a:blip r:embed="rId47"/>
+                    <a:blip r:embed="rId48"/>
                     <a:stretch>
                       <a:fillRect/>
                     </a:stretch>
@@ -4242,18 +4287,18 @@
           <wp:inline>
             <wp:extent cx="3810000" cy="2070652"/>
             <wp:effectExtent b="0" l="0" r="0" t="0"/>
-            <wp:docPr descr="Figure 2.1 Zone of Proximal Development" title="" id="51" name="Picture"/>
+            <wp:docPr descr="Figure 2.1 Zone of Proximal Development" title="" id="52" name="Picture"/>
             <a:graphic>
               <a:graphicData uri="http://schemas.openxmlformats.org/drawingml/2006/picture">
                 <pic:pic>
                   <pic:nvPicPr>
-                    <pic:cNvPr descr="assets/u3/ZPD_Image_new.png" id="52" name="Picture"/>
+                    <pic:cNvPr descr="assets/u3/ZPD_Image_new.png" id="53" name="Picture"/>
                     <pic:cNvPicPr>
                       <a:picLocks noChangeArrowheads="1" noChangeAspect="1"/>
                     </pic:cNvPicPr>
                   </pic:nvPicPr>
                   <pic:blipFill>
-                    <a:blip r:embed="rId50"/>
+                    <a:blip r:embed="rId51"/>
                     <a:stretch>
                       <a:fillRect/>
                     </a:stretch>
@@ -4719,18 +4764,18 @@
           <wp:inline>
             <wp:extent cx="3333750" cy="4545541"/>
             <wp:effectExtent b="0" l="0" r="0" t="0"/>
-            <wp:docPr descr="Figure 2.2 Group Projects" title="" id="54" name="Picture"/>
+            <wp:docPr descr="Figure 2.2 Group Projects" title="" id="55" name="Picture"/>
             <a:graphic>
               <a:graphicData uri="http://schemas.openxmlformats.org/drawingml/2006/picture">
                 <pic:pic>
                   <pic:nvPicPr>
-                    <pic:cNvPr descr="assets/u3/U5_T2_Image.jpg" id="55" name="Picture"/>
+                    <pic:cNvPr descr="assets/u3/U5_T2_Image.jpg" id="56" name="Picture"/>
                     <pic:cNvPicPr>
                       <a:picLocks noChangeArrowheads="1" noChangeAspect="1"/>
                     </pic:cNvPicPr>
                   </pic:nvPicPr>
                   <pic:blipFill>
-                    <a:blip r:embed="rId53"/>
+                    <a:blip r:embed="rId54"/>
                     <a:stretch>
                       <a:fillRect/>
                     </a:stretch>
@@ -5112,18 +5157,18 @@
           <wp:inline>
             <wp:extent cx="5334000" cy="2711823"/>
             <wp:effectExtent b="0" l="0" r="0" t="0"/>
-            <wp:docPr descr="2.3 Integration of theoretical perspectives on cooperative learning effects on learning (Slavin, 2011)" title="" id="57" name="Picture"/>
+            <wp:docPr descr="2.3 Integration of theoretical perspectives on cooperative learning effects on learning (Slavin, 2011)" title="" id="58" name="Picture"/>
             <a:graphic>
               <a:graphicData uri="http://schemas.openxmlformats.org/drawingml/2006/picture">
                 <pic:pic>
                   <pic:nvPicPr>
-                    <pic:cNvPr descr="assets/u3/Image_cooperative_learning.png" id="58" name="Picture"/>
+                    <pic:cNvPr descr="assets/u3/Image_cooperative_learning.png" id="59" name="Picture"/>
                     <pic:cNvPicPr>
                       <a:picLocks noChangeArrowheads="1" noChangeAspect="1"/>
                     </pic:cNvPicPr>
                   </pic:nvPicPr>
                   <pic:blipFill>
-                    <a:blip r:embed="rId56"/>
+                    <a:blip r:embed="rId57"/>
                     <a:stretch>
                       <a:fillRect/>
                     </a:stretch>
@@ -5558,7 +5603,7 @@
       <w:r>
         <w:t xml:space="preserve"> </w:t>
       </w:r>
-      <w:hyperlink r:id="rId59">
+      <w:hyperlink r:id="rId60">
         <w:r>
           <w:rPr>
             <w:rStyle w:val="Hyperlink"/>
@@ -6427,7 +6472,7 @@
       <w:r>
         <w:t xml:space="preserve"> </w:t>
       </w:r>
-      <w:hyperlink r:id="rId60">
+      <w:hyperlink r:id="rId61">
         <w:r>
           <w:rPr>
             <w:rStyle w:val="Hyperlink"/>
@@ -6578,7 +6623,7 @@
       <w:r>
         <w:t xml:space="preserve"> </w:t>
       </w:r>
-      <w:hyperlink r:id="rId61">
+      <w:hyperlink r:id="rId62">
         <w:r>
           <w:rPr>
             <w:rStyle w:val="Hyperlink"/>
@@ -6831,7 +6876,7 @@
       <w:r>
         <w:t xml:space="preserve"> </w:t>
       </w:r>
-      <w:hyperlink r:id="rId62">
+      <w:hyperlink r:id="rId63">
         <w:r>
           <w:rPr>
             <w:rStyle w:val="Hyperlink"/>
@@ -7060,7 +7105,7 @@
       <w:r>
         <w:t xml:space="preserve"> </w:t>
       </w:r>
-      <w:hyperlink r:id="rId63">
+      <w:hyperlink r:id="rId64">
         <w:r>
           <w:rPr>
             <w:rStyle w:val="Hyperlink"/>
@@ -7460,7 +7505,7 @@
       <w:pPr>
         <w:pStyle w:val="BodyText"/>
       </w:pPr>
-      <w:hyperlink r:id="rId64">
+      <w:hyperlink r:id="rId65">
         <w:r>
           <w:rPr>
             <w:rStyle w:val="Hyperlink"/>
@@ -7636,18 +7681,18 @@
           <wp:inline>
             <wp:extent cx="5334000" cy="3327977"/>
             <wp:effectExtent b="0" l="0" r="0" t="0"/>
-            <wp:docPr descr="School in Y2K" title="" id="66" name="Picture"/>
+            <wp:docPr descr="School in Y2K" title="" id="67" name="Picture"/>
             <a:graphic>
               <a:graphicData uri="http://schemas.openxmlformats.org/drawingml/2006/picture">
                 <pic:pic>
                   <pic:nvPicPr>
-                    <pic:cNvPr descr="assets/u4/France_in_XXI_Century._School.jpg" id="67" name="Picture"/>
+                    <pic:cNvPr descr="assets/u4/France_in_XXI_Century._School.jpg" id="68" name="Picture"/>
                     <pic:cNvPicPr>
                       <a:picLocks noChangeArrowheads="1" noChangeAspect="1"/>
                     </pic:cNvPicPr>
                   </pic:nvPicPr>
                   <pic:blipFill>
-                    <a:blip r:embed="rId65"/>
+                    <a:blip r:embed="rId66"/>
                     <a:stretch>
                       <a:fillRect/>
                     </a:stretch>
@@ -7710,7 +7755,7 @@
       <w:r>
         <w:t xml:space="preserve"> </w:t>
       </w:r>
-      <w:hyperlink r:id="rId68">
+      <w:hyperlink r:id="rId69">
         <w:r>
           <w:rPr>
             <w:rStyle w:val="Hyperlink"/>
@@ -8145,7 +8190,7 @@
       <w:r>
         <w:t xml:space="preserve"> </w:t>
       </w:r>
-      <w:hyperlink r:id="rId69">
+      <w:hyperlink r:id="rId70">
         <w:r>
           <w:rPr>
             <w:rStyle w:val="Hyperlink"/>
@@ -8268,7 +8313,7 @@
       <w:r>
         <w:t xml:space="preserve"> </w:t>
       </w:r>
-      <w:hyperlink r:id="rId70">
+      <w:hyperlink r:id="rId71">
         <w:r>
           <w:rPr>
             <w:rStyle w:val="Hyperlink"/>
@@ -8446,7 +8491,7 @@
           <w:numId w:val="1029"/>
         </w:numPr>
       </w:pPr>
-      <w:hyperlink r:id="rId71">
+      <w:hyperlink r:id="rId72">
         <w:r>
           <w:rPr>
             <w:rStyle w:val="Hyperlink"/>
@@ -9123,7 +9168,7 @@
           <w:numId w:val="1032"/>
         </w:numPr>
       </w:pPr>
-      <w:hyperlink r:id="rId72">
+      <w:hyperlink r:id="rId73">
         <w:r>
           <w:rPr>
             <w:rStyle w:val="Hyperlink"/>
@@ -9492,7 +9537,7 @@
           <w:numId w:val="1034"/>
         </w:numPr>
       </w:pPr>
-      <w:hyperlink r:id="rId73">
+      <w:hyperlink r:id="rId74">
         <w:r>
           <w:rPr>
             <w:rStyle w:val="Hyperlink"/>
@@ -9807,18 +9852,18 @@
           <wp:inline>
             <wp:extent cx="5334000" cy="7683500"/>
             <wp:effectExtent b="0" l="0" r="0" t="0"/>
-            <wp:docPr descr="" title="" id="75" name="Picture"/>
+            <wp:docPr descr="" title="" id="76" name="Picture"/>
             <a:graphic>
               <a:graphicData uri="http://schemas.openxmlformats.org/drawingml/2006/picture">
                 <pic:pic>
                   <pic:nvPicPr>
-                    <pic:cNvPr descr="assets/presentations/coaching/mike.jpg" id="76" name="Picture"/>
+                    <pic:cNvPr descr="assets/presentations/coaching/mike.jpg" id="77" name="Picture"/>
                     <pic:cNvPicPr>
                       <a:picLocks noChangeArrowheads="1" noChangeAspect="1"/>
                     </pic:cNvPicPr>
                   </pic:nvPicPr>
                   <pic:blipFill>
-                    <a:blip r:embed="rId74"/>
+                    <a:blip r:embed="rId75"/>
                     <a:stretch>
                       <a:fillRect/>
                     </a:stretch>
@@ -10716,18 +10761,18 @@
           <wp:inline>
             <wp:extent cx="5334000" cy="3016351"/>
             <wp:effectExtent b="0" l="0" r="0" t="0"/>
-            <wp:docPr descr="alt-text" title="TEDTalks splash page" id="78" name="Picture"/>
+            <wp:docPr descr="alt-text" title="TEDTalks splash page" id="79" name="Picture"/>
             <a:graphic>
               <a:graphicData uri="http://schemas.openxmlformats.org/drawingml/2006/picture">
                 <pic:pic>
                   <pic:nvPicPr>
-                    <pic:cNvPr descr="assets/presentations/coaching/ted.jpg" id="79" name="Picture"/>
+                    <pic:cNvPr descr="assets/presentations/coaching/ted.jpg" id="80" name="Picture"/>
                     <pic:cNvPicPr>
                       <a:picLocks noChangeArrowheads="1" noChangeAspect="1"/>
                     </pic:cNvPicPr>
                   </pic:nvPicPr>
                   <pic:blipFill>
-                    <a:blip r:embed="rId77"/>
+                    <a:blip r:embed="rId78"/>
                     <a:stretch>
                       <a:fillRect/>
                     </a:stretch>
@@ -10987,18 +11032,18 @@
           <wp:inline>
             <wp:extent cx="5334000" cy="5444105"/>
             <wp:effectExtent b="0" l="0" r="0" t="0"/>
-            <wp:docPr descr="alt-text" title="Active Listening Model, (Hoppe, 2006)" id="81" name="Picture"/>
+            <wp:docPr descr="alt-text" title="Active Listening Model, (Hoppe, 2006)" id="82" name="Picture"/>
             <a:graphic>
               <a:graphicData uri="http://schemas.openxmlformats.org/drawingml/2006/picture">
                 <pic:pic>
                   <pic:nvPicPr>
-                    <pic:cNvPr descr="assets/presentations/coaching/active.png" id="82" name="Picture"/>
+                    <pic:cNvPr descr="assets/presentations/coaching/active.png" id="83" name="Picture"/>
                     <pic:cNvPicPr>
                       <a:picLocks noChangeArrowheads="1" noChangeAspect="1"/>
                     </pic:cNvPicPr>
                   </pic:nvPicPr>
                   <pic:blipFill>
-                    <a:blip r:embed="rId80"/>
+                    <a:blip r:embed="rId81"/>
                     <a:stretch>
                       <a:fillRect/>
                     </a:stretch>
@@ -11401,18 +11446,18 @@
           <wp:inline>
             <wp:extent cx="5334000" cy="5273777"/>
             <wp:effectExtent b="0" l="0" r="0" t="0"/>
-            <wp:docPr descr="alt-text" title="Plutchik's wheel of emotions" id="84" name="Picture"/>
+            <wp:docPr descr="alt-text" title="Plutchik's wheel of emotions" id="85" name="Picture"/>
             <a:graphic>
               <a:graphicData uri="http://schemas.openxmlformats.org/drawingml/2006/picture">
                 <pic:pic>
                   <pic:nvPicPr>
-                    <pic:cNvPr descr="assets/presentations/coaching/plutchik.jpg" id="85" name="Picture"/>
+                    <pic:cNvPr descr="assets/presentations/coaching/plutchik.jpg" id="86" name="Picture"/>
                     <pic:cNvPicPr>
                       <a:picLocks noChangeArrowheads="1" noChangeAspect="1"/>
                     </pic:cNvPicPr>
                   </pic:nvPicPr>
                   <pic:blipFill>
-                    <a:blip r:embed="rId83"/>
+                    <a:blip r:embed="rId84"/>
                     <a:stretch>
                       <a:fillRect/>
                     </a:stretch>
@@ -12589,6 +12634,22 @@
     </w:p>
     <w:p>
       <w:pPr>
+        <w:pStyle w:val="Heading2"/>
+      </w:pPr>
+      <w:r>
+        <w:t xml:space="preserve">TUnit Summary</w:t>
+      </w:r>
+    </w:p>
+    <w:p>
+      <w:pPr>
+        <w:pStyle w:val="FirstParagraph"/>
+      </w:pPr>
+      <w:r>
+        <w:t xml:space="preserve">//todo #20</w:t>
+      </w:r>
+    </w:p>
+    <w:p>
+      <w:pPr>
         <w:pStyle w:val="Heading1"/>
       </w:pPr>
       <w:r>
@@ -13503,7 +13564,7 @@
           <w:numId w:val="1076"/>
         </w:numPr>
       </w:pPr>
-      <w:hyperlink r:id="rId86">
+      <w:hyperlink r:id="rId87">
         <w:r>
           <w:rPr>
             <w:rStyle w:val="Hyperlink"/>
@@ -16760,7 +16821,7 @@
       <w:pPr>
         <w:pStyle w:val="BodyText"/>
       </w:pPr>
-      <w:hyperlink r:id="rId87">
+      <w:hyperlink r:id="rId88">
         <w:r>
           <w:rPr>
             <w:rStyle w:val="Hyperlink"/>
@@ -17166,7 +17227,7 @@
       <w:pPr>
         <w:pStyle w:val="FirstParagraph"/>
       </w:pPr>
-      <w:hyperlink r:id="rId88">
+      <w:hyperlink r:id="rId89">
         <w:r>
           <w:rPr>
             <w:rStyle w:val="Hyperlink"/>
@@ -17424,18 +17485,18 @@
           <wp:inline>
             <wp:extent cx="3810000" cy="2540000"/>
             <wp:effectExtent b="0" l="0" r="0" t="0"/>
-            <wp:docPr descr="Beyond Blended Visual notes by giuliaforsythe on Twitter" title="" id="90" name="Picture"/>
+            <wp:docPr descr="Beyond Blended Visual notes by giuliaforsythe on Twitter" title="" id="91" name="Picture"/>
             <a:graphic>
               <a:graphicData uri="http://schemas.openxmlformats.org/drawingml/2006/picture">
                 <pic:pic>
                   <pic:nvPicPr>
-                    <pic:cNvPr descr="assets/U5/U5LAImage.jpg" id="91" name="Picture"/>
+                    <pic:cNvPr descr="assets/U5/U5LAImage.jpg" id="92" name="Picture"/>
                     <pic:cNvPicPr>
                       <a:picLocks noChangeArrowheads="1" noChangeAspect="1"/>
                     </pic:cNvPicPr>
                   </pic:nvPicPr>
                   <pic:blipFill>
-                    <a:blip r:embed="rId89"/>
+                    <a:blip r:embed="rId90"/>
                     <a:stretch>
                       <a:fillRect/>
                     </a:stretch>
@@ -17630,7 +17691,7 @@
       <w:r>
         <w:t xml:space="preserve"> </w:t>
       </w:r>
-      <w:hyperlink r:id="rId92">
+      <w:hyperlink r:id="rId93">
         <w:r>
           <w:rPr>
             <w:rStyle w:val="Hyperlink"/>
@@ -17666,7 +17727,7 @@
       <w:r>
         <w:t xml:space="preserve"> </w:t>
       </w:r>
-      <w:hyperlink r:id="rId93">
+      <w:hyperlink r:id="rId94">
         <w:r>
           <w:rPr>
             <w:rStyle w:val="Hyperlink"/>
@@ -17771,7 +17832,7 @@
       <w:pPr>
         <w:pStyle w:val="FirstParagraph"/>
       </w:pPr>
-      <w:hyperlink r:id="rId94">
+      <w:hyperlink r:id="rId95">
         <w:r>
           <w:rPr>
             <w:rStyle w:val="Hyperlink"/>
@@ -17990,39 +18051,21 @@
         <w:pStyle w:val="BodyText"/>
       </w:pPr>
       <w:r>
-        <w:t xml:space="preserve">Compose each post in Obsidian using the</w:t>
-      </w:r>
-      <w:r>
-        <w:t xml:space="preserve"> </w:t>
-      </w:r>
-      <w:r>
-        <w:t xml:space="preserve">‘</w:t>
-      </w:r>
-      <w:r>
-        <w:t xml:space="preserve">Daily Note</w:t>
-      </w:r>
-      <w:r>
-        <w:t xml:space="preserve">’</w:t>
-      </w:r>
-      <w:r>
-        <w:t xml:space="preserve"> </w:t>
-      </w:r>
-      <w:r>
-        <w:t xml:space="preserve">template, then copy and paste the text into the relevant topic in</w:t>
-      </w:r>
-      <w:r>
-        <w:t xml:space="preserve"> </w:t>
-      </w:r>
-      <w:hyperlink r:id="rId95">
+        <w:t xml:space="preserve">Compose each post as a new topic in</w:t>
+      </w:r>
+      <w:r>
+        <w:t xml:space="preserve"> </w:t>
+      </w:r>
+      <w:hyperlink r:id="rId96">
         <w:r>
           <w:rPr>
             <w:rStyle w:val="Hyperlink"/>
           </w:rPr>
-          <w:t xml:space="preserve">Discourse</w:t>
+          <w:t xml:space="preserve">the Learning Community</w:t>
         </w:r>
       </w:hyperlink>
       <w:r>
-        <w:t xml:space="preserve">. Make sure you use tags in Obsidian and in Discourse to allow you to curate your thoughts.</w:t>
+        <w:t xml:space="preserve">. Make sure you use tags in your post to allow you and others in the course to curate your thoughts.</w:t>
       </w:r>
     </w:p>
     <w:p>
@@ -18063,7 +18106,7 @@
       <w:r>
         <w:t xml:space="preserve"> </w:t>
       </w:r>
-      <w:hyperlink r:id="rId96">
+      <w:hyperlink r:id="rId97">
         <w:r>
           <w:rPr>
             <w:rStyle w:val="Hyperlink"/>
@@ -18090,7 +18133,7 @@
       <w:r>
         <w:t xml:space="preserve"> </w:t>
       </w:r>
-      <w:hyperlink r:id="rId97">
+      <w:hyperlink r:id="rId98">
         <w:r>
           <w:rPr>
             <w:rStyle w:val="Hyperlink"/>
@@ -18203,7 +18246,7 @@
       <w:r>
         <w:t xml:space="preserve"> </w:t>
       </w:r>
-      <w:hyperlink r:id="rId98">
+      <w:hyperlink r:id="rId99">
         <w:r>
           <w:rPr>
             <w:rStyle w:val="Hyperlink"/>
@@ -18515,7 +18558,7 @@
       <w:r>
         <w:t xml:space="preserve"> </w:t>
       </w:r>
-      <w:hyperlink r:id="rId99">
+      <w:hyperlink r:id="rId100">
         <w:r>
           <w:rPr>
             <w:rStyle w:val="Hyperlink"/>
@@ -19046,18 +19089,18 @@
           <wp:inline>
             <wp:extent cx="5334000" cy="3000375"/>
             <wp:effectExtent b="0" l="0" r="0" t="0"/>
-            <wp:docPr descr="SOLO Taxonomy (adapted from Biggs &amp; Collis, 1982)" title="" id="101" name="Picture"/>
+            <wp:docPr descr="SOLO Taxonomy (adapted from Biggs &amp; Collis, 1982)" title="" id="102" name="Picture"/>
             <a:graphic>
               <a:graphicData uri="http://schemas.openxmlformats.org/drawingml/2006/picture">
                 <pic:pic>
                   <pic:nvPicPr>
-                    <pic:cNvPr descr="assets/SOLO-taxonomy.png" id="102" name="Picture"/>
+                    <pic:cNvPr descr="assets/SOLO-taxonomy.png" id="103" name="Picture"/>
                     <pic:cNvPicPr>
                       <a:picLocks noChangeArrowheads="1" noChangeAspect="1"/>
                     </pic:cNvPicPr>
                   </pic:nvPicPr>
                   <pic:blipFill>
-                    <a:blip r:embed="rId100"/>
+                    <a:blip r:embed="rId101"/>
                     <a:stretch>
                       <a:fillRect/>
                     </a:stretch>
@@ -19406,7 +19449,7 @@
       <w:r>
         <w:t xml:space="preserve"> </w:t>
       </w:r>
-      <w:hyperlink r:id="rId103">
+      <w:hyperlink r:id="rId104">
         <w:r>
           <w:rPr>
             <w:rStyle w:val="Hyperlink"/>
@@ -19522,7 +19565,7 @@
       <w:r>
         <w:t xml:space="preserve"> </w:t>
       </w:r>
-      <w:hyperlink r:id="rId104">
+      <w:hyperlink r:id="rId105">
         <w:r>
           <w:rPr>
             <w:rStyle w:val="Hyperlink"/>
@@ -19606,7 +19649,7 @@
       <w:r>
         <w:t xml:space="preserve"> </w:t>
       </w:r>
-      <w:hyperlink r:id="rId105">
+      <w:hyperlink r:id="rId106">
         <w:r>
           <w:rPr>
             <w:rStyle w:val="Hyperlink"/>
@@ -19623,7 +19666,7 @@
       <w:r>
         <w:t xml:space="preserve"> </w:t>
       </w:r>
-      <w:hyperlink r:id="rId106">
+      <w:hyperlink r:id="rId107">
         <w:r>
           <w:rPr>
             <w:rStyle w:val="Hyperlink"/>
@@ -19715,7 +19758,7 @@
       <w:r>
         <w:t xml:space="preserve"> </w:t>
       </w:r>
-      <w:hyperlink r:id="rId107">
+      <w:hyperlink r:id="rId108">
         <w:r>
           <w:rPr>
             <w:rStyle w:val="Hyperlink"/>
@@ -19771,7 +19814,7 @@
       <w:r>
         <w:t xml:space="preserve"> </w:t>
       </w:r>
-      <w:hyperlink r:id="rId108">
+      <w:hyperlink r:id="rId109">
         <w:r>
           <w:rPr>
             <w:rStyle w:val="Hyperlink"/>
@@ -19796,7 +19839,7 @@
       <w:r>
         <w:t xml:space="preserve"> </w:t>
       </w:r>
-      <w:hyperlink r:id="rId109">
+      <w:hyperlink r:id="rId110">
         <w:r>
           <w:rPr>
             <w:rStyle w:val="Hyperlink"/>

</xml_diff>

<commit_message>
post logistics and assignment 1
</commit_message>
<xml_diff>
--- a/docs/LDRS-663.docx
+++ b/docs/LDRS-663.docx
@@ -955,17 +955,14 @@
         </w:numPr>
       </w:pPr>
       <w:r>
-        <w:t xml:space="preserve">Introductions and Learning Stories</w:t>
-      </w:r>
-      <w:r>
-        <w:t xml:space="preserve"> </w:t>
-      </w:r>
-      <w:hyperlink w:anchor="sec-learning-stories">
+        <w:t xml:space="preserve">*</w:t>
+      </w:r>
+      <w:hyperlink r:id="rId29">
         <w:r>
           <w:rPr>
             <w:rStyle w:val="Hyperlink"/>
           </w:rPr>
-          <w:t xml:space="preserve">Section 1.1</w:t>
+          <w:t xml:space="preserve">Introductions and Learning Stories* topic in the Learning Community.</w:t>
         </w:r>
       </w:hyperlink>
     </w:p>
@@ -1162,7 +1159,7 @@
       <w:r>
         <w:t xml:space="preserve"> </w:t>
       </w:r>
-      <w:hyperlink r:id="rId29">
+      <w:hyperlink r:id="rId30">
         <w:r>
           <w:rPr>
             <w:rStyle w:val="Hyperlink"/>
@@ -1190,7 +1187,7 @@
       <w:r>
         <w:t xml:space="preserve"> </w:t>
       </w:r>
-      <w:hyperlink r:id="rId30">
+      <w:hyperlink r:id="rId31">
         <w:r>
           <w:rPr>
             <w:rStyle w:val="Hyperlink"/>
@@ -1218,7 +1215,7 @@
       <w:r>
         <w:t xml:space="preserve"> </w:t>
       </w:r>
-      <w:hyperlink r:id="rId31">
+      <w:hyperlink r:id="rId32">
         <w:r>
           <w:rPr>
             <w:rStyle w:val="Hyperlink"/>
@@ -1337,7 +1334,7 @@
       <w:r>
         <w:t xml:space="preserve">you learned it. Pick one or two of those experiences and share them in the *</w:t>
       </w:r>
-      <w:hyperlink r:id="rId32">
+      <w:hyperlink r:id="rId29">
         <w:r>
           <w:rPr>
             <w:rStyle w:val="Hyperlink"/>
@@ -3183,7 +3180,7 @@
       <w:r>
         <w:t xml:space="preserve"> </w:t>
       </w:r>
-      <w:hyperlink r:id="rId30">
+      <w:hyperlink r:id="rId31">
         <w:r>
           <w:rPr>
             <w:rStyle w:val="Hyperlink"/>
@@ -18217,77 +18214,21 @@
         <w:pStyle w:val="BodyText"/>
       </w:pPr>
       <w:r>
-        <w:t xml:space="preserve">To submit all of your posts for the course, create a new journal entry in your Obsidian vault.</w:t>
-      </w:r>
-    </w:p>
-    <w:p>
-      <w:pPr>
-        <w:pStyle w:val="Heading3"/>
-      </w:pPr>
-      <w:r>
-        <w:t xml:space="preserve">Post 2</w:t>
-      </w:r>
-    </w:p>
-    <w:p>
-      <w:pPr>
-        <w:pStyle w:val="Heading4"/>
-      </w:pPr>
-      <w:r>
-        <w:t xml:space="preserve">Due at the end of Unit 3</w:t>
-      </w:r>
-    </w:p>
-    <w:p>
-      <w:pPr>
-        <w:pStyle w:val="FirstParagraph"/>
-      </w:pPr>
-      <w:r>
-        <w:t xml:space="preserve">Scan through the</w:t>
-      </w:r>
-      <w:r>
-        <w:t xml:space="preserve"> </w:t>
-      </w:r>
-      <w:hyperlink r:id="rId99">
+        <w:t xml:space="preserve">Compose each post as a new topic in</w:t>
+      </w:r>
+      <w:r>
+        <w:t xml:space="preserve"> </w:t>
+      </w:r>
+      <w:hyperlink r:id="rId96">
         <w:r>
           <w:rPr>
             <w:rStyle w:val="Hyperlink"/>
           </w:rPr>
-          <w:t xml:space="preserve">feed of posts from previous cohorts of this course</w:t>
+          <w:t xml:space="preserve">the Learning Community</w:t>
         </w:r>
       </w:hyperlink>
       <w:r>
-        <w:t xml:space="preserve"> </w:t>
-      </w:r>
-      <w:r>
-        <w:t xml:space="preserve">and read through a few posts about Anderson’s</w:t>
-      </w:r>
-      <w:r>
-        <w:t xml:space="preserve"> </w:t>
-      </w:r>
-      <w:r>
-        <w:rPr>
-          <w:i/>
-          <w:iCs/>
-        </w:rPr>
-        <w:t xml:space="preserve">Interaction Equivalency Theorem</w:t>
-      </w:r>
-      <w:r>
-        <w:t xml:space="preserve">. Then revisit your own post from Unit 1 in this cohort and, in a new post, provide a review of your Unit 1 post. Evaluate your post using the SOLO Taxonomy found on the bottom of this page. In your review, make sure you link to more than one post from a previous cohort.</w:t>
-      </w:r>
-    </w:p>
-    <w:p>
-      <w:pPr>
-        <w:pStyle w:val="BodyText"/>
-      </w:pPr>
-      <w:r>
-        <w:t xml:space="preserve">Once you have completed this task using one of your own posts, repeat the process for one of your colleagues’ posts, preferrably, someone who took the opposite view from you (if you defended Anderson’s theorem, then evaluate the post of someone who criticised it).</w:t>
-      </w:r>
-    </w:p>
-    <w:p>
-      <w:pPr>
-        <w:pStyle w:val="BodyText"/>
-      </w:pPr>
-      <w:r>
-        <w:t xml:space="preserve">To create all of your posts for the course, create a new journal entry in your Obsidian vault, then paste your completed post into the appropriate topic in Discourse.</w:t>
+        <w:t xml:space="preserve">. Make sure you use tags in your post to allow you and others in the course to curate your thoughts.</w:t>
       </w:r>
     </w:p>
     <w:p>
@@ -18295,7 +18236,7 @@
         <w:pStyle w:val="Heading3"/>
       </w:pPr>
       <w:r>
-        <w:t xml:space="preserve">Post 3</w:t>
+        <w:t xml:space="preserve">Post 2</w:t>
       </w:r>
     </w:p>
     <w:p>
@@ -18303,6 +18244,50 @@
         <w:pStyle w:val="Heading4"/>
       </w:pPr>
       <w:r>
+        <w:t xml:space="preserve">Due at the end of Unit 3</w:t>
+      </w:r>
+    </w:p>
+    <w:p>
+      <w:pPr>
+        <w:pStyle w:val="FirstParagraph"/>
+      </w:pPr>
+      <w:r>
+        <w:t xml:space="preserve">Your second post will be based on your Autoethnography proposal (Assignment 1). Your task will be to create an abstract for your paper, which at this point, will be a summary of your proposal. Your abstarct must be between 150 and 200 words. This is the standard word count for an article abstract in many journals.</w:t>
+      </w:r>
+    </w:p>
+    <w:p>
+      <w:pPr>
+        <w:pStyle w:val="BodyText"/>
+      </w:pPr>
+      <w:r>
+        <w:t xml:space="preserve">Compose each post as a new topic in</w:t>
+      </w:r>
+      <w:r>
+        <w:t xml:space="preserve"> </w:t>
+      </w:r>
+      <w:hyperlink r:id="rId96">
+        <w:r>
+          <w:rPr>
+            <w:rStyle w:val="Hyperlink"/>
+          </w:rPr>
+          <w:t xml:space="preserve">the Learning Community</w:t>
+        </w:r>
+      </w:hyperlink>
+      <w:r>
+        <w:t xml:space="preserve">. Make sure you use tags in your post to allow you and others in the course to curate your thoughts.</w:t>
+      </w:r>
+      <w:r>
+        <w:t xml:space="preserve"> </w:t>
+      </w:r>
+      <w:r>
+        <w:t xml:space="preserve">### Post 3{.unnumbered}</w:t>
+      </w:r>
+    </w:p>
+    <w:p>
+      <w:pPr>
+        <w:pStyle w:val="Heading4"/>
+      </w:pPr>
+      <w:r>
         <w:t xml:space="preserve">Due at the end of Unit 4</w:t>
       </w:r>
     </w:p>
@@ -18369,7 +18354,24 @@
         <w:pStyle w:val="FirstParagraph"/>
       </w:pPr>
       <w:r>
-        <w:t xml:space="preserve">To submit all of your posts for the course, create a new journal entry in your Obsidian vault.</w:t>
+        <w:t xml:space="preserve">Compose each post as a new topic in</w:t>
+      </w:r>
+      <w:r>
+        <w:t xml:space="preserve"> </w:t>
+      </w:r>
+      <w:hyperlink r:id="rId96">
+        <w:r>
+          <w:rPr>
+            <w:rStyle w:val="Hyperlink"/>
+          </w:rPr>
+          <w:t xml:space="preserve">the Learning Community</w:t>
+        </w:r>
+      </w:hyperlink>
+      <w:r>
+        <w:t xml:space="preserve">. Make sure you use tags in your post to allow you and others in the course to curate your thoughts.</w:t>
+      </w:r>
+      <w:r>
+        <w:t xml:space="preserve"> </w:t>
       </w:r>
     </w:p>
     <w:p>
@@ -18509,10 +18511,38 @@
     </w:p>
     <w:p>
       <w:pPr>
+        <w:pStyle w:val="FirstParagraph"/>
+      </w:pPr>
+      <w:r>
+        <w:t xml:space="preserve">Compose each post as a new topic in</w:t>
+      </w:r>
+      <w:r>
+        <w:t xml:space="preserve"> </w:t>
+      </w:r>
+      <w:hyperlink r:id="rId96">
+        <w:r>
+          <w:rPr>
+            <w:rStyle w:val="Hyperlink"/>
+          </w:rPr>
+          <w:t xml:space="preserve">the Learning Community</w:t>
+        </w:r>
+      </w:hyperlink>
+      <w:r>
+        <w:t xml:space="preserve">. Make sure you use tags in your post to allow you and others in the course to curate your thoughts.</w:t>
+      </w:r>
+      <w:r>
+        <w:t xml:space="preserve"> </w:t>
+      </w:r>
+    </w:p>
+    <w:p>
+      <w:pPr>
         <w:pStyle w:val="Heading2"/>
       </w:pPr>
       <w:r>
-        <w:t xml:space="preserve">Autoethnography Proposal and Ethics App</w:t>
+        <w:t xml:space="preserve">Autoethnography Proposal</w:t>
+      </w:r>
+      <w:r>
+        <w:t xml:space="preserve"> </w:t>
       </w:r>
     </w:p>
     <w:p>
@@ -18520,7 +18550,7 @@
         <w:pStyle w:val="FirstParagraph"/>
       </w:pPr>
       <w:r>
-        <w:t xml:space="preserve">Your project throughout this course will be to engage in an autoethnographic exploration of your experiences learning about and practicing coaching and facilitation skills in the context of higher education.</w:t>
+        <w:t xml:space="preserve">Your project throughout this course will be to engage in an autoethnographic exploration of your experiences learning about and practicing coaching and facilitation skills in the context of higher education. Each assignment in the course will contribute towards the creation of an autoethnographic account of your experiences in the course and the final result will be a document in the form of a scholarly article. The first component of this project is to create a proposal, which will include a brief introduction to your project, a literature review, and a description of your methods (autoethnography).</w:t>
       </w:r>
     </w:p>
     <w:p>
@@ -18558,7 +18588,7 @@
       <w:r>
         <w:t xml:space="preserve"> </w:t>
       </w:r>
-      <w:hyperlink r:id="rId100">
+      <w:hyperlink r:id="rId99">
         <w:r>
           <w:rPr>
             <w:rStyle w:val="Hyperlink"/>
@@ -19089,18 +19119,18 @@
           <wp:inline>
             <wp:extent cx="5334000" cy="3000375"/>
             <wp:effectExtent b="0" l="0" r="0" t="0"/>
-            <wp:docPr descr="SOLO Taxonomy (adapted from Biggs &amp; Collis, 1982)" title="" id="102" name="Picture"/>
+            <wp:docPr descr="SOLO Taxonomy (adapted from Biggs &amp; Collis, 1982)" title="" id="101" name="Picture"/>
             <a:graphic>
               <a:graphicData uri="http://schemas.openxmlformats.org/drawingml/2006/picture">
                 <pic:pic>
                   <pic:nvPicPr>
-                    <pic:cNvPr descr="assets/SOLO-taxonomy.png" id="103" name="Picture"/>
+                    <pic:cNvPr descr="assets/SOLO-taxonomy.png" id="102" name="Picture"/>
                     <pic:cNvPicPr>
                       <a:picLocks noChangeArrowheads="1" noChangeAspect="1"/>
                     </pic:cNvPicPr>
                   </pic:nvPicPr>
                   <pic:blipFill>
-                    <a:blip r:embed="rId101"/>
+                    <a:blip r:embed="rId100"/>
                     <a:stretch>
                       <a:fillRect/>
                     </a:stretch>
@@ -19449,7 +19479,7 @@
       <w:r>
         <w:t xml:space="preserve"> </w:t>
       </w:r>
-      <w:hyperlink r:id="rId104">
+      <w:hyperlink r:id="rId103">
         <w:r>
           <w:rPr>
             <w:rStyle w:val="Hyperlink"/>
@@ -19565,7 +19595,7 @@
       <w:r>
         <w:t xml:space="preserve"> </w:t>
       </w:r>
-      <w:hyperlink r:id="rId105">
+      <w:hyperlink r:id="rId104">
         <w:r>
           <w:rPr>
             <w:rStyle w:val="Hyperlink"/>
@@ -19649,7 +19679,7 @@
       <w:r>
         <w:t xml:space="preserve"> </w:t>
       </w:r>
-      <w:hyperlink r:id="rId106">
+      <w:hyperlink r:id="rId105">
         <w:r>
           <w:rPr>
             <w:rStyle w:val="Hyperlink"/>
@@ -19666,7 +19696,7 @@
       <w:r>
         <w:t xml:space="preserve"> </w:t>
       </w:r>
-      <w:hyperlink r:id="rId107">
+      <w:hyperlink r:id="rId106">
         <w:r>
           <w:rPr>
             <w:rStyle w:val="Hyperlink"/>
@@ -19758,7 +19788,7 @@
       <w:r>
         <w:t xml:space="preserve"> </w:t>
       </w:r>
-      <w:hyperlink r:id="rId108">
+      <w:hyperlink r:id="rId107">
         <w:r>
           <w:rPr>
             <w:rStyle w:val="Hyperlink"/>
@@ -19814,7 +19844,7 @@
       <w:r>
         <w:t xml:space="preserve"> </w:t>
       </w:r>
-      <w:hyperlink r:id="rId109">
+      <w:hyperlink r:id="rId108">
         <w:r>
           <w:rPr>
             <w:rStyle w:val="Hyperlink"/>
@@ -19839,7 +19869,7 @@
       <w:r>
         <w:t xml:space="preserve"> </w:t>
       </w:r>
-      <w:hyperlink r:id="rId110">
+      <w:hyperlink r:id="rId109">
         <w:r>
           <w:rPr>
             <w:rStyle w:val="Hyperlink"/>

</xml_diff>

<commit_message>
Unit 2 and 3 Notes
</commit_message>
<xml_diff>
--- a/docs/LDRS-663.docx
+++ b/docs/LDRS-663.docx
@@ -65,7 +65,7 @@
         <w:t xml:space="preserve"> </w:t>
       </w:r>
       <w:r>
-        <w:t xml:space="preserve">13,</w:t>
+        <w:t xml:space="preserve">21,</w:t>
       </w:r>
       <w:r>
         <w:t xml:space="preserve"> </w:t>
@@ -4478,55 +4478,39 @@
     </w:p>
     <w:p>
       <w:pPr>
-        <w:pStyle w:val="Compact"/>
-        <w:numPr>
-          <w:ilvl w:val="0"/>
-          <w:numId w:val="1015"/>
-        </w:numPr>
-      </w:pPr>
-      <w:r>
-        <w:t xml:space="preserve">How does the idea of the zone of proximal development help you support learning?</w:t>
-      </w:r>
-    </w:p>
-    <w:p>
-      <w:pPr>
-        <w:pStyle w:val="Compact"/>
-        <w:numPr>
-          <w:ilvl w:val="0"/>
-          <w:numId w:val="1015"/>
-        </w:numPr>
-      </w:pPr>
-      <w:r>
-        <w:t xml:space="preserve">How do you think social interactions have influenced your learning experiences in the past? Can you recall an example where learning through observation or collaboration helped you grasp a concept better?</w:t>
-      </w:r>
-    </w:p>
-    <w:p>
-      <w:pPr>
-        <w:pStyle w:val="Compact"/>
-        <w:numPr>
-          <w:ilvl w:val="0"/>
-          <w:numId w:val="1015"/>
-        </w:numPr>
-      </w:pPr>
-      <w:r>
-        <w:t xml:space="preserve">Vygotsky emphasizes the role of the Zone of Proximal Development (ZPD) in effective learning. Reflecting on a recent learning challenge, can you identify your ZPD for that task? How did external support (e.g., guidance, resources) help you progress?</w:t>
-      </w:r>
-    </w:p>
-    <w:p>
-      <w:pPr>
-        <w:pStyle w:val="Compact"/>
-        <w:numPr>
-          <w:ilvl w:val="0"/>
-          <w:numId w:val="1015"/>
-        </w:numPr>
-      </w:pPr>
-      <w:r>
-        <w:t xml:space="preserve">Scaffolding is described as a process where educators support learners to reach new heights of understanding. Think of a time when you received structured support . How did this scaffold your learning, and how might this approach be applied to your current learning context?</w:t>
-      </w:r>
-    </w:p>
-    <w:p>
-      <w:pPr>
-        <w:pStyle w:val="FirstParagraph"/>
+        <w:pStyle w:val="BodyText"/>
+      </w:pPr>
+      <w:r>
+        <w:t xml:space="preserve">// todo #23 Add an introduction to this activity?</w:t>
+      </w:r>
+      <w:r>
+        <w:t xml:space="preserve"> </w:t>
+      </w:r>
+      <w:r>
+        <w:t xml:space="preserve">- How does the idea of the zone of proximal development help you support learning?</w:t>
+      </w:r>
+      <w:r>
+        <w:t xml:space="preserve"> </w:t>
+      </w:r>
+      <w:r>
+        <w:t xml:space="preserve">- How do you think social interactions have influenced your learning experiences in the past? Can you recall an example where learning through observation or collaboration helped you grasp a concept better?</w:t>
+      </w:r>
+      <w:r>
+        <w:t xml:space="preserve"> </w:t>
+      </w:r>
+      <w:r>
+        <w:t xml:space="preserve">- Vygotsky emphasizes the role of the Zone of Proximal Development (ZPD) in effective learning. Reflecting on a recent learning challenge, can you identify your ZPD for that task? How did external support (e.g., guidance, resources) help you progress?</w:t>
+      </w:r>
+      <w:r>
+        <w:t xml:space="preserve"> </w:t>
+      </w:r>
+      <w:r>
+        <w:t xml:space="preserve">- Scaffolding is described as a process where educators support learners to reach new heights of understanding. Think of a time when you received structured support . How did this scaffold your learning, and how might this approach be applied to your current learning context?</w:t>
+      </w:r>
+    </w:p>
+    <w:p>
+      <w:pPr>
+        <w:pStyle w:val="BodyText"/>
       </w:pPr>
       <w:r>
         <w:rPr>
@@ -4869,16 +4853,20 @@
     </w:p>
     <w:p>
       <w:pPr>
-        <w:pStyle w:val="Heading5"/>
-      </w:pPr>
-      <w:r>
-        <w:t xml:space="preserve">Positive Interdependence</w:t>
-      </w:r>
-    </w:p>
-    <w:p>
-      <w:pPr>
         <w:pStyle w:val="FirstParagraph"/>
       </w:pPr>
+      <w:r>
+        <w:t xml:space="preserve">// todo #24 Perhaps adding an example to each of the five characteristics of learning groups would be a good idea!</w:t>
+      </w:r>
+      <w:r>
+        <w:t xml:space="preserve"> </w:t>
+      </w:r>
+      <w:r>
+        <w:t xml:space="preserve">##### Positive Interdependence{.unnumbered}</w:t>
+      </w:r>
+      <w:r>
+        <w:t xml:space="preserve"> </w:t>
+      </w:r>
       <w:r>
         <w:t xml:space="preserve">Positive interdependence, according to Johnson and Johnson is the idea that individuals in a learning environment are dependent upon each other for success. In other words, I cannot succeed unless you succeed and you cannot succeed unless I succeed. So, collectively, we are interdependent. Positive interdependence is the key that distinguishes cooperative learning from competitive learning, where students are graded on a curve and only the top 2-3% of students can earn</w:t>
       </w:r>
@@ -5266,49 +5254,33 @@
     </w:p>
     <w:p>
       <w:pPr>
-        <w:pStyle w:val="Compact"/>
-        <w:numPr>
-          <w:ilvl w:val="0"/>
-          <w:numId w:val="1016"/>
-        </w:numPr>
-      </w:pPr>
-      <w:r>
-        <w:t xml:space="preserve">How can coaching concepts be applied to helping learners learn?</w:t>
+        <w:pStyle w:val="BodyText"/>
+      </w:pPr>
+      <w:r>
+        <w:t xml:space="preserve">// todo #25 I’m wondering whether we should reconsider this question, as the students have not yet been introduced to coaching concepts in this unit.</w:t>
+      </w:r>
+      <w:r>
+        <w:t xml:space="preserve"> </w:t>
+      </w:r>
+      <w:r>
+        <w:t xml:space="preserve">- How can coaching concepts be applied to helping learners learn?</w:t>
       </w:r>
       <w:r>
         <w:br/>
       </w:r>
-    </w:p>
-    <w:p>
-      <w:pPr>
-        <w:pStyle w:val="Compact"/>
-        <w:numPr>
-          <w:ilvl w:val="0"/>
-          <w:numId w:val="1016"/>
-        </w:numPr>
-      </w:pPr>
-      <w:r>
-        <w:t xml:space="preserve">What key characteristics define effective coaching for learning?</w:t>
+      <w:r>
+        <w:t xml:space="preserve">- What key characteristics define effective coaching for learning?</w:t>
       </w:r>
       <w:r>
         <w:br/>
       </w:r>
-    </w:p>
-    <w:p>
-      <w:pPr>
-        <w:pStyle w:val="Compact"/>
-        <w:numPr>
-          <w:ilvl w:val="0"/>
-          <w:numId w:val="1016"/>
-        </w:numPr>
-      </w:pPr>
-      <w:r>
-        <w:t xml:space="preserve">How can educators coach learners through the transition of making a change?</w:t>
-      </w:r>
-    </w:p>
-    <w:p>
-      <w:pPr>
-        <w:pStyle w:val="FirstParagraph"/>
+      <w:r>
+        <w:t xml:space="preserve">- How can educators coach learners through the transition of making a change?</w:t>
+      </w:r>
+    </w:p>
+    <w:p>
+      <w:pPr>
+        <w:pStyle w:val="BodyText"/>
       </w:pPr>
       <w:r>
         <w:rPr>
@@ -5594,6 +5566,12 @@
       <w:pPr>
         <w:pStyle w:val="BodyText"/>
       </w:pPr>
+      <w:r>
+        <w:t xml:space="preserve">// todo #26 Should we include an introduction that encourages the student to start thinking about the planning of their facilitation session? Or should we include specific questions that prompt the student to begin planning their facilitation session?</w:t>
+      </w:r>
+      <w:r>
+        <w:t xml:space="preserve"> </w:t>
+      </w:r>
       <w:r>
         <w:t xml:space="preserve">Read the following article</w:t>
       </w:r>
@@ -5640,7 +5618,7 @@
         <w:pStyle w:val="Compact"/>
         <w:numPr>
           <w:ilvl w:val="0"/>
-          <w:numId w:val="1017"/>
+          <w:numId w:val="1015"/>
         </w:numPr>
       </w:pPr>
       <w:r>
@@ -5655,7 +5633,7 @@
         <w:pStyle w:val="Compact"/>
         <w:numPr>
           <w:ilvl w:val="0"/>
-          <w:numId w:val="1017"/>
+          <w:numId w:val="1015"/>
         </w:numPr>
       </w:pPr>
       <w:r>
@@ -5670,7 +5648,7 @@
         <w:pStyle w:val="Compact"/>
         <w:numPr>
           <w:ilvl w:val="0"/>
-          <w:numId w:val="1017"/>
+          <w:numId w:val="1015"/>
         </w:numPr>
       </w:pPr>
       <w:r>
@@ -5685,7 +5663,7 @@
         <w:pStyle w:val="Compact"/>
         <w:numPr>
           <w:ilvl w:val="0"/>
-          <w:numId w:val="1017"/>
+          <w:numId w:val="1015"/>
         </w:numPr>
       </w:pPr>
       <w:r>
@@ -5700,7 +5678,7 @@
         <w:pStyle w:val="Compact"/>
         <w:numPr>
           <w:ilvl w:val="0"/>
-          <w:numId w:val="1017"/>
+          <w:numId w:val="1015"/>
         </w:numPr>
       </w:pPr>
       <w:r>
@@ -5715,7 +5693,7 @@
         <w:pStyle w:val="Compact"/>
         <w:numPr>
           <w:ilvl w:val="0"/>
-          <w:numId w:val="1017"/>
+          <w:numId w:val="1015"/>
         </w:numPr>
       </w:pPr>
       <w:r>
@@ -5803,6 +5781,144 @@
         <w:pStyle w:val="Compact"/>
         <w:numPr>
           <w:ilvl w:val="0"/>
+          <w:numId w:val="1016"/>
+        </w:numPr>
+      </w:pPr>
+      <w:r>
+        <w:rPr>
+          <w:b/>
+          <w:bCs/>
+        </w:rPr>
+        <w:t xml:space="preserve">Similarity</w:t>
+      </w:r>
+      <w:r>
+        <w:t xml:space="preserve">: The more similar members are in terms of age, sex, education, skills, attitudes, values, and beliefs, the more likely the group will bond.</w:t>
+      </w:r>
+    </w:p>
+    <w:p>
+      <w:pPr>
+        <w:pStyle w:val="Compact"/>
+        <w:numPr>
+          <w:ilvl w:val="0"/>
+          <w:numId w:val="1016"/>
+        </w:numPr>
+      </w:pPr>
+      <w:r>
+        <w:rPr>
+          <w:b/>
+          <w:bCs/>
+        </w:rPr>
+        <w:t xml:space="preserve">Stability</w:t>
+      </w:r>
+      <w:r>
+        <w:t xml:space="preserve">: The longer a group stays together, the more cohesive it becomes.</w:t>
+      </w:r>
+    </w:p>
+    <w:p>
+      <w:pPr>
+        <w:pStyle w:val="Compact"/>
+        <w:numPr>
+          <w:ilvl w:val="0"/>
+          <w:numId w:val="1016"/>
+        </w:numPr>
+      </w:pPr>
+      <w:r>
+        <w:rPr>
+          <w:b/>
+          <w:bCs/>
+        </w:rPr>
+        <w:t xml:space="preserve">Size</w:t>
+      </w:r>
+      <w:r>
+        <w:t xml:space="preserve">: Smaller groups tend to have higher cohesion.</w:t>
+      </w:r>
+    </w:p>
+    <w:p>
+      <w:pPr>
+        <w:pStyle w:val="Compact"/>
+        <w:numPr>
+          <w:ilvl w:val="0"/>
+          <w:numId w:val="1016"/>
+        </w:numPr>
+      </w:pPr>
+      <w:r>
+        <w:rPr>
+          <w:b/>
+          <w:bCs/>
+        </w:rPr>
+        <w:t xml:space="preserve">Support</w:t>
+      </w:r>
+      <w:r>
+        <w:t xml:space="preserve">: Coaching and encouragement to support other members strengthens the group’s identity.</w:t>
+      </w:r>
+    </w:p>
+    <w:p>
+      <w:pPr>
+        <w:pStyle w:val="Compact"/>
+        <w:numPr>
+          <w:ilvl w:val="0"/>
+          <w:numId w:val="1016"/>
+        </w:numPr>
+      </w:pPr>
+      <w:r>
+        <w:rPr>
+          <w:b/>
+          <w:bCs/>
+        </w:rPr>
+        <w:t xml:space="preserve">Satisfaction</w:t>
+      </w:r>
+      <w:r>
+        <w:t xml:space="preserve">: How pleased group members are with each other’s performance, behaviour, and conformity to group norms increases cohesion.</w:t>
+      </w:r>
+    </w:p>
+    <w:p>
+      <w:pPr>
+        <w:pStyle w:val="FirstParagraph"/>
+      </w:pPr>
+      <w:r>
+        <w:t xml:space="preserve">One factor that tends to erode trust within a group is:</w:t>
+      </w:r>
+    </w:p>
+    <w:p>
+      <w:pPr>
+        <w:pStyle w:val="Compact"/>
+        <w:numPr>
+          <w:ilvl w:val="0"/>
+          <w:numId w:val="1017"/>
+        </w:numPr>
+      </w:pPr>
+      <w:r>
+        <w:rPr>
+          <w:b/>
+          <w:bCs/>
+        </w:rPr>
+        <w:t xml:space="preserve">Social Loafing</w:t>
+      </w:r>
+      <w:r>
+        <w:t xml:space="preserve">: There is a tendency of individuals to put in less effort when working in a group context. As group size grows, this effect becomes larger.</w:t>
+      </w:r>
+    </w:p>
+    <w:p>
+      <w:pPr>
+        <w:pStyle w:val="Heading3"/>
+      </w:pPr>
+      <w:r>
+        <w:t xml:space="preserve">Group Development</w:t>
+      </w:r>
+    </w:p>
+    <w:p>
+      <w:pPr>
+        <w:pStyle w:val="FirstParagraph"/>
+      </w:pPr>
+      <w:r>
+        <w:t xml:space="preserve">It is important for facilitators to understand that groups change over time. One of the most influential and helpful models of group development was articulated by Bruce W. Tuckman (1965). His research finding was that groups typically move through five critical stages of development:</w:t>
+      </w:r>
+    </w:p>
+    <w:p>
+      <w:pPr>
+        <w:pStyle w:val="Compact"/>
+        <w:numPr>
+          <w:ilvl w:val="0"/>
           <w:numId w:val="1018"/>
         </w:numPr>
       </w:pPr>
@@ -5811,10 +5927,10 @@
           <w:b/>
           <w:bCs/>
         </w:rPr>
-        <w:t xml:space="preserve">Similarity</w:t>
-      </w:r>
-      <w:r>
-        <w:t xml:space="preserve">: The more similar members are in terms of age, sex, education, skills, attitudes, values, and beliefs, the more likely the group will bond.</w:t>
+        <w:t xml:space="preserve">Forming</w:t>
+      </w:r>
+      <w:r>
+        <w:t xml:space="preserve">: Members get to know one another, exchange personal information, and establish new relationships.</w:t>
       </w:r>
     </w:p>
     <w:p>
@@ -5830,10 +5946,10 @@
           <w:b/>
           <w:bCs/>
         </w:rPr>
-        <w:t xml:space="preserve">Stability</w:t>
-      </w:r>
-      <w:r>
-        <w:t xml:space="preserve">: The longer a group stays together, the more cohesive it becomes.</w:t>
+        <w:t xml:space="preserve">Storming</w:t>
+      </w:r>
+      <w:r>
+        <w:t xml:space="preserve">: Members open up to each other and confront each other’s ideas and perspectives.</w:t>
       </w:r>
     </w:p>
     <w:p>
@@ -5849,10 +5965,10 @@
           <w:b/>
           <w:bCs/>
         </w:rPr>
-        <w:t xml:space="preserve">Size</w:t>
-      </w:r>
-      <w:r>
-        <w:t xml:space="preserve">: Smaller groups tend to have higher cohesion.</w:t>
+        <w:t xml:space="preserve">Norming</w:t>
+      </w:r>
+      <w:r>
+        <w:t xml:space="preserve">: Members achieve a consensus about goals, definition of roles, and clear coordination of effort.</w:t>
       </w:r>
     </w:p>
     <w:p>
@@ -5868,10 +5984,10 @@
           <w:b/>
           <w:bCs/>
         </w:rPr>
-        <w:t xml:space="preserve">Support</w:t>
-      </w:r>
-      <w:r>
-        <w:t xml:space="preserve">: Coaching and encouragement to support other members strengthens the group’s identity.</w:t>
+        <w:t xml:space="preserve">Performing</w:t>
+      </w:r>
+      <w:r>
+        <w:t xml:space="preserve">: The group is able to function as a unit as they find ways to get the job done smoothly and effectively without inappropriate conflict or the need for external facilitation.</w:t>
       </w:r>
     </w:p>
     <w:p>
@@ -5880,144 +5996,6 @@
         <w:numPr>
           <w:ilvl w:val="0"/>
           <w:numId w:val="1018"/>
-        </w:numPr>
-      </w:pPr>
-      <w:r>
-        <w:rPr>
-          <w:b/>
-          <w:bCs/>
-        </w:rPr>
-        <w:t xml:space="preserve">Satisfaction</w:t>
-      </w:r>
-      <w:r>
-        <w:t xml:space="preserve">: How pleased group members are with each other’s performance, behaviour, and conformity to group norms increases cohesion.</w:t>
-      </w:r>
-    </w:p>
-    <w:p>
-      <w:pPr>
-        <w:pStyle w:val="FirstParagraph"/>
-      </w:pPr>
-      <w:r>
-        <w:t xml:space="preserve">One factor that tends to erode trust within a group is:</w:t>
-      </w:r>
-    </w:p>
-    <w:p>
-      <w:pPr>
-        <w:pStyle w:val="Compact"/>
-        <w:numPr>
-          <w:ilvl w:val="0"/>
-          <w:numId w:val="1019"/>
-        </w:numPr>
-      </w:pPr>
-      <w:r>
-        <w:rPr>
-          <w:b/>
-          <w:bCs/>
-        </w:rPr>
-        <w:t xml:space="preserve">Social Loafing</w:t>
-      </w:r>
-      <w:r>
-        <w:t xml:space="preserve">: There is a tendency of individuals to put in less effort when working in a group context. As group size grows, this effect becomes larger.</w:t>
-      </w:r>
-    </w:p>
-    <w:p>
-      <w:pPr>
-        <w:pStyle w:val="Heading3"/>
-      </w:pPr>
-      <w:r>
-        <w:t xml:space="preserve">Group Development</w:t>
-      </w:r>
-    </w:p>
-    <w:p>
-      <w:pPr>
-        <w:pStyle w:val="FirstParagraph"/>
-      </w:pPr>
-      <w:r>
-        <w:t xml:space="preserve">It is important for facilitators to understand that groups change over time. One of the most influential and helpful models of group development was articulated by Bruce W. Tuckman (1965). His research finding was that groups typically move through five critical stages of development:</w:t>
-      </w:r>
-    </w:p>
-    <w:p>
-      <w:pPr>
-        <w:pStyle w:val="Compact"/>
-        <w:numPr>
-          <w:ilvl w:val="0"/>
-          <w:numId w:val="1020"/>
-        </w:numPr>
-      </w:pPr>
-      <w:r>
-        <w:rPr>
-          <w:b/>
-          <w:bCs/>
-        </w:rPr>
-        <w:t xml:space="preserve">Forming</w:t>
-      </w:r>
-      <w:r>
-        <w:t xml:space="preserve">: Members get to know one another, exchange personal information, and establish new relationships.</w:t>
-      </w:r>
-    </w:p>
-    <w:p>
-      <w:pPr>
-        <w:pStyle w:val="Compact"/>
-        <w:numPr>
-          <w:ilvl w:val="0"/>
-          <w:numId w:val="1020"/>
-        </w:numPr>
-      </w:pPr>
-      <w:r>
-        <w:rPr>
-          <w:b/>
-          <w:bCs/>
-        </w:rPr>
-        <w:t xml:space="preserve">Storming</w:t>
-      </w:r>
-      <w:r>
-        <w:t xml:space="preserve">: Members open up to each other and confront each other’s ideas and perspectives.</w:t>
-      </w:r>
-    </w:p>
-    <w:p>
-      <w:pPr>
-        <w:pStyle w:val="Compact"/>
-        <w:numPr>
-          <w:ilvl w:val="0"/>
-          <w:numId w:val="1020"/>
-        </w:numPr>
-      </w:pPr>
-      <w:r>
-        <w:rPr>
-          <w:b/>
-          <w:bCs/>
-        </w:rPr>
-        <w:t xml:space="preserve">Norming</w:t>
-      </w:r>
-      <w:r>
-        <w:t xml:space="preserve">: Members achieve a consensus about goals, definition of roles, and clear coordination of effort.</w:t>
-      </w:r>
-    </w:p>
-    <w:p>
-      <w:pPr>
-        <w:pStyle w:val="Compact"/>
-        <w:numPr>
-          <w:ilvl w:val="0"/>
-          <w:numId w:val="1020"/>
-        </w:numPr>
-      </w:pPr>
-      <w:r>
-        <w:rPr>
-          <w:b/>
-          <w:bCs/>
-        </w:rPr>
-        <w:t xml:space="preserve">Performing</w:t>
-      </w:r>
-      <w:r>
-        <w:t xml:space="preserve">: The group is able to function as a unit as they find ways to get the job done smoothly and effectively without inappropriate conflict or the need for external facilitation.</w:t>
-      </w:r>
-    </w:p>
-    <w:p>
-      <w:pPr>
-        <w:pStyle w:val="Compact"/>
-        <w:numPr>
-          <w:ilvl w:val="0"/>
-          <w:numId w:val="1020"/>
         </w:numPr>
       </w:pPr>
       <w:r>
@@ -6509,7 +6487,7 @@
         <w:pStyle w:val="Compact"/>
         <w:numPr>
           <w:ilvl w:val="0"/>
-          <w:numId w:val="1021"/>
+          <w:numId w:val="1019"/>
         </w:numPr>
       </w:pPr>
       <w:r>
@@ -6524,7 +6502,7 @@
         <w:pStyle w:val="Compact"/>
         <w:numPr>
           <w:ilvl w:val="0"/>
-          <w:numId w:val="1021"/>
+          <w:numId w:val="1019"/>
         </w:numPr>
       </w:pPr>
       <w:r>
@@ -6539,7 +6517,7 @@
         <w:pStyle w:val="Compact"/>
         <w:numPr>
           <w:ilvl w:val="0"/>
-          <w:numId w:val="1021"/>
+          <w:numId w:val="1019"/>
         </w:numPr>
       </w:pPr>
       <w:r>
@@ -6650,7 +6628,7 @@
         <w:pStyle w:val="Compact"/>
         <w:numPr>
           <w:ilvl w:val="0"/>
-          <w:numId w:val="1022"/>
+          <w:numId w:val="1020"/>
         </w:numPr>
       </w:pPr>
       <w:r>
@@ -6665,7 +6643,7 @@
         <w:pStyle w:val="Compact"/>
         <w:numPr>
           <w:ilvl w:val="0"/>
-          <w:numId w:val="1022"/>
+          <w:numId w:val="1020"/>
         </w:numPr>
       </w:pPr>
       <w:r>
@@ -6680,7 +6658,7 @@
         <w:pStyle w:val="Compact"/>
         <w:numPr>
           <w:ilvl w:val="0"/>
-          <w:numId w:val="1022"/>
+          <w:numId w:val="1020"/>
         </w:numPr>
       </w:pPr>
       <w:r>
@@ -6722,7 +6700,7 @@
         <w:pStyle w:val="Compact"/>
         <w:numPr>
           <w:ilvl w:val="0"/>
-          <w:numId w:val="1023"/>
+          <w:numId w:val="1021"/>
         </w:numPr>
       </w:pPr>
       <w:r>
@@ -6734,7 +6712,7 @@
         <w:pStyle w:val="Compact"/>
         <w:numPr>
           <w:ilvl w:val="0"/>
-          <w:numId w:val="1023"/>
+          <w:numId w:val="1021"/>
         </w:numPr>
       </w:pPr>
       <w:r>
@@ -6746,7 +6724,7 @@
         <w:pStyle w:val="Compact"/>
         <w:numPr>
           <w:ilvl w:val="0"/>
-          <w:numId w:val="1023"/>
+          <w:numId w:val="1021"/>
         </w:numPr>
       </w:pPr>
       <w:r>
@@ -6758,7 +6736,7 @@
         <w:pStyle w:val="Compact"/>
         <w:numPr>
           <w:ilvl w:val="0"/>
-          <w:numId w:val="1023"/>
+          <w:numId w:val="1021"/>
         </w:numPr>
       </w:pPr>
       <w:r>
@@ -6770,7 +6748,7 @@
         <w:pStyle w:val="Compact"/>
         <w:numPr>
           <w:ilvl w:val="0"/>
-          <w:numId w:val="1023"/>
+          <w:numId w:val="1021"/>
         </w:numPr>
       </w:pPr>
       <w:r>
@@ -6782,7 +6760,7 @@
         <w:pStyle w:val="Compact"/>
         <w:numPr>
           <w:ilvl w:val="0"/>
-          <w:numId w:val="1023"/>
+          <w:numId w:val="1021"/>
         </w:numPr>
       </w:pPr>
       <w:r>
@@ -6794,7 +6772,7 @@
         <w:pStyle w:val="Compact"/>
         <w:numPr>
           <w:ilvl w:val="0"/>
-          <w:numId w:val="1023"/>
+          <w:numId w:val="1021"/>
         </w:numPr>
       </w:pPr>
       <w:r>
@@ -6806,7 +6784,7 @@
         <w:pStyle w:val="Compact"/>
         <w:numPr>
           <w:ilvl w:val="0"/>
-          <w:numId w:val="1023"/>
+          <w:numId w:val="1021"/>
         </w:numPr>
       </w:pPr>
       <w:r>
@@ -6913,7 +6891,7 @@
         <w:pStyle w:val="Compact"/>
         <w:numPr>
           <w:ilvl w:val="0"/>
-          <w:numId w:val="1024"/>
+          <w:numId w:val="1022"/>
         </w:numPr>
       </w:pPr>
       <w:r>
@@ -6928,7 +6906,7 @@
         <w:pStyle w:val="Compact"/>
         <w:numPr>
           <w:ilvl w:val="0"/>
-          <w:numId w:val="1024"/>
+          <w:numId w:val="1022"/>
         </w:numPr>
       </w:pPr>
       <w:r>
@@ -6943,7 +6921,7 @@
         <w:pStyle w:val="Compact"/>
         <w:numPr>
           <w:ilvl w:val="0"/>
-          <w:numId w:val="1024"/>
+          <w:numId w:val="1022"/>
         </w:numPr>
       </w:pPr>
       <w:r>
@@ -7204,94 +7182,70 @@
       <w:r>
         <w:t xml:space="preserve">Before you move on to the next unit, you may want to check to make sure that you are able to:</w:t>
       </w:r>
-    </w:p>
-    <w:p>
-      <w:pPr>
-        <w:pStyle w:val="Compact"/>
-        <w:numPr>
-          <w:ilvl w:val="0"/>
-          <w:numId w:val="1025"/>
-        </w:numPr>
-      </w:pPr>
-      <w:r>
-        <w:t xml:space="preserve">Explain how to design learning environments to maximize learning.</w:t>
+      <w:r>
+        <w:t xml:space="preserve"> </w:t>
+      </w:r>
+      <w:r>
+        <w:t xml:space="preserve">// todo #27 The</w:t>
+      </w:r>
+      <w:r>
+        <w:t xml:space="preserve"> </w:t>
+      </w:r>
+      <w:r>
+        <w:t xml:space="preserve">‘</w:t>
+      </w:r>
+      <w:r>
+        <w:t xml:space="preserve">Checking Your Learning</w:t>
+      </w:r>
+      <w:r>
+        <w:t xml:space="preserve">’</w:t>
+      </w:r>
+      <w:r>
+        <w:t xml:space="preserve"> </w:t>
+      </w:r>
+      <w:r>
+        <w:t xml:space="preserve">section needs to be developed. It only has the Unit Learning Outcomes right now.</w:t>
+      </w:r>
+      <w:r>
+        <w:t xml:space="preserve"> </w:t>
+      </w:r>
+      <w:r>
+        <w:t xml:space="preserve">- Explain how to design learning environments to maximize learning.</w:t>
       </w:r>
       <w:r>
         <w:br/>
       </w:r>
-    </w:p>
-    <w:p>
-      <w:pPr>
-        <w:pStyle w:val="Compact"/>
-        <w:numPr>
-          <w:ilvl w:val="0"/>
-          <w:numId w:val="1025"/>
-        </w:numPr>
-      </w:pPr>
-      <w:r>
-        <w:t xml:space="preserve">Plan appropriate group learning processes to support transformative learning.</w:t>
+      <w:r>
+        <w:t xml:space="preserve">- Plan appropriate group learning processes to support transformative learning.</w:t>
       </w:r>
       <w:r>
         <w:br/>
       </w:r>
-    </w:p>
-    <w:p>
-      <w:pPr>
-        <w:pStyle w:val="Compact"/>
-        <w:numPr>
-          <w:ilvl w:val="0"/>
-          <w:numId w:val="1025"/>
-        </w:numPr>
-      </w:pPr>
-      <w:r>
-        <w:t xml:space="preserve">Demonstrate how to facilitate a course of study.</w:t>
+      <w:r>
+        <w:t xml:space="preserve">- Demonstrate how to facilitate a course of study.</w:t>
       </w:r>
       <w:r>
         <w:br/>
       </w:r>
-    </w:p>
-    <w:p>
-      <w:pPr>
-        <w:pStyle w:val="Compact"/>
-        <w:numPr>
-          <w:ilvl w:val="0"/>
-          <w:numId w:val="1025"/>
-        </w:numPr>
-      </w:pPr>
-      <w:r>
-        <w:t xml:space="preserve">Design cooperative activities to maximize student-student and student-content interactions.</w:t>
+      <w:r>
+        <w:t xml:space="preserve">- Design cooperative activities to maximize student-student and student-content interactions.</w:t>
       </w:r>
       <w:r>
         <w:br/>
       </w:r>
-    </w:p>
-    <w:p>
-      <w:pPr>
-        <w:pStyle w:val="Compact"/>
-        <w:numPr>
-          <w:ilvl w:val="0"/>
-          <w:numId w:val="1025"/>
-        </w:numPr>
-      </w:pPr>
-      <w:r>
-        <w:t xml:space="preserve">Apply knowledge of the Community of Inquiry model and liberating structures to the facilitation of cooperative learning activities.</w:t>
-      </w:r>
-    </w:p>
-    <w:p>
-      <w:pPr>
-        <w:pStyle w:val="Compact"/>
-        <w:numPr>
-          <w:ilvl w:val="0"/>
-          <w:numId w:val="1025"/>
-        </w:numPr>
-      </w:pPr>
-      <w:r>
-        <w:t xml:space="preserve">Identify and explain core competencies for facilitating learning.</w:t>
-      </w:r>
-    </w:p>
-    <w:p>
-      <w:pPr>
-        <w:pStyle w:val="FirstParagraph"/>
+      <w:r>
+        <w:t xml:space="preserve">- Apply knowledge of the Community of Inquiry model and liberating structures to the facilitation of cooperative learning activities.</w:t>
+      </w:r>
+      <w:r>
+        <w:t xml:space="preserve"> </w:t>
+      </w:r>
+      <w:r>
+        <w:t xml:space="preserve">- Identify and explain core competencies for facilitating learning.</w:t>
+      </w:r>
+    </w:p>
+    <w:p>
+      <w:pPr>
+        <w:pStyle w:val="BodyText"/>
       </w:pPr>
       <w:r>
         <w:rPr>
@@ -7374,7 +7328,7 @@
         <w:pStyle w:val="Compact"/>
         <w:numPr>
           <w:ilvl w:val="0"/>
-          <w:numId w:val="1026"/>
+          <w:numId w:val="1023"/>
         </w:numPr>
       </w:pPr>
       <w:r>
@@ -7399,7 +7353,7 @@
         <w:pStyle w:val="Compact"/>
         <w:numPr>
           <w:ilvl w:val="0"/>
-          <w:numId w:val="1026"/>
+          <w:numId w:val="1023"/>
         </w:numPr>
       </w:pPr>
       <w:r>
@@ -7411,7 +7365,7 @@
         <w:pStyle w:val="Compact"/>
         <w:numPr>
           <w:ilvl w:val="0"/>
-          <w:numId w:val="1026"/>
+          <w:numId w:val="1023"/>
         </w:numPr>
       </w:pPr>
       <w:r>
@@ -7439,7 +7393,7 @@
         <w:pStyle w:val="Compact"/>
         <w:numPr>
           <w:ilvl w:val="0"/>
-          <w:numId w:val="1027"/>
+          <w:numId w:val="1024"/>
         </w:numPr>
       </w:pPr>
       <w:r>
@@ -7451,7 +7405,7 @@
         <w:pStyle w:val="Compact"/>
         <w:numPr>
           <w:ilvl w:val="0"/>
-          <w:numId w:val="1027"/>
+          <w:numId w:val="1024"/>
         </w:numPr>
       </w:pPr>
       <w:r>
@@ -7463,7 +7417,7 @@
         <w:pStyle w:val="Compact"/>
         <w:numPr>
           <w:ilvl w:val="0"/>
-          <w:numId w:val="1027"/>
+          <w:numId w:val="1024"/>
         </w:numPr>
       </w:pPr>
       <w:r>
@@ -7475,7 +7429,7 @@
         <w:pStyle w:val="Compact"/>
         <w:numPr>
           <w:ilvl w:val="0"/>
-          <w:numId w:val="1027"/>
+          <w:numId w:val="1024"/>
         </w:numPr>
       </w:pPr>
       <w:r>
@@ -8381,7 +8335,7 @@
         <w:pStyle w:val="Compact"/>
         <w:numPr>
           <w:ilvl w:val="0"/>
-          <w:numId w:val="1028"/>
+          <w:numId w:val="1025"/>
         </w:numPr>
       </w:pPr>
       <w:r>
@@ -8397,7 +8351,7 @@
         <w:pStyle w:val="Compact"/>
         <w:numPr>
           <w:ilvl w:val="0"/>
-          <w:numId w:val="1028"/>
+          <w:numId w:val="1025"/>
         </w:numPr>
       </w:pPr>
       <w:r>
@@ -8485,7 +8439,7 @@
         <w:pStyle w:val="Compact"/>
         <w:numPr>
           <w:ilvl w:val="0"/>
-          <w:numId w:val="1029"/>
+          <w:numId w:val="1026"/>
         </w:numPr>
       </w:pPr>
       <w:hyperlink r:id="rId72">
@@ -8526,7 +8480,7 @@
         <w:pStyle w:val="Compact"/>
         <w:numPr>
           <w:ilvl w:val="0"/>
-          <w:numId w:val="1030"/>
+          <w:numId w:val="1027"/>
         </w:numPr>
       </w:pPr>
       <w:r>
@@ -8542,7 +8496,7 @@
         <w:pStyle w:val="Compact"/>
         <w:numPr>
           <w:ilvl w:val="0"/>
-          <w:numId w:val="1030"/>
+          <w:numId w:val="1027"/>
         </w:numPr>
       </w:pPr>
       <w:r>
@@ -8558,7 +8512,7 @@
         <w:pStyle w:val="Compact"/>
         <w:numPr>
           <w:ilvl w:val="0"/>
-          <w:numId w:val="1030"/>
+          <w:numId w:val="1027"/>
         </w:numPr>
       </w:pPr>
       <w:r>
@@ -8574,7 +8528,7 @@
         <w:pStyle w:val="Compact"/>
         <w:numPr>
           <w:ilvl w:val="0"/>
-          <w:numId w:val="1030"/>
+          <w:numId w:val="1027"/>
         </w:numPr>
       </w:pPr>
       <w:r>
@@ -8590,7 +8544,7 @@
         <w:pStyle w:val="Compact"/>
         <w:numPr>
           <w:ilvl w:val="0"/>
-          <w:numId w:val="1030"/>
+          <w:numId w:val="1027"/>
         </w:numPr>
       </w:pPr>
       <w:r>
@@ -8606,7 +8560,7 @@
         <w:pStyle w:val="Compact"/>
         <w:numPr>
           <w:ilvl w:val="0"/>
-          <w:numId w:val="1030"/>
+          <w:numId w:val="1027"/>
         </w:numPr>
       </w:pPr>
       <w:r>
@@ -8792,7 +8746,7 @@
         <w:pStyle w:val="Compact"/>
         <w:numPr>
           <w:ilvl w:val="0"/>
-          <w:numId w:val="1031"/>
+          <w:numId w:val="1028"/>
         </w:numPr>
       </w:pPr>
       <w:r>
@@ -8807,7 +8761,7 @@
         <w:pStyle w:val="Compact"/>
         <w:numPr>
           <w:ilvl w:val="0"/>
-          <w:numId w:val="1031"/>
+          <w:numId w:val="1028"/>
         </w:numPr>
       </w:pPr>
       <w:r>
@@ -9162,7 +9116,7 @@
         <w:pStyle w:val="Compact"/>
         <w:numPr>
           <w:ilvl w:val="0"/>
-          <w:numId w:val="1032"/>
+          <w:numId w:val="1029"/>
         </w:numPr>
       </w:pPr>
       <w:hyperlink r:id="rId73">
@@ -9203,7 +9157,7 @@
         <w:pStyle w:val="Compact"/>
         <w:numPr>
           <w:ilvl w:val="0"/>
-          <w:numId w:val="1033"/>
+          <w:numId w:val="1030"/>
         </w:numPr>
       </w:pPr>
       <w:r>
@@ -9219,7 +9173,7 @@
         <w:pStyle w:val="Compact"/>
         <w:numPr>
           <w:ilvl w:val="0"/>
-          <w:numId w:val="1033"/>
+          <w:numId w:val="1030"/>
         </w:numPr>
       </w:pPr>
       <w:r>
@@ -9235,7 +9189,7 @@
         <w:pStyle w:val="Compact"/>
         <w:numPr>
           <w:ilvl w:val="0"/>
-          <w:numId w:val="1033"/>
+          <w:numId w:val="1030"/>
         </w:numPr>
       </w:pPr>
       <w:r>
@@ -9531,7 +9485,7 @@
         <w:pStyle w:val="Compact"/>
         <w:numPr>
           <w:ilvl w:val="0"/>
-          <w:numId w:val="1034"/>
+          <w:numId w:val="1031"/>
         </w:numPr>
       </w:pPr>
       <w:hyperlink r:id="rId74">
@@ -9572,7 +9526,7 @@
         <w:pStyle w:val="Compact"/>
         <w:numPr>
           <w:ilvl w:val="0"/>
-          <w:numId w:val="1035"/>
+          <w:numId w:val="1032"/>
         </w:numPr>
       </w:pPr>
       <w:r>
@@ -9588,7 +9542,7 @@
         <w:pStyle w:val="Compact"/>
         <w:numPr>
           <w:ilvl w:val="0"/>
-          <w:numId w:val="1035"/>
+          <w:numId w:val="1032"/>
         </w:numPr>
       </w:pPr>
       <w:r>
@@ -9604,7 +9558,7 @@
         <w:pStyle w:val="Compact"/>
         <w:numPr>
           <w:ilvl w:val="0"/>
-          <w:numId w:val="1035"/>
+          <w:numId w:val="1032"/>
         </w:numPr>
       </w:pPr>
       <w:r>
@@ -9914,11 +9868,127 @@
         <w:pStyle w:val="Compact"/>
         <w:numPr>
           <w:ilvl w:val="0"/>
+          <w:numId w:val="1033"/>
+        </w:numPr>
+      </w:pPr>
+      <w:r>
+        <w:t xml:space="preserve">Learning, coaching, and building a learning culture are critical to the multi-access education model.</w:t>
+      </w:r>
+    </w:p>
+    <w:p>
+      <w:pPr>
+        <w:pStyle w:val="Compact"/>
+        <w:numPr>
+          <w:ilvl w:val="0"/>
+          <w:numId w:val="1033"/>
+        </w:numPr>
+      </w:pPr>
+      <w:r>
+        <w:t xml:space="preserve">Growing learners’ learning capability is equivalent to increasing an institution’s teaching presence.</w:t>
+      </w:r>
+    </w:p>
+    <w:p>
+      <w:pPr>
+        <w:pStyle w:val="Compact"/>
+        <w:numPr>
+          <w:ilvl w:val="0"/>
+          <w:numId w:val="1033"/>
+        </w:numPr>
+      </w:pPr>
+      <w:r>
+        <w:t xml:space="preserve">We don’t really need to learn how to learn; we need to remove our resistance to learning and coaching.</w:t>
+      </w:r>
+    </w:p>
+    <w:p>
+      <w:pPr>
+        <w:pStyle w:val="Heading4"/>
+      </w:pPr>
+      <w:r>
+        <w:t xml:space="preserve">Aims of coaching for Learning</w:t>
+      </w:r>
+    </w:p>
+    <w:p>
+      <w:pPr>
+        <w:pStyle w:val="Compact"/>
+        <w:numPr>
+          <w:ilvl w:val="0"/>
+          <w:numId w:val="1034"/>
+        </w:numPr>
+      </w:pPr>
+      <w:r>
+        <w:t xml:space="preserve">Increase capacity for learning performance:</w:t>
+      </w:r>
+    </w:p>
+    <w:p>
+      <w:pPr>
+        <w:pStyle w:val="Compact"/>
+        <w:numPr>
+          <w:ilvl w:val="1"/>
+          <w:numId w:val="1035"/>
+        </w:numPr>
+      </w:pPr>
+      <w:r>
+        <w:t xml:space="preserve">by actualizing potential;</w:t>
+      </w:r>
+    </w:p>
+    <w:p>
+      <w:pPr>
+        <w:pStyle w:val="Compact"/>
+        <w:numPr>
+          <w:ilvl w:val="1"/>
+          <w:numId w:val="1035"/>
+        </w:numPr>
+      </w:pPr>
+      <w:r>
+        <w:t xml:space="preserve">or, by decreasing interference;</w:t>
+      </w:r>
+    </w:p>
+    <w:p>
+      <w:pPr>
+        <w:pStyle w:val="Compact"/>
+        <w:numPr>
+          <w:ilvl w:val="1"/>
+          <w:numId w:val="1035"/>
+        </w:numPr>
+      </w:pPr>
+      <w:r>
+        <w:t xml:space="preserve">or, by a combination of both.</w:t>
+      </w:r>
+    </w:p>
+    <w:p>
+      <w:pPr>
+        <w:pStyle w:val="Heading4"/>
+      </w:pPr>
+      <w:r>
+        <w:t xml:space="preserve">Learning Performance = Potential - Interference</w:t>
+      </w:r>
+    </w:p>
+    <w:p>
+      <w:pPr>
+        <w:pStyle w:val="FirstParagraph"/>
+      </w:pPr>
+      <w:r>
+        <w:t xml:space="preserve">~Gallwey, 1997</w:t>
+      </w:r>
+    </w:p>
+    <w:p>
+      <w:pPr>
+        <w:pStyle w:val="Heading4"/>
+      </w:pPr>
+      <w:r>
+        <w:t xml:space="preserve">Core Coaching Competencies</w:t>
+      </w:r>
+    </w:p>
+    <w:p>
+      <w:pPr>
+        <w:pStyle w:val="Compact"/>
+        <w:numPr>
+          <w:ilvl w:val="0"/>
           <w:numId w:val="1036"/>
         </w:numPr>
       </w:pPr>
       <w:r>
-        <w:t xml:space="preserve">Learning, coaching, and building a learning culture are critical to the multi-access education model.</w:t>
+        <w:t xml:space="preserve">Practicing Professional Ethics &amp; Standards</w:t>
       </w:r>
     </w:p>
     <w:p>
@@ -9930,7 +10000,7 @@
         </w:numPr>
       </w:pPr>
       <w:r>
-        <w:t xml:space="preserve">Growing learners’ learning capability is equivalent to increasing an institution’s teaching presence.</w:t>
+        <w:t xml:space="preserve">Cultivating Trust &amp; Safety</w:t>
       </w:r>
     </w:p>
     <w:p>
@@ -9942,7 +10012,79 @@
         </w:numPr>
       </w:pPr>
       <w:r>
-        <w:t xml:space="preserve">We don’t really need to learn how to learn; we need to remove our resistance to learning and coaching.</w:t>
+        <w:t xml:space="preserve">Holding Space/ Presence</w:t>
+      </w:r>
+    </w:p>
+    <w:p>
+      <w:pPr>
+        <w:pStyle w:val="Compact"/>
+        <w:numPr>
+          <w:ilvl w:val="0"/>
+          <w:numId w:val="1036"/>
+        </w:numPr>
+      </w:pPr>
+      <w:r>
+        <w:t xml:space="preserve">Active Listening</w:t>
+      </w:r>
+    </w:p>
+    <w:p>
+      <w:pPr>
+        <w:pStyle w:val="Compact"/>
+        <w:numPr>
+          <w:ilvl w:val="0"/>
+          <w:numId w:val="1036"/>
+        </w:numPr>
+      </w:pPr>
+      <w:r>
+        <w:t xml:space="preserve">Asking Questions</w:t>
+      </w:r>
+    </w:p>
+    <w:p>
+      <w:pPr>
+        <w:pStyle w:val="Compact"/>
+        <w:numPr>
+          <w:ilvl w:val="0"/>
+          <w:numId w:val="1036"/>
+        </w:numPr>
+      </w:pPr>
+      <w:r>
+        <w:t xml:space="preserve">Creating Awareness</w:t>
+      </w:r>
+    </w:p>
+    <w:p>
+      <w:pPr>
+        <w:pStyle w:val="Compact"/>
+        <w:numPr>
+          <w:ilvl w:val="0"/>
+          <w:numId w:val="1036"/>
+        </w:numPr>
+      </w:pPr>
+      <w:r>
+        <w:t xml:space="preserve">Setting (SMART) Goals</w:t>
+      </w:r>
+    </w:p>
+    <w:p>
+      <w:pPr>
+        <w:pStyle w:val="Compact"/>
+        <w:numPr>
+          <w:ilvl w:val="0"/>
+          <w:numId w:val="1036"/>
+        </w:numPr>
+      </w:pPr>
+      <w:r>
+        <w:t xml:space="preserve">Designing Action Plans</w:t>
+      </w:r>
+    </w:p>
+    <w:p>
+      <w:pPr>
+        <w:pStyle w:val="Compact"/>
+        <w:numPr>
+          <w:ilvl w:val="0"/>
+          <w:numId w:val="1036"/>
+        </w:numPr>
+      </w:pPr>
+      <w:r>
+        <w:t xml:space="preserve">Checking for Results</w:t>
       </w:r>
     </w:p>
     <w:p>
@@ -9950,7 +10092,46 @@
         <w:pStyle w:val="Heading4"/>
       </w:pPr>
       <w:r>
-        <w:t xml:space="preserve">Aims of coaching for Learning</w:t>
+        <w:t xml:space="preserve">Listening</w:t>
+      </w:r>
+    </w:p>
+    <w:p>
+      <w:pPr>
+        <w:pStyle w:val="FirstParagraph"/>
+      </w:pPr>
+      <w:r>
+        <w:t xml:space="preserve">The reality is that</w:t>
+      </w:r>
+    </w:p>
+    <w:p>
+      <w:pPr>
+        <w:pStyle w:val="BlockText"/>
+      </w:pPr>
+      <w:r>
+        <w:t xml:space="preserve">“</w:t>
+      </w:r>
+      <w:r>
+        <w:t xml:space="preserve">to [truly] listen is very hard, because it asks of us so much interior stability that we no longer need to prove ourselves by speeches, arguments, statements or declarations. True listeners no longer have an inner need to make their presence known. They are free to receive, welcome, to accept</w:t>
+      </w:r>
+      <w:r>
+        <w:t xml:space="preserve">”</w:t>
+      </w:r>
+      <w:r>
+        <w:t xml:space="preserve">.</w:t>
+      </w:r>
+      <w:r>
+        <w:t xml:space="preserve"> </w:t>
+      </w:r>
+      <w:r>
+        <w:t xml:space="preserve">~Henri Nouwen</w:t>
+      </w:r>
+    </w:p>
+    <w:p>
+      <w:pPr>
+        <w:pStyle w:val="Heading4"/>
+      </w:pPr>
+      <w:r>
+        <w:t xml:space="preserve">Levels of Listening</w:t>
       </w:r>
     </w:p>
     <w:p>
@@ -9962,233 +10143,6 @@
         </w:numPr>
       </w:pPr>
       <w:r>
-        <w:t xml:space="preserve">Increase capacity for learning performance:</w:t>
-      </w:r>
-    </w:p>
-    <w:p>
-      <w:pPr>
-        <w:pStyle w:val="Compact"/>
-        <w:numPr>
-          <w:ilvl w:val="1"/>
-          <w:numId w:val="1038"/>
-        </w:numPr>
-      </w:pPr>
-      <w:r>
-        <w:t xml:space="preserve">by actualizing potential;</w:t>
-      </w:r>
-    </w:p>
-    <w:p>
-      <w:pPr>
-        <w:pStyle w:val="Compact"/>
-        <w:numPr>
-          <w:ilvl w:val="1"/>
-          <w:numId w:val="1038"/>
-        </w:numPr>
-      </w:pPr>
-      <w:r>
-        <w:t xml:space="preserve">or, by decreasing interference;</w:t>
-      </w:r>
-    </w:p>
-    <w:p>
-      <w:pPr>
-        <w:pStyle w:val="Compact"/>
-        <w:numPr>
-          <w:ilvl w:val="1"/>
-          <w:numId w:val="1038"/>
-        </w:numPr>
-      </w:pPr>
-      <w:r>
-        <w:t xml:space="preserve">or, by a combination of both.</w:t>
-      </w:r>
-    </w:p>
-    <w:p>
-      <w:pPr>
-        <w:pStyle w:val="Heading4"/>
-      </w:pPr>
-      <w:r>
-        <w:t xml:space="preserve">Learning Performance = Potential - Interference</w:t>
-      </w:r>
-    </w:p>
-    <w:p>
-      <w:pPr>
-        <w:pStyle w:val="FirstParagraph"/>
-      </w:pPr>
-      <w:r>
-        <w:t xml:space="preserve">~Gallwey, 1997</w:t>
-      </w:r>
-    </w:p>
-    <w:p>
-      <w:pPr>
-        <w:pStyle w:val="Heading4"/>
-      </w:pPr>
-      <w:r>
-        <w:t xml:space="preserve">Core Coaching Competencies</w:t>
-      </w:r>
-    </w:p>
-    <w:p>
-      <w:pPr>
-        <w:pStyle w:val="Compact"/>
-        <w:numPr>
-          <w:ilvl w:val="0"/>
-          <w:numId w:val="1039"/>
-        </w:numPr>
-      </w:pPr>
-      <w:r>
-        <w:t xml:space="preserve">Practicing Professional Ethics &amp; Standards</w:t>
-      </w:r>
-    </w:p>
-    <w:p>
-      <w:pPr>
-        <w:pStyle w:val="Compact"/>
-        <w:numPr>
-          <w:ilvl w:val="0"/>
-          <w:numId w:val="1039"/>
-        </w:numPr>
-      </w:pPr>
-      <w:r>
-        <w:t xml:space="preserve">Cultivating Trust &amp; Safety</w:t>
-      </w:r>
-    </w:p>
-    <w:p>
-      <w:pPr>
-        <w:pStyle w:val="Compact"/>
-        <w:numPr>
-          <w:ilvl w:val="0"/>
-          <w:numId w:val="1039"/>
-        </w:numPr>
-      </w:pPr>
-      <w:r>
-        <w:t xml:space="preserve">Holding Space/ Presence</w:t>
-      </w:r>
-    </w:p>
-    <w:p>
-      <w:pPr>
-        <w:pStyle w:val="Compact"/>
-        <w:numPr>
-          <w:ilvl w:val="0"/>
-          <w:numId w:val="1039"/>
-        </w:numPr>
-      </w:pPr>
-      <w:r>
-        <w:t xml:space="preserve">Active Listening</w:t>
-      </w:r>
-    </w:p>
-    <w:p>
-      <w:pPr>
-        <w:pStyle w:val="Compact"/>
-        <w:numPr>
-          <w:ilvl w:val="0"/>
-          <w:numId w:val="1039"/>
-        </w:numPr>
-      </w:pPr>
-      <w:r>
-        <w:t xml:space="preserve">Asking Questions</w:t>
-      </w:r>
-    </w:p>
-    <w:p>
-      <w:pPr>
-        <w:pStyle w:val="Compact"/>
-        <w:numPr>
-          <w:ilvl w:val="0"/>
-          <w:numId w:val="1039"/>
-        </w:numPr>
-      </w:pPr>
-      <w:r>
-        <w:t xml:space="preserve">Creating Awareness</w:t>
-      </w:r>
-    </w:p>
-    <w:p>
-      <w:pPr>
-        <w:pStyle w:val="Compact"/>
-        <w:numPr>
-          <w:ilvl w:val="0"/>
-          <w:numId w:val="1039"/>
-        </w:numPr>
-      </w:pPr>
-      <w:r>
-        <w:t xml:space="preserve">Setting (SMART) Goals</w:t>
-      </w:r>
-    </w:p>
-    <w:p>
-      <w:pPr>
-        <w:pStyle w:val="Compact"/>
-        <w:numPr>
-          <w:ilvl w:val="0"/>
-          <w:numId w:val="1039"/>
-        </w:numPr>
-      </w:pPr>
-      <w:r>
-        <w:t xml:space="preserve">Designing Action Plans</w:t>
-      </w:r>
-    </w:p>
-    <w:p>
-      <w:pPr>
-        <w:pStyle w:val="Compact"/>
-        <w:numPr>
-          <w:ilvl w:val="0"/>
-          <w:numId w:val="1039"/>
-        </w:numPr>
-      </w:pPr>
-      <w:r>
-        <w:t xml:space="preserve">Checking for Results</w:t>
-      </w:r>
-    </w:p>
-    <w:p>
-      <w:pPr>
-        <w:pStyle w:val="Heading4"/>
-      </w:pPr>
-      <w:r>
-        <w:t xml:space="preserve">Listening</w:t>
-      </w:r>
-    </w:p>
-    <w:p>
-      <w:pPr>
-        <w:pStyle w:val="FirstParagraph"/>
-      </w:pPr>
-      <w:r>
-        <w:t xml:space="preserve">The reality is that</w:t>
-      </w:r>
-    </w:p>
-    <w:p>
-      <w:pPr>
-        <w:pStyle w:val="BlockText"/>
-      </w:pPr>
-      <w:r>
-        <w:t xml:space="preserve">“</w:t>
-      </w:r>
-      <w:r>
-        <w:t xml:space="preserve">to [truly] listen is very hard, because it asks of us so much interior stability that we no longer need to prove ourselves by speeches, arguments, statements or declarations. True listeners no longer have an inner need to make their presence known. They are free to receive, welcome, to accept</w:t>
-      </w:r>
-      <w:r>
-        <w:t xml:space="preserve">”</w:t>
-      </w:r>
-      <w:r>
-        <w:t xml:space="preserve">.</w:t>
-      </w:r>
-      <w:r>
-        <w:t xml:space="preserve"> </w:t>
-      </w:r>
-      <w:r>
-        <w:t xml:space="preserve">~Henri Nouwen</w:t>
-      </w:r>
-    </w:p>
-    <w:p>
-      <w:pPr>
-        <w:pStyle w:val="Heading4"/>
-      </w:pPr>
-      <w:r>
-        <w:t xml:space="preserve">Levels of Listening</w:t>
-      </w:r>
-    </w:p>
-    <w:p>
-      <w:pPr>
-        <w:pStyle w:val="Compact"/>
-        <w:numPr>
-          <w:ilvl w:val="0"/>
-          <w:numId w:val="1040"/>
-        </w:numPr>
-      </w:pPr>
-      <w:r>
         <w:t xml:space="preserve">Avoidance Listening =</w:t>
       </w:r>
       <w:r>
@@ -10207,7 +10161,7 @@
         <w:pStyle w:val="Compact"/>
         <w:numPr>
           <w:ilvl w:val="0"/>
-          <w:numId w:val="1040"/>
+          <w:numId w:val="1037"/>
         </w:numPr>
       </w:pPr>
       <w:r>
@@ -10229,7 +10183,7 @@
         <w:pStyle w:val="Compact"/>
         <w:numPr>
           <w:ilvl w:val="0"/>
-          <w:numId w:val="1040"/>
+          <w:numId w:val="1037"/>
         </w:numPr>
       </w:pPr>
       <w:r>
@@ -10251,7 +10205,7 @@
         <w:pStyle w:val="Compact"/>
         <w:numPr>
           <w:ilvl w:val="0"/>
-          <w:numId w:val="1040"/>
+          <w:numId w:val="1037"/>
         </w:numPr>
       </w:pPr>
       <w:r>
@@ -10368,7 +10322,7 @@
       <w:pPr>
         <w:numPr>
           <w:ilvl w:val="0"/>
-          <w:numId w:val="1041"/>
+          <w:numId w:val="1038"/>
         </w:numPr>
       </w:pPr>
       <w:r>
@@ -10379,7 +10333,7 @@
       <w:pPr>
         <w:numPr>
           <w:ilvl w:val="0"/>
-          <w:numId w:val="1041"/>
+          <w:numId w:val="1038"/>
         </w:numPr>
       </w:pPr>
       <w:r>
@@ -10390,7 +10344,7 @@
       <w:pPr>
         <w:numPr>
           <w:ilvl w:val="0"/>
-          <w:numId w:val="1041"/>
+          <w:numId w:val="1038"/>
         </w:numPr>
       </w:pPr>
       <w:r>
@@ -10401,7 +10355,7 @@
       <w:pPr>
         <w:numPr>
           <w:ilvl w:val="0"/>
-          <w:numId w:val="1041"/>
+          <w:numId w:val="1038"/>
         </w:numPr>
       </w:pPr>
       <w:r>
@@ -10412,7 +10366,7 @@
       <w:pPr>
         <w:numPr>
           <w:ilvl w:val="0"/>
-          <w:numId w:val="1041"/>
+          <w:numId w:val="1038"/>
         </w:numPr>
       </w:pPr>
       <w:r>
@@ -10430,7 +10384,7 @@
         <w:pStyle w:val="Compact"/>
         <w:numPr>
           <w:ilvl w:val="1"/>
-          <w:numId w:val="1042"/>
+          <w:numId w:val="1039"/>
         </w:numPr>
       </w:pPr>
       <w:r>
@@ -10448,7 +10402,7 @@
         <w:pStyle w:val="Compact"/>
         <w:numPr>
           <w:ilvl w:val="1"/>
-          <w:numId w:val="1042"/>
+          <w:numId w:val="1039"/>
         </w:numPr>
       </w:pPr>
       <w:r>
@@ -10466,7 +10420,7 @@
         <w:pStyle w:val="Compact"/>
         <w:numPr>
           <w:ilvl w:val="1"/>
-          <w:numId w:val="1042"/>
+          <w:numId w:val="1039"/>
         </w:numPr>
       </w:pPr>
       <w:r>
@@ -10484,7 +10438,7 @@
         <w:pStyle w:val="Compact"/>
         <w:numPr>
           <w:ilvl w:val="1"/>
-          <w:numId w:val="1042"/>
+          <w:numId w:val="1039"/>
         </w:numPr>
       </w:pPr>
       <w:r>
@@ -10510,7 +10464,7 @@
         <w:pStyle w:val="Compact"/>
         <w:numPr>
           <w:ilvl w:val="0"/>
-          <w:numId w:val="1043"/>
+          <w:numId w:val="1040"/>
         </w:numPr>
       </w:pPr>
       <w:r>
@@ -10522,7 +10476,7 @@
         <w:pStyle w:val="Compact"/>
         <w:numPr>
           <w:ilvl w:val="0"/>
-          <w:numId w:val="1043"/>
+          <w:numId w:val="1040"/>
         </w:numPr>
       </w:pPr>
       <w:r>
@@ -10534,7 +10488,7 @@
         <w:pStyle w:val="Compact"/>
         <w:numPr>
           <w:ilvl w:val="0"/>
-          <w:numId w:val="1043"/>
+          <w:numId w:val="1040"/>
         </w:numPr>
       </w:pPr>
       <w:r>
@@ -10546,7 +10500,7 @@
         <w:pStyle w:val="Compact"/>
         <w:numPr>
           <w:ilvl w:val="0"/>
-          <w:numId w:val="1043"/>
+          <w:numId w:val="1040"/>
         </w:numPr>
       </w:pPr>
       <w:r>
@@ -10558,7 +10512,7 @@
         <w:pStyle w:val="Compact"/>
         <w:numPr>
           <w:ilvl w:val="0"/>
-          <w:numId w:val="1043"/>
+          <w:numId w:val="1040"/>
         </w:numPr>
       </w:pPr>
       <w:r>
@@ -10831,7 +10785,7 @@
         <w:pStyle w:val="Compact"/>
         <w:numPr>
           <w:ilvl w:val="0"/>
-          <w:numId w:val="1044"/>
+          <w:numId w:val="1041"/>
         </w:numPr>
       </w:pPr>
       <w:r>
@@ -10843,7 +10797,7 @@
         <w:pStyle w:val="Compact"/>
         <w:numPr>
           <w:ilvl w:val="0"/>
-          <w:numId w:val="1044"/>
+          <w:numId w:val="1041"/>
         </w:numPr>
       </w:pPr>
       <w:r>
@@ -10855,7 +10809,7 @@
         <w:pStyle w:val="Compact"/>
         <w:numPr>
           <w:ilvl w:val="0"/>
-          <w:numId w:val="1044"/>
+          <w:numId w:val="1041"/>
         </w:numPr>
       </w:pPr>
       <w:r>
@@ -11094,7 +11048,7 @@
         <w:pStyle w:val="Compact"/>
         <w:numPr>
           <w:ilvl w:val="0"/>
-          <w:numId w:val="1045"/>
+          <w:numId w:val="1042"/>
         </w:numPr>
       </w:pPr>
       <w:r>
@@ -11106,7 +11060,7 @@
         <w:pStyle w:val="Compact"/>
         <w:numPr>
           <w:ilvl w:val="0"/>
-          <w:numId w:val="1045"/>
+          <w:numId w:val="1042"/>
         </w:numPr>
       </w:pPr>
       <w:r>
@@ -11118,7 +11072,7 @@
         <w:pStyle w:val="Compact"/>
         <w:numPr>
           <w:ilvl w:val="0"/>
-          <w:numId w:val="1045"/>
+          <w:numId w:val="1042"/>
         </w:numPr>
       </w:pPr>
       <w:r>
@@ -11138,7 +11092,7 @@
         <w:pStyle w:val="Compact"/>
         <w:numPr>
           <w:ilvl w:val="0"/>
-          <w:numId w:val="1046"/>
+          <w:numId w:val="1043"/>
         </w:numPr>
       </w:pPr>
       <w:r>
@@ -11168,7 +11122,7 @@
         <w:pStyle w:val="Compact"/>
         <w:numPr>
           <w:ilvl w:val="0"/>
-          <w:numId w:val="1046"/>
+          <w:numId w:val="1043"/>
         </w:numPr>
       </w:pPr>
       <w:r>
@@ -11195,7 +11149,7 @@
         <w:pStyle w:val="Compact"/>
         <w:numPr>
           <w:ilvl w:val="0"/>
-          <w:numId w:val="1046"/>
+          <w:numId w:val="1043"/>
         </w:numPr>
       </w:pPr>
       <w:r>
@@ -11229,7 +11183,7 @@
         <w:pStyle w:val="Compact"/>
         <w:numPr>
           <w:ilvl w:val="0"/>
-          <w:numId w:val="1047"/>
+          <w:numId w:val="1044"/>
         </w:numPr>
       </w:pPr>
       <w:r>
@@ -11253,7 +11207,7 @@
         <w:pStyle w:val="Compact"/>
         <w:numPr>
           <w:ilvl w:val="0"/>
-          <w:numId w:val="1047"/>
+          <w:numId w:val="1044"/>
         </w:numPr>
       </w:pPr>
       <w:r>
@@ -11265,7 +11219,7 @@
         <w:pStyle w:val="Compact"/>
         <w:numPr>
           <w:ilvl w:val="0"/>
-          <w:numId w:val="1047"/>
+          <w:numId w:val="1044"/>
         </w:numPr>
       </w:pPr>
       <w:r>
@@ -11508,11 +11462,223 @@
         <w:pStyle w:val="Compact"/>
         <w:numPr>
           <w:ilvl w:val="0"/>
+          <w:numId w:val="1045"/>
+        </w:numPr>
+      </w:pPr>
+      <w:r>
+        <w:t xml:space="preserve">Use open-ended questions (“What might you do next?).</w:t>
+      </w:r>
+    </w:p>
+    <w:p>
+      <w:pPr>
+        <w:pStyle w:val="Compact"/>
+        <w:numPr>
+          <w:ilvl w:val="0"/>
+          <w:numId w:val="1045"/>
+        </w:numPr>
+      </w:pPr>
+      <w:r>
+        <w:t xml:space="preserve">Use clarifying questions (</w:t>
+      </w:r>
+      <w:r>
+        <w:t xml:space="preserve">“</w:t>
+      </w:r>
+      <w:r>
+        <w:t xml:space="preserve">Let me see, if I’m clear?</w:t>
+      </w:r>
+      <w:r>
+        <w:t xml:space="preserve">”</w:t>
+      </w:r>
+      <w:r>
+        <w:t xml:space="preserve">).</w:t>
+      </w:r>
+    </w:p>
+    <w:p>
+      <w:pPr>
+        <w:pStyle w:val="Compact"/>
+        <w:numPr>
+          <w:ilvl w:val="0"/>
+          <w:numId w:val="1045"/>
+        </w:numPr>
+      </w:pPr>
+      <w:r>
+        <w:t xml:space="preserve">Use probing questions (</w:t>
+      </w:r>
+      <w:r>
+        <w:t xml:space="preserve">“</w:t>
+      </w:r>
+      <w:r>
+        <w:t xml:space="preserve">What tactics have you tried?</w:t>
+      </w:r>
+      <w:r>
+        <w:t xml:space="preserve">”</w:t>
+      </w:r>
+      <w:r>
+        <w:t xml:space="preserve">).</w:t>
+      </w:r>
+    </w:p>
+    <w:p>
+      <w:pPr>
+        <w:pStyle w:val="Heading4"/>
+      </w:pPr>
+      <w:r>
+        <w:t xml:space="preserve">Summarize</w:t>
+      </w:r>
+    </w:p>
+    <w:p>
+      <w:pPr>
+        <w:pStyle w:val="Compact"/>
+        <w:numPr>
+          <w:ilvl w:val="0"/>
+          <w:numId w:val="1046"/>
+        </w:numPr>
+      </w:pPr>
+      <w:r>
+        <w:t xml:space="preserve">Use</w:t>
+      </w:r>
+      <w:r>
+        <w:t xml:space="preserve"> </w:t>
+      </w:r>
+      <w:r>
+        <w:t xml:space="preserve">“</w:t>
+      </w:r>
+      <w:r>
+        <w:t xml:space="preserve">So</w:t>
+      </w:r>
+      <w:r>
+        <w:t xml:space="preserve">”</w:t>
+      </w:r>
+      <w:r>
+        <w:t xml:space="preserve"> </w:t>
+      </w:r>
+      <w:r>
+        <w:t xml:space="preserve">periodically (</w:t>
+      </w:r>
+      <w:r>
+        <w:t xml:space="preserve">“</w:t>
+      </w:r>
+      <w:r>
+        <w:t xml:space="preserve">So, what I have heard so far…</w:t>
+      </w:r>
+      <w:r>
+        <w:t xml:space="preserve">”</w:t>
+      </w:r>
+      <w:r>
+        <w:t xml:space="preserve">).</w:t>
+      </w:r>
+    </w:p>
+    <w:p>
+      <w:pPr>
+        <w:pStyle w:val="Compact"/>
+        <w:numPr>
+          <w:ilvl w:val="0"/>
+          <w:numId w:val="1046"/>
+        </w:numPr>
+      </w:pPr>
+      <w:r>
+        <w:t xml:space="preserve">Use</w:t>
+      </w:r>
+      <w:r>
+        <w:t xml:space="preserve"> </w:t>
+      </w:r>
+      <w:r>
+        <w:t xml:space="preserve">“</w:t>
+      </w:r>
+      <w:r>
+        <w:t xml:space="preserve">So</w:t>
+      </w:r>
+      <w:r>
+        <w:t xml:space="preserve">”</w:t>
+      </w:r>
+      <w:r>
+        <w:t xml:space="preserve"> </w:t>
+      </w:r>
+      <w:r>
+        <w:t xml:space="preserve">at the end (So, let me summarize what I have heard…”).</w:t>
+      </w:r>
+    </w:p>
+    <w:p>
+      <w:pPr>
+        <w:pStyle w:val="Compact"/>
+        <w:numPr>
+          <w:ilvl w:val="0"/>
+          <w:numId w:val="1046"/>
+        </w:numPr>
+      </w:pPr>
+      <w:r>
+        <w:t xml:space="preserve">Ask the other person to summarize.</w:t>
+      </w:r>
+    </w:p>
+    <w:p>
+      <w:pPr>
+        <w:pStyle w:val="Heading4"/>
+      </w:pPr>
+      <w:r>
+        <w:t xml:space="preserve">Share</w:t>
+      </w:r>
+    </w:p>
+    <w:p>
+      <w:pPr>
+        <w:pStyle w:val="Compact"/>
+        <w:numPr>
+          <w:ilvl w:val="0"/>
+          <w:numId w:val="1047"/>
+        </w:numPr>
+      </w:pPr>
+      <w:r>
+        <w:t xml:space="preserve">Be an active participant in the conversation.</w:t>
+      </w:r>
+    </w:p>
+    <w:p>
+      <w:pPr>
+        <w:pStyle w:val="Compact"/>
+        <w:numPr>
+          <w:ilvl w:val="0"/>
+          <w:numId w:val="1047"/>
+        </w:numPr>
+      </w:pPr>
+      <w:r>
+        <w:t xml:space="preserve">Share thoughts, feelings, and experiences to deepen and/or check for understanding.</w:t>
+      </w:r>
+    </w:p>
+    <w:p>
+      <w:pPr>
+        <w:pStyle w:val="Compact"/>
+        <w:numPr>
+          <w:ilvl w:val="0"/>
+          <w:numId w:val="1047"/>
+        </w:numPr>
+      </w:pPr>
+      <w:r>
+        <w:t xml:space="preserve">Ask the learner about your impact on him or her.</w:t>
+      </w:r>
+    </w:p>
+    <w:p>
+      <w:pPr>
+        <w:pStyle w:val="Heading4"/>
+      </w:pPr>
+      <w:r>
+        <w:t xml:space="preserve">G.R.O.W. Coaching Model</w:t>
+      </w:r>
+    </w:p>
+    <w:p>
+      <w:pPr>
+        <w:pStyle w:val="Heading2"/>
+      </w:pPr>
+      <w:r>
+        <w:t xml:space="preserve">Goal Setting</w:t>
+      </w:r>
+    </w:p>
+    <w:p>
+      <w:pPr>
+        <w:pStyle w:val="Compact"/>
+        <w:numPr>
+          <w:ilvl w:val="0"/>
           <w:numId w:val="1048"/>
         </w:numPr>
       </w:pPr>
       <w:r>
-        <w:t xml:space="preserve">Use open-ended questions (“What might you do next?).</w:t>
+        <w:t xml:space="preserve">Setting short and long term learning goals.</w:t>
       </w:r>
     </w:p>
     <w:p>
@@ -11524,187 +11690,625 @@
         </w:numPr>
       </w:pPr>
       <w:r>
-        <w:t xml:space="preserve">Use clarifying questions (</w:t>
+        <w:t xml:space="preserve">Key questions to ask:</w:t>
+      </w:r>
+    </w:p>
+    <w:p>
+      <w:pPr>
+        <w:pStyle w:val="Compact"/>
+        <w:numPr>
+          <w:ilvl w:val="1"/>
+          <w:numId w:val="1049"/>
+        </w:numPr>
+      </w:pPr>
+      <w:r>
+        <w:t xml:space="preserve">What can you do with my time that is important?</w:t>
+      </w:r>
+    </w:p>
+    <w:p>
+      <w:pPr>
+        <w:pStyle w:val="Compact"/>
+        <w:numPr>
+          <w:ilvl w:val="1"/>
+          <w:numId w:val="1049"/>
+        </w:numPr>
+      </w:pPr>
+      <w:r>
+        <w:t xml:space="preserve">What learning outcome do you want?</w:t>
+      </w:r>
+    </w:p>
+    <w:p>
+      <w:pPr>
+        <w:pStyle w:val="Compact"/>
+        <w:numPr>
+          <w:ilvl w:val="1"/>
+          <w:numId w:val="1049"/>
+        </w:numPr>
+      </w:pPr>
+      <w:r>
+        <w:t xml:space="preserve">How much time do you need to achieve that outcome?</w:t>
+      </w:r>
+    </w:p>
+    <w:p>
+      <w:pPr>
+        <w:pStyle w:val="Compact"/>
+        <w:numPr>
+          <w:ilvl w:val="1"/>
+          <w:numId w:val="1049"/>
+        </w:numPr>
+      </w:pPr>
+      <w:r>
+        <w:t xml:space="preserve">How does what you am doing now help you achieve the longer term learning outcomes I really want?</w:t>
+      </w:r>
+    </w:p>
+    <w:p>
+      <w:pPr>
+        <w:pStyle w:val="Heading5"/>
+      </w:pPr>
+      <w:r>
+        <w:t xml:space="preserve">Make Your Goals S.M.A.R.T.</w:t>
+      </w:r>
+    </w:p>
+    <w:p>
+      <w:pPr>
+        <w:pStyle w:val="Heading6"/>
+      </w:pPr>
+      <w:r>
+        <w:t xml:space="preserve">Specific</w:t>
+      </w:r>
+    </w:p>
+    <w:p>
+      <w:pPr>
+        <w:pStyle w:val="Compact"/>
+        <w:numPr>
+          <w:ilvl w:val="0"/>
+          <w:numId w:val="1050"/>
+        </w:numPr>
+      </w:pPr>
+      <w:r>
+        <w:t xml:space="preserve">Your goal should be clear and specific.</w:t>
+      </w:r>
+    </w:p>
+    <w:p>
+      <w:pPr>
+        <w:pStyle w:val="Compact"/>
+        <w:numPr>
+          <w:ilvl w:val="0"/>
+          <w:numId w:val="1050"/>
+        </w:numPr>
+      </w:pPr>
+      <w:r>
+        <w:t xml:space="preserve">Ask yourself:</w:t>
+      </w:r>
+    </w:p>
+    <w:p>
+      <w:pPr>
+        <w:pStyle w:val="Compact"/>
+        <w:numPr>
+          <w:ilvl w:val="1"/>
+          <w:numId w:val="1051"/>
+        </w:numPr>
+      </w:pPr>
+      <w:r>
+        <w:t xml:space="preserve">What do I want to accomplish in this course?</w:t>
+      </w:r>
+    </w:p>
+    <w:p>
+      <w:pPr>
+        <w:pStyle w:val="Compact"/>
+        <w:numPr>
+          <w:ilvl w:val="1"/>
+          <w:numId w:val="1051"/>
+        </w:numPr>
+      </w:pPr>
+      <w:r>
+        <w:t xml:space="preserve">Why is this learning goal important to you?</w:t>
+      </w:r>
+    </w:p>
+    <w:p>
+      <w:pPr>
+        <w:pStyle w:val="Compact"/>
+        <w:numPr>
+          <w:ilvl w:val="1"/>
+          <w:numId w:val="1051"/>
+        </w:numPr>
+      </w:pPr>
+      <w:r>
+        <w:t xml:space="preserve">What is involved in achieving this goal?</w:t>
+      </w:r>
+    </w:p>
+    <w:p>
+      <w:pPr>
+        <w:pStyle w:val="Heading6"/>
+      </w:pPr>
+      <w:r>
+        <w:t xml:space="preserve">Measurable</w:t>
+      </w:r>
+    </w:p>
+    <w:p>
+      <w:pPr>
+        <w:pStyle w:val="Compact"/>
+        <w:numPr>
+          <w:ilvl w:val="0"/>
+          <w:numId w:val="1052"/>
+        </w:numPr>
+      </w:pPr>
+      <w:r>
+        <w:t xml:space="preserve">You should be able to track your progress.</w:t>
+      </w:r>
+    </w:p>
+    <w:p>
+      <w:pPr>
+        <w:pStyle w:val="Compact"/>
+        <w:numPr>
+          <w:ilvl w:val="0"/>
+          <w:numId w:val="1052"/>
+        </w:numPr>
+      </w:pPr>
+      <w:r>
+        <w:t xml:space="preserve">Ask yourself:</w:t>
+      </w:r>
+    </w:p>
+    <w:p>
+      <w:pPr>
+        <w:pStyle w:val="Compact"/>
+        <w:numPr>
+          <w:ilvl w:val="1"/>
+          <w:numId w:val="1053"/>
+        </w:numPr>
+      </w:pPr>
+      <w:r>
+        <w:t xml:space="preserve">How much time is involved?</w:t>
+      </w:r>
+    </w:p>
+    <w:p>
+      <w:pPr>
+        <w:pStyle w:val="Compact"/>
+        <w:numPr>
+          <w:ilvl w:val="1"/>
+          <w:numId w:val="1053"/>
+        </w:numPr>
+      </w:pPr>
+      <w:r>
+        <w:t xml:space="preserve">How will you know when it is accomplished?</w:t>
+      </w:r>
+    </w:p>
+    <w:p>
+      <w:pPr>
+        <w:pStyle w:val="Heading6"/>
+      </w:pPr>
+      <w:r>
+        <w:t xml:space="preserve">Attainable</w:t>
+      </w:r>
+    </w:p>
+    <w:p>
+      <w:pPr>
+        <w:pStyle w:val="Compact"/>
+        <w:numPr>
+          <w:ilvl w:val="0"/>
+          <w:numId w:val="1054"/>
+        </w:numPr>
+      </w:pPr>
+      <w:r>
+        <w:t xml:space="preserve">Your goal should be realistic and achievable.</w:t>
+      </w:r>
+    </w:p>
+    <w:p>
+      <w:pPr>
+        <w:pStyle w:val="Compact"/>
+        <w:numPr>
+          <w:ilvl w:val="0"/>
+          <w:numId w:val="1054"/>
+        </w:numPr>
+      </w:pPr>
+      <w:r>
+        <w:t xml:space="preserve">Ask yourself:</w:t>
+      </w:r>
+    </w:p>
+    <w:p>
+      <w:pPr>
+        <w:pStyle w:val="Compact"/>
+        <w:numPr>
+          <w:ilvl w:val="1"/>
+          <w:numId w:val="1055"/>
+        </w:numPr>
+      </w:pPr>
+      <w:r>
+        <w:t xml:space="preserve">How can you accomplish this goal?</w:t>
+      </w:r>
+    </w:p>
+    <w:p>
+      <w:pPr>
+        <w:pStyle w:val="Compact"/>
+        <w:numPr>
+          <w:ilvl w:val="1"/>
+          <w:numId w:val="1055"/>
+        </w:numPr>
+      </w:pPr>
+      <w:r>
+        <w:t xml:space="preserve">Do you have the resources to achieve it?</w:t>
+      </w:r>
+    </w:p>
+    <w:p>
+      <w:pPr>
+        <w:pStyle w:val="Heading6"/>
+      </w:pPr>
+      <w:r>
+        <w:t xml:space="preserve">Relevant</w:t>
+      </w:r>
+    </w:p>
+    <w:p>
+      <w:pPr>
+        <w:pStyle w:val="Compact"/>
+        <w:numPr>
+          <w:ilvl w:val="0"/>
+          <w:numId w:val="1056"/>
+        </w:numPr>
+      </w:pPr>
+      <w:r>
+        <w:t xml:space="preserve">Your goal should matter and align with your other</w:t>
+      </w:r>
+      <w:r>
+        <w:t xml:space="preserve"> </w:t>
+      </w:r>
+      <w:r>
+        <w:t xml:space="preserve">goals.</w:t>
+      </w:r>
+    </w:p>
+    <w:p>
+      <w:pPr>
+        <w:pStyle w:val="Compact"/>
+        <w:numPr>
+          <w:ilvl w:val="0"/>
+          <w:numId w:val="1056"/>
+        </w:numPr>
+      </w:pPr>
+      <w:r>
+        <w:t xml:space="preserve">Ask yourself:</w:t>
+      </w:r>
+    </w:p>
+    <w:p>
+      <w:pPr>
+        <w:pStyle w:val="Compact"/>
+        <w:numPr>
+          <w:ilvl w:val="1"/>
+          <w:numId w:val="1057"/>
+        </w:numPr>
+      </w:pPr>
+      <w:r>
+        <w:t xml:space="preserve">Is the goal worthwhile?</w:t>
+      </w:r>
+    </w:p>
+    <w:p>
+      <w:pPr>
+        <w:pStyle w:val="Compact"/>
+        <w:numPr>
+          <w:ilvl w:val="1"/>
+          <w:numId w:val="1057"/>
+        </w:numPr>
+      </w:pPr>
+      <w:r>
+        <w:t xml:space="preserve">Is the time right?</w:t>
+      </w:r>
+    </w:p>
+    <w:p>
+      <w:pPr>
+        <w:pStyle w:val="Compact"/>
+        <w:numPr>
+          <w:ilvl w:val="1"/>
+          <w:numId w:val="1057"/>
+        </w:numPr>
+      </w:pPr>
+      <w:r>
+        <w:t xml:space="preserve">Does it help you achieve what you ultimately want?</w:t>
+      </w:r>
+    </w:p>
+    <w:p>
+      <w:pPr>
+        <w:pStyle w:val="Heading6"/>
+      </w:pPr>
+      <w:r>
+        <w:t xml:space="preserve">Time-bound</w:t>
+      </w:r>
+    </w:p>
+    <w:p>
+      <w:pPr>
+        <w:pStyle w:val="Compact"/>
+        <w:numPr>
+          <w:ilvl w:val="0"/>
+          <w:numId w:val="1058"/>
+        </w:numPr>
+      </w:pPr>
+      <w:r>
+        <w:t xml:space="preserve">Your goal should have a deadline to focus on.</w:t>
+      </w:r>
+    </w:p>
+    <w:p>
+      <w:pPr>
+        <w:pStyle w:val="Compact"/>
+        <w:numPr>
+          <w:ilvl w:val="0"/>
+          <w:numId w:val="1058"/>
+        </w:numPr>
+      </w:pPr>
+      <w:r>
+        <w:t xml:space="preserve">Ask yourself:</w:t>
+      </w:r>
+    </w:p>
+    <w:p>
+      <w:pPr>
+        <w:pStyle w:val="Compact"/>
+        <w:numPr>
+          <w:ilvl w:val="1"/>
+          <w:numId w:val="1059"/>
+        </w:numPr>
+      </w:pPr>
+      <w:r>
+        <w:t xml:space="preserve">When?</w:t>
+      </w:r>
+    </w:p>
+    <w:p>
+      <w:pPr>
+        <w:pStyle w:val="Compact"/>
+        <w:numPr>
+          <w:ilvl w:val="1"/>
+          <w:numId w:val="1059"/>
+        </w:numPr>
+      </w:pPr>
+      <w:r>
+        <w:t xml:space="preserve">What can I do now?</w:t>
+      </w:r>
+    </w:p>
+    <w:p>
+      <w:pPr>
+        <w:pStyle w:val="Heading2"/>
+      </w:pPr>
+      <w:r>
+        <w:t xml:space="preserve">Reality Checking</w:t>
+      </w:r>
+    </w:p>
+    <w:p>
+      <w:pPr>
+        <w:pStyle w:val="Compact"/>
+        <w:numPr>
+          <w:ilvl w:val="0"/>
+          <w:numId w:val="1060"/>
+        </w:numPr>
+      </w:pPr>
+      <w:r>
+        <w:t xml:space="preserve">Understanding where you really are relative to what</w:t>
+      </w:r>
+      <w:r>
+        <w:t xml:space="preserve"> </w:t>
+      </w:r>
+      <w:r>
+        <w:t xml:space="preserve">you really want.</w:t>
+      </w:r>
+    </w:p>
+    <w:p>
+      <w:pPr>
+        <w:pStyle w:val="Compact"/>
+        <w:numPr>
+          <w:ilvl w:val="0"/>
+          <w:numId w:val="1060"/>
+        </w:numPr>
+      </w:pPr>
+      <w:r>
+        <w:t xml:space="preserve">Key questions to ask:</w:t>
+      </w:r>
+    </w:p>
+    <w:p>
+      <w:pPr>
+        <w:pStyle w:val="Compact"/>
+        <w:numPr>
+          <w:ilvl w:val="1"/>
+          <w:numId w:val="1061"/>
+        </w:numPr>
+      </w:pPr>
+      <w:r>
+        <w:t xml:space="preserve">What is really going on?</w:t>
+      </w:r>
+    </w:p>
+    <w:p>
+      <w:pPr>
+        <w:pStyle w:val="Compact"/>
+        <w:numPr>
+          <w:ilvl w:val="1"/>
+          <w:numId w:val="1061"/>
+        </w:numPr>
+      </w:pPr>
+      <w:r>
+        <w:t xml:space="preserve">What have you done/tried?</w:t>
+      </w:r>
+    </w:p>
+    <w:p>
+      <w:pPr>
+        <w:pStyle w:val="Compact"/>
+        <w:numPr>
+          <w:ilvl w:val="1"/>
+          <w:numId w:val="1061"/>
+        </w:numPr>
+      </w:pPr>
+      <w:r>
+        <w:t xml:space="preserve">Have you noticed any patterns?</w:t>
+      </w:r>
+    </w:p>
+    <w:p>
+      <w:pPr>
+        <w:pStyle w:val="Compact"/>
+        <w:numPr>
+          <w:ilvl w:val="1"/>
+          <w:numId w:val="1061"/>
+        </w:numPr>
+      </w:pPr>
+      <w:r>
+        <w:t xml:space="preserve">How do you know this is accurate?</w:t>
+      </w:r>
+    </w:p>
+    <w:p>
+      <w:pPr>
+        <w:pStyle w:val="Heading4"/>
+      </w:pPr>
+      <w:r>
+        <w:t xml:space="preserve">Identifying Obstacles to Achieving Goals</w:t>
+      </w:r>
+    </w:p>
+    <w:p>
+      <w:pPr>
+        <w:pStyle w:val="Compact"/>
+        <w:numPr>
+          <w:ilvl w:val="0"/>
+          <w:numId w:val="1062"/>
+        </w:numPr>
+      </w:pPr>
+      <w:r>
+        <w:t xml:space="preserve">Critical to identify if there’s more than one obstacle.</w:t>
+      </w:r>
+    </w:p>
+    <w:p>
+      <w:pPr>
+        <w:pStyle w:val="Compact"/>
+        <w:numPr>
+          <w:ilvl w:val="0"/>
+          <w:numId w:val="1062"/>
+        </w:numPr>
+      </w:pPr>
+      <w:r>
+        <w:t xml:space="preserve">Key questions to ask:</w:t>
+      </w:r>
+    </w:p>
+    <w:p>
+      <w:pPr>
+        <w:pStyle w:val="Compact"/>
+        <w:numPr>
+          <w:ilvl w:val="1"/>
+          <w:numId w:val="1063"/>
+        </w:numPr>
+      </w:pPr>
+      <w:r>
+        <w:t xml:space="preserve">What is preventing you from achieving your goals?</w:t>
+      </w:r>
+    </w:p>
+    <w:p>
+      <w:pPr>
+        <w:pStyle w:val="Compact"/>
+        <w:numPr>
+          <w:ilvl w:val="1"/>
+          <w:numId w:val="1063"/>
+        </w:numPr>
+      </w:pPr>
+      <w:r>
+        <w:t xml:space="preserve">What else is preventing you?</w:t>
+      </w:r>
+    </w:p>
+    <w:p>
+      <w:pPr>
+        <w:pStyle w:val="Compact"/>
+        <w:numPr>
+          <w:ilvl w:val="1"/>
+          <w:numId w:val="1063"/>
+        </w:numPr>
+      </w:pPr>
+      <w:r>
+        <w:t xml:space="preserve">What do you have to change about yourself to achieve your goals?</w:t>
+      </w:r>
+    </w:p>
+    <w:p>
+      <w:pPr>
+        <w:pStyle w:val="Compact"/>
+        <w:numPr>
+          <w:ilvl w:val="1"/>
+          <w:numId w:val="1063"/>
+        </w:numPr>
+      </w:pPr>
+      <w:r>
+        <w:t xml:space="preserve">What is preventing you from changing?</w:t>
+      </w:r>
+    </w:p>
+    <w:p>
+      <w:pPr>
+        <w:pStyle w:val="Heading4"/>
+      </w:pPr>
+      <w:r>
+        <w:t xml:space="preserve">Common Obstacles to Learning Goals</w:t>
+      </w:r>
+    </w:p>
+    <w:p>
+      <w:pPr>
+        <w:pStyle w:val="Compact"/>
+        <w:numPr>
+          <w:ilvl w:val="0"/>
+          <w:numId w:val="1064"/>
+        </w:numPr>
+      </w:pPr>
+      <w:r>
+        <w:t xml:space="preserve">Assumption that</w:t>
+      </w:r>
+      <w:r>
+        <w:t xml:space="preserve"> </w:t>
       </w:r>
       <w:r>
         <w:t xml:space="preserve">“</w:t>
       </w:r>
       <w:r>
-        <w:t xml:space="preserve">Let me see, if I’m clear?</w:t>
+        <w:t xml:space="preserve">I already know</w:t>
       </w:r>
       <w:r>
         <w:t xml:space="preserve">”</w:t>
       </w:r>
-      <w:r>
-        <w:t xml:space="preserve">).</w:t>
-      </w:r>
-    </w:p>
-    <w:p>
-      <w:pPr>
-        <w:pStyle w:val="Compact"/>
-        <w:numPr>
-          <w:ilvl w:val="0"/>
-          <w:numId w:val="1048"/>
-        </w:numPr>
-      </w:pPr>
-      <w:r>
-        <w:t xml:space="preserve">Use probing questions (</w:t>
-      </w:r>
-      <w:r>
-        <w:t xml:space="preserve">“</w:t>
-      </w:r>
-      <w:r>
-        <w:t xml:space="preserve">What tactics have you tried?</w:t>
-      </w:r>
-      <w:r>
-        <w:t xml:space="preserve">”</w:t>
-      </w:r>
-      <w:r>
-        <w:t xml:space="preserve">).</w:t>
-      </w:r>
-    </w:p>
-    <w:p>
-      <w:pPr>
-        <w:pStyle w:val="Heading4"/>
-      </w:pPr>
-      <w:r>
-        <w:t xml:space="preserve">Summarize</w:t>
-      </w:r>
-    </w:p>
-    <w:p>
-      <w:pPr>
-        <w:pStyle w:val="Compact"/>
-        <w:numPr>
-          <w:ilvl w:val="0"/>
-          <w:numId w:val="1049"/>
-        </w:numPr>
-      </w:pPr>
-      <w:r>
-        <w:t xml:space="preserve">Use</w:t>
-      </w:r>
-      <w:r>
-        <w:t xml:space="preserve"> </w:t>
-      </w:r>
-      <w:r>
-        <w:t xml:space="preserve">“</w:t>
-      </w:r>
-      <w:r>
-        <w:t xml:space="preserve">So</w:t>
-      </w:r>
-      <w:r>
-        <w:t xml:space="preserve">”</w:t>
-      </w:r>
-      <w:r>
-        <w:t xml:space="preserve"> </w:t>
-      </w:r>
-      <w:r>
-        <w:t xml:space="preserve">periodically (</w:t>
-      </w:r>
-      <w:r>
-        <w:t xml:space="preserve">“</w:t>
-      </w:r>
-      <w:r>
-        <w:t xml:space="preserve">So, what I have heard so far…</w:t>
-      </w:r>
-      <w:r>
-        <w:t xml:space="preserve">”</w:t>
-      </w:r>
-      <w:r>
-        <w:t xml:space="preserve">).</w:t>
-      </w:r>
-    </w:p>
-    <w:p>
-      <w:pPr>
-        <w:pStyle w:val="Compact"/>
-        <w:numPr>
-          <w:ilvl w:val="0"/>
-          <w:numId w:val="1049"/>
-        </w:numPr>
-      </w:pPr>
-      <w:r>
-        <w:t xml:space="preserve">Use</w:t>
-      </w:r>
-      <w:r>
-        <w:t xml:space="preserve"> </w:t>
-      </w:r>
-      <w:r>
-        <w:t xml:space="preserve">“</w:t>
-      </w:r>
-      <w:r>
-        <w:t xml:space="preserve">So</w:t>
-      </w:r>
-      <w:r>
-        <w:t xml:space="preserve">”</w:t>
-      </w:r>
-      <w:r>
-        <w:t xml:space="preserve"> </w:t>
-      </w:r>
-      <w:r>
-        <w:t xml:space="preserve">at the end (So, let me summarize what I have heard…”).</w:t>
-      </w:r>
-    </w:p>
-    <w:p>
-      <w:pPr>
-        <w:pStyle w:val="Compact"/>
-        <w:numPr>
-          <w:ilvl w:val="0"/>
-          <w:numId w:val="1049"/>
-        </w:numPr>
-      </w:pPr>
-      <w:r>
-        <w:t xml:space="preserve">Ask the other person to summarize.</w:t>
-      </w:r>
-    </w:p>
-    <w:p>
-      <w:pPr>
-        <w:pStyle w:val="Heading4"/>
-      </w:pPr>
-      <w:r>
-        <w:t xml:space="preserve">Share</w:t>
-      </w:r>
-    </w:p>
-    <w:p>
-      <w:pPr>
-        <w:pStyle w:val="Compact"/>
-        <w:numPr>
-          <w:ilvl w:val="0"/>
-          <w:numId w:val="1050"/>
-        </w:numPr>
-      </w:pPr>
-      <w:r>
-        <w:t xml:space="preserve">Be an active participant in the conversation.</w:t>
-      </w:r>
-    </w:p>
-    <w:p>
-      <w:pPr>
-        <w:pStyle w:val="Compact"/>
-        <w:numPr>
-          <w:ilvl w:val="0"/>
-          <w:numId w:val="1050"/>
-        </w:numPr>
-      </w:pPr>
-      <w:r>
-        <w:t xml:space="preserve">Share thoughts, feelings, and experiences to deepen and/or check for understanding.</w:t>
-      </w:r>
-    </w:p>
-    <w:p>
-      <w:pPr>
-        <w:pStyle w:val="Compact"/>
-        <w:numPr>
-          <w:ilvl w:val="0"/>
-          <w:numId w:val="1050"/>
-        </w:numPr>
-      </w:pPr>
-      <w:r>
-        <w:t xml:space="preserve">Ask the learner about your impact on him or her.</w:t>
-      </w:r>
-    </w:p>
-    <w:p>
-      <w:pPr>
-        <w:pStyle w:val="Heading4"/>
-      </w:pPr>
-      <w:r>
-        <w:t xml:space="preserve">G.R.O.W. Coaching Model</w:t>
+    </w:p>
+    <w:p>
+      <w:pPr>
+        <w:pStyle w:val="Compact"/>
+        <w:numPr>
+          <w:ilvl w:val="0"/>
+          <w:numId w:val="1064"/>
+        </w:numPr>
+      </w:pPr>
+      <w:r>
+        <w:t xml:space="preserve">Assumption that learning means remediation</w:t>
+      </w:r>
+    </w:p>
+    <w:p>
+      <w:pPr>
+        <w:pStyle w:val="Compact"/>
+        <w:numPr>
+          <w:ilvl w:val="0"/>
+          <w:numId w:val="1064"/>
+        </w:numPr>
+      </w:pPr>
+      <w:r>
+        <w:t xml:space="preserve">Fear of being judged</w:t>
+      </w:r>
+    </w:p>
+    <w:p>
+      <w:pPr>
+        <w:pStyle w:val="Compact"/>
+        <w:numPr>
+          <w:ilvl w:val="0"/>
+          <w:numId w:val="1064"/>
+        </w:numPr>
+      </w:pPr>
+      <w:r>
+        <w:t xml:space="preserve">Doubt</w:t>
+      </w:r>
+    </w:p>
+    <w:p>
+      <w:pPr>
+        <w:pStyle w:val="Compact"/>
+        <w:numPr>
+          <w:ilvl w:val="0"/>
+          <w:numId w:val="1064"/>
+        </w:numPr>
+      </w:pPr>
+      <w:r>
+        <w:t xml:space="preserve">Trying too hard to learn and to appear learned</w:t>
+      </w:r>
+      <w:r>
+        <w:t xml:space="preserve"> </w:t>
+      </w:r>
+      <w:r>
+        <w:t xml:space="preserve">~Gallwey, 1997</w:t>
       </w:r>
     </w:p>
     <w:p>
@@ -11712,503 +12316,7 @@
         <w:pStyle w:val="Heading2"/>
       </w:pPr>
       <w:r>
-        <w:t xml:space="preserve">Goal Setting</w:t>
-      </w:r>
-    </w:p>
-    <w:p>
-      <w:pPr>
-        <w:pStyle w:val="Compact"/>
-        <w:numPr>
-          <w:ilvl w:val="0"/>
-          <w:numId w:val="1051"/>
-        </w:numPr>
-      </w:pPr>
-      <w:r>
-        <w:t xml:space="preserve">Setting short and long term learning goals.</w:t>
-      </w:r>
-    </w:p>
-    <w:p>
-      <w:pPr>
-        <w:pStyle w:val="Compact"/>
-        <w:numPr>
-          <w:ilvl w:val="0"/>
-          <w:numId w:val="1051"/>
-        </w:numPr>
-      </w:pPr>
-      <w:r>
-        <w:t xml:space="preserve">Key questions to ask:</w:t>
-      </w:r>
-    </w:p>
-    <w:p>
-      <w:pPr>
-        <w:pStyle w:val="Compact"/>
-        <w:numPr>
-          <w:ilvl w:val="1"/>
-          <w:numId w:val="1052"/>
-        </w:numPr>
-      </w:pPr>
-      <w:r>
-        <w:t xml:space="preserve">What can you do with my time that is important?</w:t>
-      </w:r>
-    </w:p>
-    <w:p>
-      <w:pPr>
-        <w:pStyle w:val="Compact"/>
-        <w:numPr>
-          <w:ilvl w:val="1"/>
-          <w:numId w:val="1052"/>
-        </w:numPr>
-      </w:pPr>
-      <w:r>
-        <w:t xml:space="preserve">What learning outcome do you want?</w:t>
-      </w:r>
-    </w:p>
-    <w:p>
-      <w:pPr>
-        <w:pStyle w:val="Compact"/>
-        <w:numPr>
-          <w:ilvl w:val="1"/>
-          <w:numId w:val="1052"/>
-        </w:numPr>
-      </w:pPr>
-      <w:r>
-        <w:t xml:space="preserve">How much time do you need to achieve that outcome?</w:t>
-      </w:r>
-    </w:p>
-    <w:p>
-      <w:pPr>
-        <w:pStyle w:val="Compact"/>
-        <w:numPr>
-          <w:ilvl w:val="1"/>
-          <w:numId w:val="1052"/>
-        </w:numPr>
-      </w:pPr>
-      <w:r>
-        <w:t xml:space="preserve">How does what you am doing now help you achieve the longer term learning outcomes I really want?</w:t>
-      </w:r>
-    </w:p>
-    <w:p>
-      <w:pPr>
-        <w:pStyle w:val="Heading5"/>
-      </w:pPr>
-      <w:r>
-        <w:t xml:space="preserve">Make Your Goals S.M.A.R.T.</w:t>
-      </w:r>
-    </w:p>
-    <w:p>
-      <w:pPr>
-        <w:pStyle w:val="Heading6"/>
-      </w:pPr>
-      <w:r>
-        <w:t xml:space="preserve">Specific</w:t>
-      </w:r>
-    </w:p>
-    <w:p>
-      <w:pPr>
-        <w:pStyle w:val="Compact"/>
-        <w:numPr>
-          <w:ilvl w:val="0"/>
-          <w:numId w:val="1053"/>
-        </w:numPr>
-      </w:pPr>
-      <w:r>
-        <w:t xml:space="preserve">Your goal should be clear and specific.</w:t>
-      </w:r>
-    </w:p>
-    <w:p>
-      <w:pPr>
-        <w:pStyle w:val="Compact"/>
-        <w:numPr>
-          <w:ilvl w:val="0"/>
-          <w:numId w:val="1053"/>
-        </w:numPr>
-      </w:pPr>
-      <w:r>
-        <w:t xml:space="preserve">Ask yourself:</w:t>
-      </w:r>
-    </w:p>
-    <w:p>
-      <w:pPr>
-        <w:pStyle w:val="Compact"/>
-        <w:numPr>
-          <w:ilvl w:val="1"/>
-          <w:numId w:val="1054"/>
-        </w:numPr>
-      </w:pPr>
-      <w:r>
-        <w:t xml:space="preserve">What do I want to accomplish in this course?</w:t>
-      </w:r>
-    </w:p>
-    <w:p>
-      <w:pPr>
-        <w:pStyle w:val="Compact"/>
-        <w:numPr>
-          <w:ilvl w:val="1"/>
-          <w:numId w:val="1054"/>
-        </w:numPr>
-      </w:pPr>
-      <w:r>
-        <w:t xml:space="preserve">Why is this learning goal important to you?</w:t>
-      </w:r>
-    </w:p>
-    <w:p>
-      <w:pPr>
-        <w:pStyle w:val="Compact"/>
-        <w:numPr>
-          <w:ilvl w:val="1"/>
-          <w:numId w:val="1054"/>
-        </w:numPr>
-      </w:pPr>
-      <w:r>
-        <w:t xml:space="preserve">What is involved in achieving this goal?</w:t>
-      </w:r>
-    </w:p>
-    <w:p>
-      <w:pPr>
-        <w:pStyle w:val="Heading6"/>
-      </w:pPr>
-      <w:r>
-        <w:t xml:space="preserve">Measurable</w:t>
-      </w:r>
-    </w:p>
-    <w:p>
-      <w:pPr>
-        <w:pStyle w:val="Compact"/>
-        <w:numPr>
-          <w:ilvl w:val="0"/>
-          <w:numId w:val="1055"/>
-        </w:numPr>
-      </w:pPr>
-      <w:r>
-        <w:t xml:space="preserve">You should be able to track your progress.</w:t>
-      </w:r>
-    </w:p>
-    <w:p>
-      <w:pPr>
-        <w:pStyle w:val="Compact"/>
-        <w:numPr>
-          <w:ilvl w:val="0"/>
-          <w:numId w:val="1055"/>
-        </w:numPr>
-      </w:pPr>
-      <w:r>
-        <w:t xml:space="preserve">Ask yourself:</w:t>
-      </w:r>
-    </w:p>
-    <w:p>
-      <w:pPr>
-        <w:pStyle w:val="Compact"/>
-        <w:numPr>
-          <w:ilvl w:val="1"/>
-          <w:numId w:val="1056"/>
-        </w:numPr>
-      </w:pPr>
-      <w:r>
-        <w:t xml:space="preserve">How much time is involved?</w:t>
-      </w:r>
-    </w:p>
-    <w:p>
-      <w:pPr>
-        <w:pStyle w:val="Compact"/>
-        <w:numPr>
-          <w:ilvl w:val="1"/>
-          <w:numId w:val="1056"/>
-        </w:numPr>
-      </w:pPr>
-      <w:r>
-        <w:t xml:space="preserve">How will you know when it is accomplished?</w:t>
-      </w:r>
-    </w:p>
-    <w:p>
-      <w:pPr>
-        <w:pStyle w:val="Heading6"/>
-      </w:pPr>
-      <w:r>
-        <w:t xml:space="preserve">Attainable</w:t>
-      </w:r>
-    </w:p>
-    <w:p>
-      <w:pPr>
-        <w:pStyle w:val="Compact"/>
-        <w:numPr>
-          <w:ilvl w:val="0"/>
-          <w:numId w:val="1057"/>
-        </w:numPr>
-      </w:pPr>
-      <w:r>
-        <w:t xml:space="preserve">Your goal should be realistic and achievable.</w:t>
-      </w:r>
-    </w:p>
-    <w:p>
-      <w:pPr>
-        <w:pStyle w:val="Compact"/>
-        <w:numPr>
-          <w:ilvl w:val="0"/>
-          <w:numId w:val="1057"/>
-        </w:numPr>
-      </w:pPr>
-      <w:r>
-        <w:t xml:space="preserve">Ask yourself:</w:t>
-      </w:r>
-    </w:p>
-    <w:p>
-      <w:pPr>
-        <w:pStyle w:val="Compact"/>
-        <w:numPr>
-          <w:ilvl w:val="1"/>
-          <w:numId w:val="1058"/>
-        </w:numPr>
-      </w:pPr>
-      <w:r>
-        <w:t xml:space="preserve">How can you accomplish this goal?</w:t>
-      </w:r>
-    </w:p>
-    <w:p>
-      <w:pPr>
-        <w:pStyle w:val="Compact"/>
-        <w:numPr>
-          <w:ilvl w:val="1"/>
-          <w:numId w:val="1058"/>
-        </w:numPr>
-      </w:pPr>
-      <w:r>
-        <w:t xml:space="preserve">Do you have the resources to achieve it?</w:t>
-      </w:r>
-    </w:p>
-    <w:p>
-      <w:pPr>
-        <w:pStyle w:val="Heading6"/>
-      </w:pPr>
-      <w:r>
-        <w:t xml:space="preserve">Relevant</w:t>
-      </w:r>
-    </w:p>
-    <w:p>
-      <w:pPr>
-        <w:pStyle w:val="Compact"/>
-        <w:numPr>
-          <w:ilvl w:val="0"/>
-          <w:numId w:val="1059"/>
-        </w:numPr>
-      </w:pPr>
-      <w:r>
-        <w:t xml:space="preserve">Your goal should matter and align with your other</w:t>
-      </w:r>
-      <w:r>
-        <w:t xml:space="preserve"> </w:t>
-      </w:r>
-      <w:r>
-        <w:t xml:space="preserve">goals.</w:t>
-      </w:r>
-    </w:p>
-    <w:p>
-      <w:pPr>
-        <w:pStyle w:val="Compact"/>
-        <w:numPr>
-          <w:ilvl w:val="0"/>
-          <w:numId w:val="1059"/>
-        </w:numPr>
-      </w:pPr>
-      <w:r>
-        <w:t xml:space="preserve">Ask yourself:</w:t>
-      </w:r>
-    </w:p>
-    <w:p>
-      <w:pPr>
-        <w:pStyle w:val="Compact"/>
-        <w:numPr>
-          <w:ilvl w:val="1"/>
-          <w:numId w:val="1060"/>
-        </w:numPr>
-      </w:pPr>
-      <w:r>
-        <w:t xml:space="preserve">Is the goal worthwhile?</w:t>
-      </w:r>
-    </w:p>
-    <w:p>
-      <w:pPr>
-        <w:pStyle w:val="Compact"/>
-        <w:numPr>
-          <w:ilvl w:val="1"/>
-          <w:numId w:val="1060"/>
-        </w:numPr>
-      </w:pPr>
-      <w:r>
-        <w:t xml:space="preserve">Is the time right?</w:t>
-      </w:r>
-    </w:p>
-    <w:p>
-      <w:pPr>
-        <w:pStyle w:val="Compact"/>
-        <w:numPr>
-          <w:ilvl w:val="1"/>
-          <w:numId w:val="1060"/>
-        </w:numPr>
-      </w:pPr>
-      <w:r>
-        <w:t xml:space="preserve">Does it help you achieve what you ultimately want?</w:t>
-      </w:r>
-    </w:p>
-    <w:p>
-      <w:pPr>
-        <w:pStyle w:val="Heading6"/>
-      </w:pPr>
-      <w:r>
-        <w:t xml:space="preserve">Time-bound</w:t>
-      </w:r>
-    </w:p>
-    <w:p>
-      <w:pPr>
-        <w:pStyle w:val="Compact"/>
-        <w:numPr>
-          <w:ilvl w:val="0"/>
-          <w:numId w:val="1061"/>
-        </w:numPr>
-      </w:pPr>
-      <w:r>
-        <w:t xml:space="preserve">Your goal should have a deadline to focus on.</w:t>
-      </w:r>
-    </w:p>
-    <w:p>
-      <w:pPr>
-        <w:pStyle w:val="Compact"/>
-        <w:numPr>
-          <w:ilvl w:val="0"/>
-          <w:numId w:val="1061"/>
-        </w:numPr>
-      </w:pPr>
-      <w:r>
-        <w:t xml:space="preserve">Ask yourself:</w:t>
-      </w:r>
-    </w:p>
-    <w:p>
-      <w:pPr>
-        <w:pStyle w:val="Compact"/>
-        <w:numPr>
-          <w:ilvl w:val="1"/>
-          <w:numId w:val="1062"/>
-        </w:numPr>
-      </w:pPr>
-      <w:r>
-        <w:t xml:space="preserve">When?</w:t>
-      </w:r>
-    </w:p>
-    <w:p>
-      <w:pPr>
-        <w:pStyle w:val="Compact"/>
-        <w:numPr>
-          <w:ilvl w:val="1"/>
-          <w:numId w:val="1062"/>
-        </w:numPr>
-      </w:pPr>
-      <w:r>
-        <w:t xml:space="preserve">What can I do now?</w:t>
-      </w:r>
-    </w:p>
-    <w:p>
-      <w:pPr>
-        <w:pStyle w:val="Heading2"/>
-      </w:pPr>
-      <w:r>
-        <w:t xml:space="preserve">Reality Checking</w:t>
-      </w:r>
-    </w:p>
-    <w:p>
-      <w:pPr>
-        <w:pStyle w:val="Compact"/>
-        <w:numPr>
-          <w:ilvl w:val="0"/>
-          <w:numId w:val="1063"/>
-        </w:numPr>
-      </w:pPr>
-      <w:r>
-        <w:t xml:space="preserve">Understanding where you really are relative to what</w:t>
-      </w:r>
-      <w:r>
-        <w:t xml:space="preserve"> </w:t>
-      </w:r>
-      <w:r>
-        <w:t xml:space="preserve">you really want.</w:t>
-      </w:r>
-    </w:p>
-    <w:p>
-      <w:pPr>
-        <w:pStyle w:val="Compact"/>
-        <w:numPr>
-          <w:ilvl w:val="0"/>
-          <w:numId w:val="1063"/>
-        </w:numPr>
-      </w:pPr>
-      <w:r>
-        <w:t xml:space="preserve">Key questions to ask:</w:t>
-      </w:r>
-    </w:p>
-    <w:p>
-      <w:pPr>
-        <w:pStyle w:val="Compact"/>
-        <w:numPr>
-          <w:ilvl w:val="1"/>
-          <w:numId w:val="1064"/>
-        </w:numPr>
-      </w:pPr>
-      <w:r>
-        <w:t xml:space="preserve">What is really going on?</w:t>
-      </w:r>
-    </w:p>
-    <w:p>
-      <w:pPr>
-        <w:pStyle w:val="Compact"/>
-        <w:numPr>
-          <w:ilvl w:val="1"/>
-          <w:numId w:val="1064"/>
-        </w:numPr>
-      </w:pPr>
-      <w:r>
-        <w:t xml:space="preserve">What have you done/tried?</w:t>
-      </w:r>
-    </w:p>
-    <w:p>
-      <w:pPr>
-        <w:pStyle w:val="Compact"/>
-        <w:numPr>
-          <w:ilvl w:val="1"/>
-          <w:numId w:val="1064"/>
-        </w:numPr>
-      </w:pPr>
-      <w:r>
-        <w:t xml:space="preserve">Have you noticed any patterns?</w:t>
-      </w:r>
-    </w:p>
-    <w:p>
-      <w:pPr>
-        <w:pStyle w:val="Compact"/>
-        <w:numPr>
-          <w:ilvl w:val="1"/>
-          <w:numId w:val="1064"/>
-        </w:numPr>
-      </w:pPr>
-      <w:r>
-        <w:t xml:space="preserve">How do you know this is accurate?</w:t>
-      </w:r>
-    </w:p>
-    <w:p>
-      <w:pPr>
-        <w:pStyle w:val="Heading4"/>
-      </w:pPr>
-      <w:r>
-        <w:t xml:space="preserve">Identifying Obstacles to Achieving Goals</w:t>
-      </w:r>
-    </w:p>
-    <w:p>
-      <w:pPr>
-        <w:pStyle w:val="Compact"/>
-        <w:numPr>
-          <w:ilvl w:val="0"/>
-          <w:numId w:val="1065"/>
-        </w:numPr>
-      </w:pPr>
-      <w:r>
-        <w:t xml:space="preserve">Critical to identify if there’s more than one obstacle.</w:t>
+        <w:t xml:space="preserve">Option Exploration</w:t>
       </w:r>
     </w:p>
     <w:p>
@@ -12232,7 +12340,7 @@
         </w:numPr>
       </w:pPr>
       <w:r>
-        <w:t xml:space="preserve">What is preventing you from achieving your goals?</w:t>
+        <w:t xml:space="preserve">What alternatives do you have?</w:t>
       </w:r>
     </w:p>
     <w:p>
@@ -12244,7 +12352,7 @@
         </w:numPr>
       </w:pPr>
       <w:r>
-        <w:t xml:space="preserve">What else is preventing you?</w:t>
+        <w:t xml:space="preserve">Who can support you?</w:t>
       </w:r>
     </w:p>
     <w:p>
@@ -12256,7 +12364,7 @@
         </w:numPr>
       </w:pPr>
       <w:r>
-        <w:t xml:space="preserve">What do you have to change about yourself to achieve your goals?</w:t>
+        <w:t xml:space="preserve">What are the pros and cons of that option?</w:t>
       </w:r>
     </w:p>
     <w:p>
@@ -12268,7 +12376,7 @@
         </w:numPr>
       </w:pPr>
       <w:r>
-        <w:t xml:space="preserve">What is preventing you from changing?</w:t>
+        <w:t xml:space="preserve">What is the preferred option you want to act on?</w:t>
       </w:r>
     </w:p>
     <w:p>
@@ -12276,7 +12384,7 @@
         <w:pStyle w:val="Heading4"/>
       </w:pPr>
       <w:r>
-        <w:t xml:space="preserve">Common Obstacles to Learning Goals</w:t>
+        <w:t xml:space="preserve">Reframing Questions</w:t>
       </w:r>
     </w:p>
     <w:p>
@@ -12288,19 +12396,7 @@
         </w:numPr>
       </w:pPr>
       <w:r>
-        <w:t xml:space="preserve">Assumption that</w:t>
-      </w:r>
-      <w:r>
-        <w:t xml:space="preserve"> </w:t>
-      </w:r>
-      <w:r>
-        <w:t xml:space="preserve">“</w:t>
-      </w:r>
-      <w:r>
-        <w:t xml:space="preserve">I already know</w:t>
-      </w:r>
-      <w:r>
-        <w:t xml:space="preserve">”</w:t>
+        <w:t xml:space="preserve">What are you not seeing?</w:t>
       </w:r>
     </w:p>
     <w:p>
@@ -12312,7 +12408,7 @@
         </w:numPr>
       </w:pPr>
       <w:r>
-        <w:t xml:space="preserve">Assumption that learning means remediation</w:t>
+        <w:t xml:space="preserve">What is a better position to take?</w:t>
       </w:r>
     </w:p>
     <w:p>
@@ -12324,7 +12420,7 @@
         </w:numPr>
       </w:pPr>
       <w:r>
-        <w:t xml:space="preserve">Fear of being judged</w:t>
+        <w:t xml:space="preserve">Is this problem the root problem or a symptom of it?</w:t>
       </w:r>
     </w:p>
     <w:p>
@@ -12336,25 +12432,7 @@
         </w:numPr>
       </w:pPr>
       <w:r>
-        <w:t xml:space="preserve">Doubt</w:t>
-      </w:r>
-    </w:p>
-    <w:p>
-      <w:pPr>
-        <w:pStyle w:val="Compact"/>
-        <w:numPr>
-          <w:ilvl w:val="0"/>
-          <w:numId w:val="1067"/>
-        </w:numPr>
-      </w:pPr>
-      <w:r>
-        <w:t xml:space="preserve">Trying too hard to learn and to appear learned</w:t>
-      </w:r>
-      <w:r>
-        <w:t xml:space="preserve"> </w:t>
-      </w:r>
-      <w:r>
-        <w:t xml:space="preserve">~Gallwey, 1997</w:t>
+        <w:t xml:space="preserve">Why is this problem problematic?</w:t>
       </w:r>
     </w:p>
     <w:p>
@@ -12362,7 +12440,7 @@
         <w:pStyle w:val="Heading2"/>
       </w:pPr>
       <w:r>
-        <w:t xml:space="preserve">Option Exploration</w:t>
+        <w:t xml:space="preserve">The Way Forward</w:t>
       </w:r>
     </w:p>
     <w:p>
@@ -12386,7 +12464,7 @@
         </w:numPr>
       </w:pPr>
       <w:r>
-        <w:t xml:space="preserve">What alternatives do you have?</w:t>
+        <w:t xml:space="preserve">What commitments am I going to make?</w:t>
       </w:r>
     </w:p>
     <w:p>
@@ -12398,7 +12476,7 @@
         </w:numPr>
       </w:pPr>
       <w:r>
-        <w:t xml:space="preserve">Who can support you?</w:t>
+        <w:t xml:space="preserve">What are my next steps?</w:t>
       </w:r>
     </w:p>
     <w:p>
@@ -12410,7 +12488,7 @@
         </w:numPr>
       </w:pPr>
       <w:r>
-        <w:t xml:space="preserve">What are the pros and cons of that option?</w:t>
+        <w:t xml:space="preserve">In what timeframe?</w:t>
       </w:r>
     </w:p>
     <w:p>
@@ -12422,7 +12500,31 @@
         </w:numPr>
       </w:pPr>
       <w:r>
-        <w:t xml:space="preserve">What is the preferred option you want to act on?</w:t>
+        <w:t xml:space="preserve">What do I think might get in the way?</w:t>
+      </w:r>
+    </w:p>
+    <w:p>
+      <w:pPr>
+        <w:pStyle w:val="Compact"/>
+        <w:numPr>
+          <w:ilvl w:val="1"/>
+          <w:numId w:val="1069"/>
+        </w:numPr>
+      </w:pPr>
+      <w:r>
+        <w:t xml:space="preserve">How will I track my progress?</w:t>
+      </w:r>
+    </w:p>
+    <w:p>
+      <w:pPr>
+        <w:pStyle w:val="Compact"/>
+        <w:numPr>
+          <w:ilvl w:val="1"/>
+          <w:numId w:val="1069"/>
+        </w:numPr>
+      </w:pPr>
+      <w:r>
+        <w:t xml:space="preserve">What support do I need? How will I get it?</w:t>
       </w:r>
     </w:p>
     <w:p>
@@ -12430,7 +12532,7 @@
         <w:pStyle w:val="Heading4"/>
       </w:pPr>
       <w:r>
-        <w:t xml:space="preserve">Reframing Questions</w:t>
+        <w:t xml:space="preserve">Creating Action Strategies</w:t>
       </w:r>
     </w:p>
     <w:p>
@@ -12442,7 +12544,7 @@
         </w:numPr>
       </w:pPr>
       <w:r>
-        <w:t xml:space="preserve">What are you not seeing?</w:t>
+        <w:t xml:space="preserve">Set SMART Goal(s) (the job to be done)</w:t>
       </w:r>
     </w:p>
     <w:p>
@@ -12454,7 +12556,7 @@
         </w:numPr>
       </w:pPr>
       <w:r>
-        <w:t xml:space="preserve">What is a better position to take?</w:t>
+        <w:t xml:space="preserve">Breakdown the Work (into a list of tasks)</w:t>
       </w:r>
     </w:p>
     <w:p>
@@ -12466,7 +12568,7 @@
         </w:numPr>
       </w:pPr>
       <w:r>
-        <w:t xml:space="preserve">Is this problem the root problem or a symptom of it?</w:t>
+        <w:t xml:space="preserve">Define the Critical Path (the order of tasks)</w:t>
       </w:r>
     </w:p>
     <w:p>
@@ -12478,7 +12580,7 @@
         </w:numPr>
       </w:pPr>
       <w:r>
-        <w:t xml:space="preserve">Why is this problem problematic?</w:t>
+        <w:t xml:space="preserve">Schedule the Work (when you do what)</w:t>
       </w:r>
     </w:p>
     <w:p>
@@ -12486,7 +12588,63 @@
         <w:pStyle w:val="Heading2"/>
       </w:pPr>
       <w:r>
-        <w:t xml:space="preserve">The Way Forward</w:t>
+        <w:t xml:space="preserve">Unit Summary</w:t>
+      </w:r>
+    </w:p>
+    <w:p>
+      <w:pPr>
+        <w:pStyle w:val="FirstParagraph"/>
+      </w:pPr>
+      <w:r>
+        <w:t xml:space="preserve">//todo #20</w:t>
+      </w:r>
+    </w:p>
+    <w:p>
+      <w:pPr>
+        <w:pStyle w:val="Heading2"/>
+      </w:pPr>
+      <w:r>
+        <w:t xml:space="preserve">3.1 Checking Your Learning</w:t>
+      </w:r>
+    </w:p>
+    <w:p>
+      <w:pPr>
+        <w:pStyle w:val="FirstParagraph"/>
+      </w:pPr>
+      <w:r>
+        <w:t xml:space="preserve">//todo #21</w:t>
+      </w:r>
+    </w:p>
+    <w:p>
+      <w:pPr>
+        <w:pStyle w:val="Heading1"/>
+      </w:pPr>
+      <w:r>
+        <w:t xml:space="preserve">4. Educational Experience in a Multi-Access World</w:t>
+      </w:r>
+    </w:p>
+    <w:p>
+      <w:pPr>
+        <w:pStyle w:val="FirstParagraph"/>
+      </w:pPr>
+      <w:r>
+        <w:t xml:space="preserve">This unit investigates the nature of educational experience, and how to guide it within the emerging learning settings where the teaching presence is now being distributed across multiple modalities and instructional roles. In this emerging model there is a systematic division of labour of the traditional teaching responsibilities. For instance, in one emerging model of multi-access education the teacher designs a course and assesses the students’ learning. However, the work of facilitating and directing the social and cognitive processes for the purpose of realizing the learning outcomes is now the responsibility of learning coaches and facilitators.</w:t>
+      </w:r>
+    </w:p>
+    <w:p>
+      <w:pPr>
+        <w:pStyle w:val="Heading3"/>
+      </w:pPr>
+      <w:r>
+        <w:t xml:space="preserve">Topics</w:t>
+      </w:r>
+    </w:p>
+    <w:p>
+      <w:pPr>
+        <w:pStyle w:val="FirstParagraph"/>
+      </w:pPr>
+      <w:r>
+        <w:t xml:space="preserve">This unit is divided into the following topics:</w:t>
       </w:r>
     </w:p>
     <w:p>
@@ -12498,194 +12656,6 @@
         </w:numPr>
       </w:pPr>
       <w:r>
-        <w:t xml:space="preserve">Key questions to ask:</w:t>
-      </w:r>
-    </w:p>
-    <w:p>
-      <w:pPr>
-        <w:pStyle w:val="Compact"/>
-        <w:numPr>
-          <w:ilvl w:val="1"/>
-          <w:numId w:val="1072"/>
-        </w:numPr>
-      </w:pPr>
-      <w:r>
-        <w:t xml:space="preserve">What commitments am I going to make?</w:t>
-      </w:r>
-    </w:p>
-    <w:p>
-      <w:pPr>
-        <w:pStyle w:val="Compact"/>
-        <w:numPr>
-          <w:ilvl w:val="1"/>
-          <w:numId w:val="1072"/>
-        </w:numPr>
-      </w:pPr>
-      <w:r>
-        <w:t xml:space="preserve">What are my next steps?</w:t>
-      </w:r>
-    </w:p>
-    <w:p>
-      <w:pPr>
-        <w:pStyle w:val="Compact"/>
-        <w:numPr>
-          <w:ilvl w:val="1"/>
-          <w:numId w:val="1072"/>
-        </w:numPr>
-      </w:pPr>
-      <w:r>
-        <w:t xml:space="preserve">In what timeframe?</w:t>
-      </w:r>
-    </w:p>
-    <w:p>
-      <w:pPr>
-        <w:pStyle w:val="Compact"/>
-        <w:numPr>
-          <w:ilvl w:val="1"/>
-          <w:numId w:val="1072"/>
-        </w:numPr>
-      </w:pPr>
-      <w:r>
-        <w:t xml:space="preserve">What do I think might get in the way?</w:t>
-      </w:r>
-    </w:p>
-    <w:p>
-      <w:pPr>
-        <w:pStyle w:val="Compact"/>
-        <w:numPr>
-          <w:ilvl w:val="1"/>
-          <w:numId w:val="1072"/>
-        </w:numPr>
-      </w:pPr>
-      <w:r>
-        <w:t xml:space="preserve">How will I track my progress?</w:t>
-      </w:r>
-    </w:p>
-    <w:p>
-      <w:pPr>
-        <w:pStyle w:val="Compact"/>
-        <w:numPr>
-          <w:ilvl w:val="1"/>
-          <w:numId w:val="1072"/>
-        </w:numPr>
-      </w:pPr>
-      <w:r>
-        <w:t xml:space="preserve">What support do I need? How will I get it?</w:t>
-      </w:r>
-    </w:p>
-    <w:p>
-      <w:pPr>
-        <w:pStyle w:val="Heading4"/>
-      </w:pPr>
-      <w:r>
-        <w:t xml:space="preserve">Creating Action Strategies</w:t>
-      </w:r>
-    </w:p>
-    <w:p>
-      <w:pPr>
-        <w:pStyle w:val="Compact"/>
-        <w:numPr>
-          <w:ilvl w:val="0"/>
-          <w:numId w:val="1073"/>
-        </w:numPr>
-      </w:pPr>
-      <w:r>
-        <w:t xml:space="preserve">Set SMART Goal(s) (the job to be done)</w:t>
-      </w:r>
-    </w:p>
-    <w:p>
-      <w:pPr>
-        <w:pStyle w:val="Compact"/>
-        <w:numPr>
-          <w:ilvl w:val="0"/>
-          <w:numId w:val="1073"/>
-        </w:numPr>
-      </w:pPr>
-      <w:r>
-        <w:t xml:space="preserve">Breakdown the Work (into a list of tasks)</w:t>
-      </w:r>
-    </w:p>
-    <w:p>
-      <w:pPr>
-        <w:pStyle w:val="Compact"/>
-        <w:numPr>
-          <w:ilvl w:val="0"/>
-          <w:numId w:val="1073"/>
-        </w:numPr>
-      </w:pPr>
-      <w:r>
-        <w:t xml:space="preserve">Define the Critical Path (the order of tasks)</w:t>
-      </w:r>
-    </w:p>
-    <w:p>
-      <w:pPr>
-        <w:pStyle w:val="Compact"/>
-        <w:numPr>
-          <w:ilvl w:val="0"/>
-          <w:numId w:val="1073"/>
-        </w:numPr>
-      </w:pPr>
-      <w:r>
-        <w:t xml:space="preserve">Schedule the Work (when you do what)</w:t>
-      </w:r>
-    </w:p>
-    <w:p>
-      <w:pPr>
-        <w:pStyle w:val="Heading2"/>
-      </w:pPr>
-      <w:r>
-        <w:t xml:space="preserve">TUnit Summary</w:t>
-      </w:r>
-    </w:p>
-    <w:p>
-      <w:pPr>
-        <w:pStyle w:val="FirstParagraph"/>
-      </w:pPr>
-      <w:r>
-        <w:t xml:space="preserve">//todo #20</w:t>
-      </w:r>
-    </w:p>
-    <w:p>
-      <w:pPr>
-        <w:pStyle w:val="Heading1"/>
-      </w:pPr>
-      <w:r>
-        <w:t xml:space="preserve">4. Educational Experience in a Multi-Access World</w:t>
-      </w:r>
-    </w:p>
-    <w:p>
-      <w:pPr>
-        <w:pStyle w:val="FirstParagraph"/>
-      </w:pPr>
-      <w:r>
-        <w:t xml:space="preserve">This unit investigates the nature of educational experience, and how to guide it within the emerging learning settings where the teaching presence is now being distributed across multiple modalities and instructional roles. In this emerging model there is a systematic division of labour of the traditional teaching responsibilities. For instance, in one emerging model of multi-access education the teacher designs a course and assesses the students’ learning. However, the work of facilitating and directing the social and cognitive processes for the purpose of realizing the learning outcomes is now the responsibility of learning coaches and facilitators.</w:t>
-      </w:r>
-    </w:p>
-    <w:p>
-      <w:pPr>
-        <w:pStyle w:val="Heading3"/>
-      </w:pPr>
-      <w:r>
-        <w:t xml:space="preserve">Topics</w:t>
-      </w:r>
-    </w:p>
-    <w:p>
-      <w:pPr>
-        <w:pStyle w:val="FirstParagraph"/>
-      </w:pPr>
-      <w:r>
-        <w:t xml:space="preserve">This unit is divided into the following topics:</w:t>
-      </w:r>
-    </w:p>
-    <w:p>
-      <w:pPr>
-        <w:pStyle w:val="Compact"/>
-        <w:numPr>
-          <w:ilvl w:val="0"/>
-          <w:numId w:val="1074"/>
-        </w:numPr>
-      </w:pPr>
-      <w:r>
         <w:t xml:space="preserve">What is Educational Experience?</w:t>
       </w:r>
     </w:p>
@@ -12694,7 +12664,7 @@
         <w:pStyle w:val="Compact"/>
         <w:numPr>
           <w:ilvl w:val="0"/>
-          <w:numId w:val="1074"/>
+          <w:numId w:val="1071"/>
         </w:numPr>
       </w:pPr>
       <w:r>
@@ -12706,7 +12676,7 @@
         <w:pStyle w:val="Compact"/>
         <w:numPr>
           <w:ilvl w:val="0"/>
-          <w:numId w:val="1074"/>
+          <w:numId w:val="1071"/>
         </w:numPr>
       </w:pPr>
       <w:r>
@@ -12718,7 +12688,7 @@
         <w:pStyle w:val="Compact"/>
         <w:numPr>
           <w:ilvl w:val="0"/>
-          <w:numId w:val="1074"/>
+          <w:numId w:val="1071"/>
         </w:numPr>
       </w:pPr>
       <w:r>
@@ -12730,7 +12700,7 @@
         <w:pStyle w:val="Compact"/>
         <w:numPr>
           <w:ilvl w:val="0"/>
-          <w:numId w:val="1074"/>
+          <w:numId w:val="1071"/>
         </w:numPr>
       </w:pPr>
       <w:r>
@@ -12742,7 +12712,7 @@
         <w:pStyle w:val="Compact"/>
         <w:numPr>
           <w:ilvl w:val="0"/>
-          <w:numId w:val="1074"/>
+          <w:numId w:val="1071"/>
         </w:numPr>
       </w:pPr>
       <w:r>
@@ -13398,7 +13368,7 @@
         <w:pStyle w:val="Compact"/>
         <w:numPr>
           <w:ilvl w:val="0"/>
-          <w:numId w:val="1075"/>
+          <w:numId w:val="1072"/>
         </w:numPr>
       </w:pPr>
       <w:r>
@@ -13413,7 +13383,7 @@
         <w:pStyle w:val="Compact"/>
         <w:numPr>
           <w:ilvl w:val="0"/>
-          <w:numId w:val="1075"/>
+          <w:numId w:val="1072"/>
         </w:numPr>
       </w:pPr>
       <w:r>
@@ -13428,7 +13398,7 @@
         <w:pStyle w:val="Compact"/>
         <w:numPr>
           <w:ilvl w:val="0"/>
-          <w:numId w:val="1075"/>
+          <w:numId w:val="1072"/>
         </w:numPr>
       </w:pPr>
       <w:r>
@@ -13558,7 +13528,7 @@
         <w:pStyle w:val="Compact"/>
         <w:numPr>
           <w:ilvl w:val="0"/>
-          <w:numId w:val="1076"/>
+          <w:numId w:val="1073"/>
         </w:numPr>
       </w:pPr>
       <w:hyperlink r:id="rId87">
@@ -13605,7 +13575,7 @@
         <w:pStyle w:val="Compact"/>
         <w:numPr>
           <w:ilvl w:val="0"/>
-          <w:numId w:val="1077"/>
+          <w:numId w:val="1074"/>
         </w:numPr>
       </w:pPr>
       <w:r>
@@ -13626,7 +13596,7 @@
         <w:pStyle w:val="Compact"/>
         <w:numPr>
           <w:ilvl w:val="0"/>
-          <w:numId w:val="1077"/>
+          <w:numId w:val="1074"/>
         </w:numPr>
       </w:pPr>
       <w:r>
@@ -13647,7 +13617,7 @@
         <w:pStyle w:val="Compact"/>
         <w:numPr>
           <w:ilvl w:val="0"/>
-          <w:numId w:val="1077"/>
+          <w:numId w:val="1074"/>
         </w:numPr>
       </w:pPr>
       <w:r>
@@ -15078,7 +15048,7 @@
               <w:pStyle w:val="Compact"/>
               <w:numPr>
                 <w:ilvl w:val="0"/>
-                <w:numId w:val="1078"/>
+                <w:numId w:val="1075"/>
               </w:numPr>
             </w:pPr>
             <w:r>
@@ -15099,7 +15069,7 @@
               <w:pStyle w:val="Compact"/>
               <w:numPr>
                 <w:ilvl w:val="0"/>
-                <w:numId w:val="1078"/>
+                <w:numId w:val="1075"/>
               </w:numPr>
             </w:pPr>
             <w:r>
@@ -15120,7 +15090,7 @@
               <w:pStyle w:val="Compact"/>
               <w:numPr>
                 <w:ilvl w:val="0"/>
-                <w:numId w:val="1078"/>
+                <w:numId w:val="1075"/>
               </w:numPr>
             </w:pPr>
             <w:r>
@@ -15823,7 +15793,7 @@
         <w:pStyle w:val="Compact"/>
         <w:numPr>
           <w:ilvl w:val="0"/>
-          <w:numId w:val="1079"/>
+          <w:numId w:val="1076"/>
         </w:numPr>
       </w:pPr>
       <w:r>
@@ -15841,7 +15811,7 @@
         <w:pStyle w:val="Compact"/>
         <w:numPr>
           <w:ilvl w:val="0"/>
-          <w:numId w:val="1079"/>
+          <w:numId w:val="1076"/>
         </w:numPr>
       </w:pPr>
       <w:r>
@@ -16854,7 +16824,7 @@
         <w:pStyle w:val="Compact"/>
         <w:numPr>
           <w:ilvl w:val="0"/>
-          <w:numId w:val="1080"/>
+          <w:numId w:val="1077"/>
         </w:numPr>
       </w:pPr>
       <w:r>
@@ -16875,7 +16845,7 @@
         <w:pStyle w:val="Compact"/>
         <w:numPr>
           <w:ilvl w:val="0"/>
-          <w:numId w:val="1080"/>
+          <w:numId w:val="1077"/>
         </w:numPr>
       </w:pPr>
       <w:r>
@@ -17260,7 +17230,7 @@
         <w:pStyle w:val="Compact"/>
         <w:numPr>
           <w:ilvl w:val="0"/>
-          <w:numId w:val="1081"/>
+          <w:numId w:val="1078"/>
         </w:numPr>
       </w:pPr>
       <w:r>
@@ -17278,7 +17248,7 @@
         <w:pStyle w:val="Compact"/>
         <w:numPr>
           <w:ilvl w:val="0"/>
-          <w:numId w:val="1081"/>
+          <w:numId w:val="1078"/>
         </w:numPr>
       </w:pPr>
       <w:r>
@@ -17296,7 +17266,7 @@
         <w:pStyle w:val="Compact"/>
         <w:numPr>
           <w:ilvl w:val="0"/>
-          <w:numId w:val="1081"/>
+          <w:numId w:val="1078"/>
         </w:numPr>
       </w:pPr>
       <w:r>
@@ -17587,99 +17557,99 @@
         <w:pStyle w:val="Compact"/>
         <w:numPr>
           <w:ilvl w:val="0"/>
+          <w:numId w:val="1079"/>
+        </w:numPr>
+      </w:pPr>
+      <w:r>
+        <w:t xml:space="preserve">How does technology impact assessment?</w:t>
+      </w:r>
+    </w:p>
+    <w:p>
+      <w:pPr>
+        <w:pStyle w:val="Compact"/>
+        <w:numPr>
+          <w:ilvl w:val="0"/>
+          <w:numId w:val="1079"/>
+        </w:numPr>
+      </w:pPr>
+      <w:r>
+        <w:t xml:space="preserve">Feedback Loops and Spirals</w:t>
+      </w:r>
+    </w:p>
+    <w:p>
+      <w:pPr>
+        <w:pStyle w:val="Heading3"/>
+      </w:pPr>
+      <w:r>
+        <w:t xml:space="preserve">Unit Learning Outcomes</w:t>
+      </w:r>
+    </w:p>
+    <w:p>
+      <w:pPr>
+        <w:pStyle w:val="FirstParagraph"/>
+      </w:pPr>
+      <w:r>
+        <w:t xml:space="preserve">When you have completed this unit, you will be able to:</w:t>
+      </w:r>
+    </w:p>
+    <w:p>
+      <w:pPr>
+        <w:pStyle w:val="Compact"/>
+        <w:numPr>
+          <w:ilvl w:val="0"/>
+          <w:numId w:val="1080"/>
+        </w:numPr>
+      </w:pPr>
+      <w:r>
+        <w:t xml:space="preserve">Evaluate the quality of feedback in light of evidence-based research</w:t>
+      </w:r>
+    </w:p>
+    <w:p>
+      <w:pPr>
+        <w:pStyle w:val="Compact"/>
+        <w:numPr>
+          <w:ilvl w:val="0"/>
+          <w:numId w:val="1080"/>
+        </w:numPr>
+      </w:pPr>
+      <w:r>
+        <w:t xml:space="preserve">Evaluate interactions in a learning environment and develop strategies for high quality educative interactions</w:t>
+      </w:r>
+    </w:p>
+    <w:p>
+      <w:pPr>
+        <w:pStyle w:val="Heading3"/>
+      </w:pPr>
+      <w:r>
+        <w:t xml:space="preserve">Learning Activities</w:t>
+      </w:r>
+    </w:p>
+    <w:p>
+      <w:pPr>
+        <w:pStyle w:val="FirstParagraph"/>
+      </w:pPr>
+      <w:r>
+        <w:t xml:space="preserve">Here is a list of learning activities that will benefit you in completing this unit. You may find it useful for planning your work.</w:t>
+      </w:r>
+    </w:p>
+    <w:p>
+      <w:pPr>
+        <w:pStyle w:val="Compact"/>
+        <w:numPr>
+          <w:ilvl w:val="0"/>
+          <w:numId w:val="1081"/>
+        </w:numPr>
+      </w:pPr>
+      <w:r>
+        <w:t xml:space="preserve">Read, annotate, and tag</w:t>
+      </w:r>
+    </w:p>
+    <w:p>
+      <w:pPr>
+        <w:pStyle w:val="Compact"/>
+        <w:numPr>
+          <w:ilvl w:val="1"/>
           <w:numId w:val="1082"/>
-        </w:numPr>
-      </w:pPr>
-      <w:r>
-        <w:t xml:space="preserve">How does technology impact assessment?</w:t>
-      </w:r>
-    </w:p>
-    <w:p>
-      <w:pPr>
-        <w:pStyle w:val="Compact"/>
-        <w:numPr>
-          <w:ilvl w:val="0"/>
-          <w:numId w:val="1082"/>
-        </w:numPr>
-      </w:pPr>
-      <w:r>
-        <w:t xml:space="preserve">Feedback Loops and Spirals</w:t>
-      </w:r>
-    </w:p>
-    <w:p>
-      <w:pPr>
-        <w:pStyle w:val="Heading3"/>
-      </w:pPr>
-      <w:r>
-        <w:t xml:space="preserve">Unit Learning Outcomes</w:t>
-      </w:r>
-    </w:p>
-    <w:p>
-      <w:pPr>
-        <w:pStyle w:val="FirstParagraph"/>
-      </w:pPr>
-      <w:r>
-        <w:t xml:space="preserve">When you have completed this unit, you will be able to:</w:t>
-      </w:r>
-    </w:p>
-    <w:p>
-      <w:pPr>
-        <w:pStyle w:val="Compact"/>
-        <w:numPr>
-          <w:ilvl w:val="0"/>
-          <w:numId w:val="1083"/>
-        </w:numPr>
-      </w:pPr>
-      <w:r>
-        <w:t xml:space="preserve">Evaluate the quality of feedback in light of evidence-based research</w:t>
-      </w:r>
-    </w:p>
-    <w:p>
-      <w:pPr>
-        <w:pStyle w:val="Compact"/>
-        <w:numPr>
-          <w:ilvl w:val="0"/>
-          <w:numId w:val="1083"/>
-        </w:numPr>
-      </w:pPr>
-      <w:r>
-        <w:t xml:space="preserve">Evaluate interactions in a learning environment and develop strategies for high quality educative interactions</w:t>
-      </w:r>
-    </w:p>
-    <w:p>
-      <w:pPr>
-        <w:pStyle w:val="Heading3"/>
-      </w:pPr>
-      <w:r>
-        <w:t xml:space="preserve">Learning Activities</w:t>
-      </w:r>
-    </w:p>
-    <w:p>
-      <w:pPr>
-        <w:pStyle w:val="FirstParagraph"/>
-      </w:pPr>
-      <w:r>
-        <w:t xml:space="preserve">Here is a list of learning activities that will benefit you in completing this unit. You may find it useful for planning your work.</w:t>
-      </w:r>
-    </w:p>
-    <w:p>
-      <w:pPr>
-        <w:pStyle w:val="Compact"/>
-        <w:numPr>
-          <w:ilvl w:val="0"/>
-          <w:numId w:val="1084"/>
-        </w:numPr>
-      </w:pPr>
-      <w:r>
-        <w:t xml:space="preserve">Read, annotate, and tag</w:t>
-      </w:r>
-    </w:p>
-    <w:p>
-      <w:pPr>
-        <w:pStyle w:val="Compact"/>
-        <w:numPr>
-          <w:ilvl w:val="1"/>
-          <w:numId w:val="1085"/>
         </w:numPr>
       </w:pPr>
       <w:r>
@@ -17715,7 +17685,7 @@
         <w:pStyle w:val="Compact"/>
         <w:numPr>
           <w:ilvl w:val="1"/>
-          <w:numId w:val="1085"/>
+          <w:numId w:val="1082"/>
         </w:numPr>
       </w:pPr>
       <w:r>
@@ -18352,7 +18322,7 @@
         <w:pStyle w:val="Compact"/>
         <w:numPr>
           <w:ilvl w:val="0"/>
-          <w:numId w:val="1086"/>
+          <w:numId w:val="1083"/>
         </w:numPr>
       </w:pPr>
       <w:r>
@@ -18364,7 +18334,7 @@
         <w:pStyle w:val="Compact"/>
         <w:numPr>
           <w:ilvl w:val="0"/>
-          <w:numId w:val="1086"/>
+          <w:numId w:val="1083"/>
         </w:numPr>
       </w:pPr>
       <w:r>
@@ -18376,7 +18346,7 @@
         <w:pStyle w:val="Compact"/>
         <w:numPr>
           <w:ilvl w:val="0"/>
-          <w:numId w:val="1086"/>
+          <w:numId w:val="1083"/>
         </w:numPr>
       </w:pPr>
       <w:r>
@@ -18391,7 +18361,7 @@
         <w:pStyle w:val="Compact"/>
         <w:numPr>
           <w:ilvl w:val="0"/>
-          <w:numId w:val="1086"/>
+          <w:numId w:val="1083"/>
         </w:numPr>
       </w:pPr>
       <w:r>
@@ -18406,7 +18376,7 @@
         <w:pStyle w:val="Compact"/>
         <w:numPr>
           <w:ilvl w:val="0"/>
-          <w:numId w:val="1086"/>
+          <w:numId w:val="1083"/>
         </w:numPr>
       </w:pPr>
       <w:r>
@@ -18421,7 +18391,7 @@
         <w:pStyle w:val="Compact"/>
         <w:numPr>
           <w:ilvl w:val="0"/>
-          <w:numId w:val="1086"/>
+          <w:numId w:val="1083"/>
         </w:numPr>
       </w:pPr>
       <w:r>
@@ -18436,7 +18406,7 @@
         <w:pStyle w:val="Compact"/>
         <w:numPr>
           <w:ilvl w:val="0"/>
-          <w:numId w:val="1086"/>
+          <w:numId w:val="1083"/>
         </w:numPr>
       </w:pPr>
       <w:r>
@@ -18451,7 +18421,7 @@
         <w:pStyle w:val="Compact"/>
         <w:numPr>
           <w:ilvl w:val="0"/>
-          <w:numId w:val="1086"/>
+          <w:numId w:val="1083"/>
         </w:numPr>
       </w:pPr>
       <w:r>
@@ -18524,7 +18494,7 @@
         <w:pStyle w:val="BodyText"/>
       </w:pPr>
       <w:r>
-        <w:t xml:space="preserve">Working individually and in cooperation with your learning pod, use Google Scholar, the TWU library, and AI-powered tools such as LitMaps to find 8-10 peer-reviewed articles on a topic of your choosing, but related to coaching and/or facilitation. Focus on finding at least one systematic or scoping review and several other topical papers. Import the citations and papers into Zotero and then Obsidian. On each file, summarize the associated article, and annotate the PDF. Export the references from Zotero as an .RIS file and include the file in your vault. Create a new Canvas in Obsidian and create a concept map of the relationships between the ideas in the papers. Include on your canvas a new file in which you summarize your concept map (300-500 words).</w:t>
+        <w:t xml:space="preserve">Working individually and in cooperation with your learning pod, use the TWU library and AI-powered tools such as LitMaps to find 8-10 peer-reviewed articles on a topic of your choosing, but related to coaching and/or facilitation. Focus on finding at least one systematic or scoping review and several other topical papers. Import the citations and papers into Zotero and then Obsidian. On each file, summarize the associated article, and annotate the PDF. Export the references from Zotero as an .RIS file and include the file in your vault. Create a new Canvas in Obsidian and create a concept map of the relationships between the ideas in the papers. Include on your canvas a new file in which you summarize your concept map (300-500 words).</w:t>
       </w:r>
       <w:r>
         <w:t xml:space="preserve"> </w:t>
@@ -18628,7 +18598,7 @@
         <w:pStyle w:val="Compact"/>
         <w:numPr>
           <w:ilvl w:val="0"/>
-          <w:numId w:val="1087"/>
+          <w:numId w:val="1084"/>
         </w:numPr>
       </w:pPr>
       <w:r>
@@ -18643,7 +18613,7 @@
         <w:pStyle w:val="Compact"/>
         <w:numPr>
           <w:ilvl w:val="0"/>
-          <w:numId w:val="1087"/>
+          <w:numId w:val="1084"/>
         </w:numPr>
       </w:pPr>
       <w:r>
@@ -18658,7 +18628,7 @@
         <w:pStyle w:val="Compact"/>
         <w:numPr>
           <w:ilvl w:val="0"/>
-          <w:numId w:val="1087"/>
+          <w:numId w:val="1084"/>
         </w:numPr>
       </w:pPr>
       <w:r>
@@ -18673,7 +18643,7 @@
         <w:pStyle w:val="Compact"/>
         <w:numPr>
           <w:ilvl w:val="0"/>
-          <w:numId w:val="1087"/>
+          <w:numId w:val="1084"/>
         </w:numPr>
       </w:pPr>
       <w:r>
@@ -18719,7 +18689,7 @@
         <w:pStyle w:val="Compact"/>
         <w:numPr>
           <w:ilvl w:val="0"/>
-          <w:numId w:val="1088"/>
+          <w:numId w:val="1085"/>
         </w:numPr>
       </w:pPr>
       <w:r>
@@ -18731,7 +18701,7 @@
         <w:pStyle w:val="Compact"/>
         <w:numPr>
           <w:ilvl w:val="0"/>
-          <w:numId w:val="1088"/>
+          <w:numId w:val="1085"/>
         </w:numPr>
       </w:pPr>
       <w:r>
@@ -18743,7 +18713,7 @@
         <w:pStyle w:val="Compact"/>
         <w:numPr>
           <w:ilvl w:val="1"/>
-          <w:numId w:val="1089"/>
+          <w:numId w:val="1086"/>
         </w:numPr>
       </w:pPr>
       <w:r>
@@ -18755,7 +18725,7 @@
         <w:pStyle w:val="Compact"/>
         <w:numPr>
           <w:ilvl w:val="1"/>
-          <w:numId w:val="1089"/>
+          <w:numId w:val="1086"/>
         </w:numPr>
       </w:pPr>
       <w:r>
@@ -19636,7 +19606,7 @@
         <w:pStyle w:val="Compact"/>
         <w:numPr>
           <w:ilvl w:val="0"/>
-          <w:numId w:val="1090"/>
+          <w:numId w:val="1087"/>
         </w:numPr>
       </w:pPr>
       <w:r>
@@ -19676,7 +19646,7 @@
         <w:pStyle w:val="Compact"/>
         <w:numPr>
           <w:ilvl w:val="1"/>
-          <w:numId w:val="1091"/>
+          <w:numId w:val="1088"/>
         </w:numPr>
       </w:pPr>
       <w:r>
@@ -19688,7 +19658,7 @@
         <w:pStyle w:val="Compact"/>
         <w:numPr>
           <w:ilvl w:val="1"/>
-          <w:numId w:val="1091"/>
+          <w:numId w:val="1088"/>
         </w:numPr>
       </w:pPr>
       <w:r>
@@ -19729,7 +19699,7 @@
         <w:pStyle w:val="Compact"/>
         <w:numPr>
           <w:ilvl w:val="0"/>
-          <w:numId w:val="1090"/>
+          <w:numId w:val="1087"/>
         </w:numPr>
       </w:pPr>
       <w:r>
@@ -19773,7 +19743,7 @@
         <w:pStyle w:val="Compact"/>
         <w:numPr>
           <w:ilvl w:val="1"/>
-          <w:numId w:val="1092"/>
+          <w:numId w:val="1089"/>
         </w:numPr>
       </w:pPr>
       <w:r>
@@ -19801,7 +19771,7 @@
         <w:pStyle w:val="Compact"/>
         <w:numPr>
           <w:ilvl w:val="0"/>
-          <w:numId w:val="1090"/>
+          <w:numId w:val="1087"/>
         </w:numPr>
       </w:pPr>
       <w:r>
@@ -19973,7 +19943,7 @@
       <w:pPr>
         <w:numPr>
           <w:ilvl w:val="0"/>
-          <w:numId w:val="1093"/>
+          <w:numId w:val="1090"/>
         </w:numPr>
       </w:pPr>
       <w:r>
@@ -20003,7 +19973,7 @@
         <w:pStyle w:val="Compact"/>
         <w:numPr>
           <w:ilvl w:val="1"/>
-          <w:numId w:val="1094"/>
+          <w:numId w:val="1091"/>
         </w:numPr>
       </w:pPr>
       <w:r>
@@ -20029,7 +19999,7 @@
       <w:pPr>
         <w:numPr>
           <w:ilvl w:val="0"/>
-          <w:numId w:val="1093"/>
+          <w:numId w:val="1090"/>
         </w:numPr>
       </w:pPr>
       <w:r>
@@ -20055,7 +20025,7 @@
       <w:pPr>
         <w:numPr>
           <w:ilvl w:val="0"/>
-          <w:numId w:val="1093"/>
+          <w:numId w:val="1090"/>
         </w:numPr>
       </w:pPr>
       <w:r>
@@ -20066,7 +20036,7 @@
       <w:pPr>
         <w:numPr>
           <w:ilvl w:val="0"/>
-          <w:numId w:val="1093"/>
+          <w:numId w:val="1090"/>
         </w:numPr>
       </w:pPr>
       <w:r>
@@ -20089,7 +20059,7 @@
       <w:pPr>
         <w:numPr>
           <w:ilvl w:val="0"/>
-          <w:numId w:val="1093"/>
+          <w:numId w:val="1090"/>
         </w:numPr>
       </w:pPr>
       <w:r>
@@ -20131,7 +20101,7 @@
       <w:pPr>
         <w:numPr>
           <w:ilvl w:val="0"/>
-          <w:numId w:val="1093"/>
+          <w:numId w:val="1090"/>
         </w:numPr>
       </w:pPr>
       <w:r>
@@ -20172,7 +20142,7 @@
       <w:pPr>
         <w:numPr>
           <w:ilvl w:val="0"/>
-          <w:numId w:val="1093"/>
+          <w:numId w:val="1090"/>
         </w:numPr>
       </w:pPr>
       <w:r>
@@ -20857,15 +20827,6 @@
     <w:abstractNumId w:val="991"/>
   </w:num>
   <w:num w:numId="1023">
-    <w:abstractNumId w:val="991"/>
-  </w:num>
-  <w:num w:numId="1024">
-    <w:abstractNumId w:val="991"/>
-  </w:num>
-  <w:num w:numId="1025">
-    <w:abstractNumId w:val="991"/>
-  </w:num>
-  <w:num w:numId="1026">
     <w:abstractNumId w:val="99411"/>
     <w:lvlOverride w:ilvl="0">
       <w:startOverride w:val="1"/>
@@ -20894,6 +20855,15 @@
     <w:lvlOverride w:ilvl="8">
       <w:startOverride w:val="1"/>
     </w:lvlOverride>
+  </w:num>
+  <w:num w:numId="1024">
+    <w:abstractNumId w:val="991"/>
+  </w:num>
+  <w:num w:numId="1025">
+    <w:abstractNumId w:val="991"/>
+  </w:num>
+  <w:num w:numId="1026">
+    <w:abstractNumId w:val="991"/>
   </w:num>
   <w:num w:numId="1027">
     <w:abstractNumId w:val="991"/>
@@ -20941,13 +20911,94 @@
     <w:abstractNumId w:val="991"/>
   </w:num>
   <w:num w:numId="1042">
-    <w:abstractNumId w:val="991"/>
+    <w:abstractNumId w:val="99411"/>
+    <w:lvlOverride w:ilvl="0">
+      <w:startOverride w:val="1"/>
+    </w:lvlOverride>
+    <w:lvlOverride w:ilvl="1">
+      <w:startOverride w:val="1"/>
+    </w:lvlOverride>
+    <w:lvlOverride w:ilvl="2">
+      <w:startOverride w:val="1"/>
+    </w:lvlOverride>
+    <w:lvlOverride w:ilvl="3">
+      <w:startOverride w:val="1"/>
+    </w:lvlOverride>
+    <w:lvlOverride w:ilvl="4">
+      <w:startOverride w:val="1"/>
+    </w:lvlOverride>
+    <w:lvlOverride w:ilvl="5">
+      <w:startOverride w:val="1"/>
+    </w:lvlOverride>
+    <w:lvlOverride w:ilvl="6">
+      <w:startOverride w:val="1"/>
+    </w:lvlOverride>
+    <w:lvlOverride w:ilvl="7">
+      <w:startOverride w:val="1"/>
+    </w:lvlOverride>
+    <w:lvlOverride w:ilvl="8">
+      <w:startOverride w:val="1"/>
+    </w:lvlOverride>
   </w:num>
   <w:num w:numId="1043">
-    <w:abstractNumId w:val="991"/>
+    <w:abstractNumId w:val="99411"/>
+    <w:lvlOverride w:ilvl="0">
+      <w:startOverride w:val="1"/>
+    </w:lvlOverride>
+    <w:lvlOverride w:ilvl="1">
+      <w:startOverride w:val="1"/>
+    </w:lvlOverride>
+    <w:lvlOverride w:ilvl="2">
+      <w:startOverride w:val="1"/>
+    </w:lvlOverride>
+    <w:lvlOverride w:ilvl="3">
+      <w:startOverride w:val="1"/>
+    </w:lvlOverride>
+    <w:lvlOverride w:ilvl="4">
+      <w:startOverride w:val="1"/>
+    </w:lvlOverride>
+    <w:lvlOverride w:ilvl="5">
+      <w:startOverride w:val="1"/>
+    </w:lvlOverride>
+    <w:lvlOverride w:ilvl="6">
+      <w:startOverride w:val="1"/>
+    </w:lvlOverride>
+    <w:lvlOverride w:ilvl="7">
+      <w:startOverride w:val="1"/>
+    </w:lvlOverride>
+    <w:lvlOverride w:ilvl="8">
+      <w:startOverride w:val="1"/>
+    </w:lvlOverride>
   </w:num>
   <w:num w:numId="1044">
-    <w:abstractNumId w:val="991"/>
+    <w:abstractNumId w:val="99411"/>
+    <w:lvlOverride w:ilvl="0">
+      <w:startOverride w:val="1"/>
+    </w:lvlOverride>
+    <w:lvlOverride w:ilvl="1">
+      <w:startOverride w:val="1"/>
+    </w:lvlOverride>
+    <w:lvlOverride w:ilvl="2">
+      <w:startOverride w:val="1"/>
+    </w:lvlOverride>
+    <w:lvlOverride w:ilvl="3">
+      <w:startOverride w:val="1"/>
+    </w:lvlOverride>
+    <w:lvlOverride w:ilvl="4">
+      <w:startOverride w:val="1"/>
+    </w:lvlOverride>
+    <w:lvlOverride w:ilvl="5">
+      <w:startOverride w:val="1"/>
+    </w:lvlOverride>
+    <w:lvlOverride w:ilvl="6">
+      <w:startOverride w:val="1"/>
+    </w:lvlOverride>
+    <w:lvlOverride w:ilvl="7">
+      <w:startOverride w:val="1"/>
+    </w:lvlOverride>
+    <w:lvlOverride w:ilvl="8">
+      <w:startOverride w:val="1"/>
+    </w:lvlOverride>
   </w:num>
   <w:num w:numId="1045">
     <w:abstractNumId w:val="99411"/>
@@ -21040,94 +21091,13 @@
     </w:lvlOverride>
   </w:num>
   <w:num w:numId="1048">
-    <w:abstractNumId w:val="99411"/>
-    <w:lvlOverride w:ilvl="0">
-      <w:startOverride w:val="1"/>
-    </w:lvlOverride>
-    <w:lvlOverride w:ilvl="1">
-      <w:startOverride w:val="1"/>
-    </w:lvlOverride>
-    <w:lvlOverride w:ilvl="2">
-      <w:startOverride w:val="1"/>
-    </w:lvlOverride>
-    <w:lvlOverride w:ilvl="3">
-      <w:startOverride w:val="1"/>
-    </w:lvlOverride>
-    <w:lvlOverride w:ilvl="4">
-      <w:startOverride w:val="1"/>
-    </w:lvlOverride>
-    <w:lvlOverride w:ilvl="5">
-      <w:startOverride w:val="1"/>
-    </w:lvlOverride>
-    <w:lvlOverride w:ilvl="6">
-      <w:startOverride w:val="1"/>
-    </w:lvlOverride>
-    <w:lvlOverride w:ilvl="7">
-      <w:startOverride w:val="1"/>
-    </w:lvlOverride>
-    <w:lvlOverride w:ilvl="8">
-      <w:startOverride w:val="1"/>
-    </w:lvlOverride>
+    <w:abstractNumId w:val="991"/>
   </w:num>
   <w:num w:numId="1049">
-    <w:abstractNumId w:val="99411"/>
-    <w:lvlOverride w:ilvl="0">
-      <w:startOverride w:val="1"/>
-    </w:lvlOverride>
-    <w:lvlOverride w:ilvl="1">
-      <w:startOverride w:val="1"/>
-    </w:lvlOverride>
-    <w:lvlOverride w:ilvl="2">
-      <w:startOverride w:val="1"/>
-    </w:lvlOverride>
-    <w:lvlOverride w:ilvl="3">
-      <w:startOverride w:val="1"/>
-    </w:lvlOverride>
-    <w:lvlOverride w:ilvl="4">
-      <w:startOverride w:val="1"/>
-    </w:lvlOverride>
-    <w:lvlOverride w:ilvl="5">
-      <w:startOverride w:val="1"/>
-    </w:lvlOverride>
-    <w:lvlOverride w:ilvl="6">
-      <w:startOverride w:val="1"/>
-    </w:lvlOverride>
-    <w:lvlOverride w:ilvl="7">
-      <w:startOverride w:val="1"/>
-    </w:lvlOverride>
-    <w:lvlOverride w:ilvl="8">
-      <w:startOverride w:val="1"/>
-    </w:lvlOverride>
+    <w:abstractNumId w:val="991"/>
   </w:num>
   <w:num w:numId="1050">
-    <w:abstractNumId w:val="99411"/>
-    <w:lvlOverride w:ilvl="0">
-      <w:startOverride w:val="1"/>
-    </w:lvlOverride>
-    <w:lvlOverride w:ilvl="1">
-      <w:startOverride w:val="1"/>
-    </w:lvlOverride>
-    <w:lvlOverride w:ilvl="2">
-      <w:startOverride w:val="1"/>
-    </w:lvlOverride>
-    <w:lvlOverride w:ilvl="3">
-      <w:startOverride w:val="1"/>
-    </w:lvlOverride>
-    <w:lvlOverride w:ilvl="4">
-      <w:startOverride w:val="1"/>
-    </w:lvlOverride>
-    <w:lvlOverride w:ilvl="5">
-      <w:startOverride w:val="1"/>
-    </w:lvlOverride>
-    <w:lvlOverride w:ilvl="6">
-      <w:startOverride w:val="1"/>
-    </w:lvlOverride>
-    <w:lvlOverride w:ilvl="7">
-      <w:startOverride w:val="1"/>
-    </w:lvlOverride>
-    <w:lvlOverride w:ilvl="8">
-      <w:startOverride w:val="1"/>
-    </w:lvlOverride>
+    <w:abstractNumId w:val="991"/>
   </w:num>
   <w:num w:numId="1051">
     <w:abstractNumId w:val="991"/>
@@ -21190,15 +21160,6 @@
     <w:abstractNumId w:val="991"/>
   </w:num>
   <w:num w:numId="1071">
-    <w:abstractNumId w:val="991"/>
-  </w:num>
-  <w:num w:numId="1072">
-    <w:abstractNumId w:val="991"/>
-  </w:num>
-  <w:num w:numId="1073">
-    <w:abstractNumId w:val="991"/>
-  </w:num>
-  <w:num w:numId="1074">
     <w:abstractNumId w:val="99411"/>
     <w:lvlOverride w:ilvl="0">
       <w:startOverride w:val="1"/>
@@ -21228,6 +21189,15 @@
       <w:startOverride w:val="1"/>
     </w:lvlOverride>
   </w:num>
+  <w:num w:numId="1072">
+    <w:abstractNumId w:val="991"/>
+  </w:num>
+  <w:num w:numId="1073">
+    <w:abstractNumId w:val="991"/>
+  </w:num>
+  <w:num w:numId="1074">
+    <w:abstractNumId w:val="991"/>
+  </w:num>
   <w:num w:numId="1075">
     <w:abstractNumId w:val="991"/>
   </w:num>
@@ -21241,15 +21211,6 @@
     <w:abstractNumId w:val="991"/>
   </w:num>
   <w:num w:numId="1079">
-    <w:abstractNumId w:val="991"/>
-  </w:num>
-  <w:num w:numId="1080">
-    <w:abstractNumId w:val="991"/>
-  </w:num>
-  <w:num w:numId="1081">
-    <w:abstractNumId w:val="991"/>
-  </w:num>
-  <w:num w:numId="1082">
     <w:abstractNumId w:val="99411"/>
     <w:lvlOverride w:ilvl="0">
       <w:startOverride w:val="1"/>
@@ -21279,6 +21240,15 @@
       <w:startOverride w:val="1"/>
     </w:lvlOverride>
   </w:num>
+  <w:num w:numId="1080">
+    <w:abstractNumId w:val="991"/>
+  </w:num>
+  <w:num w:numId="1081">
+    <w:abstractNumId w:val="991"/>
+  </w:num>
+  <w:num w:numId="1082">
+    <w:abstractNumId w:val="991"/>
+  </w:num>
   <w:num w:numId="1083">
     <w:abstractNumId w:val="991"/>
   </w:num>
@@ -21292,7 +21262,34 @@
     <w:abstractNumId w:val="991"/>
   </w:num>
   <w:num w:numId="1087">
-    <w:abstractNumId w:val="991"/>
+    <w:abstractNumId w:val="99411"/>
+    <w:lvlOverride w:ilvl="0">
+      <w:startOverride w:val="1"/>
+    </w:lvlOverride>
+    <w:lvlOverride w:ilvl="1">
+      <w:startOverride w:val="1"/>
+    </w:lvlOverride>
+    <w:lvlOverride w:ilvl="2">
+      <w:startOverride w:val="1"/>
+    </w:lvlOverride>
+    <w:lvlOverride w:ilvl="3">
+      <w:startOverride w:val="1"/>
+    </w:lvlOverride>
+    <w:lvlOverride w:ilvl="4">
+      <w:startOverride w:val="1"/>
+    </w:lvlOverride>
+    <w:lvlOverride w:ilvl="5">
+      <w:startOverride w:val="1"/>
+    </w:lvlOverride>
+    <w:lvlOverride w:ilvl="6">
+      <w:startOverride w:val="1"/>
+    </w:lvlOverride>
+    <w:lvlOverride w:ilvl="7">
+      <w:startOverride w:val="1"/>
+    </w:lvlOverride>
+    <w:lvlOverride w:ilvl="8">
+      <w:startOverride w:val="1"/>
+    </w:lvlOverride>
   </w:num>
   <w:num w:numId="1088">
     <w:abstractNumId w:val="991"/>
@@ -21331,42 +21328,6 @@
     </w:lvlOverride>
   </w:num>
   <w:num w:numId="1091">
-    <w:abstractNumId w:val="991"/>
-  </w:num>
-  <w:num w:numId="1092">
-    <w:abstractNumId w:val="991"/>
-  </w:num>
-  <w:num w:numId="1093">
-    <w:abstractNumId w:val="99411"/>
-    <w:lvlOverride w:ilvl="0">
-      <w:startOverride w:val="1"/>
-    </w:lvlOverride>
-    <w:lvlOverride w:ilvl="1">
-      <w:startOverride w:val="1"/>
-    </w:lvlOverride>
-    <w:lvlOverride w:ilvl="2">
-      <w:startOverride w:val="1"/>
-    </w:lvlOverride>
-    <w:lvlOverride w:ilvl="3">
-      <w:startOverride w:val="1"/>
-    </w:lvlOverride>
-    <w:lvlOverride w:ilvl="4">
-      <w:startOverride w:val="1"/>
-    </w:lvlOverride>
-    <w:lvlOverride w:ilvl="5">
-      <w:startOverride w:val="1"/>
-    </w:lvlOverride>
-    <w:lvlOverride w:ilvl="6">
-      <w:startOverride w:val="1"/>
-    </w:lvlOverride>
-    <w:lvlOverride w:ilvl="7">
-      <w:startOverride w:val="1"/>
-    </w:lvlOverride>
-    <w:lvlOverride w:ilvl="8">
-      <w:startOverride w:val="1"/>
-    </w:lvlOverride>
-  </w:num>
-  <w:num w:numId="1094">
     <w:abstractNumId w:val="991"/>
   </w:num>
 </w:numbering>

</xml_diff>

<commit_message>
Unit 2 and 3 Small Changes
</commit_message>
<xml_diff>
--- a/docs/LDRS-663.docx
+++ b/docs/LDRS-663.docx
@@ -4483,34 +4483,58 @@
       <w:r>
         <w:t xml:space="preserve">// todo #23 Add an introduction to this activity?</w:t>
       </w:r>
-      <w:r>
-        <w:t xml:space="preserve"> </w:t>
-      </w:r>
-      <w:r>
-        <w:t xml:space="preserve">- How does the idea of the zone of proximal development help you support learning?</w:t>
-      </w:r>
-      <w:r>
-        <w:t xml:space="preserve"> </w:t>
-      </w:r>
-      <w:r>
-        <w:t xml:space="preserve">- How do you think social interactions have influenced your learning experiences in the past? Can you recall an example where learning through observation or collaboration helped you grasp a concept better?</w:t>
-      </w:r>
-      <w:r>
-        <w:t xml:space="preserve"> </w:t>
-      </w:r>
-      <w:r>
-        <w:t xml:space="preserve">- Vygotsky emphasizes the role of the Zone of Proximal Development (ZPD) in effective learning. Reflecting on a recent learning challenge, can you identify your ZPD for that task? How did external support (e.g., guidance, resources) help you progress?</w:t>
-      </w:r>
-      <w:r>
-        <w:t xml:space="preserve"> </w:t>
-      </w:r>
-      <w:r>
-        <w:t xml:space="preserve">- Scaffolding is described as a process where educators support learners to reach new heights of understanding. Think of a time when you received structured support . How did this scaffold your learning, and how might this approach be applied to your current learning context?</w:t>
-      </w:r>
-    </w:p>
-    <w:p>
-      <w:pPr>
-        <w:pStyle w:val="BodyText"/>
+    </w:p>
+    <w:p>
+      <w:pPr>
+        <w:pStyle w:val="Compact"/>
+        <w:numPr>
+          <w:ilvl w:val="0"/>
+          <w:numId w:val="1015"/>
+        </w:numPr>
+      </w:pPr>
+      <w:r>
+        <w:t xml:space="preserve">How does the idea of the zone of proximal development help you support learning?</w:t>
+      </w:r>
+    </w:p>
+    <w:p>
+      <w:pPr>
+        <w:pStyle w:val="Compact"/>
+        <w:numPr>
+          <w:ilvl w:val="0"/>
+          <w:numId w:val="1015"/>
+        </w:numPr>
+      </w:pPr>
+      <w:r>
+        <w:t xml:space="preserve">How do you think social interactions have influenced your learning experiences in the past? Can you recall an example where learning through observation or collaboration helped you grasp a concept better?</w:t>
+      </w:r>
+    </w:p>
+    <w:p>
+      <w:pPr>
+        <w:pStyle w:val="Compact"/>
+        <w:numPr>
+          <w:ilvl w:val="0"/>
+          <w:numId w:val="1015"/>
+        </w:numPr>
+      </w:pPr>
+      <w:r>
+        <w:t xml:space="preserve">Vygotsky emphasizes the role of the Zone of Proximal Development (ZPD) in effective learning. Reflecting on a recent learning challenge, can you identify your ZPD for that task? How did external support (e.g., guidance, resources) help you progress?</w:t>
+      </w:r>
+    </w:p>
+    <w:p>
+      <w:pPr>
+        <w:pStyle w:val="Compact"/>
+        <w:numPr>
+          <w:ilvl w:val="0"/>
+          <w:numId w:val="1015"/>
+        </w:numPr>
+      </w:pPr>
+      <w:r>
+        <w:t xml:space="preserve">Scaffolding is described as a process where educators support learners to reach new heights of understanding. Think of a time when you received structured support . How did this scaffold your learning, and how might this approach be applied to your current learning context?</w:t>
+      </w:r>
+    </w:p>
+    <w:p>
+      <w:pPr>
+        <w:pStyle w:val="FirstParagraph"/>
       </w:pPr>
       <w:r>
         <w:rPr>
@@ -4858,15 +4882,19 @@
       <w:r>
         <w:t xml:space="preserve">// todo #24 Perhaps adding an example to each of the five characteristics of learning groups would be a good idea!</w:t>
       </w:r>
-      <w:r>
-        <w:t xml:space="preserve"> </w:t>
-      </w:r>
-      <w:r>
-        <w:t xml:space="preserve">##### Positive Interdependence{.unnumbered}</w:t>
-      </w:r>
-      <w:r>
-        <w:t xml:space="preserve"> </w:t>
-      </w:r>
+    </w:p>
+    <w:p>
+      <w:pPr>
+        <w:pStyle w:val="Heading5"/>
+      </w:pPr>
+      <w:r>
+        <w:t xml:space="preserve">Positive Interdependence</w:t>
+      </w:r>
+    </w:p>
+    <w:p>
+      <w:pPr>
+        <w:pStyle w:val="FirstParagraph"/>
+      </w:pPr>
       <w:r>
         <w:t xml:space="preserve">Positive interdependence, according to Johnson and Johnson is the idea that individuals in a learning environment are dependent upon each other for success. In other words, I cannot succeed unless you succeed and you cannot succeed unless I succeed. So, collectively, we are interdependent. Positive interdependence is the key that distinguishes cooperative learning from competitive learning, where students are graded on a curve and only the top 2-3% of students can earn</w:t>
       </w:r>
@@ -5259,28 +5287,52 @@
       <w:r>
         <w:t xml:space="preserve">// todo #25 I’m wondering whether we should reconsider this question, as the students have not yet been introduced to coaching concepts in this unit.</w:t>
       </w:r>
-      <w:r>
-        <w:t xml:space="preserve"> </w:t>
-      </w:r>
-      <w:r>
-        <w:t xml:space="preserve">- How can coaching concepts be applied to helping learners learn?</w:t>
+    </w:p>
+    <w:p>
+      <w:pPr>
+        <w:pStyle w:val="Compact"/>
+        <w:numPr>
+          <w:ilvl w:val="0"/>
+          <w:numId w:val="1016"/>
+        </w:numPr>
+      </w:pPr>
+      <w:r>
+        <w:t xml:space="preserve">How can coaching concepts be applied to helping learners learn?</w:t>
       </w:r>
       <w:r>
         <w:br/>
       </w:r>
-      <w:r>
-        <w:t xml:space="preserve">- What key characteristics define effective coaching for learning?</w:t>
+    </w:p>
+    <w:p>
+      <w:pPr>
+        <w:pStyle w:val="Compact"/>
+        <w:numPr>
+          <w:ilvl w:val="0"/>
+          <w:numId w:val="1016"/>
+        </w:numPr>
+      </w:pPr>
+      <w:r>
+        <w:t xml:space="preserve">What key characteristics define effective coaching for learning?</w:t>
       </w:r>
       <w:r>
         <w:br/>
       </w:r>
-      <w:r>
-        <w:t xml:space="preserve">- How can educators coach learners through the transition of making a change?</w:t>
-      </w:r>
-    </w:p>
-    <w:p>
-      <w:pPr>
-        <w:pStyle w:val="BodyText"/>
+    </w:p>
+    <w:p>
+      <w:pPr>
+        <w:pStyle w:val="Compact"/>
+        <w:numPr>
+          <w:ilvl w:val="0"/>
+          <w:numId w:val="1016"/>
+        </w:numPr>
+      </w:pPr>
+      <w:r>
+        <w:t xml:space="preserve">How can educators coach learners through the transition of making a change?</w:t>
+      </w:r>
+    </w:p>
+    <w:p>
+      <w:pPr>
+        <w:pStyle w:val="FirstParagraph"/>
       </w:pPr>
       <w:r>
         <w:rPr>
@@ -5569,9 +5621,11 @@
       <w:r>
         <w:t xml:space="preserve">// todo #26 Should we include an introduction that encourages the student to start thinking about the planning of their facilitation session? Or should we include specific questions that prompt the student to begin planning their facilitation session?</w:t>
       </w:r>
-      <w:r>
-        <w:t xml:space="preserve"> </w:t>
-      </w:r>
+    </w:p>
+    <w:p>
+      <w:pPr>
+        <w:pStyle w:val="BodyText"/>
+      </w:pPr>
       <w:r>
         <w:t xml:space="preserve">Read the following article</w:t>
       </w:r>
@@ -5618,7 +5672,7 @@
         <w:pStyle w:val="Compact"/>
         <w:numPr>
           <w:ilvl w:val="0"/>
-          <w:numId w:val="1015"/>
+          <w:numId w:val="1017"/>
         </w:numPr>
       </w:pPr>
       <w:r>
@@ -5633,7 +5687,7 @@
         <w:pStyle w:val="Compact"/>
         <w:numPr>
           <w:ilvl w:val="0"/>
-          <w:numId w:val="1015"/>
+          <w:numId w:val="1017"/>
         </w:numPr>
       </w:pPr>
       <w:r>
@@ -5648,7 +5702,7 @@
         <w:pStyle w:val="Compact"/>
         <w:numPr>
           <w:ilvl w:val="0"/>
-          <w:numId w:val="1015"/>
+          <w:numId w:val="1017"/>
         </w:numPr>
       </w:pPr>
       <w:r>
@@ -5663,7 +5717,7 @@
         <w:pStyle w:val="Compact"/>
         <w:numPr>
           <w:ilvl w:val="0"/>
-          <w:numId w:val="1015"/>
+          <w:numId w:val="1017"/>
         </w:numPr>
       </w:pPr>
       <w:r>
@@ -5678,7 +5732,7 @@
         <w:pStyle w:val="Compact"/>
         <w:numPr>
           <w:ilvl w:val="0"/>
-          <w:numId w:val="1015"/>
+          <w:numId w:val="1017"/>
         </w:numPr>
       </w:pPr>
       <w:r>
@@ -5693,7 +5747,7 @@
         <w:pStyle w:val="Compact"/>
         <w:numPr>
           <w:ilvl w:val="0"/>
-          <w:numId w:val="1015"/>
+          <w:numId w:val="1017"/>
         </w:numPr>
       </w:pPr>
       <w:r>
@@ -5781,7 +5835,7 @@
         <w:pStyle w:val="Compact"/>
         <w:numPr>
           <w:ilvl w:val="0"/>
-          <w:numId w:val="1016"/>
+          <w:numId w:val="1018"/>
         </w:numPr>
       </w:pPr>
       <w:r>
@@ -5800,7 +5854,7 @@
         <w:pStyle w:val="Compact"/>
         <w:numPr>
           <w:ilvl w:val="0"/>
-          <w:numId w:val="1016"/>
+          <w:numId w:val="1018"/>
         </w:numPr>
       </w:pPr>
       <w:r>
@@ -5819,7 +5873,7 @@
         <w:pStyle w:val="Compact"/>
         <w:numPr>
           <w:ilvl w:val="0"/>
-          <w:numId w:val="1016"/>
+          <w:numId w:val="1018"/>
         </w:numPr>
       </w:pPr>
       <w:r>
@@ -5838,7 +5892,7 @@
         <w:pStyle w:val="Compact"/>
         <w:numPr>
           <w:ilvl w:val="0"/>
-          <w:numId w:val="1016"/>
+          <w:numId w:val="1018"/>
         </w:numPr>
       </w:pPr>
       <w:r>
@@ -5857,7 +5911,7 @@
         <w:pStyle w:val="Compact"/>
         <w:numPr>
           <w:ilvl w:val="0"/>
-          <w:numId w:val="1016"/>
+          <w:numId w:val="1018"/>
         </w:numPr>
       </w:pPr>
       <w:r>
@@ -5884,7 +5938,7 @@
         <w:pStyle w:val="Compact"/>
         <w:numPr>
           <w:ilvl w:val="0"/>
-          <w:numId w:val="1017"/>
+          <w:numId w:val="1019"/>
         </w:numPr>
       </w:pPr>
       <w:r>
@@ -5919,7 +5973,7 @@
         <w:pStyle w:val="Compact"/>
         <w:numPr>
           <w:ilvl w:val="0"/>
-          <w:numId w:val="1018"/>
+          <w:numId w:val="1020"/>
         </w:numPr>
       </w:pPr>
       <w:r>
@@ -5938,7 +5992,7 @@
         <w:pStyle w:val="Compact"/>
         <w:numPr>
           <w:ilvl w:val="0"/>
-          <w:numId w:val="1018"/>
+          <w:numId w:val="1020"/>
         </w:numPr>
       </w:pPr>
       <w:r>
@@ -5957,7 +6011,7 @@
         <w:pStyle w:val="Compact"/>
         <w:numPr>
           <w:ilvl w:val="0"/>
-          <w:numId w:val="1018"/>
+          <w:numId w:val="1020"/>
         </w:numPr>
       </w:pPr>
       <w:r>
@@ -5976,7 +6030,7 @@
         <w:pStyle w:val="Compact"/>
         <w:numPr>
           <w:ilvl w:val="0"/>
-          <w:numId w:val="1018"/>
+          <w:numId w:val="1020"/>
         </w:numPr>
       </w:pPr>
       <w:r>
@@ -5995,7 +6049,7 @@
         <w:pStyle w:val="Compact"/>
         <w:numPr>
           <w:ilvl w:val="0"/>
-          <w:numId w:val="1018"/>
+          <w:numId w:val="1020"/>
         </w:numPr>
       </w:pPr>
       <w:r>
@@ -6487,7 +6541,7 @@
         <w:pStyle w:val="Compact"/>
         <w:numPr>
           <w:ilvl w:val="0"/>
-          <w:numId w:val="1019"/>
+          <w:numId w:val="1021"/>
         </w:numPr>
       </w:pPr>
       <w:r>
@@ -6502,7 +6556,7 @@
         <w:pStyle w:val="Compact"/>
         <w:numPr>
           <w:ilvl w:val="0"/>
-          <w:numId w:val="1019"/>
+          <w:numId w:val="1021"/>
         </w:numPr>
       </w:pPr>
       <w:r>
@@ -6517,7 +6571,7 @@
         <w:pStyle w:val="Compact"/>
         <w:numPr>
           <w:ilvl w:val="0"/>
-          <w:numId w:val="1019"/>
+          <w:numId w:val="1021"/>
         </w:numPr>
       </w:pPr>
       <w:r>
@@ -6628,7 +6682,7 @@
         <w:pStyle w:val="Compact"/>
         <w:numPr>
           <w:ilvl w:val="0"/>
-          <w:numId w:val="1020"/>
+          <w:numId w:val="1022"/>
         </w:numPr>
       </w:pPr>
       <w:r>
@@ -6643,7 +6697,7 @@
         <w:pStyle w:val="Compact"/>
         <w:numPr>
           <w:ilvl w:val="0"/>
-          <w:numId w:val="1020"/>
+          <w:numId w:val="1022"/>
         </w:numPr>
       </w:pPr>
       <w:r>
@@ -6658,7 +6712,7 @@
         <w:pStyle w:val="Compact"/>
         <w:numPr>
           <w:ilvl w:val="0"/>
-          <w:numId w:val="1020"/>
+          <w:numId w:val="1022"/>
         </w:numPr>
       </w:pPr>
       <w:r>
@@ -6700,7 +6754,7 @@
         <w:pStyle w:val="Compact"/>
         <w:numPr>
           <w:ilvl w:val="0"/>
-          <w:numId w:val="1021"/>
+          <w:numId w:val="1023"/>
         </w:numPr>
       </w:pPr>
       <w:r>
@@ -6712,7 +6766,7 @@
         <w:pStyle w:val="Compact"/>
         <w:numPr>
           <w:ilvl w:val="0"/>
-          <w:numId w:val="1021"/>
+          <w:numId w:val="1023"/>
         </w:numPr>
       </w:pPr>
       <w:r>
@@ -6724,7 +6778,7 @@
         <w:pStyle w:val="Compact"/>
         <w:numPr>
           <w:ilvl w:val="0"/>
-          <w:numId w:val="1021"/>
+          <w:numId w:val="1023"/>
         </w:numPr>
       </w:pPr>
       <w:r>
@@ -6736,7 +6790,7 @@
         <w:pStyle w:val="Compact"/>
         <w:numPr>
           <w:ilvl w:val="0"/>
-          <w:numId w:val="1021"/>
+          <w:numId w:val="1023"/>
         </w:numPr>
       </w:pPr>
       <w:r>
@@ -6748,7 +6802,7 @@
         <w:pStyle w:val="Compact"/>
         <w:numPr>
           <w:ilvl w:val="0"/>
-          <w:numId w:val="1021"/>
+          <w:numId w:val="1023"/>
         </w:numPr>
       </w:pPr>
       <w:r>
@@ -6760,7 +6814,7 @@
         <w:pStyle w:val="Compact"/>
         <w:numPr>
           <w:ilvl w:val="0"/>
-          <w:numId w:val="1021"/>
+          <w:numId w:val="1023"/>
         </w:numPr>
       </w:pPr>
       <w:r>
@@ -6772,7 +6826,7 @@
         <w:pStyle w:val="Compact"/>
         <w:numPr>
           <w:ilvl w:val="0"/>
-          <w:numId w:val="1021"/>
+          <w:numId w:val="1023"/>
         </w:numPr>
       </w:pPr>
       <w:r>
@@ -6784,7 +6838,7 @@
         <w:pStyle w:val="Compact"/>
         <w:numPr>
           <w:ilvl w:val="0"/>
-          <w:numId w:val="1021"/>
+          <w:numId w:val="1023"/>
         </w:numPr>
       </w:pPr>
       <w:r>
@@ -6891,7 +6945,7 @@
         <w:pStyle w:val="Compact"/>
         <w:numPr>
           <w:ilvl w:val="0"/>
-          <w:numId w:val="1022"/>
+          <w:numId w:val="1024"/>
         </w:numPr>
       </w:pPr>
       <w:r>
@@ -6906,7 +6960,7 @@
         <w:pStyle w:val="Compact"/>
         <w:numPr>
           <w:ilvl w:val="0"/>
-          <w:numId w:val="1022"/>
+          <w:numId w:val="1024"/>
         </w:numPr>
       </w:pPr>
       <w:r>
@@ -6921,7 +6975,7 @@
         <w:pStyle w:val="Compact"/>
         <w:numPr>
           <w:ilvl w:val="0"/>
-          <w:numId w:val="1022"/>
+          <w:numId w:val="1024"/>
         </w:numPr>
       </w:pPr>
       <w:r>
@@ -7182,9 +7236,11 @@
       <w:r>
         <w:t xml:space="preserve">Before you move on to the next unit, you may want to check to make sure that you are able to:</w:t>
       </w:r>
-      <w:r>
-        <w:t xml:space="preserve"> </w:t>
-      </w:r>
+    </w:p>
+    <w:p>
+      <w:pPr>
+        <w:pStyle w:val="BodyText"/>
+      </w:pPr>
       <w:r>
         <w:t xml:space="preserve">// todo #27 The</w:t>
       </w:r>
@@ -7206,46 +7262,94 @@
       <w:r>
         <w:t xml:space="preserve">section needs to be developed. It only has the Unit Learning Outcomes right now.</w:t>
       </w:r>
-      <w:r>
-        <w:t xml:space="preserve"> </w:t>
-      </w:r>
-      <w:r>
-        <w:t xml:space="preserve">- Explain how to design learning environments to maximize learning.</w:t>
+    </w:p>
+    <w:p>
+      <w:pPr>
+        <w:pStyle w:val="Compact"/>
+        <w:numPr>
+          <w:ilvl w:val="0"/>
+          <w:numId w:val="1025"/>
+        </w:numPr>
+      </w:pPr>
+      <w:r>
+        <w:t xml:space="preserve">Explain how to design learning environments to maximize learning.</w:t>
       </w:r>
       <w:r>
         <w:br/>
       </w:r>
-      <w:r>
-        <w:t xml:space="preserve">- Plan appropriate group learning processes to support transformative learning.</w:t>
+    </w:p>
+    <w:p>
+      <w:pPr>
+        <w:pStyle w:val="Compact"/>
+        <w:numPr>
+          <w:ilvl w:val="0"/>
+          <w:numId w:val="1025"/>
+        </w:numPr>
+      </w:pPr>
+      <w:r>
+        <w:t xml:space="preserve">Plan appropriate group learning processes to support transformative learning.</w:t>
       </w:r>
       <w:r>
         <w:br/>
       </w:r>
-      <w:r>
-        <w:t xml:space="preserve">- Demonstrate how to facilitate a course of study.</w:t>
+    </w:p>
+    <w:p>
+      <w:pPr>
+        <w:pStyle w:val="Compact"/>
+        <w:numPr>
+          <w:ilvl w:val="0"/>
+          <w:numId w:val="1025"/>
+        </w:numPr>
+      </w:pPr>
+      <w:r>
+        <w:t xml:space="preserve">Demonstrate how to facilitate a course of study.</w:t>
       </w:r>
       <w:r>
         <w:br/>
       </w:r>
-      <w:r>
-        <w:t xml:space="preserve">- Design cooperative activities to maximize student-student and student-content interactions.</w:t>
+    </w:p>
+    <w:p>
+      <w:pPr>
+        <w:pStyle w:val="Compact"/>
+        <w:numPr>
+          <w:ilvl w:val="0"/>
+          <w:numId w:val="1025"/>
+        </w:numPr>
+      </w:pPr>
+      <w:r>
+        <w:t xml:space="preserve">Design cooperative activities to maximize student-student and student-content interactions.</w:t>
       </w:r>
       <w:r>
         <w:br/>
       </w:r>
-      <w:r>
-        <w:t xml:space="preserve">- Apply knowledge of the Community of Inquiry model and liberating structures to the facilitation of cooperative learning activities.</w:t>
-      </w:r>
-      <w:r>
-        <w:t xml:space="preserve"> </w:t>
-      </w:r>
-      <w:r>
-        <w:t xml:space="preserve">- Identify and explain core competencies for facilitating learning.</w:t>
-      </w:r>
-    </w:p>
-    <w:p>
-      <w:pPr>
-        <w:pStyle w:val="BodyText"/>
+    </w:p>
+    <w:p>
+      <w:pPr>
+        <w:pStyle w:val="Compact"/>
+        <w:numPr>
+          <w:ilvl w:val="0"/>
+          <w:numId w:val="1025"/>
+        </w:numPr>
+      </w:pPr>
+      <w:r>
+        <w:t xml:space="preserve">Apply knowledge of the Community of Inquiry model and liberating structures to the facilitation of cooperative learning activities.</w:t>
+      </w:r>
+    </w:p>
+    <w:p>
+      <w:pPr>
+        <w:pStyle w:val="Compact"/>
+        <w:numPr>
+          <w:ilvl w:val="0"/>
+          <w:numId w:val="1025"/>
+        </w:numPr>
+      </w:pPr>
+      <w:r>
+        <w:t xml:space="preserve">Identify and explain core competencies for facilitating learning.</w:t>
+      </w:r>
+    </w:p>
+    <w:p>
+      <w:pPr>
+        <w:pStyle w:val="FirstParagraph"/>
       </w:pPr>
       <w:r>
         <w:rPr>
@@ -7328,7 +7432,7 @@
         <w:pStyle w:val="Compact"/>
         <w:numPr>
           <w:ilvl w:val="0"/>
-          <w:numId w:val="1023"/>
+          <w:numId w:val="1026"/>
         </w:numPr>
       </w:pPr>
       <w:r>
@@ -7353,7 +7457,7 @@
         <w:pStyle w:val="Compact"/>
         <w:numPr>
           <w:ilvl w:val="0"/>
-          <w:numId w:val="1023"/>
+          <w:numId w:val="1026"/>
         </w:numPr>
       </w:pPr>
       <w:r>
@@ -7365,7 +7469,7 @@
         <w:pStyle w:val="Compact"/>
         <w:numPr>
           <w:ilvl w:val="0"/>
-          <w:numId w:val="1023"/>
+          <w:numId w:val="1026"/>
         </w:numPr>
       </w:pPr>
       <w:r>
@@ -7393,7 +7497,7 @@
         <w:pStyle w:val="Compact"/>
         <w:numPr>
           <w:ilvl w:val="0"/>
-          <w:numId w:val="1024"/>
+          <w:numId w:val="1027"/>
         </w:numPr>
       </w:pPr>
       <w:r>
@@ -7405,7 +7509,7 @@
         <w:pStyle w:val="Compact"/>
         <w:numPr>
           <w:ilvl w:val="0"/>
-          <w:numId w:val="1024"/>
+          <w:numId w:val="1027"/>
         </w:numPr>
       </w:pPr>
       <w:r>
@@ -7417,7 +7521,7 @@
         <w:pStyle w:val="Compact"/>
         <w:numPr>
           <w:ilvl w:val="0"/>
-          <w:numId w:val="1024"/>
+          <w:numId w:val="1027"/>
         </w:numPr>
       </w:pPr>
       <w:r>
@@ -7429,7 +7533,7 @@
         <w:pStyle w:val="Compact"/>
         <w:numPr>
           <w:ilvl w:val="0"/>
-          <w:numId w:val="1024"/>
+          <w:numId w:val="1027"/>
         </w:numPr>
       </w:pPr>
       <w:r>
@@ -8316,33 +8420,31 @@
         <w:rPr>
           <w:b/>
           <w:bCs/>
+        </w:rPr>
+        <w:t xml:space="preserve">Questions to Consider</w:t>
+      </w:r>
+    </w:p>
+    <w:p>
+      <w:pPr>
+        <w:pStyle w:val="BodyText"/>
+      </w:pPr>
+      <w:r>
+        <w:t xml:space="preserve">After completing the reading above, consider the following questions:</w:t>
+      </w:r>
+    </w:p>
+    <w:p>
+      <w:pPr>
+        <w:pStyle w:val="Compact"/>
+        <w:numPr>
+          <w:ilvl w:val="0"/>
+          <w:numId w:val="1028"/>
+        </w:numPr>
+      </w:pPr>
+      <w:r>
+        <w:rPr>
           <w:i/>
           <w:iCs/>
         </w:rPr>
-        <w:t xml:space="preserve">Questions to Consider…</w:t>
-      </w:r>
-    </w:p>
-    <w:p>
-      <w:pPr>
-        <w:pStyle w:val="BodyText"/>
-      </w:pPr>
-      <w:r>
-        <w:t xml:space="preserve">After completing the reading above, consider the following questions:</w:t>
-      </w:r>
-    </w:p>
-    <w:p>
-      <w:pPr>
-        <w:pStyle w:val="Compact"/>
-        <w:numPr>
-          <w:ilvl w:val="0"/>
-          <w:numId w:val="1025"/>
-        </w:numPr>
-      </w:pPr>
-      <w:r>
-        <w:rPr>
-          <w:i/>
-          <w:iCs/>
-        </w:rPr>
         <w:t xml:space="preserve">What are the basic types of learning?</w:t>
       </w:r>
     </w:p>
@@ -8351,7 +8453,7 @@
         <w:pStyle w:val="Compact"/>
         <w:numPr>
           <w:ilvl w:val="0"/>
-          <w:numId w:val="1025"/>
+          <w:numId w:val="1028"/>
         </w:numPr>
       </w:pPr>
       <w:r>
@@ -8439,7 +8541,7 @@
         <w:pStyle w:val="Compact"/>
         <w:numPr>
           <w:ilvl w:val="0"/>
-          <w:numId w:val="1026"/>
+          <w:numId w:val="1029"/>
         </w:numPr>
       </w:pPr>
       <w:hyperlink r:id="rId72">
@@ -8461,26 +8563,40 @@
         <w:rPr>
           <w:b/>
           <w:bCs/>
+        </w:rPr>
+        <w:t xml:space="preserve">Questions to Consider</w:t>
+      </w:r>
+    </w:p>
+    <w:p>
+      <w:pPr>
+        <w:pStyle w:val="BodyText"/>
+      </w:pPr>
+      <w:r>
+        <w:t xml:space="preserve">After completing the reading above, consider the following questions:</w:t>
+      </w:r>
+    </w:p>
+    <w:p>
+      <w:pPr>
+        <w:pStyle w:val="Compact"/>
+        <w:numPr>
+          <w:ilvl w:val="0"/>
+          <w:numId w:val="1030"/>
+        </w:numPr>
+      </w:pPr>
+      <w:r>
+        <w:rPr>
           <w:i/>
           <w:iCs/>
         </w:rPr>
-        <w:t xml:space="preserve">Questions to Consider…</w:t>
-      </w:r>
-    </w:p>
-    <w:p>
-      <w:pPr>
-        <w:pStyle w:val="BodyText"/>
-      </w:pPr>
-      <w:r>
-        <w:t xml:space="preserve">After completing the reading above, consider the following questions:</w:t>
-      </w:r>
-    </w:p>
-    <w:p>
-      <w:pPr>
-        <w:pStyle w:val="Compact"/>
-        <w:numPr>
-          <w:ilvl w:val="0"/>
-          <w:numId w:val="1027"/>
+        <w:t xml:space="preserve">How do students understand new ideas?</w:t>
+      </w:r>
+    </w:p>
+    <w:p>
+      <w:pPr>
+        <w:pStyle w:val="Compact"/>
+        <w:numPr>
+          <w:ilvl w:val="0"/>
+          <w:numId w:val="1030"/>
         </w:numPr>
       </w:pPr>
       <w:r>
@@ -8488,15 +8604,15 @@
           <w:i/>
           <w:iCs/>
         </w:rPr>
-        <w:t xml:space="preserve">How do students understand new ideas?</w:t>
-      </w:r>
-    </w:p>
-    <w:p>
-      <w:pPr>
-        <w:pStyle w:val="Compact"/>
-        <w:numPr>
-          <w:ilvl w:val="0"/>
-          <w:numId w:val="1027"/>
+        <w:t xml:space="preserve">How do students learn and retain new information?</w:t>
+      </w:r>
+    </w:p>
+    <w:p>
+      <w:pPr>
+        <w:pStyle w:val="Compact"/>
+        <w:numPr>
+          <w:ilvl w:val="0"/>
+          <w:numId w:val="1030"/>
         </w:numPr>
       </w:pPr>
       <w:r>
@@ -8504,15 +8620,15 @@
           <w:i/>
           <w:iCs/>
         </w:rPr>
-        <w:t xml:space="preserve">How do students learn and retain new information?</w:t>
-      </w:r>
-    </w:p>
-    <w:p>
-      <w:pPr>
-        <w:pStyle w:val="Compact"/>
-        <w:numPr>
-          <w:ilvl w:val="0"/>
-          <w:numId w:val="1027"/>
+        <w:t xml:space="preserve">How do students solve problems?</w:t>
+      </w:r>
+    </w:p>
+    <w:p>
+      <w:pPr>
+        <w:pStyle w:val="Compact"/>
+        <w:numPr>
+          <w:ilvl w:val="0"/>
+          <w:numId w:val="1030"/>
         </w:numPr>
       </w:pPr>
       <w:r>
@@ -8520,15 +8636,15 @@
           <w:i/>
           <w:iCs/>
         </w:rPr>
-        <w:t xml:space="preserve">How do students solve problems?</w:t>
-      </w:r>
-    </w:p>
-    <w:p>
-      <w:pPr>
-        <w:pStyle w:val="Compact"/>
-        <w:numPr>
-          <w:ilvl w:val="0"/>
-          <w:numId w:val="1027"/>
+        <w:t xml:space="preserve">How does learning transfer to new situations in or outside of the classroom?</w:t>
+      </w:r>
+    </w:p>
+    <w:p>
+      <w:pPr>
+        <w:pStyle w:val="Compact"/>
+        <w:numPr>
+          <w:ilvl w:val="0"/>
+          <w:numId w:val="1030"/>
         </w:numPr>
       </w:pPr>
       <w:r>
@@ -8536,22 +8652,6 @@
           <w:i/>
           <w:iCs/>
         </w:rPr>
-        <w:t xml:space="preserve">How does learning transfer to new situations in or outside of the classroom?</w:t>
-      </w:r>
-    </w:p>
-    <w:p>
-      <w:pPr>
-        <w:pStyle w:val="Compact"/>
-        <w:numPr>
-          <w:ilvl w:val="0"/>
-          <w:numId w:val="1027"/>
-        </w:numPr>
-      </w:pPr>
-      <w:r>
-        <w:rPr>
-          <w:i/>
-          <w:iCs/>
-        </w:rPr>
         <w:t xml:space="preserve">What motivates students to learn?</w:t>
       </w:r>
     </w:p>
@@ -8560,7 +8660,7 @@
         <w:pStyle w:val="Compact"/>
         <w:numPr>
           <w:ilvl w:val="0"/>
-          <w:numId w:val="1027"/>
+          <w:numId w:val="1030"/>
         </w:numPr>
       </w:pPr>
       <w:r>
@@ -8746,7 +8846,7 @@
         <w:pStyle w:val="Compact"/>
         <w:numPr>
           <w:ilvl w:val="0"/>
-          <w:numId w:val="1028"/>
+          <w:numId w:val="1031"/>
         </w:numPr>
       </w:pPr>
       <w:r>
@@ -8761,7 +8861,7 @@
         <w:pStyle w:val="Compact"/>
         <w:numPr>
           <w:ilvl w:val="0"/>
-          <w:numId w:val="1028"/>
+          <w:numId w:val="1031"/>
         </w:numPr>
       </w:pPr>
       <w:r>
@@ -9116,7 +9216,7 @@
         <w:pStyle w:val="Compact"/>
         <w:numPr>
           <w:ilvl w:val="0"/>
-          <w:numId w:val="1029"/>
+          <w:numId w:val="1032"/>
         </w:numPr>
       </w:pPr>
       <w:hyperlink r:id="rId73">
@@ -9138,26 +9238,40 @@
         <w:rPr>
           <w:b/>
           <w:bCs/>
+        </w:rPr>
+        <w:t xml:space="preserve">Questions to Consider</w:t>
+      </w:r>
+    </w:p>
+    <w:p>
+      <w:pPr>
+        <w:pStyle w:val="BodyText"/>
+      </w:pPr>
+      <w:r>
+        <w:t xml:space="preserve">After completing the activity above, consider the following questions:</w:t>
+      </w:r>
+    </w:p>
+    <w:p>
+      <w:pPr>
+        <w:pStyle w:val="Compact"/>
+        <w:numPr>
+          <w:ilvl w:val="0"/>
+          <w:numId w:val="1033"/>
+        </w:numPr>
+      </w:pPr>
+      <w:r>
+        <w:rPr>
           <w:i/>
           <w:iCs/>
         </w:rPr>
-        <w:t xml:space="preserve">Questions to Consider…</w:t>
-      </w:r>
-    </w:p>
-    <w:p>
-      <w:pPr>
-        <w:pStyle w:val="BodyText"/>
-      </w:pPr>
-      <w:r>
-        <w:t xml:space="preserve">After completing the activity above, consider the following questions:</w:t>
-      </w:r>
-    </w:p>
-    <w:p>
-      <w:pPr>
-        <w:pStyle w:val="Compact"/>
-        <w:numPr>
-          <w:ilvl w:val="0"/>
-          <w:numId w:val="1030"/>
+        <w:t xml:space="preserve">How can coaching concepts be applied to helping learners learn?</w:t>
+      </w:r>
+    </w:p>
+    <w:p>
+      <w:pPr>
+        <w:pStyle w:val="Compact"/>
+        <w:numPr>
+          <w:ilvl w:val="0"/>
+          <w:numId w:val="1033"/>
         </w:numPr>
       </w:pPr>
       <w:r>
@@ -9165,22 +9279,6 @@
           <w:i/>
           <w:iCs/>
         </w:rPr>
-        <w:t xml:space="preserve">How can coaching concepts be applied to helping learners learn?</w:t>
-      </w:r>
-    </w:p>
-    <w:p>
-      <w:pPr>
-        <w:pStyle w:val="Compact"/>
-        <w:numPr>
-          <w:ilvl w:val="0"/>
-          <w:numId w:val="1030"/>
-        </w:numPr>
-      </w:pPr>
-      <w:r>
-        <w:rPr>
-          <w:i/>
-          <w:iCs/>
-        </w:rPr>
         <w:t xml:space="preserve">What key characteristics define effective coaching for learning?</w:t>
       </w:r>
     </w:p>
@@ -9189,7 +9287,7 @@
         <w:pStyle w:val="Compact"/>
         <w:numPr>
           <w:ilvl w:val="0"/>
-          <w:numId w:val="1030"/>
+          <w:numId w:val="1033"/>
         </w:numPr>
       </w:pPr>
       <w:r>
@@ -9485,7 +9583,7 @@
         <w:pStyle w:val="Compact"/>
         <w:numPr>
           <w:ilvl w:val="0"/>
-          <w:numId w:val="1031"/>
+          <w:numId w:val="1034"/>
         </w:numPr>
       </w:pPr>
       <w:hyperlink r:id="rId74">
@@ -9507,26 +9605,40 @@
         <w:rPr>
           <w:b/>
           <w:bCs/>
+        </w:rPr>
+        <w:t xml:space="preserve">Questions to Consider</w:t>
+      </w:r>
+    </w:p>
+    <w:p>
+      <w:pPr>
+        <w:pStyle w:val="BodyText"/>
+      </w:pPr>
+      <w:r>
+        <w:t xml:space="preserve">After completing the activity above, consider the following questions:</w:t>
+      </w:r>
+    </w:p>
+    <w:p>
+      <w:pPr>
+        <w:pStyle w:val="Compact"/>
+        <w:numPr>
+          <w:ilvl w:val="0"/>
+          <w:numId w:val="1035"/>
+        </w:numPr>
+      </w:pPr>
+      <w:r>
+        <w:rPr>
           <w:i/>
           <w:iCs/>
         </w:rPr>
-        <w:t xml:space="preserve">Questions to Consider…</w:t>
-      </w:r>
-    </w:p>
-    <w:p>
-      <w:pPr>
-        <w:pStyle w:val="BodyText"/>
-      </w:pPr>
-      <w:r>
-        <w:t xml:space="preserve">After completing the activity above, consider the following questions:</w:t>
-      </w:r>
-    </w:p>
-    <w:p>
-      <w:pPr>
-        <w:pStyle w:val="Compact"/>
-        <w:numPr>
-          <w:ilvl w:val="0"/>
-          <w:numId w:val="1032"/>
+        <w:t xml:space="preserve">What general coaching competencies apply to coaching for learning?</w:t>
+      </w:r>
+    </w:p>
+    <w:p>
+      <w:pPr>
+        <w:pStyle w:val="Compact"/>
+        <w:numPr>
+          <w:ilvl w:val="0"/>
+          <w:numId w:val="1035"/>
         </w:numPr>
       </w:pPr>
       <w:r>
@@ -9534,22 +9646,6 @@
           <w:i/>
           <w:iCs/>
         </w:rPr>
-        <w:t xml:space="preserve">What general coaching competencies apply to coaching for learning?</w:t>
-      </w:r>
-    </w:p>
-    <w:p>
-      <w:pPr>
-        <w:pStyle w:val="Compact"/>
-        <w:numPr>
-          <w:ilvl w:val="0"/>
-          <w:numId w:val="1032"/>
-        </w:numPr>
-      </w:pPr>
-      <w:r>
-        <w:rPr>
-          <w:i/>
-          <w:iCs/>
-        </w:rPr>
         <w:t xml:space="preserve">What competencies do you feel are strength areas? What areas do you need to develop?</w:t>
       </w:r>
     </w:p>
@@ -9558,7 +9654,7 @@
         <w:pStyle w:val="Compact"/>
         <w:numPr>
           <w:ilvl w:val="0"/>
-          <w:numId w:val="1032"/>
+          <w:numId w:val="1035"/>
         </w:numPr>
       </w:pPr>
       <w:r>
@@ -9868,7 +9964,7 @@
         <w:pStyle w:val="Compact"/>
         <w:numPr>
           <w:ilvl w:val="0"/>
-          <w:numId w:val="1033"/>
+          <w:numId w:val="1036"/>
         </w:numPr>
       </w:pPr>
       <w:r>
@@ -9880,7 +9976,7 @@
         <w:pStyle w:val="Compact"/>
         <w:numPr>
           <w:ilvl w:val="0"/>
-          <w:numId w:val="1033"/>
+          <w:numId w:val="1036"/>
         </w:numPr>
       </w:pPr>
       <w:r>
@@ -9892,7 +9988,7 @@
         <w:pStyle w:val="Compact"/>
         <w:numPr>
           <w:ilvl w:val="0"/>
-          <w:numId w:val="1033"/>
+          <w:numId w:val="1036"/>
         </w:numPr>
       </w:pPr>
       <w:r>
@@ -9912,7 +10008,7 @@
         <w:pStyle w:val="Compact"/>
         <w:numPr>
           <w:ilvl w:val="0"/>
-          <w:numId w:val="1034"/>
+          <w:numId w:val="1037"/>
         </w:numPr>
       </w:pPr>
       <w:r>
@@ -9924,7 +10020,7 @@
         <w:pStyle w:val="Compact"/>
         <w:numPr>
           <w:ilvl w:val="1"/>
-          <w:numId w:val="1035"/>
+          <w:numId w:val="1038"/>
         </w:numPr>
       </w:pPr>
       <w:r>
@@ -9936,7 +10032,7 @@
         <w:pStyle w:val="Compact"/>
         <w:numPr>
           <w:ilvl w:val="1"/>
-          <w:numId w:val="1035"/>
+          <w:numId w:val="1038"/>
         </w:numPr>
       </w:pPr>
       <w:r>
@@ -9948,7 +10044,7 @@
         <w:pStyle w:val="Compact"/>
         <w:numPr>
           <w:ilvl w:val="1"/>
-          <w:numId w:val="1035"/>
+          <w:numId w:val="1038"/>
         </w:numPr>
       </w:pPr>
       <w:r>
@@ -9984,7 +10080,7 @@
         <w:pStyle w:val="Compact"/>
         <w:numPr>
           <w:ilvl w:val="0"/>
-          <w:numId w:val="1036"/>
+          <w:numId w:val="1039"/>
         </w:numPr>
       </w:pPr>
       <w:r>
@@ -9996,7 +10092,7 @@
         <w:pStyle w:val="Compact"/>
         <w:numPr>
           <w:ilvl w:val="0"/>
-          <w:numId w:val="1036"/>
+          <w:numId w:val="1039"/>
         </w:numPr>
       </w:pPr>
       <w:r>
@@ -10008,7 +10104,7 @@
         <w:pStyle w:val="Compact"/>
         <w:numPr>
           <w:ilvl w:val="0"/>
-          <w:numId w:val="1036"/>
+          <w:numId w:val="1039"/>
         </w:numPr>
       </w:pPr>
       <w:r>
@@ -10020,7 +10116,7 @@
         <w:pStyle w:val="Compact"/>
         <w:numPr>
           <w:ilvl w:val="0"/>
-          <w:numId w:val="1036"/>
+          <w:numId w:val="1039"/>
         </w:numPr>
       </w:pPr>
       <w:r>
@@ -10032,7 +10128,7 @@
         <w:pStyle w:val="Compact"/>
         <w:numPr>
           <w:ilvl w:val="0"/>
-          <w:numId w:val="1036"/>
+          <w:numId w:val="1039"/>
         </w:numPr>
       </w:pPr>
       <w:r>
@@ -10044,7 +10140,7 @@
         <w:pStyle w:val="Compact"/>
         <w:numPr>
           <w:ilvl w:val="0"/>
-          <w:numId w:val="1036"/>
+          <w:numId w:val="1039"/>
         </w:numPr>
       </w:pPr>
       <w:r>
@@ -10056,7 +10152,7 @@
         <w:pStyle w:val="Compact"/>
         <w:numPr>
           <w:ilvl w:val="0"/>
-          <w:numId w:val="1036"/>
+          <w:numId w:val="1039"/>
         </w:numPr>
       </w:pPr>
       <w:r>
@@ -10068,7 +10164,7 @@
         <w:pStyle w:val="Compact"/>
         <w:numPr>
           <w:ilvl w:val="0"/>
-          <w:numId w:val="1036"/>
+          <w:numId w:val="1039"/>
         </w:numPr>
       </w:pPr>
       <w:r>
@@ -10080,7 +10176,7 @@
         <w:pStyle w:val="Compact"/>
         <w:numPr>
           <w:ilvl w:val="0"/>
-          <w:numId w:val="1036"/>
+          <w:numId w:val="1039"/>
         </w:numPr>
       </w:pPr>
       <w:r>
@@ -10139,7 +10235,7 @@
         <w:pStyle w:val="Compact"/>
         <w:numPr>
           <w:ilvl w:val="0"/>
-          <w:numId w:val="1037"/>
+          <w:numId w:val="1040"/>
         </w:numPr>
       </w:pPr>
       <w:r>
@@ -10161,7 +10257,7 @@
         <w:pStyle w:val="Compact"/>
         <w:numPr>
           <w:ilvl w:val="0"/>
-          <w:numId w:val="1037"/>
+          <w:numId w:val="1040"/>
         </w:numPr>
       </w:pPr>
       <w:r>
@@ -10183,7 +10279,7 @@
         <w:pStyle w:val="Compact"/>
         <w:numPr>
           <w:ilvl w:val="0"/>
-          <w:numId w:val="1037"/>
+          <w:numId w:val="1040"/>
         </w:numPr>
       </w:pPr>
       <w:r>
@@ -10205,7 +10301,7 @@
         <w:pStyle w:val="Compact"/>
         <w:numPr>
           <w:ilvl w:val="0"/>
-          <w:numId w:val="1037"/>
+          <w:numId w:val="1040"/>
         </w:numPr>
       </w:pPr>
       <w:r>
@@ -10322,7 +10418,7 @@
       <w:pPr>
         <w:numPr>
           <w:ilvl w:val="0"/>
-          <w:numId w:val="1038"/>
+          <w:numId w:val="1041"/>
         </w:numPr>
       </w:pPr>
       <w:r>
@@ -10333,7 +10429,7 @@
       <w:pPr>
         <w:numPr>
           <w:ilvl w:val="0"/>
-          <w:numId w:val="1038"/>
+          <w:numId w:val="1041"/>
         </w:numPr>
       </w:pPr>
       <w:r>
@@ -10344,7 +10440,7 @@
       <w:pPr>
         <w:numPr>
           <w:ilvl w:val="0"/>
-          <w:numId w:val="1038"/>
+          <w:numId w:val="1041"/>
         </w:numPr>
       </w:pPr>
       <w:r>
@@ -10355,7 +10451,7 @@
       <w:pPr>
         <w:numPr>
           <w:ilvl w:val="0"/>
-          <w:numId w:val="1038"/>
+          <w:numId w:val="1041"/>
         </w:numPr>
       </w:pPr>
       <w:r>
@@ -10366,7 +10462,7 @@
       <w:pPr>
         <w:numPr>
           <w:ilvl w:val="0"/>
-          <w:numId w:val="1038"/>
+          <w:numId w:val="1041"/>
         </w:numPr>
       </w:pPr>
       <w:r>
@@ -10384,7 +10480,7 @@
         <w:pStyle w:val="Compact"/>
         <w:numPr>
           <w:ilvl w:val="1"/>
-          <w:numId w:val="1039"/>
+          <w:numId w:val="1042"/>
         </w:numPr>
       </w:pPr>
       <w:r>
@@ -10402,7 +10498,7 @@
         <w:pStyle w:val="Compact"/>
         <w:numPr>
           <w:ilvl w:val="1"/>
-          <w:numId w:val="1039"/>
+          <w:numId w:val="1042"/>
         </w:numPr>
       </w:pPr>
       <w:r>
@@ -10420,7 +10516,7 @@
         <w:pStyle w:val="Compact"/>
         <w:numPr>
           <w:ilvl w:val="1"/>
-          <w:numId w:val="1039"/>
+          <w:numId w:val="1042"/>
         </w:numPr>
       </w:pPr>
       <w:r>
@@ -10438,7 +10534,7 @@
         <w:pStyle w:val="Compact"/>
         <w:numPr>
           <w:ilvl w:val="1"/>
-          <w:numId w:val="1039"/>
+          <w:numId w:val="1042"/>
         </w:numPr>
       </w:pPr>
       <w:r>
@@ -10464,7 +10560,7 @@
         <w:pStyle w:val="Compact"/>
         <w:numPr>
           <w:ilvl w:val="0"/>
-          <w:numId w:val="1040"/>
+          <w:numId w:val="1043"/>
         </w:numPr>
       </w:pPr>
       <w:r>
@@ -10476,7 +10572,7 @@
         <w:pStyle w:val="Compact"/>
         <w:numPr>
           <w:ilvl w:val="0"/>
-          <w:numId w:val="1040"/>
+          <w:numId w:val="1043"/>
         </w:numPr>
       </w:pPr>
       <w:r>
@@ -10488,7 +10584,7 @@
         <w:pStyle w:val="Compact"/>
         <w:numPr>
           <w:ilvl w:val="0"/>
-          <w:numId w:val="1040"/>
+          <w:numId w:val="1043"/>
         </w:numPr>
       </w:pPr>
       <w:r>
@@ -10500,7 +10596,7 @@
         <w:pStyle w:val="Compact"/>
         <w:numPr>
           <w:ilvl w:val="0"/>
-          <w:numId w:val="1040"/>
+          <w:numId w:val="1043"/>
         </w:numPr>
       </w:pPr>
       <w:r>
@@ -10512,7 +10608,7 @@
         <w:pStyle w:val="Compact"/>
         <w:numPr>
           <w:ilvl w:val="0"/>
-          <w:numId w:val="1040"/>
+          <w:numId w:val="1043"/>
         </w:numPr>
       </w:pPr>
       <w:r>
@@ -10785,7 +10881,7 @@
         <w:pStyle w:val="Compact"/>
         <w:numPr>
           <w:ilvl w:val="0"/>
-          <w:numId w:val="1041"/>
+          <w:numId w:val="1044"/>
         </w:numPr>
       </w:pPr>
       <w:r>
@@ -10797,7 +10893,7 @@
         <w:pStyle w:val="Compact"/>
         <w:numPr>
           <w:ilvl w:val="0"/>
-          <w:numId w:val="1041"/>
+          <w:numId w:val="1044"/>
         </w:numPr>
       </w:pPr>
       <w:r>
@@ -10809,7 +10905,7 @@
         <w:pStyle w:val="Compact"/>
         <w:numPr>
           <w:ilvl w:val="0"/>
-          <w:numId w:val="1041"/>
+          <w:numId w:val="1044"/>
         </w:numPr>
       </w:pPr>
       <w:r>
@@ -11048,7 +11144,7 @@
         <w:pStyle w:val="Compact"/>
         <w:numPr>
           <w:ilvl w:val="0"/>
-          <w:numId w:val="1042"/>
+          <w:numId w:val="1045"/>
         </w:numPr>
       </w:pPr>
       <w:r>
@@ -11060,7 +11156,7 @@
         <w:pStyle w:val="Compact"/>
         <w:numPr>
           <w:ilvl w:val="0"/>
-          <w:numId w:val="1042"/>
+          <w:numId w:val="1045"/>
         </w:numPr>
       </w:pPr>
       <w:r>
@@ -11072,7 +11168,7 @@
         <w:pStyle w:val="Compact"/>
         <w:numPr>
           <w:ilvl w:val="0"/>
-          <w:numId w:val="1042"/>
+          <w:numId w:val="1045"/>
         </w:numPr>
       </w:pPr>
       <w:r>
@@ -11092,7 +11188,7 @@
         <w:pStyle w:val="Compact"/>
         <w:numPr>
           <w:ilvl w:val="0"/>
-          <w:numId w:val="1043"/>
+          <w:numId w:val="1046"/>
         </w:numPr>
       </w:pPr>
       <w:r>
@@ -11122,7 +11218,7 @@
         <w:pStyle w:val="Compact"/>
         <w:numPr>
           <w:ilvl w:val="0"/>
-          <w:numId w:val="1043"/>
+          <w:numId w:val="1046"/>
         </w:numPr>
       </w:pPr>
       <w:r>
@@ -11149,7 +11245,7 @@
         <w:pStyle w:val="Compact"/>
         <w:numPr>
           <w:ilvl w:val="0"/>
-          <w:numId w:val="1043"/>
+          <w:numId w:val="1046"/>
         </w:numPr>
       </w:pPr>
       <w:r>
@@ -11183,7 +11279,7 @@
         <w:pStyle w:val="Compact"/>
         <w:numPr>
           <w:ilvl w:val="0"/>
-          <w:numId w:val="1044"/>
+          <w:numId w:val="1047"/>
         </w:numPr>
       </w:pPr>
       <w:r>
@@ -11207,7 +11303,7 @@
         <w:pStyle w:val="Compact"/>
         <w:numPr>
           <w:ilvl w:val="0"/>
-          <w:numId w:val="1044"/>
+          <w:numId w:val="1047"/>
         </w:numPr>
       </w:pPr>
       <w:r>
@@ -11219,7 +11315,7 @@
         <w:pStyle w:val="Compact"/>
         <w:numPr>
           <w:ilvl w:val="0"/>
-          <w:numId w:val="1044"/>
+          <w:numId w:val="1047"/>
         </w:numPr>
       </w:pPr>
       <w:r>
@@ -11462,7 +11558,7 @@
         <w:pStyle w:val="Compact"/>
         <w:numPr>
           <w:ilvl w:val="0"/>
-          <w:numId w:val="1045"/>
+          <w:numId w:val="1048"/>
         </w:numPr>
       </w:pPr>
       <w:r>
@@ -11474,7 +11570,7 @@
         <w:pStyle w:val="Compact"/>
         <w:numPr>
           <w:ilvl w:val="0"/>
-          <w:numId w:val="1045"/>
+          <w:numId w:val="1048"/>
         </w:numPr>
       </w:pPr>
       <w:r>
@@ -11498,7 +11594,7 @@
         <w:pStyle w:val="Compact"/>
         <w:numPr>
           <w:ilvl w:val="0"/>
-          <w:numId w:val="1045"/>
+          <w:numId w:val="1048"/>
         </w:numPr>
       </w:pPr>
       <w:r>
@@ -11530,7 +11626,7 @@
         <w:pStyle w:val="Compact"/>
         <w:numPr>
           <w:ilvl w:val="0"/>
-          <w:numId w:val="1046"/>
+          <w:numId w:val="1049"/>
         </w:numPr>
       </w:pPr>
       <w:r>
@@ -11572,7 +11668,7 @@
         <w:pStyle w:val="Compact"/>
         <w:numPr>
           <w:ilvl w:val="0"/>
-          <w:numId w:val="1046"/>
+          <w:numId w:val="1049"/>
         </w:numPr>
       </w:pPr>
       <w:r>
@@ -11602,7 +11698,7 @@
         <w:pStyle w:val="Compact"/>
         <w:numPr>
           <w:ilvl w:val="0"/>
-          <w:numId w:val="1046"/>
+          <w:numId w:val="1049"/>
         </w:numPr>
       </w:pPr>
       <w:r>
@@ -11622,7 +11718,7 @@
         <w:pStyle w:val="Compact"/>
         <w:numPr>
           <w:ilvl w:val="0"/>
-          <w:numId w:val="1047"/>
+          <w:numId w:val="1050"/>
         </w:numPr>
       </w:pPr>
       <w:r>
@@ -11634,7 +11730,7 @@
         <w:pStyle w:val="Compact"/>
         <w:numPr>
           <w:ilvl w:val="0"/>
-          <w:numId w:val="1047"/>
+          <w:numId w:val="1050"/>
         </w:numPr>
       </w:pPr>
       <w:r>
@@ -11646,7 +11742,7 @@
         <w:pStyle w:val="Compact"/>
         <w:numPr>
           <w:ilvl w:val="0"/>
-          <w:numId w:val="1047"/>
+          <w:numId w:val="1050"/>
         </w:numPr>
       </w:pPr>
       <w:r>
@@ -11674,7 +11770,7 @@
         <w:pStyle w:val="Compact"/>
         <w:numPr>
           <w:ilvl w:val="0"/>
-          <w:numId w:val="1048"/>
+          <w:numId w:val="1051"/>
         </w:numPr>
       </w:pPr>
       <w:r>
@@ -11686,7 +11782,7 @@
         <w:pStyle w:val="Compact"/>
         <w:numPr>
           <w:ilvl w:val="0"/>
-          <w:numId w:val="1048"/>
+          <w:numId w:val="1051"/>
         </w:numPr>
       </w:pPr>
       <w:r>
@@ -11698,7 +11794,7 @@
         <w:pStyle w:val="Compact"/>
         <w:numPr>
           <w:ilvl w:val="1"/>
-          <w:numId w:val="1049"/>
+          <w:numId w:val="1052"/>
         </w:numPr>
       </w:pPr>
       <w:r>
@@ -11710,7 +11806,7 @@
         <w:pStyle w:val="Compact"/>
         <w:numPr>
           <w:ilvl w:val="1"/>
-          <w:numId w:val="1049"/>
+          <w:numId w:val="1052"/>
         </w:numPr>
       </w:pPr>
       <w:r>
@@ -11722,7 +11818,7 @@
         <w:pStyle w:val="Compact"/>
         <w:numPr>
           <w:ilvl w:val="1"/>
-          <w:numId w:val="1049"/>
+          <w:numId w:val="1052"/>
         </w:numPr>
       </w:pPr>
       <w:r>
@@ -11734,7 +11830,7 @@
         <w:pStyle w:val="Compact"/>
         <w:numPr>
           <w:ilvl w:val="1"/>
-          <w:numId w:val="1049"/>
+          <w:numId w:val="1052"/>
         </w:numPr>
       </w:pPr>
       <w:r>
@@ -11762,7 +11858,7 @@
         <w:pStyle w:val="Compact"/>
         <w:numPr>
           <w:ilvl w:val="0"/>
-          <w:numId w:val="1050"/>
+          <w:numId w:val="1053"/>
         </w:numPr>
       </w:pPr>
       <w:r>
@@ -11774,7 +11870,7 @@
         <w:pStyle w:val="Compact"/>
         <w:numPr>
           <w:ilvl w:val="0"/>
-          <w:numId w:val="1050"/>
+          <w:numId w:val="1053"/>
         </w:numPr>
       </w:pPr>
       <w:r>
@@ -11786,7 +11882,7 @@
         <w:pStyle w:val="Compact"/>
         <w:numPr>
           <w:ilvl w:val="1"/>
-          <w:numId w:val="1051"/>
+          <w:numId w:val="1054"/>
         </w:numPr>
       </w:pPr>
       <w:r>
@@ -11798,7 +11894,7 @@
         <w:pStyle w:val="Compact"/>
         <w:numPr>
           <w:ilvl w:val="1"/>
-          <w:numId w:val="1051"/>
+          <w:numId w:val="1054"/>
         </w:numPr>
       </w:pPr>
       <w:r>
@@ -11810,7 +11906,7 @@
         <w:pStyle w:val="Compact"/>
         <w:numPr>
           <w:ilvl w:val="1"/>
-          <w:numId w:val="1051"/>
+          <w:numId w:val="1054"/>
         </w:numPr>
       </w:pPr>
       <w:r>
@@ -11830,7 +11926,7 @@
         <w:pStyle w:val="Compact"/>
         <w:numPr>
           <w:ilvl w:val="0"/>
-          <w:numId w:val="1052"/>
+          <w:numId w:val="1055"/>
         </w:numPr>
       </w:pPr>
       <w:r>
@@ -11842,7 +11938,7 @@
         <w:pStyle w:val="Compact"/>
         <w:numPr>
           <w:ilvl w:val="0"/>
-          <w:numId w:val="1052"/>
+          <w:numId w:val="1055"/>
         </w:numPr>
       </w:pPr>
       <w:r>
@@ -11854,7 +11950,7 @@
         <w:pStyle w:val="Compact"/>
         <w:numPr>
           <w:ilvl w:val="1"/>
-          <w:numId w:val="1053"/>
+          <w:numId w:val="1056"/>
         </w:numPr>
       </w:pPr>
       <w:r>
@@ -11866,7 +11962,7 @@
         <w:pStyle w:val="Compact"/>
         <w:numPr>
           <w:ilvl w:val="1"/>
-          <w:numId w:val="1053"/>
+          <w:numId w:val="1056"/>
         </w:numPr>
       </w:pPr>
       <w:r>
@@ -11886,7 +11982,7 @@
         <w:pStyle w:val="Compact"/>
         <w:numPr>
           <w:ilvl w:val="0"/>
-          <w:numId w:val="1054"/>
+          <w:numId w:val="1057"/>
         </w:numPr>
       </w:pPr>
       <w:r>
@@ -11898,7 +11994,7 @@
         <w:pStyle w:val="Compact"/>
         <w:numPr>
           <w:ilvl w:val="0"/>
-          <w:numId w:val="1054"/>
+          <w:numId w:val="1057"/>
         </w:numPr>
       </w:pPr>
       <w:r>
@@ -11910,7 +12006,7 @@
         <w:pStyle w:val="Compact"/>
         <w:numPr>
           <w:ilvl w:val="1"/>
-          <w:numId w:val="1055"/>
+          <w:numId w:val="1058"/>
         </w:numPr>
       </w:pPr>
       <w:r>
@@ -11922,7 +12018,7 @@
         <w:pStyle w:val="Compact"/>
         <w:numPr>
           <w:ilvl w:val="1"/>
-          <w:numId w:val="1055"/>
+          <w:numId w:val="1058"/>
         </w:numPr>
       </w:pPr>
       <w:r>
@@ -11942,7 +12038,7 @@
         <w:pStyle w:val="Compact"/>
         <w:numPr>
           <w:ilvl w:val="0"/>
-          <w:numId w:val="1056"/>
+          <w:numId w:val="1059"/>
         </w:numPr>
       </w:pPr>
       <w:r>
@@ -11960,7 +12056,7 @@
         <w:pStyle w:val="Compact"/>
         <w:numPr>
           <w:ilvl w:val="0"/>
-          <w:numId w:val="1056"/>
+          <w:numId w:val="1059"/>
         </w:numPr>
       </w:pPr>
       <w:r>
@@ -11972,7 +12068,7 @@
         <w:pStyle w:val="Compact"/>
         <w:numPr>
           <w:ilvl w:val="1"/>
-          <w:numId w:val="1057"/>
+          <w:numId w:val="1060"/>
         </w:numPr>
       </w:pPr>
       <w:r>
@@ -11984,7 +12080,7 @@
         <w:pStyle w:val="Compact"/>
         <w:numPr>
           <w:ilvl w:val="1"/>
-          <w:numId w:val="1057"/>
+          <w:numId w:val="1060"/>
         </w:numPr>
       </w:pPr>
       <w:r>
@@ -11996,7 +12092,7 @@
         <w:pStyle w:val="Compact"/>
         <w:numPr>
           <w:ilvl w:val="1"/>
-          <w:numId w:val="1057"/>
+          <w:numId w:val="1060"/>
         </w:numPr>
       </w:pPr>
       <w:r>
@@ -12016,7 +12112,7 @@
         <w:pStyle w:val="Compact"/>
         <w:numPr>
           <w:ilvl w:val="0"/>
-          <w:numId w:val="1058"/>
+          <w:numId w:val="1061"/>
         </w:numPr>
       </w:pPr>
       <w:r>
@@ -12028,7 +12124,7 @@
         <w:pStyle w:val="Compact"/>
         <w:numPr>
           <w:ilvl w:val="0"/>
-          <w:numId w:val="1058"/>
+          <w:numId w:val="1061"/>
         </w:numPr>
       </w:pPr>
       <w:r>
@@ -12040,7 +12136,7 @@
         <w:pStyle w:val="Compact"/>
         <w:numPr>
           <w:ilvl w:val="1"/>
-          <w:numId w:val="1059"/>
+          <w:numId w:val="1062"/>
         </w:numPr>
       </w:pPr>
       <w:r>
@@ -12052,7 +12148,7 @@
         <w:pStyle w:val="Compact"/>
         <w:numPr>
           <w:ilvl w:val="1"/>
-          <w:numId w:val="1059"/>
+          <w:numId w:val="1062"/>
         </w:numPr>
       </w:pPr>
       <w:r>
@@ -12072,7 +12168,7 @@
         <w:pStyle w:val="Compact"/>
         <w:numPr>
           <w:ilvl w:val="0"/>
-          <w:numId w:val="1060"/>
+          <w:numId w:val="1063"/>
         </w:numPr>
       </w:pPr>
       <w:r>
@@ -12090,7 +12186,7 @@
         <w:pStyle w:val="Compact"/>
         <w:numPr>
           <w:ilvl w:val="0"/>
-          <w:numId w:val="1060"/>
+          <w:numId w:val="1063"/>
         </w:numPr>
       </w:pPr>
       <w:r>
@@ -12102,7 +12198,7 @@
         <w:pStyle w:val="Compact"/>
         <w:numPr>
           <w:ilvl w:val="1"/>
-          <w:numId w:val="1061"/>
+          <w:numId w:val="1064"/>
         </w:numPr>
       </w:pPr>
       <w:r>
@@ -12114,7 +12210,7 @@
         <w:pStyle w:val="Compact"/>
         <w:numPr>
           <w:ilvl w:val="1"/>
-          <w:numId w:val="1061"/>
+          <w:numId w:val="1064"/>
         </w:numPr>
       </w:pPr>
       <w:r>
@@ -12126,7 +12222,7 @@
         <w:pStyle w:val="Compact"/>
         <w:numPr>
           <w:ilvl w:val="1"/>
-          <w:numId w:val="1061"/>
+          <w:numId w:val="1064"/>
         </w:numPr>
       </w:pPr>
       <w:r>
@@ -12138,7 +12234,7 @@
         <w:pStyle w:val="Compact"/>
         <w:numPr>
           <w:ilvl w:val="1"/>
-          <w:numId w:val="1061"/>
+          <w:numId w:val="1064"/>
         </w:numPr>
       </w:pPr>
       <w:r>
@@ -12158,165 +12254,11 @@
         <w:pStyle w:val="Compact"/>
         <w:numPr>
           <w:ilvl w:val="0"/>
-          <w:numId w:val="1062"/>
+          <w:numId w:val="1065"/>
         </w:numPr>
       </w:pPr>
       <w:r>
         <w:t xml:space="preserve">Critical to identify if there’s more than one obstacle.</w:t>
-      </w:r>
-    </w:p>
-    <w:p>
-      <w:pPr>
-        <w:pStyle w:val="Compact"/>
-        <w:numPr>
-          <w:ilvl w:val="0"/>
-          <w:numId w:val="1062"/>
-        </w:numPr>
-      </w:pPr>
-      <w:r>
-        <w:t xml:space="preserve">Key questions to ask:</w:t>
-      </w:r>
-    </w:p>
-    <w:p>
-      <w:pPr>
-        <w:pStyle w:val="Compact"/>
-        <w:numPr>
-          <w:ilvl w:val="1"/>
-          <w:numId w:val="1063"/>
-        </w:numPr>
-      </w:pPr>
-      <w:r>
-        <w:t xml:space="preserve">What is preventing you from achieving your goals?</w:t>
-      </w:r>
-    </w:p>
-    <w:p>
-      <w:pPr>
-        <w:pStyle w:val="Compact"/>
-        <w:numPr>
-          <w:ilvl w:val="1"/>
-          <w:numId w:val="1063"/>
-        </w:numPr>
-      </w:pPr>
-      <w:r>
-        <w:t xml:space="preserve">What else is preventing you?</w:t>
-      </w:r>
-    </w:p>
-    <w:p>
-      <w:pPr>
-        <w:pStyle w:val="Compact"/>
-        <w:numPr>
-          <w:ilvl w:val="1"/>
-          <w:numId w:val="1063"/>
-        </w:numPr>
-      </w:pPr>
-      <w:r>
-        <w:t xml:space="preserve">What do you have to change about yourself to achieve your goals?</w:t>
-      </w:r>
-    </w:p>
-    <w:p>
-      <w:pPr>
-        <w:pStyle w:val="Compact"/>
-        <w:numPr>
-          <w:ilvl w:val="1"/>
-          <w:numId w:val="1063"/>
-        </w:numPr>
-      </w:pPr>
-      <w:r>
-        <w:t xml:space="preserve">What is preventing you from changing?</w:t>
-      </w:r>
-    </w:p>
-    <w:p>
-      <w:pPr>
-        <w:pStyle w:val="Heading4"/>
-      </w:pPr>
-      <w:r>
-        <w:t xml:space="preserve">Common Obstacles to Learning Goals</w:t>
-      </w:r>
-    </w:p>
-    <w:p>
-      <w:pPr>
-        <w:pStyle w:val="Compact"/>
-        <w:numPr>
-          <w:ilvl w:val="0"/>
-          <w:numId w:val="1064"/>
-        </w:numPr>
-      </w:pPr>
-      <w:r>
-        <w:t xml:space="preserve">Assumption that</w:t>
-      </w:r>
-      <w:r>
-        <w:t xml:space="preserve"> </w:t>
-      </w:r>
-      <w:r>
-        <w:t xml:space="preserve">“</w:t>
-      </w:r>
-      <w:r>
-        <w:t xml:space="preserve">I already know</w:t>
-      </w:r>
-      <w:r>
-        <w:t xml:space="preserve">”</w:t>
-      </w:r>
-    </w:p>
-    <w:p>
-      <w:pPr>
-        <w:pStyle w:val="Compact"/>
-        <w:numPr>
-          <w:ilvl w:val="0"/>
-          <w:numId w:val="1064"/>
-        </w:numPr>
-      </w:pPr>
-      <w:r>
-        <w:t xml:space="preserve">Assumption that learning means remediation</w:t>
-      </w:r>
-    </w:p>
-    <w:p>
-      <w:pPr>
-        <w:pStyle w:val="Compact"/>
-        <w:numPr>
-          <w:ilvl w:val="0"/>
-          <w:numId w:val="1064"/>
-        </w:numPr>
-      </w:pPr>
-      <w:r>
-        <w:t xml:space="preserve">Fear of being judged</w:t>
-      </w:r>
-    </w:p>
-    <w:p>
-      <w:pPr>
-        <w:pStyle w:val="Compact"/>
-        <w:numPr>
-          <w:ilvl w:val="0"/>
-          <w:numId w:val="1064"/>
-        </w:numPr>
-      </w:pPr>
-      <w:r>
-        <w:t xml:space="preserve">Doubt</w:t>
-      </w:r>
-    </w:p>
-    <w:p>
-      <w:pPr>
-        <w:pStyle w:val="Compact"/>
-        <w:numPr>
-          <w:ilvl w:val="0"/>
-          <w:numId w:val="1064"/>
-        </w:numPr>
-      </w:pPr>
-      <w:r>
-        <w:t xml:space="preserve">Trying too hard to learn and to appear learned</w:t>
-      </w:r>
-      <w:r>
-        <w:t xml:space="preserve"> </w:t>
-      </w:r>
-      <w:r>
-        <w:t xml:space="preserve">~Gallwey, 1997</w:t>
-      </w:r>
-    </w:p>
-    <w:p>
-      <w:pPr>
-        <w:pStyle w:val="Heading2"/>
-      </w:pPr>
-      <w:r>
-        <w:t xml:space="preserve">Option Exploration</w:t>
       </w:r>
     </w:p>
     <w:p>
@@ -12340,7 +12282,7 @@
         </w:numPr>
       </w:pPr>
       <w:r>
-        <w:t xml:space="preserve">What alternatives do you have?</w:t>
+        <w:t xml:space="preserve">What is preventing you from achieving your goals?</w:t>
       </w:r>
     </w:p>
     <w:p>
@@ -12352,7 +12294,7 @@
         </w:numPr>
       </w:pPr>
       <w:r>
-        <w:t xml:space="preserve">Who can support you?</w:t>
+        <w:t xml:space="preserve">What else is preventing you?</w:t>
       </w:r>
     </w:p>
     <w:p>
@@ -12364,7 +12306,7 @@
         </w:numPr>
       </w:pPr>
       <w:r>
-        <w:t xml:space="preserve">What are the pros and cons of that option?</w:t>
+        <w:t xml:space="preserve">What do you have to change about yourself to achieve your goals?</w:t>
       </w:r>
     </w:p>
     <w:p>
@@ -12376,7 +12318,7 @@
         </w:numPr>
       </w:pPr>
       <w:r>
-        <w:t xml:space="preserve">What is the preferred option you want to act on?</w:t>
+        <w:t xml:space="preserve">What is preventing you from changing?</w:t>
       </w:r>
     </w:p>
     <w:p>
@@ -12384,7 +12326,7 @@
         <w:pStyle w:val="Heading4"/>
       </w:pPr>
       <w:r>
-        <w:t xml:space="preserve">Reframing Questions</w:t>
+        <w:t xml:space="preserve">Common Obstacles to Learning Goals</w:t>
       </w:r>
     </w:p>
     <w:p>
@@ -12396,7 +12338,19 @@
         </w:numPr>
       </w:pPr>
       <w:r>
-        <w:t xml:space="preserve">What are you not seeing?</w:t>
+        <w:t xml:space="preserve">Assumption that</w:t>
+      </w:r>
+      <w:r>
+        <w:t xml:space="preserve"> </w:t>
+      </w:r>
+      <w:r>
+        <w:t xml:space="preserve">“</w:t>
+      </w:r>
+      <w:r>
+        <w:t xml:space="preserve">I already know</w:t>
+      </w:r>
+      <w:r>
+        <w:t xml:space="preserve">”</w:t>
       </w:r>
     </w:p>
     <w:p>
@@ -12408,7 +12362,7 @@
         </w:numPr>
       </w:pPr>
       <w:r>
-        <w:t xml:space="preserve">What is a better position to take?</w:t>
+        <w:t xml:space="preserve">Assumption that learning means remediation</w:t>
       </w:r>
     </w:p>
     <w:p>
@@ -12420,7 +12374,7 @@
         </w:numPr>
       </w:pPr>
       <w:r>
-        <w:t xml:space="preserve">Is this problem the root problem or a symptom of it?</w:t>
+        <w:t xml:space="preserve">Fear of being judged</w:t>
       </w:r>
     </w:p>
     <w:p>
@@ -12432,7 +12386,25 @@
         </w:numPr>
       </w:pPr>
       <w:r>
-        <w:t xml:space="preserve">Why is this problem problematic?</w:t>
+        <w:t xml:space="preserve">Doubt</w:t>
+      </w:r>
+    </w:p>
+    <w:p>
+      <w:pPr>
+        <w:pStyle w:val="Compact"/>
+        <w:numPr>
+          <w:ilvl w:val="0"/>
+          <w:numId w:val="1067"/>
+        </w:numPr>
+      </w:pPr>
+      <w:r>
+        <w:t xml:space="preserve">Trying too hard to learn and to appear learned</w:t>
+      </w:r>
+      <w:r>
+        <w:t xml:space="preserve"> </w:t>
+      </w:r>
+      <w:r>
+        <w:t xml:space="preserve">~Gallwey, 1997</w:t>
       </w:r>
     </w:p>
     <w:p>
@@ -12440,7 +12412,7 @@
         <w:pStyle w:val="Heading2"/>
       </w:pPr>
       <w:r>
-        <w:t xml:space="preserve">The Way Forward</w:t>
+        <w:t xml:space="preserve">Option Exploration</w:t>
       </w:r>
     </w:p>
     <w:p>
@@ -12464,7 +12436,7 @@
         </w:numPr>
       </w:pPr>
       <w:r>
-        <w:t xml:space="preserve">What commitments am I going to make?</w:t>
+        <w:t xml:space="preserve">What alternatives do you have?</w:t>
       </w:r>
     </w:p>
     <w:p>
@@ -12476,7 +12448,7 @@
         </w:numPr>
       </w:pPr>
       <w:r>
-        <w:t xml:space="preserve">What are my next steps?</w:t>
+        <w:t xml:space="preserve">Who can support you?</w:t>
       </w:r>
     </w:p>
     <w:p>
@@ -12488,7 +12460,7 @@
         </w:numPr>
       </w:pPr>
       <w:r>
-        <w:t xml:space="preserve">In what timeframe?</w:t>
+        <w:t xml:space="preserve">What are the pros and cons of that option?</w:t>
       </w:r>
     </w:p>
     <w:p>
@@ -12500,6 +12472,130 @@
         </w:numPr>
       </w:pPr>
       <w:r>
+        <w:t xml:space="preserve">What is the preferred option you want to act on?</w:t>
+      </w:r>
+    </w:p>
+    <w:p>
+      <w:pPr>
+        <w:pStyle w:val="Heading4"/>
+      </w:pPr>
+      <w:r>
+        <w:t xml:space="preserve">Reframing Questions</w:t>
+      </w:r>
+    </w:p>
+    <w:p>
+      <w:pPr>
+        <w:pStyle w:val="Compact"/>
+        <w:numPr>
+          <w:ilvl w:val="0"/>
+          <w:numId w:val="1070"/>
+        </w:numPr>
+      </w:pPr>
+      <w:r>
+        <w:t xml:space="preserve">What are you not seeing?</w:t>
+      </w:r>
+    </w:p>
+    <w:p>
+      <w:pPr>
+        <w:pStyle w:val="Compact"/>
+        <w:numPr>
+          <w:ilvl w:val="0"/>
+          <w:numId w:val="1070"/>
+        </w:numPr>
+      </w:pPr>
+      <w:r>
+        <w:t xml:space="preserve">What is a better position to take?</w:t>
+      </w:r>
+    </w:p>
+    <w:p>
+      <w:pPr>
+        <w:pStyle w:val="Compact"/>
+        <w:numPr>
+          <w:ilvl w:val="0"/>
+          <w:numId w:val="1070"/>
+        </w:numPr>
+      </w:pPr>
+      <w:r>
+        <w:t xml:space="preserve">Is this problem the root problem or a symptom of it?</w:t>
+      </w:r>
+    </w:p>
+    <w:p>
+      <w:pPr>
+        <w:pStyle w:val="Compact"/>
+        <w:numPr>
+          <w:ilvl w:val="0"/>
+          <w:numId w:val="1070"/>
+        </w:numPr>
+      </w:pPr>
+      <w:r>
+        <w:t xml:space="preserve">Why is this problem problematic?</w:t>
+      </w:r>
+    </w:p>
+    <w:p>
+      <w:pPr>
+        <w:pStyle w:val="Heading2"/>
+      </w:pPr>
+      <w:r>
+        <w:t xml:space="preserve">The Way Forward</w:t>
+      </w:r>
+    </w:p>
+    <w:p>
+      <w:pPr>
+        <w:pStyle w:val="Compact"/>
+        <w:numPr>
+          <w:ilvl w:val="0"/>
+          <w:numId w:val="1071"/>
+        </w:numPr>
+      </w:pPr>
+      <w:r>
+        <w:t xml:space="preserve">Key questions to ask:</w:t>
+      </w:r>
+    </w:p>
+    <w:p>
+      <w:pPr>
+        <w:pStyle w:val="Compact"/>
+        <w:numPr>
+          <w:ilvl w:val="1"/>
+          <w:numId w:val="1072"/>
+        </w:numPr>
+      </w:pPr>
+      <w:r>
+        <w:t xml:space="preserve">What commitments am I going to make?</w:t>
+      </w:r>
+    </w:p>
+    <w:p>
+      <w:pPr>
+        <w:pStyle w:val="Compact"/>
+        <w:numPr>
+          <w:ilvl w:val="1"/>
+          <w:numId w:val="1072"/>
+        </w:numPr>
+      </w:pPr>
+      <w:r>
+        <w:t xml:space="preserve">What are my next steps?</w:t>
+      </w:r>
+    </w:p>
+    <w:p>
+      <w:pPr>
+        <w:pStyle w:val="Compact"/>
+        <w:numPr>
+          <w:ilvl w:val="1"/>
+          <w:numId w:val="1072"/>
+        </w:numPr>
+      </w:pPr>
+      <w:r>
+        <w:t xml:space="preserve">In what timeframe?</w:t>
+      </w:r>
+    </w:p>
+    <w:p>
+      <w:pPr>
+        <w:pStyle w:val="Compact"/>
+        <w:numPr>
+          <w:ilvl w:val="1"/>
+          <w:numId w:val="1072"/>
+        </w:numPr>
+      </w:pPr>
+      <w:r>
         <w:t xml:space="preserve">What do I think might get in the way?</w:t>
       </w:r>
     </w:p>
@@ -12508,7 +12604,7 @@
         <w:pStyle w:val="Compact"/>
         <w:numPr>
           <w:ilvl w:val="1"/>
-          <w:numId w:val="1069"/>
+          <w:numId w:val="1072"/>
         </w:numPr>
       </w:pPr>
       <w:r>
@@ -12520,7 +12616,7 @@
         <w:pStyle w:val="Compact"/>
         <w:numPr>
           <w:ilvl w:val="1"/>
-          <w:numId w:val="1069"/>
+          <w:numId w:val="1072"/>
         </w:numPr>
       </w:pPr>
       <w:r>
@@ -12540,7 +12636,7 @@
         <w:pStyle w:val="Compact"/>
         <w:numPr>
           <w:ilvl w:val="0"/>
-          <w:numId w:val="1070"/>
+          <w:numId w:val="1073"/>
         </w:numPr>
       </w:pPr>
       <w:r>
@@ -12552,7 +12648,7 @@
         <w:pStyle w:val="Compact"/>
         <w:numPr>
           <w:ilvl w:val="0"/>
-          <w:numId w:val="1070"/>
+          <w:numId w:val="1073"/>
         </w:numPr>
       </w:pPr>
       <w:r>
@@ -12564,7 +12660,7 @@
         <w:pStyle w:val="Compact"/>
         <w:numPr>
           <w:ilvl w:val="0"/>
-          <w:numId w:val="1070"/>
+          <w:numId w:val="1073"/>
         </w:numPr>
       </w:pPr>
       <w:r>
@@ -12576,7 +12672,7 @@
         <w:pStyle w:val="Compact"/>
         <w:numPr>
           <w:ilvl w:val="0"/>
-          <w:numId w:val="1070"/>
+          <w:numId w:val="1073"/>
         </w:numPr>
       </w:pPr>
       <w:r>
@@ -12652,7 +12748,7 @@
         <w:pStyle w:val="Compact"/>
         <w:numPr>
           <w:ilvl w:val="0"/>
-          <w:numId w:val="1071"/>
+          <w:numId w:val="1074"/>
         </w:numPr>
       </w:pPr>
       <w:r>
@@ -12664,7 +12760,7 @@
         <w:pStyle w:val="Compact"/>
         <w:numPr>
           <w:ilvl w:val="0"/>
-          <w:numId w:val="1071"/>
+          <w:numId w:val="1074"/>
         </w:numPr>
       </w:pPr>
       <w:r>
@@ -12676,7 +12772,7 @@
         <w:pStyle w:val="Compact"/>
         <w:numPr>
           <w:ilvl w:val="0"/>
-          <w:numId w:val="1071"/>
+          <w:numId w:val="1074"/>
         </w:numPr>
       </w:pPr>
       <w:r>
@@ -12688,7 +12784,7 @@
         <w:pStyle w:val="Compact"/>
         <w:numPr>
           <w:ilvl w:val="0"/>
-          <w:numId w:val="1071"/>
+          <w:numId w:val="1074"/>
         </w:numPr>
       </w:pPr>
       <w:r>
@@ -12700,7 +12796,7 @@
         <w:pStyle w:val="Compact"/>
         <w:numPr>
           <w:ilvl w:val="0"/>
-          <w:numId w:val="1071"/>
+          <w:numId w:val="1074"/>
         </w:numPr>
       </w:pPr>
       <w:r>
@@ -12712,7 +12808,7 @@
         <w:pStyle w:val="Compact"/>
         <w:numPr>
           <w:ilvl w:val="0"/>
-          <w:numId w:val="1071"/>
+          <w:numId w:val="1074"/>
         </w:numPr>
       </w:pPr>
       <w:r>
@@ -13368,7 +13464,7 @@
         <w:pStyle w:val="Compact"/>
         <w:numPr>
           <w:ilvl w:val="0"/>
-          <w:numId w:val="1072"/>
+          <w:numId w:val="1075"/>
         </w:numPr>
       </w:pPr>
       <w:r>
@@ -13383,7 +13479,7 @@
         <w:pStyle w:val="Compact"/>
         <w:numPr>
           <w:ilvl w:val="0"/>
-          <w:numId w:val="1072"/>
+          <w:numId w:val="1075"/>
         </w:numPr>
       </w:pPr>
       <w:r>
@@ -13398,7 +13494,7 @@
         <w:pStyle w:val="Compact"/>
         <w:numPr>
           <w:ilvl w:val="0"/>
-          <w:numId w:val="1072"/>
+          <w:numId w:val="1075"/>
         </w:numPr>
       </w:pPr>
       <w:r>
@@ -13528,7 +13624,7 @@
         <w:pStyle w:val="Compact"/>
         <w:numPr>
           <w:ilvl w:val="0"/>
-          <w:numId w:val="1073"/>
+          <w:numId w:val="1076"/>
         </w:numPr>
       </w:pPr>
       <w:hyperlink r:id="rId87">
@@ -13556,10 +13652,8 @@
         <w:rPr>
           <w:b/>
           <w:bCs/>
-          <w:i/>
-          <w:iCs/>
-        </w:rPr>
-        <w:t xml:space="preserve">Questions to Consider…</w:t>
+        </w:rPr>
+        <w:t xml:space="preserve">Questions to Consider</w:t>
       </w:r>
     </w:p>
     <w:p>
@@ -13575,7 +13669,7 @@
         <w:pStyle w:val="Compact"/>
         <w:numPr>
           <w:ilvl w:val="0"/>
-          <w:numId w:val="1074"/>
+          <w:numId w:val="1077"/>
         </w:numPr>
       </w:pPr>
       <w:r>
@@ -13596,7 +13690,7 @@
         <w:pStyle w:val="Compact"/>
         <w:numPr>
           <w:ilvl w:val="0"/>
-          <w:numId w:val="1074"/>
+          <w:numId w:val="1077"/>
         </w:numPr>
       </w:pPr>
       <w:r>
@@ -13617,7 +13711,7 @@
         <w:pStyle w:val="Compact"/>
         <w:numPr>
           <w:ilvl w:val="0"/>
-          <w:numId w:val="1074"/>
+          <w:numId w:val="1077"/>
         </w:numPr>
       </w:pPr>
       <w:r>
@@ -15048,7 +15142,7 @@
               <w:pStyle w:val="Compact"/>
               <w:numPr>
                 <w:ilvl w:val="0"/>
-                <w:numId w:val="1075"/>
+                <w:numId w:val="1078"/>
               </w:numPr>
             </w:pPr>
             <w:r>
@@ -15069,7 +15163,7 @@
               <w:pStyle w:val="Compact"/>
               <w:numPr>
                 <w:ilvl w:val="0"/>
-                <w:numId w:val="1075"/>
+                <w:numId w:val="1078"/>
               </w:numPr>
             </w:pPr>
             <w:r>
@@ -15090,7 +15184,7 @@
               <w:pStyle w:val="Compact"/>
               <w:numPr>
                 <w:ilvl w:val="0"/>
-                <w:numId w:val="1075"/>
+                <w:numId w:val="1078"/>
               </w:numPr>
             </w:pPr>
             <w:r>
@@ -15793,7 +15887,7 @@
         <w:pStyle w:val="Compact"/>
         <w:numPr>
           <w:ilvl w:val="0"/>
-          <w:numId w:val="1076"/>
+          <w:numId w:val="1079"/>
         </w:numPr>
       </w:pPr>
       <w:r>
@@ -15811,7 +15905,7 @@
         <w:pStyle w:val="Compact"/>
         <w:numPr>
           <w:ilvl w:val="0"/>
-          <w:numId w:val="1076"/>
+          <w:numId w:val="1079"/>
         </w:numPr>
       </w:pPr>
       <w:r>
@@ -16805,10 +16899,8 @@
         <w:rPr>
           <w:b/>
           <w:bCs/>
-          <w:i/>
-          <w:iCs/>
-        </w:rPr>
-        <w:t xml:space="preserve">Questions to Consider…</w:t>
+        </w:rPr>
+        <w:t xml:space="preserve">Questions to Consider</w:t>
       </w:r>
     </w:p>
     <w:p>
@@ -16824,7 +16916,7 @@
         <w:pStyle w:val="Compact"/>
         <w:numPr>
           <w:ilvl w:val="0"/>
-          <w:numId w:val="1077"/>
+          <w:numId w:val="1080"/>
         </w:numPr>
       </w:pPr>
       <w:r>
@@ -16845,7 +16937,7 @@
         <w:pStyle w:val="Compact"/>
         <w:numPr>
           <w:ilvl w:val="0"/>
-          <w:numId w:val="1077"/>
+          <w:numId w:val="1080"/>
         </w:numPr>
       </w:pPr>
       <w:r>
@@ -17211,10 +17303,8 @@
         <w:rPr>
           <w:b/>
           <w:bCs/>
-          <w:i/>
-          <w:iCs/>
-        </w:rPr>
-        <w:t xml:space="preserve">Questions to Consider…</w:t>
+        </w:rPr>
+        <w:t xml:space="preserve">Questions to Consider</w:t>
       </w:r>
     </w:p>
     <w:p>
@@ -17230,7 +17320,7 @@
         <w:pStyle w:val="Compact"/>
         <w:numPr>
           <w:ilvl w:val="0"/>
-          <w:numId w:val="1078"/>
+          <w:numId w:val="1081"/>
         </w:numPr>
       </w:pPr>
       <w:r>
@@ -17248,7 +17338,7 @@
         <w:pStyle w:val="Compact"/>
         <w:numPr>
           <w:ilvl w:val="0"/>
-          <w:numId w:val="1078"/>
+          <w:numId w:val="1081"/>
         </w:numPr>
       </w:pPr>
       <w:r>
@@ -17266,7 +17356,7 @@
         <w:pStyle w:val="Compact"/>
         <w:numPr>
           <w:ilvl w:val="0"/>
-          <w:numId w:val="1078"/>
+          <w:numId w:val="1081"/>
         </w:numPr>
       </w:pPr>
       <w:r>
@@ -17557,7 +17647,7 @@
         <w:pStyle w:val="Compact"/>
         <w:numPr>
           <w:ilvl w:val="0"/>
-          <w:numId w:val="1079"/>
+          <w:numId w:val="1082"/>
         </w:numPr>
       </w:pPr>
       <w:r>
@@ -17569,7 +17659,7 @@
         <w:pStyle w:val="Compact"/>
         <w:numPr>
           <w:ilvl w:val="0"/>
-          <w:numId w:val="1079"/>
+          <w:numId w:val="1082"/>
         </w:numPr>
       </w:pPr>
       <w:r>
@@ -17597,7 +17687,7 @@
         <w:pStyle w:val="Compact"/>
         <w:numPr>
           <w:ilvl w:val="0"/>
-          <w:numId w:val="1080"/>
+          <w:numId w:val="1083"/>
         </w:numPr>
       </w:pPr>
       <w:r>
@@ -17609,7 +17699,7 @@
         <w:pStyle w:val="Compact"/>
         <w:numPr>
           <w:ilvl w:val="0"/>
-          <w:numId w:val="1080"/>
+          <w:numId w:val="1083"/>
         </w:numPr>
       </w:pPr>
       <w:r>
@@ -17637,7 +17727,7 @@
         <w:pStyle w:val="Compact"/>
         <w:numPr>
           <w:ilvl w:val="0"/>
-          <w:numId w:val="1081"/>
+          <w:numId w:val="1084"/>
         </w:numPr>
       </w:pPr>
       <w:r>
@@ -17649,7 +17739,7 @@
         <w:pStyle w:val="Compact"/>
         <w:numPr>
           <w:ilvl w:val="1"/>
-          <w:numId w:val="1082"/>
+          <w:numId w:val="1085"/>
         </w:numPr>
       </w:pPr>
       <w:r>
@@ -17685,7 +17775,7 @@
         <w:pStyle w:val="Compact"/>
         <w:numPr>
           <w:ilvl w:val="1"/>
-          <w:numId w:val="1082"/>
+          <w:numId w:val="1085"/>
         </w:numPr>
       </w:pPr>
       <w:r>
@@ -18322,7 +18412,7 @@
         <w:pStyle w:val="Compact"/>
         <w:numPr>
           <w:ilvl w:val="0"/>
-          <w:numId w:val="1083"/>
+          <w:numId w:val="1086"/>
         </w:numPr>
       </w:pPr>
       <w:r>
@@ -18334,7 +18424,7 @@
         <w:pStyle w:val="Compact"/>
         <w:numPr>
           <w:ilvl w:val="0"/>
-          <w:numId w:val="1083"/>
+          <w:numId w:val="1086"/>
         </w:numPr>
       </w:pPr>
       <w:r>
@@ -18346,7 +18436,7 @@
         <w:pStyle w:val="Compact"/>
         <w:numPr>
           <w:ilvl w:val="0"/>
-          <w:numId w:val="1083"/>
+          <w:numId w:val="1086"/>
         </w:numPr>
       </w:pPr>
       <w:r>
@@ -18361,7 +18451,7 @@
         <w:pStyle w:val="Compact"/>
         <w:numPr>
           <w:ilvl w:val="0"/>
-          <w:numId w:val="1083"/>
+          <w:numId w:val="1086"/>
         </w:numPr>
       </w:pPr>
       <w:r>
@@ -18376,7 +18466,7 @@
         <w:pStyle w:val="Compact"/>
         <w:numPr>
           <w:ilvl w:val="0"/>
-          <w:numId w:val="1083"/>
+          <w:numId w:val="1086"/>
         </w:numPr>
       </w:pPr>
       <w:r>
@@ -18391,7 +18481,7 @@
         <w:pStyle w:val="Compact"/>
         <w:numPr>
           <w:ilvl w:val="0"/>
-          <w:numId w:val="1083"/>
+          <w:numId w:val="1086"/>
         </w:numPr>
       </w:pPr>
       <w:r>
@@ -18406,7 +18496,7 @@
         <w:pStyle w:val="Compact"/>
         <w:numPr>
           <w:ilvl w:val="0"/>
-          <w:numId w:val="1083"/>
+          <w:numId w:val="1086"/>
         </w:numPr>
       </w:pPr>
       <w:r>
@@ -18421,7 +18511,7 @@
         <w:pStyle w:val="Compact"/>
         <w:numPr>
           <w:ilvl w:val="0"/>
-          <w:numId w:val="1083"/>
+          <w:numId w:val="1086"/>
         </w:numPr>
       </w:pPr>
       <w:r>
@@ -18598,7 +18688,7 @@
         <w:pStyle w:val="Compact"/>
         <w:numPr>
           <w:ilvl w:val="0"/>
-          <w:numId w:val="1084"/>
+          <w:numId w:val="1087"/>
         </w:numPr>
       </w:pPr>
       <w:r>
@@ -18613,7 +18703,7 @@
         <w:pStyle w:val="Compact"/>
         <w:numPr>
           <w:ilvl w:val="0"/>
-          <w:numId w:val="1084"/>
+          <w:numId w:val="1087"/>
         </w:numPr>
       </w:pPr>
       <w:r>
@@ -18628,7 +18718,7 @@
         <w:pStyle w:val="Compact"/>
         <w:numPr>
           <w:ilvl w:val="0"/>
-          <w:numId w:val="1084"/>
+          <w:numId w:val="1087"/>
         </w:numPr>
       </w:pPr>
       <w:r>
@@ -18643,7 +18733,7 @@
         <w:pStyle w:val="Compact"/>
         <w:numPr>
           <w:ilvl w:val="0"/>
-          <w:numId w:val="1084"/>
+          <w:numId w:val="1087"/>
         </w:numPr>
       </w:pPr>
       <w:r>
@@ -18689,7 +18779,7 @@
         <w:pStyle w:val="Compact"/>
         <w:numPr>
           <w:ilvl w:val="0"/>
-          <w:numId w:val="1085"/>
+          <w:numId w:val="1088"/>
         </w:numPr>
       </w:pPr>
       <w:r>
@@ -18701,7 +18791,7 @@
         <w:pStyle w:val="Compact"/>
         <w:numPr>
           <w:ilvl w:val="0"/>
-          <w:numId w:val="1085"/>
+          <w:numId w:val="1088"/>
         </w:numPr>
       </w:pPr>
       <w:r>
@@ -18713,7 +18803,7 @@
         <w:pStyle w:val="Compact"/>
         <w:numPr>
           <w:ilvl w:val="1"/>
-          <w:numId w:val="1086"/>
+          <w:numId w:val="1089"/>
         </w:numPr>
       </w:pPr>
       <w:r>
@@ -18725,7 +18815,7 @@
         <w:pStyle w:val="Compact"/>
         <w:numPr>
           <w:ilvl w:val="1"/>
-          <w:numId w:val="1086"/>
+          <w:numId w:val="1089"/>
         </w:numPr>
       </w:pPr>
       <w:r>
@@ -19606,7 +19696,7 @@
         <w:pStyle w:val="Compact"/>
         <w:numPr>
           <w:ilvl w:val="0"/>
-          <w:numId w:val="1087"/>
+          <w:numId w:val="1090"/>
         </w:numPr>
       </w:pPr>
       <w:r>
@@ -19646,7 +19736,7 @@
         <w:pStyle w:val="Compact"/>
         <w:numPr>
           <w:ilvl w:val="1"/>
-          <w:numId w:val="1088"/>
+          <w:numId w:val="1091"/>
         </w:numPr>
       </w:pPr>
       <w:r>
@@ -19658,7 +19748,7 @@
         <w:pStyle w:val="Compact"/>
         <w:numPr>
           <w:ilvl w:val="1"/>
-          <w:numId w:val="1088"/>
+          <w:numId w:val="1091"/>
         </w:numPr>
       </w:pPr>
       <w:r>
@@ -19699,7 +19789,7 @@
         <w:pStyle w:val="Compact"/>
         <w:numPr>
           <w:ilvl w:val="0"/>
-          <w:numId w:val="1087"/>
+          <w:numId w:val="1090"/>
         </w:numPr>
       </w:pPr>
       <w:r>
@@ -19743,7 +19833,7 @@
         <w:pStyle w:val="Compact"/>
         <w:numPr>
           <w:ilvl w:val="1"/>
-          <w:numId w:val="1089"/>
+          <w:numId w:val="1092"/>
         </w:numPr>
       </w:pPr>
       <w:r>
@@ -19771,7 +19861,7 @@
         <w:pStyle w:val="Compact"/>
         <w:numPr>
           <w:ilvl w:val="0"/>
-          <w:numId w:val="1087"/>
+          <w:numId w:val="1090"/>
         </w:numPr>
       </w:pPr>
       <w:r>
@@ -19943,7 +20033,7 @@
       <w:pPr>
         <w:numPr>
           <w:ilvl w:val="0"/>
-          <w:numId w:val="1090"/>
+          <w:numId w:val="1093"/>
         </w:numPr>
       </w:pPr>
       <w:r>
@@ -19973,7 +20063,7 @@
         <w:pStyle w:val="Compact"/>
         <w:numPr>
           <w:ilvl w:val="1"/>
-          <w:numId w:val="1091"/>
+          <w:numId w:val="1094"/>
         </w:numPr>
       </w:pPr>
       <w:r>
@@ -19999,7 +20089,7 @@
       <w:pPr>
         <w:numPr>
           <w:ilvl w:val="0"/>
-          <w:numId w:val="1090"/>
+          <w:numId w:val="1093"/>
         </w:numPr>
       </w:pPr>
       <w:r>
@@ -20025,7 +20115,7 @@
       <w:pPr>
         <w:numPr>
           <w:ilvl w:val="0"/>
-          <w:numId w:val="1090"/>
+          <w:numId w:val="1093"/>
         </w:numPr>
       </w:pPr>
       <w:r>
@@ -20036,7 +20126,7 @@
       <w:pPr>
         <w:numPr>
           <w:ilvl w:val="0"/>
-          <w:numId w:val="1090"/>
+          <w:numId w:val="1093"/>
         </w:numPr>
       </w:pPr>
       <w:r>
@@ -20059,7 +20149,7 @@
       <w:pPr>
         <w:numPr>
           <w:ilvl w:val="0"/>
-          <w:numId w:val="1090"/>
+          <w:numId w:val="1093"/>
         </w:numPr>
       </w:pPr>
       <w:r>
@@ -20101,7 +20191,7 @@
       <w:pPr>
         <w:numPr>
           <w:ilvl w:val="0"/>
-          <w:numId w:val="1090"/>
+          <w:numId w:val="1093"/>
         </w:numPr>
       </w:pPr>
       <w:r>
@@ -20142,7 +20232,7 @@
       <w:pPr>
         <w:numPr>
           <w:ilvl w:val="0"/>
-          <w:numId w:val="1090"/>
+          <w:numId w:val="1093"/>
         </w:numPr>
       </w:pPr>
       <w:r>
@@ -20827,6 +20917,15 @@
     <w:abstractNumId w:val="991"/>
   </w:num>
   <w:num w:numId="1023">
+    <w:abstractNumId w:val="991"/>
+  </w:num>
+  <w:num w:numId="1024">
+    <w:abstractNumId w:val="991"/>
+  </w:num>
+  <w:num w:numId="1025">
+    <w:abstractNumId w:val="991"/>
+  </w:num>
+  <w:num w:numId="1026">
     <w:abstractNumId w:val="99411"/>
     <w:lvlOverride w:ilvl="0">
       <w:startOverride w:val="1"/>
@@ -20855,15 +20954,6 @@
     <w:lvlOverride w:ilvl="8">
       <w:startOverride w:val="1"/>
     </w:lvlOverride>
-  </w:num>
-  <w:num w:numId="1024">
-    <w:abstractNumId w:val="991"/>
-  </w:num>
-  <w:num w:numId="1025">
-    <w:abstractNumId w:val="991"/>
-  </w:num>
-  <w:num w:numId="1026">
-    <w:abstractNumId w:val="991"/>
   </w:num>
   <w:num w:numId="1027">
     <w:abstractNumId w:val="991"/>
@@ -20911,94 +21001,13 @@
     <w:abstractNumId w:val="991"/>
   </w:num>
   <w:num w:numId="1042">
-    <w:abstractNumId w:val="99411"/>
-    <w:lvlOverride w:ilvl="0">
-      <w:startOverride w:val="1"/>
-    </w:lvlOverride>
-    <w:lvlOverride w:ilvl="1">
-      <w:startOverride w:val="1"/>
-    </w:lvlOverride>
-    <w:lvlOverride w:ilvl="2">
-      <w:startOverride w:val="1"/>
-    </w:lvlOverride>
-    <w:lvlOverride w:ilvl="3">
-      <w:startOverride w:val="1"/>
-    </w:lvlOverride>
-    <w:lvlOverride w:ilvl="4">
-      <w:startOverride w:val="1"/>
-    </w:lvlOverride>
-    <w:lvlOverride w:ilvl="5">
-      <w:startOverride w:val="1"/>
-    </w:lvlOverride>
-    <w:lvlOverride w:ilvl="6">
-      <w:startOverride w:val="1"/>
-    </w:lvlOverride>
-    <w:lvlOverride w:ilvl="7">
-      <w:startOverride w:val="1"/>
-    </w:lvlOverride>
-    <w:lvlOverride w:ilvl="8">
-      <w:startOverride w:val="1"/>
-    </w:lvlOverride>
+    <w:abstractNumId w:val="991"/>
   </w:num>
   <w:num w:numId="1043">
-    <w:abstractNumId w:val="99411"/>
-    <w:lvlOverride w:ilvl="0">
-      <w:startOverride w:val="1"/>
-    </w:lvlOverride>
-    <w:lvlOverride w:ilvl="1">
-      <w:startOverride w:val="1"/>
-    </w:lvlOverride>
-    <w:lvlOverride w:ilvl="2">
-      <w:startOverride w:val="1"/>
-    </w:lvlOverride>
-    <w:lvlOverride w:ilvl="3">
-      <w:startOverride w:val="1"/>
-    </w:lvlOverride>
-    <w:lvlOverride w:ilvl="4">
-      <w:startOverride w:val="1"/>
-    </w:lvlOverride>
-    <w:lvlOverride w:ilvl="5">
-      <w:startOverride w:val="1"/>
-    </w:lvlOverride>
-    <w:lvlOverride w:ilvl="6">
-      <w:startOverride w:val="1"/>
-    </w:lvlOverride>
-    <w:lvlOverride w:ilvl="7">
-      <w:startOverride w:val="1"/>
-    </w:lvlOverride>
-    <w:lvlOverride w:ilvl="8">
-      <w:startOverride w:val="1"/>
-    </w:lvlOverride>
+    <w:abstractNumId w:val="991"/>
   </w:num>
   <w:num w:numId="1044">
-    <w:abstractNumId w:val="99411"/>
-    <w:lvlOverride w:ilvl="0">
-      <w:startOverride w:val="1"/>
-    </w:lvlOverride>
-    <w:lvlOverride w:ilvl="1">
-      <w:startOverride w:val="1"/>
-    </w:lvlOverride>
-    <w:lvlOverride w:ilvl="2">
-      <w:startOverride w:val="1"/>
-    </w:lvlOverride>
-    <w:lvlOverride w:ilvl="3">
-      <w:startOverride w:val="1"/>
-    </w:lvlOverride>
-    <w:lvlOverride w:ilvl="4">
-      <w:startOverride w:val="1"/>
-    </w:lvlOverride>
-    <w:lvlOverride w:ilvl="5">
-      <w:startOverride w:val="1"/>
-    </w:lvlOverride>
-    <w:lvlOverride w:ilvl="6">
-      <w:startOverride w:val="1"/>
-    </w:lvlOverride>
-    <w:lvlOverride w:ilvl="7">
-      <w:startOverride w:val="1"/>
-    </w:lvlOverride>
-    <w:lvlOverride w:ilvl="8">
-      <w:startOverride w:val="1"/>
-    </w:lvlOverride>
+    <w:abstractNumId w:val="991"/>
   </w:num>
   <w:num w:numId="1045">
     <w:abstractNumId w:val="99411"/>
@@ -21091,13 +21100,94 @@
     </w:lvlOverride>
   </w:num>
   <w:num w:numId="1048">
-    <w:abstractNumId w:val="991"/>
+    <w:abstractNumId w:val="99411"/>
+    <w:lvlOverride w:ilvl="0">
+      <w:startOverride w:val="1"/>
+    </w:lvlOverride>
+    <w:lvlOverride w:ilvl="1">
+      <w:startOverride w:val="1"/>
+    </w:lvlOverride>
+    <w:lvlOverride w:ilvl="2">
+      <w:startOverride w:val="1"/>
+    </w:lvlOverride>
+    <w:lvlOverride w:ilvl="3">
+      <w:startOverride w:val="1"/>
+    </w:lvlOverride>
+    <w:lvlOverride w:ilvl="4">
+      <w:startOverride w:val="1"/>
+    </w:lvlOverride>
+    <w:lvlOverride w:ilvl="5">
+      <w:startOverride w:val="1"/>
+    </w:lvlOverride>
+    <w:lvlOverride w:ilvl="6">
+      <w:startOverride w:val="1"/>
+    </w:lvlOverride>
+    <w:lvlOverride w:ilvl="7">
+      <w:startOverride w:val="1"/>
+    </w:lvlOverride>
+    <w:lvlOverride w:ilvl="8">
+      <w:startOverride w:val="1"/>
+    </w:lvlOverride>
   </w:num>
   <w:num w:numId="1049">
-    <w:abstractNumId w:val="991"/>
+    <w:abstractNumId w:val="99411"/>
+    <w:lvlOverride w:ilvl="0">
+      <w:startOverride w:val="1"/>
+    </w:lvlOverride>
+    <w:lvlOverride w:ilvl="1">
+      <w:startOverride w:val="1"/>
+    </w:lvlOverride>
+    <w:lvlOverride w:ilvl="2">
+      <w:startOverride w:val="1"/>
+    </w:lvlOverride>
+    <w:lvlOverride w:ilvl="3">
+      <w:startOverride w:val="1"/>
+    </w:lvlOverride>
+    <w:lvlOverride w:ilvl="4">
+      <w:startOverride w:val="1"/>
+    </w:lvlOverride>
+    <w:lvlOverride w:ilvl="5">
+      <w:startOverride w:val="1"/>
+    </w:lvlOverride>
+    <w:lvlOverride w:ilvl="6">
+      <w:startOverride w:val="1"/>
+    </w:lvlOverride>
+    <w:lvlOverride w:ilvl="7">
+      <w:startOverride w:val="1"/>
+    </w:lvlOverride>
+    <w:lvlOverride w:ilvl="8">
+      <w:startOverride w:val="1"/>
+    </w:lvlOverride>
   </w:num>
   <w:num w:numId="1050">
-    <w:abstractNumId w:val="991"/>
+    <w:abstractNumId w:val="99411"/>
+    <w:lvlOverride w:ilvl="0">
+      <w:startOverride w:val="1"/>
+    </w:lvlOverride>
+    <w:lvlOverride w:ilvl="1">
+      <w:startOverride w:val="1"/>
+    </w:lvlOverride>
+    <w:lvlOverride w:ilvl="2">
+      <w:startOverride w:val="1"/>
+    </w:lvlOverride>
+    <w:lvlOverride w:ilvl="3">
+      <w:startOverride w:val="1"/>
+    </w:lvlOverride>
+    <w:lvlOverride w:ilvl="4">
+      <w:startOverride w:val="1"/>
+    </w:lvlOverride>
+    <w:lvlOverride w:ilvl="5">
+      <w:startOverride w:val="1"/>
+    </w:lvlOverride>
+    <w:lvlOverride w:ilvl="6">
+      <w:startOverride w:val="1"/>
+    </w:lvlOverride>
+    <w:lvlOverride w:ilvl="7">
+      <w:startOverride w:val="1"/>
+    </w:lvlOverride>
+    <w:lvlOverride w:ilvl="8">
+      <w:startOverride w:val="1"/>
+    </w:lvlOverride>
   </w:num>
   <w:num w:numId="1051">
     <w:abstractNumId w:val="991"/>
@@ -21160,6 +21250,15 @@
     <w:abstractNumId w:val="991"/>
   </w:num>
   <w:num w:numId="1071">
+    <w:abstractNumId w:val="991"/>
+  </w:num>
+  <w:num w:numId="1072">
+    <w:abstractNumId w:val="991"/>
+  </w:num>
+  <w:num w:numId="1073">
+    <w:abstractNumId w:val="991"/>
+  </w:num>
+  <w:num w:numId="1074">
     <w:abstractNumId w:val="99411"/>
     <w:lvlOverride w:ilvl="0">
       <w:startOverride w:val="1"/>
@@ -21189,15 +21288,6 @@
       <w:startOverride w:val="1"/>
     </w:lvlOverride>
   </w:num>
-  <w:num w:numId="1072">
-    <w:abstractNumId w:val="991"/>
-  </w:num>
-  <w:num w:numId="1073">
-    <w:abstractNumId w:val="991"/>
-  </w:num>
-  <w:num w:numId="1074">
-    <w:abstractNumId w:val="991"/>
-  </w:num>
   <w:num w:numId="1075">
     <w:abstractNumId w:val="991"/>
   </w:num>
@@ -21211,6 +21301,15 @@
     <w:abstractNumId w:val="991"/>
   </w:num>
   <w:num w:numId="1079">
+    <w:abstractNumId w:val="991"/>
+  </w:num>
+  <w:num w:numId="1080">
+    <w:abstractNumId w:val="991"/>
+  </w:num>
+  <w:num w:numId="1081">
+    <w:abstractNumId w:val="991"/>
+  </w:num>
+  <w:num w:numId="1082">
     <w:abstractNumId w:val="99411"/>
     <w:lvlOverride w:ilvl="0">
       <w:startOverride w:val="1"/>
@@ -21240,15 +21339,6 @@
       <w:startOverride w:val="1"/>
     </w:lvlOverride>
   </w:num>
-  <w:num w:numId="1080">
-    <w:abstractNumId w:val="991"/>
-  </w:num>
-  <w:num w:numId="1081">
-    <w:abstractNumId w:val="991"/>
-  </w:num>
-  <w:num w:numId="1082">
-    <w:abstractNumId w:val="991"/>
-  </w:num>
   <w:num w:numId="1083">
     <w:abstractNumId w:val="991"/>
   </w:num>
@@ -21262,34 +21352,7 @@
     <w:abstractNumId w:val="991"/>
   </w:num>
   <w:num w:numId="1087">
-    <w:abstractNumId w:val="99411"/>
-    <w:lvlOverride w:ilvl="0">
-      <w:startOverride w:val="1"/>
-    </w:lvlOverride>
-    <w:lvlOverride w:ilvl="1">
-      <w:startOverride w:val="1"/>
-    </w:lvlOverride>
-    <w:lvlOverride w:ilvl="2">
-      <w:startOverride w:val="1"/>
-    </w:lvlOverride>
-    <w:lvlOverride w:ilvl="3">
-      <w:startOverride w:val="1"/>
-    </w:lvlOverride>
-    <w:lvlOverride w:ilvl="4">
-      <w:startOverride w:val="1"/>
-    </w:lvlOverride>
-    <w:lvlOverride w:ilvl="5">
-      <w:startOverride w:val="1"/>
-    </w:lvlOverride>
-    <w:lvlOverride w:ilvl="6">
-      <w:startOverride w:val="1"/>
-    </w:lvlOverride>
-    <w:lvlOverride w:ilvl="7">
-      <w:startOverride w:val="1"/>
-    </w:lvlOverride>
-    <w:lvlOverride w:ilvl="8">
-      <w:startOverride w:val="1"/>
-    </w:lvlOverride>
+    <w:abstractNumId w:val="991"/>
   </w:num>
   <w:num w:numId="1088">
     <w:abstractNumId w:val="991"/>
@@ -21328,6 +21391,42 @@
     </w:lvlOverride>
   </w:num>
   <w:num w:numId="1091">
+    <w:abstractNumId w:val="991"/>
+  </w:num>
+  <w:num w:numId="1092">
+    <w:abstractNumId w:val="991"/>
+  </w:num>
+  <w:num w:numId="1093">
+    <w:abstractNumId w:val="99411"/>
+    <w:lvlOverride w:ilvl="0">
+      <w:startOverride w:val="1"/>
+    </w:lvlOverride>
+    <w:lvlOverride w:ilvl="1">
+      <w:startOverride w:val="1"/>
+    </w:lvlOverride>
+    <w:lvlOverride w:ilvl="2">
+      <w:startOverride w:val="1"/>
+    </w:lvlOverride>
+    <w:lvlOverride w:ilvl="3">
+      <w:startOverride w:val="1"/>
+    </w:lvlOverride>
+    <w:lvlOverride w:ilvl="4">
+      <w:startOverride w:val="1"/>
+    </w:lvlOverride>
+    <w:lvlOverride w:ilvl="5">
+      <w:startOverride w:val="1"/>
+    </w:lvlOverride>
+    <w:lvlOverride w:ilvl="6">
+      <w:startOverride w:val="1"/>
+    </w:lvlOverride>
+    <w:lvlOverride w:ilvl="7">
+      <w:startOverride w:val="1"/>
+    </w:lvlOverride>
+    <w:lvlOverride w:ilvl="8">
+      <w:startOverride w:val="1"/>
+    </w:lvlOverride>
+  </w:num>
+  <w:num w:numId="1094">
     <w:abstractNumId w:val="991"/>
   </w:num>
 </w:numbering>

</xml_diff>

<commit_message>
Unit 3: Formatting fixes
</commit_message>
<xml_diff>
--- a/docs/LDRS-663.docx
+++ b/docs/LDRS-663.docx
@@ -7560,6 +7560,32 @@
       <w:pPr>
         <w:pStyle w:val="BodyText"/>
       </w:pPr>
+      <w:r>
+        <w:t xml:space="preserve">// todo #29 - The Coaching Notes link is broken. Also, I think it would be good to use the</w:t>
+      </w:r>
+      <w:r>
+        <w:t xml:space="preserve"> </w:t>
+      </w:r>
+      <w:r>
+        <w:t xml:space="preserve">“</w:t>
+      </w:r>
+      <w:r>
+        <w:t xml:space="preserve">open in a new tab</w:t>
+      </w:r>
+      <w:r>
+        <w:t xml:space="preserve">”</w:t>
+      </w:r>
+      <w:r>
+        <w:t xml:space="preserve"> </w:t>
+      </w:r>
+      <w:r>
+        <w:t xml:space="preserve">setting.</w:t>
+      </w:r>
+    </w:p>
+    <w:p>
+      <w:pPr>
+        <w:pStyle w:val="BodyText"/>
+      </w:pPr>
       <w:hyperlink r:id="rId65">
         <w:r>
           <w:rPr>
@@ -8385,66 +8411,69 @@
         <w:pStyle w:val="BodyText"/>
       </w:pPr>
       <w:r>
-        <w:t xml:space="preserve">Note: We will not be using this entire book, so don’t feel obliged to purchase a copy for yourself.</w:t>
-      </w:r>
-      <w:r>
-        <w:t xml:space="preserve"> </w:t>
-      </w:r>
-      <w:r>
-        <w:t xml:space="preserve">Click</w:t>
-      </w:r>
-      <w:r>
-        <w:t xml:space="preserve"> </w:t>
-      </w:r>
-      <w:r>
-        <w:t xml:space="preserve">‘</w:t>
-      </w:r>
-      <w:r>
-        <w:t xml:space="preserve">Read Online</w:t>
-      </w:r>
-      <w:r>
-        <w:t xml:space="preserve">’</w:t>
-      </w:r>
-      <w:r>
-        <w:t xml:space="preserve"> </w:t>
-      </w:r>
-      <w:r>
-        <w:t xml:space="preserve">As you read, please use hypothes.is to both record your thoughts and connections in the article, but also interact with past annotations. These chapters are already heavily annotated, presumably by other students.</w:t>
-      </w:r>
-    </w:p>
-    <w:p>
-      <w:pPr>
-        <w:pStyle w:val="BodyText"/>
-      </w:pPr>
-      <w:r>
-        <w:rPr>
-          <w:b/>
-          <w:bCs/>
-        </w:rPr>
-        <w:t xml:space="preserve">Questions to Consider</w:t>
-      </w:r>
-    </w:p>
-    <w:p>
-      <w:pPr>
-        <w:pStyle w:val="BodyText"/>
-      </w:pPr>
-      <w:r>
-        <w:t xml:space="preserve">After completing the reading above, consider the following questions:</w:t>
-      </w:r>
-    </w:p>
-    <w:p>
-      <w:pPr>
-        <w:pStyle w:val="Compact"/>
-        <w:numPr>
-          <w:ilvl w:val="0"/>
-          <w:numId w:val="1028"/>
-        </w:numPr>
-      </w:pPr>
-      <w:r>
         <w:rPr>
           <w:i/>
           <w:iCs/>
         </w:rPr>
+        <w:t xml:space="preserve">Note</w:t>
+      </w:r>
+      <w:r>
+        <w:t xml:space="preserve">: We will not be using this entire book, so don’t feel obliged to purchase a copy for yourself.</w:t>
+      </w:r>
+      <w:r>
+        <w:t xml:space="preserve"> </w:t>
+      </w:r>
+      <w:r>
+        <w:t xml:space="preserve">Click</w:t>
+      </w:r>
+      <w:r>
+        <w:t xml:space="preserve"> </w:t>
+      </w:r>
+      <w:r>
+        <w:t xml:space="preserve">‘</w:t>
+      </w:r>
+      <w:r>
+        <w:t xml:space="preserve">Read Online</w:t>
+      </w:r>
+      <w:r>
+        <w:t xml:space="preserve">’</w:t>
+      </w:r>
+      <w:r>
+        <w:t xml:space="preserve"> </w:t>
+      </w:r>
+      <w:r>
+        <w:t xml:space="preserve">As you read, please use hypothes.is to both record your thoughts and connections in the article, but also interact with past annotations. These chapters are already heavily annotated, presumably by other students.</w:t>
+      </w:r>
+    </w:p>
+    <w:p>
+      <w:pPr>
+        <w:pStyle w:val="BodyText"/>
+      </w:pPr>
+      <w:r>
+        <w:rPr>
+          <w:b/>
+          <w:bCs/>
+        </w:rPr>
+        <w:t xml:space="preserve">Questions to Consider</w:t>
+      </w:r>
+    </w:p>
+    <w:p>
+      <w:pPr>
+        <w:pStyle w:val="BodyText"/>
+      </w:pPr>
+      <w:r>
+        <w:t xml:space="preserve">After completing the reading above, consider the following questions:</w:t>
+      </w:r>
+    </w:p>
+    <w:p>
+      <w:pPr>
+        <w:pStyle w:val="Compact"/>
+        <w:numPr>
+          <w:ilvl w:val="0"/>
+          <w:numId w:val="1028"/>
+        </w:numPr>
+      </w:pPr>
+      <w:r>
         <w:t xml:space="preserve">What are the basic types of learning?</w:t>
       </w:r>
     </w:p>
@@ -8457,10 +8486,6 @@
         </w:numPr>
       </w:pPr>
       <w:r>
-        <w:rPr>
-          <w:i/>
-          <w:iCs/>
-        </w:rPr>
         <w:t xml:space="preserve">How does the human brain respond to learning?</w:t>
       </w:r>
     </w:p>
@@ -8584,10 +8609,6 @@
         </w:numPr>
       </w:pPr>
       <w:r>
-        <w:rPr>
-          <w:i/>
-          <w:iCs/>
-        </w:rPr>
         <w:t xml:space="preserve">How do students understand new ideas?</w:t>
       </w:r>
     </w:p>
@@ -8600,10 +8621,6 @@
         </w:numPr>
       </w:pPr>
       <w:r>
-        <w:rPr>
-          <w:i/>
-          <w:iCs/>
-        </w:rPr>
         <w:t xml:space="preserve">How do students learn and retain new information?</w:t>
       </w:r>
     </w:p>
@@ -8616,10 +8633,6 @@
         </w:numPr>
       </w:pPr>
       <w:r>
-        <w:rPr>
-          <w:i/>
-          <w:iCs/>
-        </w:rPr>
         <w:t xml:space="preserve">How do students solve problems?</w:t>
       </w:r>
     </w:p>
@@ -8632,10 +8645,6 @@
         </w:numPr>
       </w:pPr>
       <w:r>
-        <w:rPr>
-          <w:i/>
-          <w:iCs/>
-        </w:rPr>
         <w:t xml:space="preserve">How does learning transfer to new situations in or outside of the classroom?</w:t>
       </w:r>
     </w:p>
@@ -8648,10 +8657,6 @@
         </w:numPr>
       </w:pPr>
       <w:r>
-        <w:rPr>
-          <w:i/>
-          <w:iCs/>
-        </w:rPr>
         <w:t xml:space="preserve">What motivates students to learn?</w:t>
       </w:r>
     </w:p>
@@ -8664,10 +8669,6 @@
         </w:numPr>
       </w:pPr>
       <w:r>
-        <w:rPr>
-          <w:i/>
-          <w:iCs/>
-        </w:rPr>
         <w:t xml:space="preserve">What are common misconceptions about how students think and learn?</w:t>
       </w:r>
     </w:p>
@@ -8975,6 +8976,14 @@
       </w:r>
       <w:r>
         <w:t xml:space="preserve">. The model is widely used in leadership and life coaching contexts. For educators concerned with coaching for learning, we can apply this model in the following way:</w:t>
+      </w:r>
+    </w:p>
+    <w:p>
+      <w:pPr>
+        <w:pStyle w:val="BodyText"/>
+      </w:pPr>
+      <w:r>
+        <w:t xml:space="preserve">// todo #30 - This content is currently in a learning activity box. Is there a better format to highlight this?</w:t>
       </w:r>
     </w:p>
     <w:p>

</xml_diff>

<commit_message>
Unit 3: A few formatting updates
</commit_message>
<xml_diff>
--- a/docs/LDRS-663.docx
+++ b/docs/LDRS-663.docx
@@ -65,7 +65,7 @@
         <w:t xml:space="preserve"> </w:t>
       </w:r>
       <w:r>
-        <w:t xml:space="preserve">21,</w:t>
+        <w:t xml:space="preserve">27,</w:t>
       </w:r>
       <w:r>
         <w:t xml:space="preserve"> </w:t>
@@ -9222,6 +9222,14 @@
     </w:p>
     <w:p>
       <w:pPr>
+        <w:pStyle w:val="BodyText"/>
+      </w:pPr>
+      <w:r>
+        <w:t xml:space="preserve">// todo #31 modify the link to open in a new tab</w:t>
+      </w:r>
+    </w:p>
+    <w:p>
+      <w:pPr>
         <w:pStyle w:val="Compact"/>
         <w:numPr>
           <w:ilvl w:val="0"/>
@@ -9268,10 +9276,6 @@
         </w:numPr>
       </w:pPr>
       <w:r>
-        <w:rPr>
-          <w:i/>
-          <w:iCs/>
-        </w:rPr>
         <w:t xml:space="preserve">How can coaching concepts be applied to helping learners learn?</w:t>
       </w:r>
     </w:p>
@@ -9284,10 +9288,6 @@
         </w:numPr>
       </w:pPr>
       <w:r>
-        <w:rPr>
-          <w:i/>
-          <w:iCs/>
-        </w:rPr>
         <w:t xml:space="preserve">What key characteristics define effective coaching for learning?</w:t>
       </w:r>
     </w:p>
@@ -9300,10 +9300,6 @@
         </w:numPr>
       </w:pPr>
       <w:r>
-        <w:rPr>
-          <w:i/>
-          <w:iCs/>
-        </w:rPr>
         <w:t xml:space="preserve">How can educators coach learners through the transition of making a change?</w:t>
       </w:r>
     </w:p>
@@ -9342,7 +9338,7 @@
         <w:pStyle w:val="Heading3"/>
       </w:pPr>
       <w:r>
-        <w:t xml:space="preserve">Practicing Professional Ethics &amp; Standards</w:t>
+        <w:t xml:space="preserve">1 Practicing Professional Ethics &amp; Standards</w:t>
       </w:r>
     </w:p>
     <w:p>
@@ -9350,6 +9346,14 @@
         <w:pStyle w:val="FirstParagraph"/>
       </w:pPr>
       <w:r>
+        <w:t xml:space="preserve">// todo #32 The check marks look larger than the font. Can we adjust their size, or would it be better to use bullet points?</w:t>
+      </w:r>
+    </w:p>
+    <w:p>
+      <w:pPr>
+        <w:pStyle w:val="BodyText"/>
+      </w:pPr>
+      <w:r>
         <w:t xml:space="preserve">The basis of this competency is a personal commitment to demonstrating and maintaining the highest level of ethical behavior. Emerging professional coaching standards include,</w:t>
       </w:r>
       <w:r>
@@ -9388,7 +9392,7 @@
         <w:pStyle w:val="Heading3"/>
       </w:pPr>
       <w:r>
-        <w:t xml:space="preserve">Cultivating Trust &amp; Safety</w:t>
+        <w:t xml:space="preserve">2 Cultivating Trust &amp; Safety</w:t>
       </w:r>
     </w:p>
     <w:p>
@@ -9404,7 +9408,7 @@
         <w:pStyle w:val="Heading3"/>
       </w:pPr>
       <w:r>
-        <w:t xml:space="preserve">Holding Space/Presence</w:t>
+        <w:t xml:space="preserve">3 Holding Space/Presence</w:t>
       </w:r>
     </w:p>
     <w:p>
@@ -9456,7 +9460,7 @@
         <w:pStyle w:val="Heading3"/>
       </w:pPr>
       <w:r>
-        <w:t xml:space="preserve">Active Listening</w:t>
+        <w:t xml:space="preserve">4 Active Listening</w:t>
       </w:r>
     </w:p>
     <w:p>
@@ -9472,7 +9476,7 @@
         <w:pStyle w:val="Heading3"/>
       </w:pPr>
       <w:r>
-        <w:t xml:space="preserve">Evoking Awareness</w:t>
+        <w:t xml:space="preserve">5 Evoking Awareness</w:t>
       </w:r>
     </w:p>
     <w:p>
@@ -9488,7 +9492,7 @@
         <w:pStyle w:val="Heading3"/>
       </w:pPr>
       <w:r>
-        <w:t xml:space="preserve">Cultivating Growth</w:t>
+        <w:t xml:space="preserve">6 Cultivating Growth</w:t>
       </w:r>
     </w:p>
     <w:p>

</xml_diff>

<commit_message>
Unit 3: Update of the "levels of listening" activity box
</commit_message>
<xml_diff>
--- a/docs/LDRS-663.docx
+++ b/docs/LDRS-663.docx
@@ -9593,6 +9593,14 @@
     </w:p>
     <w:p>
       <w:pPr>
+        <w:pStyle w:val="BodyText"/>
+      </w:pPr>
+      <w:r>
+        <w:t xml:space="preserve">// todo #33 the following link is broken</w:t>
+      </w:r>
+    </w:p>
+    <w:p>
+      <w:pPr>
         <w:pStyle w:val="Compact"/>
         <w:numPr>
           <w:ilvl w:val="0"/>
@@ -9639,10 +9647,6 @@
         </w:numPr>
       </w:pPr>
       <w:r>
-        <w:rPr>
-          <w:i/>
-          <w:iCs/>
-        </w:rPr>
         <w:t xml:space="preserve">What general coaching competencies apply to coaching for learning?</w:t>
       </w:r>
     </w:p>
@@ -9655,10 +9659,6 @@
         </w:numPr>
       </w:pPr>
       <w:r>
-        <w:rPr>
-          <w:i/>
-          <w:iCs/>
-        </w:rPr>
         <w:t xml:space="preserve">What competencies do you feel are strength areas? What areas do you need to develop?</w:t>
       </w:r>
     </w:p>
@@ -9671,10 +9671,6 @@
         </w:numPr>
       </w:pPr>
       <w:r>
-        <w:rPr>
-          <w:i/>
-          <w:iCs/>
-        </w:rPr>
         <w:t xml:space="preserve">How can a coaching approach help you support learner success in an educational setting?</w:t>
       </w:r>
     </w:p>
@@ -10339,84 +10335,36 @@
     </w:p>
     <w:p>
       <w:pPr>
+        <w:pStyle w:val="BlockText"/>
+      </w:pPr>
+      <w:r>
+        <w:t xml:space="preserve">Why is</w:t>
+      </w:r>
+      <w:r>
+        <w:t xml:space="preserve"> </w:t>
+      </w:r>
+      <w:r>
+        <w:t xml:space="preserve">“</w:t>
+      </w:r>
+      <w:r>
+        <w:t xml:space="preserve">listening into</w:t>
+      </w:r>
+      <w:r>
+        <w:t xml:space="preserve">”</w:t>
+      </w:r>
+      <w:r>
+        <w:t xml:space="preserve"> </w:t>
+      </w:r>
+      <w:r>
+        <w:t xml:space="preserve">the inner world of the learner’s lived-experience so difficult?</w:t>
+      </w:r>
+    </w:p>
+    <w:p>
+      <w:pPr>
         <w:pStyle w:val="FirstParagraph"/>
       </w:pPr>
       <w:r>
-        <w:rPr>
-          <w:color w:val="6ecfb1"/>
-          <w:sz w:val="24"/>
-          <w:szCs w:val="24"/>
-          <w:b/>
-        </w:rPr>
-        <w:t xml:space="preserve">&lt;Begin learning-activity&gt;</w:t>
-      </w:r>
-    </w:p>
-    <w:p>
-      <w:pPr>
-        <w:pStyle w:val="BodyText"/>
-      </w:pPr>
-      <w:r>
-        <w:rPr>
-          <w:sz w:val="16"/>
-          <w:szCs w:val="16"/>
-          <w:b/>
-        </w:rPr>
-        <w:t xml:space="preserve">Estimated Time</w:t>
-      </w:r>
-      <w:r>
-        <w:rPr>
-          <w:sz w:val="16"/>
-          <w:szCs w:val="16"/>
-          <w:b/>
-        </w:rPr>
-        <w:t xml:space="preserve">: </w:t>
-      </w:r>
-      <w:r>
-        <w:rPr>
-          <w:sz w:val="16"/>
-          <w:szCs w:val="16"/>
-        </w:rPr>
-        <w:t xml:space="preserve"/>
-      </w:r>
-    </w:p>
-    <w:p>
-      <w:pPr>
-        <w:pStyle w:val="BodyText"/>
-      </w:pPr>
-      <w:r>
-        <w:t xml:space="preserve">Why is</w:t>
-      </w:r>
-      <w:r>
-        <w:t xml:space="preserve"> </w:t>
-      </w:r>
-      <w:r>
-        <w:t xml:space="preserve">“</w:t>
-      </w:r>
-      <w:r>
-        <w:t xml:space="preserve">listening into</w:t>
-      </w:r>
-      <w:r>
-        <w:t xml:space="preserve">”</w:t>
-      </w:r>
-      <w:r>
-        <w:t xml:space="preserve"> </w:t>
-      </w:r>
-      <w:r>
-        <w:t xml:space="preserve">the inner world of the learner’s lived-experience so difficult?</w:t>
-      </w:r>
-    </w:p>
-    <w:p>
-      <w:pPr>
-        <w:pStyle w:val="BodyText"/>
-      </w:pPr>
-      <w:r>
-        <w:rPr>
-          <w:color w:val="6ecfb1"/>
-          <w:sz w:val="24"/>
-          <w:szCs w:val="24"/>
-          <w:b/>
-        </w:rPr>
-        <w:t xml:space="preserve">&lt;End learning-activity&gt;</w:t>
+        <w:t xml:space="preserve">:::</w:t>
       </w:r>
     </w:p>
     <w:p>

</xml_diff>

<commit_message>
Unit 3 space fix
</commit_message>
<xml_diff>
--- a/docs/LDRS-663.docx
+++ b/docs/LDRS-663.docx
@@ -9695,18 +9695,16 @@
       <w:r>
         <w:t xml:space="preserve">// todo #34 Delete the following heading?</w:t>
       </w:r>
-    </w:p>
-    <w:p>
-      <w:pPr>
-        <w:pStyle w:val="Heading2"/>
-      </w:pPr>
-      <w:r>
-        <w:t xml:space="preserve">Unit 4 Assessment</w:t>
-      </w:r>
-    </w:p>
-    <w:p>
-      <w:pPr>
-        <w:pStyle w:val="FirstParagraph"/>
+      <w:r>
+        <w:t xml:space="preserve"> </w:t>
+      </w:r>
+      <w:r>
+        <w:t xml:space="preserve">## Unit 4 Assessment {.unnumbered}</w:t>
+      </w:r>
+    </w:p>
+    <w:p>
+      <w:pPr>
+        <w:pStyle w:val="BodyText"/>
       </w:pPr>
       <w:r>
         <w:t xml:space="preserve">// todo #35</w:t>

</xml_diff>

<commit_message>
Unit 4: Topic 1 - Formatting Adjustments
</commit_message>
<xml_diff>
--- a/docs/LDRS-663.docx
+++ b/docs/LDRS-663.docx
@@ -65,7 +65,7 @@
         <w:t xml:space="preserve"> </w:t>
       </w:r>
       <w:r>
-        <w:t xml:space="preserve">27,</w:t>
+        <w:t xml:space="preserve">30,</w:t>
       </w:r>
       <w:r>
         <w:t xml:space="preserve"> </w:t>
@@ -13071,6 +13071,14 @@
         <w:pStyle w:val="BodyText"/>
       </w:pPr>
       <w:r>
+        <w:t xml:space="preserve">// todo #39 Use a different format to highlight the following text, since this is not a learning activity</w:t>
+      </w:r>
+    </w:p>
+    <w:p>
+      <w:pPr>
+        <w:pStyle w:val="BodyText"/>
+      </w:pPr>
+      <w:r>
         <w:rPr>
           <w:color w:val="6ecfb1"/>
           <w:sz w:val="24"/>
@@ -13113,7 +13121,7 @@
         <w:pStyle w:val="Heading4"/>
       </w:pPr>
       <w:r>
-        <w:t xml:space="preserve">4.0.0.1 ✨ Continuity of experience, in Dewey’s (1938) words,</w:t>
+        <w:t xml:space="preserve">4.0.0.1 Continuity of experience, in Dewey’s (1938) words,</w:t>
       </w:r>
     </w:p>
     <w:p>
@@ -13417,6 +13425,14 @@
         <w:pStyle w:val="BodyText"/>
       </w:pPr>
       <w:r>
+        <w:t xml:space="preserve">// todo #40 Use a different format to highlight the following text, since this is not a learning activity</w:t>
+      </w:r>
+    </w:p>
+    <w:p>
+      <w:pPr>
+        <w:pStyle w:val="BodyText"/>
+      </w:pPr>
+      <w:r>
         <w:rPr>
           <w:color w:val="6ecfb1"/>
           <w:sz w:val="24"/>
@@ -13459,7 +13475,7 @@
         <w:pStyle w:val="Heading4"/>
       </w:pPr>
       <w:r>
-        <w:t xml:space="preserve">4.0.0.2 ✨ In sum, Dewey’s theory suggests three critical practices for facilitating learning:</w:t>
+        <w:t xml:space="preserve">4.0.0.2 In sum, Dewey’s theory suggests three critical practices for facilitating learning:</w:t>
       </w:r>
     </w:p>
     <w:p>
@@ -13581,7 +13597,7 @@
         <w:pStyle w:val="FirstParagraph"/>
       </w:pPr>
       <w:r>
-        <w:t xml:space="preserve">The first Learning Activity for Unit 5 will focus on the work of John Dewey in his writing</w:t>
+        <w:t xml:space="preserve">The first Learning Activity for Unit 4 will focus on the work of John Dewey in his writing</w:t>
       </w:r>
       <w:r>
         <w:t xml:space="preserve"> </w:t>
@@ -13620,6 +13636,14 @@
           <w:iCs/>
         </w:rPr>
         <w:t xml:space="preserve">The Need of a Theory of Experience.</w:t>
+      </w:r>
+    </w:p>
+    <w:p>
+      <w:pPr>
+        <w:pStyle w:val="BodyText"/>
+      </w:pPr>
+      <w:r>
+        <w:t xml:space="preserve">// todo #41 Set up the following link to open in a new tab</w:t>
       </w:r>
     </w:p>
     <w:p>
@@ -13676,14 +13700,20 @@
         </w:numPr>
       </w:pPr>
       <w:r>
-        <w:rPr>
-          <w:b/>
-          <w:bCs/>
-          <w:i/>
-          <w:iCs/>
-        </w:rPr>
         <w:t xml:space="preserve">What is a learning experience?</w:t>
       </w:r>
+    </w:p>
+    <w:p>
+      <w:pPr>
+        <w:pStyle w:val="Compact"/>
+        <w:numPr>
+          <w:ilvl w:val="0"/>
+          <w:numId w:val="1077"/>
+        </w:numPr>
+      </w:pPr>
+      <w:r>
+        <w:t xml:space="preserve">What two principles does Dewey identify that shape our learning experiences?</w:t>
+      </w:r>
       <w:r>
         <w:br/>
       </w:r>
@@ -13697,33 +13727,6 @@
         </w:numPr>
       </w:pPr>
       <w:r>
-        <w:rPr>
-          <w:b/>
-          <w:bCs/>
-          <w:i/>
-          <w:iCs/>
-        </w:rPr>
-        <w:t xml:space="preserve">What two principles does Dewey identify that shape our learning experiences?</w:t>
-      </w:r>
-      <w:r>
-        <w:br/>
-      </w:r>
-    </w:p>
-    <w:p>
-      <w:pPr>
-        <w:pStyle w:val="Compact"/>
-        <w:numPr>
-          <w:ilvl w:val="0"/>
-          <w:numId w:val="1077"/>
-        </w:numPr>
-      </w:pPr>
-      <w:r>
-        <w:rPr>
-          <w:b/>
-          <w:bCs/>
-          <w:i/>
-          <w:iCs/>
-        </w:rPr>
         <w:t xml:space="preserve">How might you apply Dewey’s model to facilitating a learning experience for others?</w:t>
       </w:r>
     </w:p>

</xml_diff>

<commit_message>
Unit 4: Topic 2-Formating Adjustments
</commit_message>
<xml_diff>
--- a/docs/LDRS-663.docx
+++ b/docs/LDRS-663.docx
@@ -15094,118 +15094,154 @@
         <w:t xml:space="preserve">As educators today, we have inherited a mix of classical, modern, and now post-modern ideas about education, knowledge, teaching, and learning. In short, educators, including adult educators, draw upon a diverse plurality of ideas about their practice. Moreover, learners, including adult learners have been shaped by different educational approaches. These thinking frameworks lie beneath all our discussions.</w:t>
       </w:r>
     </w:p>
-    <w:tbl>
-      <w:tblPr>
-        <w:tblStyle w:val="Table"/>
-        <w:tblLook w:firstRow="0" w:lastRow="0" w:firstColumn="0" w:lastColumn="0" w:noHBand="0" w:noVBand="0" w:val="0000"/>
-        <w:tblBorders>
-          <w:left w:val="single" w:sz="24" w:space="0" w:color="909090"/>
-        </w:tblBorders>
-        <w:tblCellMar>
-          <w:left w:w="0" w:type="dxa"/>
-          <w:right w:w="0" w:type="dxa"/>
-        </w:tblCellMar>
-        <w:tblInd w:w="164" w:type="dxa"/>
-      </w:tblPr>
-      <w:tr>
-        <w:trPr>
-          <w:cantSplit/>
-        </w:trPr>
-        <w:tc>
-          <w:tcPr>
-            <w:tcMar>
-              <w:left w:w="144" w:type="dxa"/>
-            </w:tcMar>
-          </w:tcPr>
-          <w:p>
-            <w:pPr>
-              <w:pStyle w:val="BodyText"/>
-            </w:pPr>
-            <w:pPr>
-              <w:spacing w:before="16" w:after="64"/>
-            </w:pPr>
-            <w:r>
-              <w:rPr>
-                <w:b/>
-                <w:bCs/>
-              </w:rPr>
-              <w:t xml:space="preserve">Questions to consider…</w:t>
-            </w:r>
-          </w:p>
-          <w:p>
-            <w:pPr>
-              <w:pStyle w:val="BodyText"/>
-            </w:pPr>
-            <w:pPr>
-              <w:spacing w:before="16"/>
-            </w:pPr>
-            <w:r>
-              <w:t xml:space="preserve">After completing the reading above, consider the following questions:</w:t>
-            </w:r>
-          </w:p>
-          <w:p>
-            <w:pPr>
-              <w:pStyle w:val="Compact"/>
-              <w:numPr>
-                <w:ilvl w:val="0"/>
-                <w:numId w:val="1078"/>
-              </w:numPr>
-            </w:pPr>
-            <w:r>
-              <w:rPr>
-                <w:b/>
-                <w:bCs/>
-                <w:i/>
-                <w:iCs/>
-              </w:rPr>
-              <w:t xml:space="preserve">What makes a learning experience educational?</w:t>
-            </w:r>
-            <w:r>
-              <w:br/>
-            </w:r>
-          </w:p>
-          <w:p>
-            <w:pPr>
-              <w:pStyle w:val="Compact"/>
-              <w:numPr>
-                <w:ilvl w:val="0"/>
-                <w:numId w:val="1078"/>
-              </w:numPr>
-            </w:pPr>
-            <w:r>
-              <w:rPr>
-                <w:b/>
-                <w:bCs/>
-                <w:i/>
-                <w:iCs/>
-              </w:rPr>
-              <w:t xml:space="preserve">What conception of knowledge (pre-modern, modern, or post-modern) characterizes Dewey’s conception of experiential knowledge outlined in Experience and Education, Ch. 2?</w:t>
-            </w:r>
-            <w:r>
-              <w:br/>
-            </w:r>
-          </w:p>
-          <w:p>
-            <w:pPr>
-              <w:pStyle w:val="Compact"/>
-              <w:numPr>
-                <w:ilvl w:val="0"/>
-                <w:numId w:val="1078"/>
-              </w:numPr>
-            </w:pPr>
-            <w:r>
-              <w:rPr>
-                <w:b/>
-                <w:bCs/>
-                <w:i/>
-                <w:iCs/>
-              </w:rPr>
-              <w:t xml:space="preserve">Why is it important for educators to understand how they conceptualize knowledge?</w:t>
-            </w:r>
-          </w:p>
-        </w:tc>
-      </w:tr>
-    </w:tbl>
+    <w:p>
+      <w:pPr>
+        <w:pStyle w:val="BodyText"/>
+      </w:pPr>
+      <w:r>
+        <w:t xml:space="preserve">// todo #42 It seems that the instructions for this learning activity are missing. Exactly what readings do students have to complete?</w:t>
+      </w:r>
+    </w:p>
+    <w:p>
+      <w:pPr>
+        <w:pStyle w:val="BodyText"/>
+      </w:pPr>
+      <w:r>
+        <w:rPr>
+          <w:color w:val="6ecfb1"/>
+          <w:sz w:val="24"/>
+          <w:szCs w:val="24"/>
+          <w:b/>
+        </w:rPr>
+        <w:t xml:space="preserve">&lt;Begin learning-activity&gt;</w:t>
+      </w:r>
+    </w:p>
+    <w:p>
+      <w:pPr>
+        <w:pStyle w:val="BodyText"/>
+      </w:pPr>
+      <w:r>
+        <w:rPr>
+          <w:sz w:val="16"/>
+          <w:szCs w:val="16"/>
+          <w:b/>
+        </w:rPr>
+        <w:t xml:space="preserve">Estimated Time</w:t>
+      </w:r>
+      <w:r>
+        <w:rPr>
+          <w:sz w:val="16"/>
+          <w:szCs w:val="16"/>
+          <w:b/>
+        </w:rPr>
+        <w:t xml:space="preserve">: </w:t>
+      </w:r>
+      <w:r>
+        <w:rPr>
+          <w:sz w:val="16"/>
+          <w:szCs w:val="16"/>
+        </w:rPr>
+        <w:t xml:space="preserve"/>
+      </w:r>
+    </w:p>
+    <w:p>
+      <w:pPr>
+        <w:pStyle w:val="Heading4"/>
+      </w:pPr>
+      <w:r>
+        <w:t xml:space="preserve">Learning Activity</w:t>
+      </w:r>
+    </w:p>
+    <w:p>
+      <w:pPr>
+        <w:pStyle w:val="Heading4"/>
+      </w:pPr>
+      <w:r>
+        <w:t xml:space="preserve">Questions to consider…</w:t>
+      </w:r>
+    </w:p>
+    <w:p>
+      <w:pPr>
+        <w:pStyle w:val="FirstParagraph"/>
+      </w:pPr>
+      <w:r>
+        <w:t xml:space="preserve">After completing the reading above, consider the following questions:</w:t>
+      </w:r>
+    </w:p>
+    <w:p>
+      <w:pPr>
+        <w:pStyle w:val="Compact"/>
+        <w:numPr>
+          <w:ilvl w:val="0"/>
+          <w:numId w:val="1078"/>
+        </w:numPr>
+      </w:pPr>
+      <w:r>
+        <w:rPr>
+          <w:b/>
+          <w:bCs/>
+          <w:i/>
+          <w:iCs/>
+        </w:rPr>
+        <w:t xml:space="preserve">What makes a learning experience educational?</w:t>
+      </w:r>
+      <w:r>
+        <w:br/>
+      </w:r>
+    </w:p>
+    <w:p>
+      <w:pPr>
+        <w:pStyle w:val="Compact"/>
+        <w:numPr>
+          <w:ilvl w:val="0"/>
+          <w:numId w:val="1078"/>
+        </w:numPr>
+      </w:pPr>
+      <w:r>
+        <w:rPr>
+          <w:b/>
+          <w:bCs/>
+          <w:i/>
+          <w:iCs/>
+        </w:rPr>
+        <w:t xml:space="preserve">What conception of knowledge (pre-modern, modern, or post-modern) characterizes Dewey’s conception of experiential knowledge outlined in Experience and Education, Ch. 2?</w:t>
+      </w:r>
+      <w:r>
+        <w:br/>
+      </w:r>
+    </w:p>
+    <w:p>
+      <w:pPr>
+        <w:pStyle w:val="Compact"/>
+        <w:numPr>
+          <w:ilvl w:val="0"/>
+          <w:numId w:val="1078"/>
+        </w:numPr>
+      </w:pPr>
+      <w:r>
+        <w:rPr>
+          <w:b/>
+          <w:bCs/>
+          <w:i/>
+          <w:iCs/>
+        </w:rPr>
+        <w:t xml:space="preserve">Why is it important for educators to understand how they conceptualize knowledge?</w:t>
+      </w:r>
+    </w:p>
+    <w:p>
+      <w:pPr>
+        <w:pStyle w:val="FirstParagraph"/>
+      </w:pPr>
+      <w:r>
+        <w:rPr>
+          <w:color w:val="6ecfb1"/>
+          <w:sz w:val="24"/>
+          <w:szCs w:val="24"/>
+          <w:b/>
+        </w:rPr>
+        <w:t xml:space="preserve">&lt;End learning-activity&gt;</w:t>
+      </w:r>
+    </w:p>
     <w:p>
       <w:pPr>
         <w:pStyle w:val="Heading2"/>

</xml_diff>

<commit_message>
Unit 4: Topic 2-More Formating Adjustments
</commit_message>
<xml_diff>
--- a/docs/LDRS-663.docx
+++ b/docs/LDRS-663.docx
@@ -15157,7 +15157,17 @@
         <w:pStyle w:val="Heading4"/>
       </w:pPr>
       <w:r>
-        <w:t xml:space="preserve">Questions to consider…</w:t>
+        <w:t xml:space="preserve">4.0.3.1</w:t>
+      </w:r>
+      <w:r>
+        <w:t xml:space="preserve"> </w:t>
+      </w:r>
+      <w:r>
+        <w:rPr>
+          <w:b/>
+          <w:bCs/>
+        </w:rPr>
+        <w:t xml:space="preserve">Questions to Consider</w:t>
       </w:r>
     </w:p>
     <w:p>
@@ -15177,14 +15187,20 @@
         </w:numPr>
       </w:pPr>
       <w:r>
-        <w:rPr>
-          <w:b/>
-          <w:bCs/>
-          <w:i/>
-          <w:iCs/>
-        </w:rPr>
         <w:t xml:space="preserve">What makes a learning experience educational?</w:t>
       </w:r>
+    </w:p>
+    <w:p>
+      <w:pPr>
+        <w:pStyle w:val="Compact"/>
+        <w:numPr>
+          <w:ilvl w:val="0"/>
+          <w:numId w:val="1078"/>
+        </w:numPr>
+      </w:pPr>
+      <w:r>
+        <w:t xml:space="preserve">What conception of knowledge (pre-modern, modern, or post-modern) characterizes Dewey’s conception of experiential knowledge outlined in Experience and Education, Ch. 2?</w:t>
+      </w:r>
       <w:r>
         <w:br/>
       </w:r>
@@ -15198,33 +15214,6 @@
         </w:numPr>
       </w:pPr>
       <w:r>
-        <w:rPr>
-          <w:b/>
-          <w:bCs/>
-          <w:i/>
-          <w:iCs/>
-        </w:rPr>
-        <w:t xml:space="preserve">What conception of knowledge (pre-modern, modern, or post-modern) characterizes Dewey’s conception of experiential knowledge outlined in Experience and Education, Ch. 2?</w:t>
-      </w:r>
-      <w:r>
-        <w:br/>
-      </w:r>
-    </w:p>
-    <w:p>
-      <w:pPr>
-        <w:pStyle w:val="Compact"/>
-        <w:numPr>
-          <w:ilvl w:val="0"/>
-          <w:numId w:val="1078"/>
-        </w:numPr>
-      </w:pPr>
-      <w:r>
-        <w:rPr>
-          <w:b/>
-          <w:bCs/>
-          <w:i/>
-          <w:iCs/>
-        </w:rPr>
         <w:t xml:space="preserve">Why is it important for educators to understand how they conceptualize knowledge?</w:t>
       </w:r>
     </w:p>
@@ -17191,7 +17180,7 @@
         <w:pStyle w:val="Heading5"/>
       </w:pPr>
       <w:r>
-        <w:t xml:space="preserve">4.0.3.0.1 Tier 1</w:t>
+        <w:t xml:space="preserve">4.0.3.1.1 Tier 1</w:t>
       </w:r>
     </w:p>
     <w:p>
@@ -17207,7 +17196,7 @@
         <w:pStyle w:val="Heading5"/>
       </w:pPr>
       <w:r>
-        <w:t xml:space="preserve">4.0.3.0.2 Tier 2</w:t>
+        <w:t xml:space="preserve">4.0.3.1.2 Tier 2</w:t>
       </w:r>
     </w:p>
     <w:p>
@@ -17223,7 +17212,7 @@
         <w:pStyle w:val="Heading5"/>
       </w:pPr>
       <w:r>
-        <w:t xml:space="preserve">4.0.3.0.3 Tier 3</w:t>
+        <w:t xml:space="preserve">4.0.3.1.3 Tier 3</w:t>
       </w:r>
     </w:p>
     <w:p>
@@ -17239,7 +17228,7 @@
         <w:pStyle w:val="Heading5"/>
       </w:pPr>
       <w:r>
-        <w:t xml:space="preserve">4.0.3.0.4 Tier 4</w:t>
+        <w:t xml:space="preserve">4.0.3.1.4 Tier 4</w:t>
       </w:r>
     </w:p>
     <w:p>
@@ -17321,7 +17310,7 @@
         <w:pStyle w:val="Heading4"/>
       </w:pPr>
       <w:r>
-        <w:t xml:space="preserve">4.0.3.1 Read</w:t>
+        <w:t xml:space="preserve">4.0.3.2 Read</w:t>
       </w:r>
     </w:p>
     <w:p>

</xml_diff>

<commit_message>
Unit 4: Topic 3-Formating Adjustments
</commit_message>
<xml_diff>
--- a/docs/LDRS-663.docx
+++ b/docs/LDRS-663.docx
@@ -65,7 +65,7 @@
         <w:t xml:space="preserve"> </w:t>
       </w:r>
       <w:r>
-        <w:t xml:space="preserve">30,</w:t>
+        <w:t xml:space="preserve">31,</w:t>
       </w:r>
       <w:r>
         <w:t xml:space="preserve"> </w:t>
@@ -15899,10 +15899,25 @@
     </w:p>
     <w:p>
       <w:pPr>
+        <w:pStyle w:val="BodyText"/>
+      </w:pPr>
+      <w:r>
+        <w:t xml:space="preserve">// todo #43 It seems that the content provided is sufficient for students to reflect on the questions listed. I’m just wondering if this was the intended design, or if we’re missing some reading resources for this activity.</w:t>
+      </w:r>
+    </w:p>
+    <w:p>
+      <w:pPr>
         <w:pStyle w:val="Heading4"/>
       </w:pPr>
       <w:r>
-        <w:t xml:space="preserve">Questions to Consider…</w:t>
+        <w:rPr>
+          <w:b/>
+          <w:bCs/>
+        </w:rPr>
+        <w:t xml:space="preserve">Questions to Consider</w:t>
+      </w:r>
+      <w:r>
+        <w:t xml:space="preserve">…</w:t>
       </w:r>
     </w:p>
     <w:p>
@@ -15922,12 +15937,6 @@
         </w:numPr>
       </w:pPr>
       <w:r>
-        <w:rPr>
-          <w:b/>
-          <w:bCs/>
-          <w:i/>
-          <w:iCs/>
-        </w:rPr>
         <w:t xml:space="preserve">How would you describe your own experiences of transformational learning?</w:t>
       </w:r>
     </w:p>
@@ -15940,12 +15949,6 @@
         </w:numPr>
       </w:pPr>
       <w:r>
-        <w:rPr>
-          <w:b/>
-          <w:bCs/>
-          <w:i/>
-          <w:iCs/>
-        </w:rPr>
         <w:t xml:space="preserve">What is transformational learning and how does it relate to the act of study?</w:t>
       </w:r>
     </w:p>

</xml_diff>

<commit_message>
Unit 4: Topic 3-Formating
</commit_message>
<xml_diff>
--- a/docs/LDRS-663.docx
+++ b/docs/LDRS-663.docx
@@ -15096,15 +15096,15 @@
     </w:p>
     <w:p>
       <w:pPr>
-        <w:pStyle w:val="BodyText"/>
-      </w:pPr>
-      <w:r>
-        <w:t xml:space="preserve">// todo #42 It seems that the instructions for this learning activity are missing. Exactly what readings do students have to complete?</w:t>
-      </w:r>
-    </w:p>
-    <w:p>
-      <w:pPr>
-        <w:pStyle w:val="BodyText"/>
+        <w:pStyle w:val="Heading3"/>
+      </w:pPr>
+      <w:r>
+        <w:t xml:space="preserve">Activity</w:t>
+      </w:r>
+    </w:p>
+    <w:p>
+      <w:pPr>
+        <w:pStyle w:val="FirstParagraph"/>
       </w:pPr>
       <w:r>
         <w:rPr>
@@ -15146,10 +15146,20 @@
     </w:p>
     <w:p>
       <w:pPr>
-        <w:pStyle w:val="Heading4"/>
-      </w:pPr>
-      <w:r>
-        <w:t xml:space="preserve">Learning Activity</w:t>
+        <w:pStyle w:val="BodyText"/>
+      </w:pPr>
+      <w:r>
+        <w:rPr>
+          <w:b/>
+          <w:bCs/>
+        </w:rPr>
+        <w:t xml:space="preserve">// todo #42</w:t>
+      </w:r>
+      <w:r>
+        <w:t xml:space="preserve"> </w:t>
+      </w:r>
+      <w:r>
+        <w:t xml:space="preserve">It seems that the instructions for the learning activity are missing. Exactly what readings do students have to complete?</w:t>
       </w:r>
     </w:p>
     <w:p>
@@ -15857,7 +15867,15 @@
     </w:p>
     <w:p>
       <w:pPr>
-        <w:pStyle w:val="BodyText"/>
+        <w:pStyle w:val="Heading3"/>
+      </w:pPr>
+      <w:r>
+        <w:t xml:space="preserve">Activity</w:t>
+      </w:r>
+    </w:p>
+    <w:p>
+      <w:pPr>
+        <w:pStyle w:val="FirstParagraph"/>
       </w:pPr>
       <w:r>
         <w:rPr>
@@ -15902,7 +15920,17 @@
         <w:pStyle w:val="BodyText"/>
       </w:pPr>
       <w:r>
-        <w:t xml:space="preserve">// todo #43 It seems that the content provided is sufficient for students to reflect on the questions listed. I’m just wondering if this was the intended design, or if we’re missing some reading resources for this activity.</w:t>
+        <w:rPr>
+          <w:b/>
+          <w:bCs/>
+        </w:rPr>
+        <w:t xml:space="preserve">// todo #43</w:t>
+      </w:r>
+      <w:r>
+        <w:t xml:space="preserve"> </w:t>
+      </w:r>
+      <w:r>
+        <w:t xml:space="preserve">It seems that the content provided is sufficient for students to reflect on the questions listed. I’m just wondering if this was the intended design, or if we’re missing some reading resources for this activity.</w:t>
       </w:r>
     </w:p>
     <w:p>
@@ -15915,9 +15943,6 @@
           <w:bCs/>
         </w:rPr>
         <w:t xml:space="preserve">Questions to Consider</w:t>
-      </w:r>
-      <w:r>
-        <w:t xml:space="preserve">…</w:t>
       </w:r>
     </w:p>
     <w:p>

</xml_diff>

<commit_message>
Unit 4: Learning Activity -Test
</commit_message>
<xml_diff>
--- a/docs/LDRS-663.docx
+++ b/docs/LDRS-663.docx
@@ -13071,7 +13071,17 @@
         <w:pStyle w:val="BodyText"/>
       </w:pPr>
       <w:r>
-        <w:t xml:space="preserve">// todo #39 Use a different format to highlight the following text, since this is not a learning activity</w:t>
+        <w:rPr>
+          <w:b/>
+          <w:bCs/>
+        </w:rPr>
+        <w:t xml:space="preserve">// todo #39</w:t>
+      </w:r>
+      <w:r>
+        <w:t xml:space="preserve"> </w:t>
+      </w:r>
+      <w:r>
+        <w:t xml:space="preserve">Use a different format to highlight the following text, since this is not a learning activity</w:t>
       </w:r>
     </w:p>
     <w:p>
@@ -13425,7 +13435,17 @@
         <w:pStyle w:val="BodyText"/>
       </w:pPr>
       <w:r>
-        <w:t xml:space="preserve">// todo #40 Use a different format to highlight the following text, since this is not a learning activity</w:t>
+        <w:rPr>
+          <w:b/>
+          <w:bCs/>
+        </w:rPr>
+        <w:t xml:space="preserve">// todo #40</w:t>
+      </w:r>
+      <w:r>
+        <w:t xml:space="preserve"> </w:t>
+      </w:r>
+      <w:r>
+        <w:t xml:space="preserve">Use a different format to highlight the following text, since this is not a learning activity</w:t>
       </w:r>
     </w:p>
     <w:p>
@@ -13643,7 +13663,17 @@
         <w:pStyle w:val="BodyText"/>
       </w:pPr>
       <w:r>
-        <w:t xml:space="preserve">// todo #41 Set up the following link to open in a new tab</w:t>
+        <w:rPr>
+          <w:b/>
+          <w:bCs/>
+        </w:rPr>
+        <w:t xml:space="preserve">// todo #41</w:t>
+      </w:r>
+      <w:r>
+        <w:t xml:space="preserve"> </w:t>
+      </w:r>
+      <w:r>
+        <w:t xml:space="preserve">Set up the following link to open in a new tab</w:t>
       </w:r>
     </w:p>
     <w:p>
@@ -15167,12 +15197,6 @@
         <w:pStyle w:val="Heading4"/>
       </w:pPr>
       <w:r>
-        <w:t xml:space="preserve">4.0.3.1</w:t>
-      </w:r>
-      <w:r>
-        <w:t xml:space="preserve"> </w:t>
-      </w:r>
-      <w:r>
         <w:rPr>
           <w:b/>
           <w:bCs/>
@@ -17208,7 +17232,7 @@
         <w:pStyle w:val="Heading5"/>
       </w:pPr>
       <w:r>
-        <w:t xml:space="preserve">4.0.3.1.1 Tier 1</w:t>
+        <w:t xml:space="preserve">4.0.3.0.1 Tier 1</w:t>
       </w:r>
     </w:p>
     <w:p>
@@ -17224,7 +17248,7 @@
         <w:pStyle w:val="Heading5"/>
       </w:pPr>
       <w:r>
-        <w:t xml:space="preserve">4.0.3.1.2 Tier 2</w:t>
+        <w:t xml:space="preserve">4.0.3.0.2 Tier 2</w:t>
       </w:r>
     </w:p>
     <w:p>
@@ -17240,7 +17264,7 @@
         <w:pStyle w:val="Heading5"/>
       </w:pPr>
       <w:r>
-        <w:t xml:space="preserve">4.0.3.1.3 Tier 3</w:t>
+        <w:t xml:space="preserve">4.0.3.0.3 Tier 3</w:t>
       </w:r>
     </w:p>
     <w:p>
@@ -17256,7 +17280,7 @@
         <w:pStyle w:val="Heading5"/>
       </w:pPr>
       <w:r>
-        <w:t xml:space="preserve">4.0.3.1.4 Tier 4</w:t>
+        <w:t xml:space="preserve">4.0.3.0.4 Tier 4</w:t>
       </w:r>
     </w:p>
     <w:p>
@@ -17338,7 +17362,7 @@
         <w:pStyle w:val="Heading4"/>
       </w:pPr>
       <w:r>
-        <w:t xml:space="preserve">4.0.3.2 Read</w:t>
+        <w:t xml:space="preserve">4.0.3.1 Read</w:t>
       </w:r>
     </w:p>
     <w:p>

</xml_diff>

<commit_message>
Unit 4: Formating test
</commit_message>
<xml_diff>
--- a/docs/LDRS-663.docx
+++ b/docs/LDRS-663.docx
@@ -12879,7 +12879,7 @@
         <w:pStyle w:val="Heading2"/>
       </w:pPr>
       <w:r>
-        <w:t xml:space="preserve">4.1 Topic 1 - What is Educational Experience</w:t>
+        <w:t xml:space="preserve">4.1 What is Educational Experience</w:t>
       </w:r>
     </w:p>
     <w:p>
@@ -13076,6 +13076,314 @@
           <w:bCs/>
         </w:rPr>
         <w:t xml:space="preserve">// todo #39</w:t>
+      </w:r>
+      <w:r>
+        <w:t xml:space="preserve"> </w:t>
+      </w:r>
+      <w:r>
+        <w:t xml:space="preserve">Use a different format to highlight the following text, since this is not a learning activity</w:t>
+      </w:r>
+    </w:p>
+    <w:p>
+      <w:pPr>
+        <w:pStyle w:val="Heading3"/>
+      </w:pPr>
+      <w:r>
+        <w:t xml:space="preserve">4.1.1 Continuity of experience, in Dewey’s (1938) words,</w:t>
+      </w:r>
+    </w:p>
+    <w:p>
+      <w:pPr>
+        <w:pStyle w:val="BlockText"/>
+      </w:pPr>
+      <w:r>
+        <w:rPr>
+          <w:i/>
+          <w:iCs/>
+        </w:rPr>
+        <w:t xml:space="preserve">“</w:t>
+      </w:r>
+      <w:r>
+        <w:rPr>
+          <w:i/>
+          <w:iCs/>
+        </w:rPr>
+        <w:t xml:space="preserve">means that every experience both takes up something from those which have gone before and modifies in some way the quality of those which come after</w:t>
+      </w:r>
+      <w:r>
+        <w:rPr>
+          <w:i/>
+          <w:iCs/>
+        </w:rPr>
+        <w:t xml:space="preserve">”</w:t>
+      </w:r>
+      <w:r>
+        <w:t xml:space="preserve">(p. 35).</w:t>
+      </w:r>
+    </w:p>
+    <w:p>
+      <w:pPr>
+        <w:pStyle w:val="FirstParagraph"/>
+      </w:pPr>
+      <w:r>
+        <w:t xml:space="preserve">Put different, every experience that a learner enacts or undergoes modifies that learner, and this modification (whether the learner likes it or not) affects the nature, quality and direction of the learner’s subsequent experiences. In this way, then, we may come to speak of a person growing, developing, or transforming not merely physically, but intellectually, morally, and so forth. This idea of growth expressed within the principle of continuity also suggests direction, ends, or outcome.</w:t>
+      </w:r>
+    </w:p>
+    <w:p>
+      <w:pPr>
+        <w:pStyle w:val="BodyText"/>
+      </w:pPr>
+      <w:r>
+        <w:t xml:space="preserve">For instance, we say learners</w:t>
+      </w:r>
+      <w:r>
+        <w:t xml:space="preserve"> </w:t>
+      </w:r>
+      <w:r>
+        <w:t xml:space="preserve">“</w:t>
+      </w:r>
+      <w:r>
+        <w:t xml:space="preserve">grow</w:t>
+      </w:r>
+      <w:r>
+        <w:t xml:space="preserve">”</w:t>
+      </w:r>
+      <w:r>
+        <w:t xml:space="preserve"> </w:t>
+      </w:r>
+      <w:r>
+        <w:t xml:space="preserve">to become experts (in something). Indeed,</w:t>
+      </w:r>
+      <w:r>
+        <w:t xml:space="preserve"> </w:t>
+      </w:r>
+      <w:r>
+        <w:t xml:space="preserve">“</w:t>
+      </w:r>
+      <w:r>
+        <w:t xml:space="preserve">expert</w:t>
+      </w:r>
+      <w:r>
+        <w:t xml:space="preserve">”</w:t>
+      </w:r>
+      <w:r>
+        <w:t xml:space="preserve"> </w:t>
+      </w:r>
+      <w:r>
+        <w:t xml:space="preserve">and</w:t>
+      </w:r>
+      <w:r>
+        <w:t xml:space="preserve"> </w:t>
+      </w:r>
+      <w:r>
+        <w:t xml:space="preserve">“</w:t>
+      </w:r>
+      <w:r>
+        <w:t xml:space="preserve">experience</w:t>
+      </w:r>
+      <w:r>
+        <w:t xml:space="preserve">”</w:t>
+      </w:r>
+      <w:r>
+        <w:t xml:space="preserve"> </w:t>
+      </w:r>
+      <w:r>
+        <w:t xml:space="preserve">are both derived from the same Latin verb (meaning</w:t>
+      </w:r>
+      <w:r>
+        <w:t xml:space="preserve"> </w:t>
+      </w:r>
+      <w:r>
+        <w:t xml:space="preserve">“</w:t>
+      </w:r>
+      <w:r>
+        <w:t xml:space="preserve">to test, or to prove</w:t>
+      </w:r>
+      <w:r>
+        <w:t xml:space="preserve">”</w:t>
+      </w:r>
+      <w:r>
+        <w:t xml:space="preserve">). Thus, by expert, we mean one tested and/or proved by experience. For instance, as a facilitator of a university course, your prime directive is to guide learners though learning experiences that ultimately lead to the learning outcomes prescribed in the course syllabus. Put in Dewey’s theoretical terms, we might say one thing you are trying to facilitate within the learning environment you create is the continuity of your students’ learning experiences, such that their experiences result in their transformation in some way that demonstrates the course learning outcomes. This idea is critical to your role as facilitator.</w:t>
+      </w:r>
+    </w:p>
+    <w:p>
+      <w:pPr>
+        <w:pStyle w:val="BodyText"/>
+      </w:pPr>
+      <w:r>
+        <w:t xml:space="preserve">While a learning experience is something internal to a person, shaping attitudes, desires, purposes, understandings, and knowledge, it also has an active side that</w:t>
+      </w:r>
+      <w:r>
+        <w:t xml:space="preserve"> </w:t>
+      </w:r>
+      <w:r>
+        <w:t xml:space="preserve">“</w:t>
+      </w:r>
+      <w:r>
+        <w:t xml:space="preserve">changes in some degree the [world of persons and things within] … which experiences are had</w:t>
+      </w:r>
+      <w:r>
+        <w:t xml:space="preserve">”</w:t>
+      </w:r>
+      <w:r>
+        <w:t xml:space="preserve"> </w:t>
+      </w:r>
+      <w:r>
+        <w:t xml:space="preserve">(Dewey, 1938, p. 39). That is, as Dewey (1916/2004) writes elsewhere,</w:t>
+      </w:r>
+      <w:r>
+        <w:t xml:space="preserve"> </w:t>
+      </w:r>
+      <w:r>
+        <w:t xml:space="preserve">“</w:t>
+      </w:r>
+      <w:r>
+        <w:t xml:space="preserve">when we experience something we act upon it, we do something with it; then we suffer or undergo the consequences</w:t>
+      </w:r>
+      <w:r>
+        <w:t xml:space="preserve">”</w:t>
+      </w:r>
+      <w:r>
+        <w:t xml:space="preserve"> </w:t>
+      </w:r>
+      <w:r>
+        <w:t xml:space="preserve">(p. 133). Dewey suggests that one acts within a world and one’s world acts upon them. The principle at play here is the interaction of experience.</w:t>
+      </w:r>
+    </w:p>
+    <w:p>
+      <w:pPr>
+        <w:pStyle w:val="BlockText"/>
+      </w:pPr>
+      <w:r>
+        <w:t xml:space="preserve">“</w:t>
+      </w:r>
+      <w:r>
+        <w:t xml:space="preserve">An experience is always what it is because of a transaction taking place between an individual and what, at the time, constitutes his environment.</w:t>
+      </w:r>
+      <w:r>
+        <w:t xml:space="preserve">”</w:t>
+      </w:r>
+      <w:r>
+        <w:t xml:space="preserve"> </w:t>
+      </w:r>
+      <w:r>
+        <w:t xml:space="preserve">– (Dewey, 1938, p. 43)</w:t>
+      </w:r>
+    </w:p>
+    <w:p>
+      <w:pPr>
+        <w:pStyle w:val="FirstParagraph"/>
+      </w:pPr>
+      <w:r>
+        <w:t xml:space="preserve">Here, environment refers to</w:t>
+      </w:r>
+      <w:r>
+        <w:t xml:space="preserve"> </w:t>
+      </w:r>
+      <w:r>
+        <w:t xml:space="preserve">“</w:t>
+      </w:r>
+      <w:r>
+        <w:t xml:space="preserve">whatever [external] conditions interact with personal needs, desires, purposes, and capabilities to create the experience which is had</w:t>
+      </w:r>
+      <w:r>
+        <w:t xml:space="preserve">”</w:t>
+      </w:r>
+      <w:r>
+        <w:t xml:space="preserve"> </w:t>
+      </w:r>
+      <w:r>
+        <w:t xml:space="preserve">(Dewey, 1938, p. 44). As a facilitator you guide students’ interaction with their learning environment, according to the course designer’s intentions.</w:t>
+      </w:r>
+    </w:p>
+    <w:p>
+      <w:pPr>
+        <w:pStyle w:val="BodyText"/>
+      </w:pPr>
+      <w:r>
+        <w:t xml:space="preserve">Taken together Dewey describes the interplay of his two principles of experience—continuity and interaction—as a learning situation. These two aspects of the learning experience, then,</w:t>
+      </w:r>
+      <w:r>
+        <w:t xml:space="preserve"> </w:t>
+      </w:r>
+      <w:r>
+        <w:t xml:space="preserve">“</w:t>
+      </w:r>
+      <w:r>
+        <w:t xml:space="preserve">intersect and unite,</w:t>
+      </w:r>
+      <w:r>
+        <w:t xml:space="preserve">”</w:t>
+      </w:r>
+      <w:r>
+        <w:t xml:space="preserve"> </w:t>
+      </w:r>
+      <w:r>
+        <w:t xml:space="preserve">as a learning process wherein</w:t>
+      </w:r>
+      <w:r>
+        <w:t xml:space="preserve"> </w:t>
+      </w:r>
+      <w:r>
+        <w:t xml:space="preserve">“</w:t>
+      </w:r>
+      <w:r>
+        <w:t xml:space="preserve">as an individual passes from one situation to another, his world, his environment, expands or contracts</w:t>
+      </w:r>
+      <w:r>
+        <w:t xml:space="preserve">”</w:t>
+      </w:r>
+      <w:r>
+        <w:t xml:space="preserve"> </w:t>
+      </w:r>
+      <w:r>
+        <w:t xml:space="preserve">(Dewey, 1938, p. 44). The value of one’s experience, may be judged according to the positive or negative effect that it has on one’s present and future.</w:t>
+      </w:r>
+    </w:p>
+    <w:p>
+      <w:pPr>
+        <w:pStyle w:val="BodyText"/>
+      </w:pPr>
+      <w:r>
+        <w:t xml:space="preserve">Dewey describes the mechanics of the interplay of continuity and interaction as a trial and error learning process. He states,</w:t>
+      </w:r>
+      <w:r>
+        <w:t xml:space="preserve"> </w:t>
+      </w:r>
+      <w:r>
+        <w:t xml:space="preserve">“</w:t>
+      </w:r>
+      <w:r>
+        <w:t xml:space="preserve">We simply do something, and when it fails, we do something else, and keep on trying till we hit upon something which works, and then we adopt that method as a rule of thumb measure in subsequent procedure</w:t>
+      </w:r>
+      <w:r>
+        <w:t xml:space="preserve">”</w:t>
+      </w:r>
+      <w:r>
+        <w:t xml:space="preserve"> </w:t>
+      </w:r>
+      <w:r>
+        <w:t xml:space="preserve">(Dewey, 1916/2004, p. 139). Dewey’s experimental view of learning has inspired inquiry-based, constructivist, discovery based, and similar pedagogical models of educational practice. Indeed, the theories of educational interaction introduced in unit one and others you will encounter in this course are rooted in Dewey’s conceptualization of learning experience.</w:t>
+      </w:r>
+    </w:p>
+    <w:p>
+      <w:pPr>
+        <w:pStyle w:val="BodyText"/>
+      </w:pPr>
+      <w:r>
+        <w:t xml:space="preserve">The course designer has crafted a course of study and associated active learning experiences in the facilitator’s guide. The course designer’s intent is to lead the student, with the help of your facilitation, through a continuity of interactions leading to positive growth in the learner, as defined by the learning outcomes. As facilitator your role is to help learners navigate this pathway of learning experiences and ensure the intended continuity of learning experiences and the intended learner interactions between the learners and these experiences is achieved.</w:t>
+      </w:r>
+    </w:p>
+    <w:p>
+      <w:pPr>
+        <w:pStyle w:val="BodyText"/>
+      </w:pPr>
+      <w:r>
+        <w:rPr>
+          <w:b/>
+          <w:bCs/>
+        </w:rPr>
+        <w:t xml:space="preserve">// todo #40</w:t>
       </w:r>
       <w:r>
         <w:t xml:space="preserve"> </w:t>
@@ -13131,371 +13439,7 @@
         <w:pStyle w:val="Heading4"/>
       </w:pPr>
       <w:r>
-        <w:t xml:space="preserve">4.1.0.1 Continuity of experience, in Dewey’s (1938) words,</w:t>
-      </w:r>
-    </w:p>
-    <w:p>
-      <w:pPr>
-        <w:pStyle w:val="BlockText"/>
-      </w:pPr>
-      <w:r>
-        <w:rPr>
-          <w:i/>
-          <w:iCs/>
-        </w:rPr>
-        <w:t xml:space="preserve">“</w:t>
-      </w:r>
-      <w:r>
-        <w:rPr>
-          <w:i/>
-          <w:iCs/>
-        </w:rPr>
-        <w:t xml:space="preserve">means that every experience both takes up something from those which have gone before and modifies in some way the quality of those which come after</w:t>
-      </w:r>
-      <w:r>
-        <w:rPr>
-          <w:i/>
-          <w:iCs/>
-        </w:rPr>
-        <w:t xml:space="preserve">”</w:t>
-      </w:r>
-      <w:r>
-        <w:t xml:space="preserve">(p. 35).</w:t>
-      </w:r>
-    </w:p>
-    <w:p>
-      <w:pPr>
-        <w:pStyle w:val="FirstParagraph"/>
-      </w:pPr>
-      <w:r>
-        <w:rPr>
-          <w:color w:val="6ecfb1"/>
-          <w:sz w:val="24"/>
-          <w:szCs w:val="24"/>
-          <w:b/>
-        </w:rPr>
-        <w:t xml:space="preserve">&lt;End learning-activity&gt;</w:t>
-      </w:r>
-    </w:p>
-    <w:p>
-      <w:pPr>
-        <w:pStyle w:val="BodyText"/>
-      </w:pPr>
-      <w:r>
-        <w:t xml:space="preserve">Put different, every experience that a learner enacts or undergoes modifies that learner, and this modification (whether the learner likes it or not) affects the nature, quality and direction of the learner’s subsequent experiences. In this way, then, we may come to speak of a person growing, developing, or transforming not merely physically, but intellectually, morally, and so forth. This idea of growth expressed within the principle of continuity also suggests direction, ends, or outcome.</w:t>
-      </w:r>
-    </w:p>
-    <w:p>
-      <w:pPr>
-        <w:pStyle w:val="BodyText"/>
-      </w:pPr>
-      <w:r>
-        <w:t xml:space="preserve">For instance, we say learners</w:t>
-      </w:r>
-      <w:r>
-        <w:t xml:space="preserve"> </w:t>
-      </w:r>
-      <w:r>
-        <w:t xml:space="preserve">“</w:t>
-      </w:r>
-      <w:r>
-        <w:t xml:space="preserve">grow</w:t>
-      </w:r>
-      <w:r>
-        <w:t xml:space="preserve">”</w:t>
-      </w:r>
-      <w:r>
-        <w:t xml:space="preserve"> </w:t>
-      </w:r>
-      <w:r>
-        <w:t xml:space="preserve">to become experts (in something). Indeed,</w:t>
-      </w:r>
-      <w:r>
-        <w:t xml:space="preserve"> </w:t>
-      </w:r>
-      <w:r>
-        <w:t xml:space="preserve">“</w:t>
-      </w:r>
-      <w:r>
-        <w:t xml:space="preserve">expert</w:t>
-      </w:r>
-      <w:r>
-        <w:t xml:space="preserve">”</w:t>
-      </w:r>
-      <w:r>
-        <w:t xml:space="preserve"> </w:t>
-      </w:r>
-      <w:r>
-        <w:t xml:space="preserve">and</w:t>
-      </w:r>
-      <w:r>
-        <w:t xml:space="preserve"> </w:t>
-      </w:r>
-      <w:r>
-        <w:t xml:space="preserve">“</w:t>
-      </w:r>
-      <w:r>
-        <w:t xml:space="preserve">experience</w:t>
-      </w:r>
-      <w:r>
-        <w:t xml:space="preserve">”</w:t>
-      </w:r>
-      <w:r>
-        <w:t xml:space="preserve"> </w:t>
-      </w:r>
-      <w:r>
-        <w:t xml:space="preserve">are both derived from the same Latin verb (meaning</w:t>
-      </w:r>
-      <w:r>
-        <w:t xml:space="preserve"> </w:t>
-      </w:r>
-      <w:r>
-        <w:t xml:space="preserve">“</w:t>
-      </w:r>
-      <w:r>
-        <w:t xml:space="preserve">to test, or to prove</w:t>
-      </w:r>
-      <w:r>
-        <w:t xml:space="preserve">”</w:t>
-      </w:r>
-      <w:r>
-        <w:t xml:space="preserve">). Thus, by expert, we mean one tested and/or proved by experience. For instance, as a facilitator of a university course, your prime directive is to guide learners though learning experiences that ultimately lead to the learning outcomes prescribed in the course syllabus. Put in Dewey’s theoretical terms, we might say one thing you are trying to facilitate within the learning environment you create is the continuity of your students’ learning experiences, such that their experiences result in their transformation in some way that demonstrates the course learning outcomes. This idea is critical to your role as facilitator.</w:t>
-      </w:r>
-    </w:p>
-    <w:p>
-      <w:pPr>
-        <w:pStyle w:val="BodyText"/>
-      </w:pPr>
-      <w:r>
-        <w:t xml:space="preserve">While a learning experience is something internal to a person, shaping attitudes, desires, purposes, understandings, and knowledge, it also has an active side that</w:t>
-      </w:r>
-      <w:r>
-        <w:t xml:space="preserve"> </w:t>
-      </w:r>
-      <w:r>
-        <w:t xml:space="preserve">“</w:t>
-      </w:r>
-      <w:r>
-        <w:t xml:space="preserve">changes in some degree the [world of persons and things within] … which experiences are had</w:t>
-      </w:r>
-      <w:r>
-        <w:t xml:space="preserve">”</w:t>
-      </w:r>
-      <w:r>
-        <w:t xml:space="preserve"> </w:t>
-      </w:r>
-      <w:r>
-        <w:t xml:space="preserve">(Dewey, 1938, p. 39). That is, as Dewey (1916/2004) writes elsewhere,</w:t>
-      </w:r>
-      <w:r>
-        <w:t xml:space="preserve"> </w:t>
-      </w:r>
-      <w:r>
-        <w:t xml:space="preserve">“</w:t>
-      </w:r>
-      <w:r>
-        <w:t xml:space="preserve">when we experience something we act upon it, we do something with it; then we suffer or undergo the consequences</w:t>
-      </w:r>
-      <w:r>
-        <w:t xml:space="preserve">”</w:t>
-      </w:r>
-      <w:r>
-        <w:t xml:space="preserve"> </w:t>
-      </w:r>
-      <w:r>
-        <w:t xml:space="preserve">(p. 133). Dewey suggests that one acts within a world and one’s world acts upon them. The principle at play here is the interaction of experience.</w:t>
-      </w:r>
-    </w:p>
-    <w:p>
-      <w:pPr>
-        <w:pStyle w:val="BlockText"/>
-      </w:pPr>
-      <w:r>
-        <w:t xml:space="preserve">“</w:t>
-      </w:r>
-      <w:r>
-        <w:t xml:space="preserve">An experience is always what it is because of a transaction taking place between an individual and what, at the time, constitutes his environment.</w:t>
-      </w:r>
-      <w:r>
-        <w:t xml:space="preserve">”</w:t>
-      </w:r>
-      <w:r>
-        <w:t xml:space="preserve"> </w:t>
-      </w:r>
-      <w:r>
-        <w:t xml:space="preserve">– (Dewey, 1938, p. 43)</w:t>
-      </w:r>
-    </w:p>
-    <w:p>
-      <w:pPr>
-        <w:pStyle w:val="FirstParagraph"/>
-      </w:pPr>
-      <w:r>
-        <w:t xml:space="preserve">Here, environment refers to</w:t>
-      </w:r>
-      <w:r>
-        <w:t xml:space="preserve"> </w:t>
-      </w:r>
-      <w:r>
-        <w:t xml:space="preserve">“</w:t>
-      </w:r>
-      <w:r>
-        <w:t xml:space="preserve">whatever [external] conditions interact with personal needs, desires, purposes, and capabilities to create the experience which is had</w:t>
-      </w:r>
-      <w:r>
-        <w:t xml:space="preserve">”</w:t>
-      </w:r>
-      <w:r>
-        <w:t xml:space="preserve"> </w:t>
-      </w:r>
-      <w:r>
-        <w:t xml:space="preserve">(Dewey, 1938, p. 44). As a facilitator you guide students’ interaction with their learning environment, according to the course designer’s intentions.</w:t>
-      </w:r>
-    </w:p>
-    <w:p>
-      <w:pPr>
-        <w:pStyle w:val="BodyText"/>
-      </w:pPr>
-      <w:r>
-        <w:t xml:space="preserve">Taken together Dewey describes the interplay of his two principles of experience—continuity and interaction—as a learning situation. These two aspects of the learning experience, then,</w:t>
-      </w:r>
-      <w:r>
-        <w:t xml:space="preserve"> </w:t>
-      </w:r>
-      <w:r>
-        <w:t xml:space="preserve">“</w:t>
-      </w:r>
-      <w:r>
-        <w:t xml:space="preserve">intersect and unite,</w:t>
-      </w:r>
-      <w:r>
-        <w:t xml:space="preserve">”</w:t>
-      </w:r>
-      <w:r>
-        <w:t xml:space="preserve"> </w:t>
-      </w:r>
-      <w:r>
-        <w:t xml:space="preserve">as a learning process wherein</w:t>
-      </w:r>
-      <w:r>
-        <w:t xml:space="preserve"> </w:t>
-      </w:r>
-      <w:r>
-        <w:t xml:space="preserve">“</w:t>
-      </w:r>
-      <w:r>
-        <w:t xml:space="preserve">as an individual passes from one situation to another, his world, his environment, expands or contracts</w:t>
-      </w:r>
-      <w:r>
-        <w:t xml:space="preserve">”</w:t>
-      </w:r>
-      <w:r>
-        <w:t xml:space="preserve"> </w:t>
-      </w:r>
-      <w:r>
-        <w:t xml:space="preserve">(Dewey, 1938, p. 44). The value of one’s experience, may be judged according to the positive or negative effect that it has on one’s present and future.</w:t>
-      </w:r>
-    </w:p>
-    <w:p>
-      <w:pPr>
-        <w:pStyle w:val="BodyText"/>
-      </w:pPr>
-      <w:r>
-        <w:t xml:space="preserve">Dewey describes the mechanics of the interplay of continuity and interaction as a trial and error learning process. He states,</w:t>
-      </w:r>
-      <w:r>
-        <w:t xml:space="preserve"> </w:t>
-      </w:r>
-      <w:r>
-        <w:t xml:space="preserve">“</w:t>
-      </w:r>
-      <w:r>
-        <w:t xml:space="preserve">We simply do something, and when it fails, we do something else, and keep on trying till we hit upon something which works, and then we adopt that method as a rule of thumb measure in subsequent procedure</w:t>
-      </w:r>
-      <w:r>
-        <w:t xml:space="preserve">”</w:t>
-      </w:r>
-      <w:r>
-        <w:t xml:space="preserve"> </w:t>
-      </w:r>
-      <w:r>
-        <w:t xml:space="preserve">(Dewey, 1916/2004, p. 139). Dewey’s experimental view of learning has inspired inquiry-based, constructivist, discovery based, and similar pedagogical models of educational practice. Indeed, the theories of educational interaction introduced in unit one and others you will encounter in this course are rooted in Dewey’s conceptualization of learning experience.</w:t>
-      </w:r>
-    </w:p>
-    <w:p>
-      <w:pPr>
-        <w:pStyle w:val="BodyText"/>
-      </w:pPr>
-      <w:r>
-        <w:t xml:space="preserve">The course designer has crafted a course of study and associated active learning experiences in the facilitator’s guide. The course designer’s intent is to lead the student, with the help of your facilitation, through a continuity of interactions leading to positive growth in the learner, as defined by the learning outcomes. As facilitator your role is to help learners navigate this pathway of learning experiences and ensure the intended continuity of learning experiences and the intended learner interactions between the learners and these experiences is achieved.</w:t>
-      </w:r>
-    </w:p>
-    <w:p>
-      <w:pPr>
-        <w:pStyle w:val="BodyText"/>
-      </w:pPr>
-      <w:r>
-        <w:rPr>
-          <w:b/>
-          <w:bCs/>
-        </w:rPr>
-        <w:t xml:space="preserve">// todo #40</w:t>
-      </w:r>
-      <w:r>
-        <w:t xml:space="preserve"> </w:t>
-      </w:r>
-      <w:r>
-        <w:t xml:space="preserve">Use a different format to highlight the following text, since this is not a learning activity</w:t>
-      </w:r>
-    </w:p>
-    <w:p>
-      <w:pPr>
-        <w:pStyle w:val="BodyText"/>
-      </w:pPr>
-      <w:r>
-        <w:rPr>
-          <w:color w:val="6ecfb1"/>
-          <w:sz w:val="24"/>
-          <w:szCs w:val="24"/>
-          <w:b/>
-        </w:rPr>
-        <w:t xml:space="preserve">&lt;Begin learning-activity&gt;</w:t>
-      </w:r>
-    </w:p>
-    <w:p>
-      <w:pPr>
-        <w:pStyle w:val="BodyText"/>
-      </w:pPr>
-      <w:r>
-        <w:rPr>
-          <w:sz w:val="16"/>
-          <w:szCs w:val="16"/>
-          <w:b/>
-        </w:rPr>
-        <w:t xml:space="preserve">Estimated Time</w:t>
-      </w:r>
-      <w:r>
-        <w:rPr>
-          <w:sz w:val="16"/>
-          <w:szCs w:val="16"/>
-          <w:b/>
-        </w:rPr>
-        <w:t xml:space="preserve">: </w:t>
-      </w:r>
-      <w:r>
-        <w:rPr>
-          <w:sz w:val="16"/>
-          <w:szCs w:val="16"/>
-        </w:rPr>
-        <w:t xml:space="preserve"/>
-      </w:r>
-    </w:p>
-    <w:p>
-      <w:pPr>
-        <w:pStyle w:val="Heading4"/>
-      </w:pPr>
-      <w:r>
-        <w:t xml:space="preserve">4.1.0.2 In sum, Dewey’s theory suggests three critical practices for facilitating learning:</w:t>
+        <w:t xml:space="preserve">4.1.1.1 In sum, Dewey’s theory suggests three critical practices for facilitating learning:</w:t>
       </w:r>
     </w:p>
     <w:p>
@@ -14129,7 +14073,7 @@
         <w:pStyle w:val="Heading3"/>
       </w:pPr>
       <w:r>
-        <w:t xml:space="preserve">4.1.1 The Pre-Modern Condition</w:t>
+        <w:t xml:space="preserve">4.1.2 The Pre-Modern Condition</w:t>
       </w:r>
     </w:p>
     <w:p>
@@ -14485,7 +14429,7 @@
         <w:pStyle w:val="Heading3"/>
       </w:pPr>
       <w:r>
-        <w:t xml:space="preserve">4.1.2 The Modern Condition</w:t>
+        <w:t xml:space="preserve">4.1.3 The Modern Condition</w:t>
       </w:r>
     </w:p>
     <w:p>
@@ -14927,7 +14871,7 @@
         <w:pStyle w:val="Heading3"/>
       </w:pPr>
       <w:r>
-        <w:t xml:space="preserve">4.1.3 The Post-Modern Condition</w:t>
+        <w:t xml:space="preserve">4.1.4 The Post-Modern Condition</w:t>
       </w:r>
     </w:p>
     <w:p>
@@ -17226,7 +17170,7 @@
         <w:pStyle w:val="Heading5"/>
       </w:pPr>
       <w:r>
-        <w:t xml:space="preserve">4.1.3.0.1 Tier 1</w:t>
+        <w:t xml:space="preserve">4.1.4.0.1 Tier 1</w:t>
       </w:r>
     </w:p>
     <w:p>
@@ -17242,7 +17186,7 @@
         <w:pStyle w:val="Heading5"/>
       </w:pPr>
       <w:r>
-        <w:t xml:space="preserve">4.1.3.0.2 Tier 2</w:t>
+        <w:t xml:space="preserve">4.1.4.0.2 Tier 2</w:t>
       </w:r>
     </w:p>
     <w:p>
@@ -17258,7 +17202,7 @@
         <w:pStyle w:val="Heading5"/>
       </w:pPr>
       <w:r>
-        <w:t xml:space="preserve">4.1.3.0.3 Tier 3</w:t>
+        <w:t xml:space="preserve">4.1.4.0.3 Tier 3</w:t>
       </w:r>
     </w:p>
     <w:p>
@@ -17274,7 +17218,7 @@
         <w:pStyle w:val="Heading5"/>
       </w:pPr>
       <w:r>
-        <w:t xml:space="preserve">4.1.3.0.4 Tier 4</w:t>
+        <w:t xml:space="preserve">4.1.4.0.4 Tier 4</w:t>
       </w:r>
     </w:p>
     <w:p>
@@ -17356,7 +17300,7 @@
         <w:pStyle w:val="Heading4"/>
       </w:pPr>
       <w:r>
-        <w:t xml:space="preserve">4.1.3.1 Read</w:t>
+        <w:t xml:space="preserve">4.1.4.1 Read</w:t>
       </w:r>
     </w:p>
     <w:p>

</xml_diff>

<commit_message>
Unit 4: Formating Test 2
</commit_message>
<xml_diff>
--- a/docs/LDRS-663.docx
+++ b/docs/LDRS-663.docx
@@ -13394,52 +13394,10 @@
     </w:p>
     <w:p>
       <w:pPr>
-        <w:pStyle w:val="BodyText"/>
-      </w:pPr>
-      <w:r>
-        <w:rPr>
-          <w:color w:val="6ecfb1"/>
-          <w:sz w:val="24"/>
-          <w:szCs w:val="24"/>
-          <w:b/>
-        </w:rPr>
-        <w:t xml:space="preserve">&lt;Begin learning-activity&gt;</w:t>
-      </w:r>
-    </w:p>
-    <w:p>
-      <w:pPr>
-        <w:pStyle w:val="BodyText"/>
-      </w:pPr>
-      <w:r>
-        <w:rPr>
-          <w:sz w:val="16"/>
-          <w:szCs w:val="16"/>
-          <w:b/>
-        </w:rPr>
-        <w:t xml:space="preserve">Estimated Time</w:t>
-      </w:r>
-      <w:r>
-        <w:rPr>
-          <w:sz w:val="16"/>
-          <w:szCs w:val="16"/>
-          <w:b/>
-        </w:rPr>
-        <w:t xml:space="preserve">: </w:t>
-      </w:r>
-      <w:r>
-        <w:rPr>
-          <w:sz w:val="16"/>
-          <w:szCs w:val="16"/>
-        </w:rPr>
-        <w:t xml:space="preserve"/>
-      </w:r>
-    </w:p>
-    <w:p>
-      <w:pPr>
-        <w:pStyle w:val="Heading4"/>
-      </w:pPr>
-      <w:r>
-        <w:t xml:space="preserve">4.1.1.1 In sum, Dewey’s theory suggests three critical practices for facilitating learning:</w:t>
+        <w:pStyle w:val="Heading3"/>
+      </w:pPr>
+      <w:r>
+        <w:t xml:space="preserve">4.1.2 In sum, Dewey’s theory suggests three critical practices for facilitating learning:</w:t>
       </w:r>
     </w:p>
     <w:p>
@@ -13487,20 +13445,6 @@
     <w:p>
       <w:pPr>
         <w:pStyle w:val="FirstParagraph"/>
-      </w:pPr>
-      <w:r>
-        <w:rPr>
-          <w:color w:val="6ecfb1"/>
-          <w:sz w:val="24"/>
-          <w:szCs w:val="24"/>
-          <w:b/>
-        </w:rPr>
-        <w:t xml:space="preserve">&lt;End learning-activity&gt;</w:t>
-      </w:r>
-    </w:p>
-    <w:p>
-      <w:pPr>
-        <w:pStyle w:val="BodyText"/>
       </w:pPr>
       <w:r>
         <w:t xml:space="preserve">Every learner and group of learners is unique, each bringing different prior experiences to each new learning situation you will facilitate. So, part of your role is to help learners navigate gaps in continuity and make judgements about what active learning experiences are best suited to helping learners grow.</w:t>
@@ -14073,7 +14017,7 @@
         <w:pStyle w:val="Heading3"/>
       </w:pPr>
       <w:r>
-        <w:t xml:space="preserve">4.1.2 The Pre-Modern Condition</w:t>
+        <w:t xml:space="preserve">4.1.3 The Pre-Modern Condition</w:t>
       </w:r>
     </w:p>
     <w:p>
@@ -14429,7 +14373,7 @@
         <w:pStyle w:val="Heading3"/>
       </w:pPr>
       <w:r>
-        <w:t xml:space="preserve">4.1.3 The Modern Condition</w:t>
+        <w:t xml:space="preserve">4.1.4 The Modern Condition</w:t>
       </w:r>
     </w:p>
     <w:p>
@@ -14871,7 +14815,7 @@
         <w:pStyle w:val="Heading3"/>
       </w:pPr>
       <w:r>
-        <w:t xml:space="preserve">4.1.4 The Post-Modern Condition</w:t>
+        <w:t xml:space="preserve">4.1.5 The Post-Modern Condition</w:t>
       </w:r>
     </w:p>
     <w:p>
@@ -17170,7 +17114,7 @@
         <w:pStyle w:val="Heading5"/>
       </w:pPr>
       <w:r>
-        <w:t xml:space="preserve">4.1.4.0.1 Tier 1</w:t>
+        <w:t xml:space="preserve">4.1.5.0.1 Tier 1</w:t>
       </w:r>
     </w:p>
     <w:p>
@@ -17186,7 +17130,7 @@
         <w:pStyle w:val="Heading5"/>
       </w:pPr>
       <w:r>
-        <w:t xml:space="preserve">4.1.4.0.2 Tier 2</w:t>
+        <w:t xml:space="preserve">4.1.5.0.2 Tier 2</w:t>
       </w:r>
     </w:p>
     <w:p>
@@ -17202,7 +17146,7 @@
         <w:pStyle w:val="Heading5"/>
       </w:pPr>
       <w:r>
-        <w:t xml:space="preserve">4.1.4.0.3 Tier 3</w:t>
+        <w:t xml:space="preserve">4.1.5.0.3 Tier 3</w:t>
       </w:r>
     </w:p>
     <w:p>
@@ -17218,7 +17162,7 @@
         <w:pStyle w:val="Heading5"/>
       </w:pPr>
       <w:r>
-        <w:t xml:space="preserve">4.1.4.0.4 Tier 4</w:t>
+        <w:t xml:space="preserve">4.1.5.0.4 Tier 4</w:t>
       </w:r>
     </w:p>
     <w:p>
@@ -17300,7 +17244,7 @@
         <w:pStyle w:val="Heading4"/>
       </w:pPr>
       <w:r>
-        <w:t xml:space="preserve">4.1.4.1 Read</w:t>
+        <w:t xml:space="preserve">4.1.5.1 Read</w:t>
       </w:r>
     </w:p>
     <w:p>

</xml_diff>

<commit_message>
Unit 4: Topic 2 numbered
</commit_message>
<xml_diff>
--- a/docs/LDRS-663.docx
+++ b/docs/LDRS-663.docx
@@ -13661,7 +13661,7 @@
         <w:pStyle w:val="Heading2"/>
       </w:pPr>
       <w:r>
-        <w:t xml:space="preserve">Topic 2: What Makes a Learning Experience Educational?</w:t>
+        <w:t xml:space="preserve">4.2 What Makes a Learning Experience Educational?</w:t>
       </w:r>
     </w:p>
     <w:p>
@@ -14017,7 +14017,7 @@
         <w:pStyle w:val="Heading3"/>
       </w:pPr>
       <w:r>
-        <w:t xml:space="preserve">4.1.3 The Pre-Modern Condition</w:t>
+        <w:t xml:space="preserve">4.2.1 The Pre-Modern Condition</w:t>
       </w:r>
     </w:p>
     <w:p>
@@ -14373,7 +14373,7 @@
         <w:pStyle w:val="Heading3"/>
       </w:pPr>
       <w:r>
-        <w:t xml:space="preserve">4.1.4 The Modern Condition</w:t>
+        <w:t xml:space="preserve">4.2.2 The Modern Condition</w:t>
       </w:r>
     </w:p>
     <w:p>
@@ -14815,7 +14815,7 @@
         <w:pStyle w:val="Heading3"/>
       </w:pPr>
       <w:r>
-        <w:t xml:space="preserve">4.1.5 The Post-Modern Condition</w:t>
+        <w:t xml:space="preserve">4.2.3 The Post-Modern Condition</w:t>
       </w:r>
     </w:p>
     <w:p>
@@ -17114,7 +17114,7 @@
         <w:pStyle w:val="Heading5"/>
       </w:pPr>
       <w:r>
-        <w:t xml:space="preserve">4.1.5.0.1 Tier 1</w:t>
+        <w:t xml:space="preserve">4.2.3.0.1 Tier 1</w:t>
       </w:r>
     </w:p>
     <w:p>
@@ -17130,7 +17130,7 @@
         <w:pStyle w:val="Heading5"/>
       </w:pPr>
       <w:r>
-        <w:t xml:space="preserve">4.1.5.0.2 Tier 2</w:t>
+        <w:t xml:space="preserve">4.2.3.0.2 Tier 2</w:t>
       </w:r>
     </w:p>
     <w:p>
@@ -17146,7 +17146,7 @@
         <w:pStyle w:val="Heading5"/>
       </w:pPr>
       <w:r>
-        <w:t xml:space="preserve">4.1.5.0.3 Tier 3</w:t>
+        <w:t xml:space="preserve">4.2.3.0.3 Tier 3</w:t>
       </w:r>
     </w:p>
     <w:p>
@@ -17162,7 +17162,7 @@
         <w:pStyle w:val="Heading5"/>
       </w:pPr>
       <w:r>
-        <w:t xml:space="preserve">4.1.5.0.4 Tier 4</w:t>
+        <w:t xml:space="preserve">4.2.3.0.4 Tier 4</w:t>
       </w:r>
     </w:p>
     <w:p>
@@ -17244,7 +17244,7 @@
         <w:pStyle w:val="Heading4"/>
       </w:pPr>
       <w:r>
-        <w:t xml:space="preserve">4.1.5.1 Read</w:t>
+        <w:t xml:space="preserve">4.2.3.1 Read</w:t>
       </w:r>
     </w:p>
     <w:p>

</xml_diff>

<commit_message>
Unit 4: Topic Titles and Topic 6 Activity
</commit_message>
<xml_diff>
--- a/docs/LDRS-663.docx
+++ b/docs/LDRS-663.docx
@@ -14017,7 +14017,7 @@
         <w:pStyle w:val="Heading3"/>
       </w:pPr>
       <w:r>
-        <w:t xml:space="preserve">4.2.1 The Pre-Modern Condition</w:t>
+        <w:t xml:space="preserve">The Pre-Modern Condition</w:t>
       </w:r>
     </w:p>
     <w:p>
@@ -14373,7 +14373,7 @@
         <w:pStyle w:val="Heading3"/>
       </w:pPr>
       <w:r>
-        <w:t xml:space="preserve">4.2.2 The Modern Condition</w:t>
+        <w:t xml:space="preserve">The Modern Condition</w:t>
       </w:r>
     </w:p>
     <w:p>
@@ -14815,7 +14815,7 @@
         <w:pStyle w:val="Heading3"/>
       </w:pPr>
       <w:r>
-        <w:t xml:space="preserve">4.2.3 The Post-Modern Condition</w:t>
+        <w:t xml:space="preserve">The Post-Modern Condition</w:t>
       </w:r>
     </w:p>
     <w:p>
@@ -15152,7 +15152,7 @@
         <w:pStyle w:val="Heading2"/>
       </w:pPr>
       <w:r>
-        <w:t xml:space="preserve">Topic 3: Study as the Site of Education</w:t>
+        <w:t xml:space="preserve">Study as the Site of Education</w:t>
       </w:r>
     </w:p>
     <w:p>
@@ -15902,7 +15902,7 @@
         <w:pStyle w:val="Heading2"/>
       </w:pPr>
       <w:r>
-        <w:t xml:space="preserve">Topic 4: Institutionalization of Teaching and Learning</w:t>
+        <w:t xml:space="preserve">4.3 Institutionalization of Teaching and Learning</w:t>
       </w:r>
     </w:p>
     <w:p>
@@ -16724,7 +16724,7 @@
         <w:pStyle w:val="Heading2"/>
       </w:pPr>
       <w:r>
-        <w:t xml:space="preserve">Topic 5: Emerging Models of Open and Multi-Access Education</w:t>
+        <w:t xml:space="preserve">4.4 Emerging Models of Open and Multi-Access Education</w:t>
       </w:r>
     </w:p>
     <w:p>
@@ -16934,7 +16934,7 @@
         <w:pStyle w:val="Heading2"/>
       </w:pPr>
       <w:r>
-        <w:t xml:space="preserve">Topic 6 - Multi-Access Learning Environments</w:t>
+        <w:t xml:space="preserve">4.5 Multi-Access Learning Environments</w:t>
       </w:r>
     </w:p>
     <w:p>
@@ -17114,7 +17114,7 @@
         <w:pStyle w:val="Heading5"/>
       </w:pPr>
       <w:r>
-        <w:t xml:space="preserve">4.2.3.0.1 Tier 1</w:t>
+        <w:t xml:space="preserve">Tier 1</w:t>
       </w:r>
     </w:p>
     <w:p>
@@ -17130,7 +17130,7 @@
         <w:pStyle w:val="Heading5"/>
       </w:pPr>
       <w:r>
-        <w:t xml:space="preserve">4.2.3.0.2 Tier 2</w:t>
+        <w:t xml:space="preserve">Tier 2</w:t>
       </w:r>
     </w:p>
     <w:p>
@@ -17146,7 +17146,7 @@
         <w:pStyle w:val="Heading5"/>
       </w:pPr>
       <w:r>
-        <w:t xml:space="preserve">4.2.3.0.3 Tier 3</w:t>
+        <w:t xml:space="preserve">Tier 3</w:t>
       </w:r>
     </w:p>
     <w:p>
@@ -17162,7 +17162,7 @@
         <w:pStyle w:val="Heading5"/>
       </w:pPr>
       <w:r>
-        <w:t xml:space="preserve">4.2.3.0.4 Tier 4</w:t>
+        <w:t xml:space="preserve">Tier 4</w:t>
       </w:r>
     </w:p>
     <w:p>
@@ -17178,7 +17178,7 @@
         <w:pStyle w:val="Heading2"/>
       </w:pPr>
       <w:r>
-        <w:t xml:space="preserve">Learning Activities</w:t>
+        <w:t xml:space="preserve">Activity: Look, Read, and Reflect</w:t>
       </w:r>
     </w:p>
     <w:p>
@@ -17225,26 +17225,36 @@
     </w:p>
     <w:p>
       <w:pPr>
+        <w:pStyle w:val="BodyText"/>
+      </w:pPr>
+      <w:r>
+        <w:t xml:space="preserve">This Learning Activity begins by asking you to take a close look and consider the picture below this block.</w:t>
+      </w:r>
+    </w:p>
+    <w:p>
+      <w:pPr>
+        <w:pStyle w:val="BodyText"/>
+      </w:pPr>
+      <w:r>
+        <w:rPr>
+          <w:b/>
+          <w:bCs/>
+        </w:rPr>
+        <w:t xml:space="preserve">// todo #44</w:t>
+      </w:r>
+      <w:r>
+        <w:t xml:space="preserve"> </w:t>
+      </w:r>
+      <w:r>
+        <w:t xml:space="preserve">Include the image within the activity box.</w:t>
+      </w:r>
+    </w:p>
+    <w:p>
+      <w:pPr>
         <w:pStyle w:val="Heading4"/>
       </w:pPr>
       <w:r>
-        <w:t xml:space="preserve">Look, Read, and Reflect</w:t>
-      </w:r>
-    </w:p>
-    <w:p>
-      <w:pPr>
-        <w:pStyle w:val="FirstParagraph"/>
-      </w:pPr>
-      <w:r>
-        <w:t xml:space="preserve">This Learning Activity begins by asking you to take a close look and consider the picture below this block.</w:t>
-      </w:r>
-    </w:p>
-    <w:p>
-      <w:pPr>
-        <w:pStyle w:val="Heading4"/>
-      </w:pPr>
-      <w:r>
-        <w:t xml:space="preserve">4.2.3.1 Read</w:t>
+        <w:t xml:space="preserve">Read</w:t>
       </w:r>
     </w:p>
     <w:p>
@@ -17289,12 +17299,6 @@
         </w:numPr>
       </w:pPr>
       <w:r>
-        <w:rPr>
-          <w:b/>
-          <w:bCs/>
-          <w:i/>
-          <w:iCs/>
-        </w:rPr>
         <w:t xml:space="preserve">What ideas surround multi-access learning, according to the image?</w:t>
       </w:r>
     </w:p>
@@ -17307,12 +17311,6 @@
         </w:numPr>
       </w:pPr>
       <w:r>
-        <w:rPr>
-          <w:b/>
-          <w:bCs/>
-          <w:i/>
-          <w:iCs/>
-        </w:rPr>
         <w:t xml:space="preserve">What is your definition of multi-access learning?</w:t>
       </w:r>
     </w:p>
@@ -17325,12 +17323,6 @@
         </w:numPr>
       </w:pPr>
       <w:r>
-        <w:rPr>
-          <w:b/>
-          <w:bCs/>
-          <w:i/>
-          <w:iCs/>
-        </w:rPr>
         <w:t xml:space="preserve">If you were asked to provide multi-access learning for your course, what initial questions would you have?</w:t>
       </w:r>
     </w:p>
@@ -17557,6 +17549,24 @@
           <w:b/>
         </w:rPr>
         <w:t xml:space="preserve">&lt;End dec-image&gt;</w:t>
+      </w:r>
+    </w:p>
+    <w:p>
+      <w:pPr>
+        <w:pStyle w:val="BodyText"/>
+      </w:pPr>
+      <w:r>
+        <w:rPr>
+          <w:b/>
+          <w:bCs/>
+        </w:rPr>
+        <w:t xml:space="preserve">// todo #45</w:t>
+      </w:r>
+      <w:r>
+        <w:t xml:space="preserve"> </w:t>
+      </w:r>
+      <w:r>
+        <w:t xml:space="preserve">Delete the following title?</w:t>
       </w:r>
     </w:p>
     <w:p>

</xml_diff>

<commit_message>
Unit 4: Topic 6 Acitvity Test 2
</commit_message>
<xml_diff>
--- a/docs/LDRS-663.docx
+++ b/docs/LDRS-663.docx
@@ -17178,6 +17178,10 @@
         <w:pStyle w:val="Heading4"/>
       </w:pPr>
       <w:r>
+        <w:rPr>
+          <w:b/>
+          <w:bCs/>
+        </w:rPr>
         <w:t xml:space="preserve">Activity: Look, Read, and Reflect</w:t>
       </w:r>
     </w:p>

</xml_diff>

<commit_message>
Unit 4: Topic 6 Activity Test 3
</commit_message>
<xml_diff>
--- a/docs/LDRS-663.docx
+++ b/docs/LDRS-663.docx
@@ -17175,13 +17175,9 @@
     </w:p>
     <w:p>
       <w:pPr>
-        <w:pStyle w:val="Heading4"/>
-      </w:pPr>
-      <w:r>
-        <w:rPr>
-          <w:b/>
-          <w:bCs/>
-        </w:rPr>
+        <w:pStyle w:val="Heading3"/>
+      </w:pPr>
+      <w:r>
         <w:t xml:space="preserve">Activity: Look, Read, and Reflect</w:t>
       </w:r>
     </w:p>

</xml_diff>

<commit_message>
Unit 4: Topic 5
</commit_message>
<xml_diff>
--- a/docs/LDRS-663.docx
+++ b/docs/LDRS-663.docx
@@ -16721,6 +16721,24 @@
     </w:p>
     <w:p>
       <w:pPr>
+        <w:pStyle w:val="BodyText"/>
+      </w:pPr>
+      <w:r>
+        <w:rPr>
+          <w:b/>
+          <w:bCs/>
+        </w:rPr>
+        <w:t xml:space="preserve">// todo #46</w:t>
+      </w:r>
+      <w:r>
+        <w:t xml:space="preserve"> </w:t>
+      </w:r>
+      <w:r>
+        <w:t xml:space="preserve">I wonder if we should provide some examples of a syllabus or a suggested outline of what it should include.</w:t>
+      </w:r>
+    </w:p>
+    <w:p>
+      <w:pPr>
         <w:pStyle w:val="Heading2"/>
       </w:pPr>
       <w:r>
@@ -16747,7 +16765,15 @@
     </w:p>
     <w:p>
       <w:pPr>
-        <w:pStyle w:val="BodyText"/>
+        <w:pStyle w:val="Heading3"/>
+      </w:pPr>
+      <w:r>
+        <w:t xml:space="preserve">Activity</w:t>
+      </w:r>
+    </w:p>
+    <w:p>
+      <w:pPr>
+        <w:pStyle w:val="FirstParagraph"/>
       </w:pPr>
       <w:r>
         <w:rPr>
@@ -16789,15 +16815,7 @@
     </w:p>
     <w:p>
       <w:pPr>
-        <w:pStyle w:val="Heading4"/>
-      </w:pPr>
-      <w:r>
-        <w:t xml:space="preserve">Learning Activity</w:t>
-      </w:r>
-    </w:p>
-    <w:p>
-      <w:pPr>
-        <w:pStyle w:val="FirstParagraph"/>
+        <w:pStyle w:val="BodyText"/>
       </w:pPr>
       <w:r>
         <w:t xml:space="preserve">After taking a moment to consider the questions above, read Chapter 1 of our core text,</w:t>
@@ -16841,6 +16859,24 @@
           <w:iCs/>
         </w:rPr>
         <w:t xml:space="preserve">Particularly focus on sections 1.6-1.8.</w:t>
+      </w:r>
+    </w:p>
+    <w:p>
+      <w:pPr>
+        <w:pStyle w:val="BodyText"/>
+      </w:pPr>
+      <w:r>
+        <w:rPr>
+          <w:b/>
+          <w:bCs/>
+        </w:rPr>
+        <w:t xml:space="preserve">// todo #47</w:t>
+      </w:r>
+      <w:r>
+        <w:t xml:space="preserve"> </w:t>
+      </w:r>
+      <w:r>
+        <w:t xml:space="preserve">Configure the following link to open in a new tab.</w:t>
       </w:r>
     </w:p>
     <w:p>
@@ -16885,17 +16921,8 @@
         </w:numPr>
       </w:pPr>
       <w:r>
-        <w:rPr>
-          <w:b/>
-          <w:bCs/>
-          <w:i/>
-          <w:iCs/>
-        </w:rPr>
         <w:t xml:space="preserve">What changes have you seen in Online Learning?</w:t>
       </w:r>
-      <w:r>
-        <w:br/>
-      </w:r>
     </w:p>
     <w:p>
       <w:pPr>
@@ -16906,12 +16933,6 @@
         </w:numPr>
       </w:pPr>
       <w:r>
-        <w:rPr>
-          <w:b/>
-          <w:bCs/>
-          <w:i/>
-          <w:iCs/>
-        </w:rPr>
         <w:t xml:space="preserve">What changes to you foresee in the next few years?</w:t>
       </w:r>
     </w:p>

</xml_diff>

<commit_message>
Unit 4: Unit Summary and Checking your Leaning
</commit_message>
<xml_diff>
--- a/docs/LDRS-663.docx
+++ b/docs/LDRS-663.docx
@@ -17124,10 +17124,10 @@
     </w:p>
     <w:p>
       <w:pPr>
-        <w:pStyle w:val="Heading4"/>
-      </w:pPr>
-      <w:r>
-        <w:t xml:space="preserve">The 4 tiers of multi-access learning:</w:t>
+        <w:pStyle w:val="Heading3"/>
+      </w:pPr>
+      <w:r>
+        <w:t xml:space="preserve">4.6.1 The 4 tiers of multi-access learning:</w:t>
       </w:r>
     </w:p>
     <w:p>
@@ -17570,6 +17570,46 @@
           <w:b/>
         </w:rPr>
         <w:t xml:space="preserve">&lt;End dec-image&gt;</w:t>
+      </w:r>
+    </w:p>
+    <w:p>
+      <w:pPr>
+        <w:pStyle w:val="Heading2"/>
+      </w:pPr>
+      <w:r>
+        <w:t xml:space="preserve">Unit Summary</w:t>
+      </w:r>
+    </w:p>
+    <w:p>
+      <w:pPr>
+        <w:pStyle w:val="FirstParagraph"/>
+      </w:pPr>
+      <w:r>
+        <w:rPr>
+          <w:b/>
+          <w:bCs/>
+        </w:rPr>
+        <w:t xml:space="preserve">// todo #48</w:t>
+      </w:r>
+    </w:p>
+    <w:p>
+      <w:pPr>
+        <w:pStyle w:val="Heading2"/>
+      </w:pPr>
+      <w:r>
+        <w:t xml:space="preserve">Checking Your Learning</w:t>
+      </w:r>
+    </w:p>
+    <w:p>
+      <w:pPr>
+        <w:pStyle w:val="FirstParagraph"/>
+      </w:pPr>
+      <w:r>
+        <w:rPr>
+          <w:b/>
+          <w:bCs/>
+        </w:rPr>
+        <w:t xml:space="preserve">// todo #49</w:t>
       </w:r>
     </w:p>
     <w:p>

</xml_diff>

<commit_message>
Links Open in a new window
</commit_message>
<xml_diff>
--- a/docs/LDRS-663.docx
+++ b/docs/LDRS-663.docx
@@ -59,13 +59,13 @@
         <w:pStyle w:val="Date"/>
       </w:pPr>
       <w:r>
-        <w:t xml:space="preserve">May</w:t>
-      </w:r>
-      <w:r>
-        <w:t xml:space="preserve"> </w:t>
-      </w:r>
-      <w:r>
-        <w:t xml:space="preserve">31,</w:t>
+        <w:t xml:space="preserve">Jun</w:t>
+      </w:r>
+      <w:r>
+        <w:t xml:space="preserve"> </w:t>
+      </w:r>
+      <w:r>
+        <w:t xml:space="preserve">11,</w:t>
       </w:r>
       <w:r>
         <w:t xml:space="preserve"> </w:t>

</xml_diff>